<commit_message>
produce the first introduction
</commit_message>
<xml_diff>
--- a/Seminar.docx
+++ b/Seminar.docx
@@ -4,18 +4,849 @@
   <w:body>
     <w:p>
       <w:pPr>
-        <w:rPr>
+        <w:autoSpaceDE w:val="0"/>
+        <w:autoSpaceDN w:val="0"/>
+        <w:adjustRightInd w:val="0"/>
+        <w:spacing w:after="0" w:line="360" w:lineRule="auto"/>
+        <w:rPr>
+          <w:rFonts w:ascii="Times-Roman" w:hAnsi="Times-Roman" w:cs="Times-Roman"/>
+          <w:sz w:val="34"/>
+          <w:szCs w:val="34"/>
+          <w:lang w:val="en-GB"/>
+        </w:rPr>
+      </w:pPr>
+      <w:r>
+        <w:rPr>
+          <w:rFonts w:ascii="Times-Roman" w:hAnsi="Times-Roman" w:cs="Times-Roman"/>
+          <w:sz w:val="34"/>
+          <w:szCs w:val="34"/>
+          <w:lang w:val="en-GB"/>
+        </w:rPr>
+        <w:t>Name: Mohammad Altahan</w:t>
+      </w:r>
+    </w:p>
+    <w:p>
+      <w:pPr>
+        <w:autoSpaceDE w:val="0"/>
+        <w:autoSpaceDN w:val="0"/>
+        <w:adjustRightInd w:val="0"/>
+        <w:spacing w:after="0" w:line="360" w:lineRule="auto"/>
+        <w:rPr>
+          <w:rFonts w:ascii="Times-Roman" w:hAnsi="Times-Roman" w:cs="Times-Roman"/>
+          <w:sz w:val="34"/>
+          <w:szCs w:val="34"/>
+          <w:lang w:val="en-GB"/>
+        </w:rPr>
+      </w:pPr>
+      <w:r>
+        <w:rPr>
+          <w:rFonts w:ascii="Times-Roman" w:hAnsi="Times-Roman" w:cs="Times-Roman"/>
+          <w:sz w:val="34"/>
+          <w:szCs w:val="34"/>
+          <w:lang w:val="en-GB"/>
+        </w:rPr>
+        <w:t>Seminar Name: Data Sci</w:t>
+      </w:r>
+      <w:r>
+        <w:rPr>
+          <w:rFonts w:ascii="Times-Roman" w:hAnsi="Times-Roman" w:cs="Times-Roman"/>
+          <w:sz w:val="34"/>
+          <w:szCs w:val="34"/>
+          <w:lang w:val="en-GB"/>
+        </w:rPr>
+        <w:t>e</w:t>
+      </w:r>
+      <w:r>
+        <w:rPr>
+          <w:rFonts w:ascii="Times-Roman" w:hAnsi="Times-Roman" w:cs="Times-Roman"/>
+          <w:sz w:val="34"/>
+          <w:szCs w:val="34"/>
+          <w:lang w:val="en-GB"/>
+        </w:rPr>
+        <w:t>nce</w:t>
+      </w:r>
+    </w:p>
+    <w:p>
+      <w:pPr>
+        <w:autoSpaceDE w:val="0"/>
+        <w:autoSpaceDN w:val="0"/>
+        <w:adjustRightInd w:val="0"/>
+        <w:spacing w:after="0" w:line="360" w:lineRule="auto"/>
+        <w:rPr>
+          <w:rFonts w:ascii="Times-Roman" w:hAnsi="Times-Roman" w:cs="Times-Roman"/>
+          <w:sz w:val="34"/>
+          <w:szCs w:val="34"/>
+          <w:lang w:val="en-GB"/>
+        </w:rPr>
+      </w:pPr>
+      <w:r>
+        <w:rPr>
+          <w:rFonts w:ascii="Times-Roman" w:hAnsi="Times-Roman" w:cs="Times-Roman"/>
+          <w:sz w:val="34"/>
+          <w:szCs w:val="34"/>
+          <w:lang w:val="en-GB"/>
+        </w:rPr>
+        <w:t xml:space="preserve">Course Code: </w:t>
+      </w:r>
+      <w:r>
+        <w:rPr>
+          <w:rFonts w:ascii="Times-Roman" w:hAnsi="Times-Roman" w:cs="Times-Roman"/>
+          <w:sz w:val="34"/>
+          <w:szCs w:val="34"/>
+          <w:lang w:val="en-GB"/>
+        </w:rPr>
+        <w:t>63739</w:t>
+      </w:r>
+      <w:r>
+        <w:rPr>
+          <w:rFonts w:ascii="Times-Roman" w:hAnsi="Times-Roman" w:cs="Times-Roman"/>
+          <w:sz w:val="34"/>
+          <w:szCs w:val="34"/>
+          <w:lang w:val="en-GB"/>
+        </w:rPr>
+        <w:t xml:space="preserve"> </w:t>
+      </w:r>
+    </w:p>
+    <w:p>
+      <w:pPr>
+        <w:autoSpaceDE w:val="0"/>
+        <w:autoSpaceDN w:val="0"/>
+        <w:adjustRightInd w:val="0"/>
+        <w:spacing w:after="0" w:line="360" w:lineRule="auto"/>
+        <w:jc w:val="center"/>
+        <w:rPr>
+          <w:rFonts w:ascii="Times-Roman" w:hAnsi="Times-Roman" w:cs="Times-Roman"/>
+          <w:sz w:val="48"/>
+          <w:szCs w:val="48"/>
+          <w:lang w:val="en-CH"/>
+        </w:rPr>
+      </w:pPr>
+    </w:p>
+    <w:p>
+      <w:pPr>
+        <w:autoSpaceDE w:val="0"/>
+        <w:autoSpaceDN w:val="0"/>
+        <w:adjustRightInd w:val="0"/>
+        <w:spacing w:after="0" w:line="276" w:lineRule="auto"/>
+        <w:jc w:val="center"/>
+        <w:rPr>
+          <w:rFonts w:ascii="Times-Roman" w:hAnsi="Times-Roman" w:cs="Times-Roman"/>
+          <w:sz w:val="48"/>
+          <w:szCs w:val="48"/>
+          <w:lang w:val="en-CH"/>
+        </w:rPr>
+      </w:pPr>
+      <w:r>
+        <w:rPr>
+          <w:rFonts w:ascii="Times-Roman" w:hAnsi="Times-Roman" w:cs="Times-Roman"/>
+          <w:sz w:val="48"/>
+          <w:szCs w:val="48"/>
+          <w:lang w:val="en-CH"/>
+        </w:rPr>
+        <w:t>Context-Aware Advertisement Recommendation for</w:t>
+      </w:r>
+    </w:p>
+    <w:p>
+      <w:pPr>
+        <w:spacing w:line="276" w:lineRule="auto"/>
+        <w:jc w:val="center"/>
+        <w:rPr>
+          <w:rFonts w:ascii="Times-Roman" w:hAnsi="Times-Roman" w:cs="Times-Roman"/>
+          <w:sz w:val="48"/>
+          <w:szCs w:val="48"/>
+          <w:lang w:val="en-CH"/>
+        </w:rPr>
+      </w:pPr>
+      <w:r>
+        <w:rPr>
+          <w:rFonts w:ascii="Times-Roman" w:hAnsi="Times-Roman" w:cs="Times-Roman"/>
+          <w:sz w:val="48"/>
+          <w:szCs w:val="48"/>
+          <w:lang w:val="en-CH"/>
+        </w:rPr>
+        <w:t>High-Speed Social News Feeding</w:t>
+      </w:r>
+    </w:p>
+    <w:p>
+      <w:pPr>
+        <w:spacing w:line="360" w:lineRule="auto"/>
+        <w:jc w:val="center"/>
+        <w:rPr>
+          <w:lang w:val="en-GB"/>
+        </w:rPr>
+      </w:pPr>
+    </w:p>
+    <w:p>
+      <w:pPr>
+        <w:autoSpaceDE w:val="0"/>
+        <w:autoSpaceDN w:val="0"/>
+        <w:adjustRightInd w:val="0"/>
+        <w:spacing w:after="0" w:line="360" w:lineRule="auto"/>
+        <w:rPr>
+          <w:rFonts w:ascii="Microsoft Sans Serif" w:hAnsi="Microsoft Sans Serif" w:cs="Microsoft Sans Serif"/>
+          <w:sz w:val="24"/>
+          <w:szCs w:val="24"/>
           <w:lang w:val="de-CH"/>
         </w:rPr>
       </w:pPr>
-      <w:r>
-        <w:rPr>
+    </w:p>
+    <w:p>
+      <w:pPr>
+        <w:autoSpaceDE w:val="0"/>
+        <w:autoSpaceDN w:val="0"/>
+        <w:adjustRightInd w:val="0"/>
+        <w:spacing w:after="0" w:line="360" w:lineRule="auto"/>
+        <w:rPr>
+          <w:rFonts w:ascii="Times-Roman" w:hAnsi="Times-Roman" w:cs="Times-Roman"/>
+          <w:sz w:val="48"/>
+          <w:szCs w:val="48"/>
           <w:lang w:val="de-CH"/>
         </w:rPr>
-        <w:t>ghghgh</w:t>
+      </w:pPr>
+      <w:r>
+        <w:rPr>
+          <w:rFonts w:ascii="Times-Roman" w:hAnsi="Times-Roman" w:cs="Times-Roman"/>
+          <w:sz w:val="48"/>
+          <w:szCs w:val="48"/>
+          <w:lang w:val="de-CH"/>
+        </w:rPr>
+        <w:t>Introduction:</w:t>
+      </w:r>
+    </w:p>
+    <w:p>
+      <w:pPr>
+        <w:autoSpaceDE w:val="0"/>
+        <w:autoSpaceDN w:val="0"/>
+        <w:adjustRightInd w:val="0"/>
+        <w:spacing w:after="0" w:line="360" w:lineRule="auto"/>
+        <w:rPr>
+          <w:rFonts w:ascii="Microsoft Sans Serif" w:hAnsi="Microsoft Sans Serif" w:cs="Microsoft Sans Serif"/>
+          <w:sz w:val="24"/>
+          <w:szCs w:val="24"/>
+          <w:lang w:val="en-GB"/>
+        </w:rPr>
+      </w:pPr>
+      <w:r>
+        <w:rPr>
+          <w:rFonts w:ascii="Microsoft Sans Serif" w:hAnsi="Microsoft Sans Serif" w:cs="Microsoft Sans Serif"/>
+          <w:sz w:val="24"/>
+          <w:szCs w:val="24"/>
+          <w:lang w:val="en-GB"/>
+        </w:rPr>
+        <w:t xml:space="preserve">Every one of us </w:t>
+      </w:r>
+      <w:r>
+        <w:rPr>
+          <w:rFonts w:ascii="Microsoft Sans Serif" w:hAnsi="Microsoft Sans Serif" w:cs="Microsoft Sans Serif"/>
+          <w:sz w:val="24"/>
+          <w:szCs w:val="24"/>
+          <w:lang w:val="en-GB"/>
+        </w:rPr>
+        <w:t>I think in this new world</w:t>
+      </w:r>
+      <w:r>
+        <w:rPr>
+          <w:rFonts w:ascii="Microsoft Sans Serif" w:hAnsi="Microsoft Sans Serif" w:cs="Microsoft Sans Serif"/>
+          <w:sz w:val="24"/>
+          <w:szCs w:val="24"/>
+          <w:lang w:val="en-GB"/>
+        </w:rPr>
+        <w:t xml:space="preserve">, the world of technology, has experienced the social media websites (Facebook, </w:t>
+      </w:r>
+      <w:proofErr w:type="gramStart"/>
+      <w:r>
+        <w:rPr>
+          <w:rFonts w:ascii="Microsoft Sans Serif" w:hAnsi="Microsoft Sans Serif" w:cs="Microsoft Sans Serif"/>
+          <w:sz w:val="24"/>
+          <w:szCs w:val="24"/>
+          <w:lang w:val="en-GB"/>
+        </w:rPr>
+        <w:t>twitter,..</w:t>
+      </w:r>
+      <w:proofErr w:type="gramEnd"/>
+      <w:r>
+        <w:rPr>
+          <w:rFonts w:ascii="Microsoft Sans Serif" w:hAnsi="Microsoft Sans Serif" w:cs="Microsoft Sans Serif"/>
+          <w:sz w:val="24"/>
+          <w:szCs w:val="24"/>
+          <w:lang w:val="en-GB"/>
+        </w:rPr>
+        <w:t xml:space="preserve">), beside that I guess most of us has encountered to some kind of advertisements, which sometimes could be interesting, meaning full, relevance to our needs and sometimes  annoying. But also guess that, somehow you have wondered, how could </w:t>
+      </w:r>
+      <w:proofErr w:type="gramStart"/>
+      <w:r>
+        <w:rPr>
+          <w:rFonts w:ascii="Microsoft Sans Serif" w:hAnsi="Microsoft Sans Serif" w:cs="Microsoft Sans Serif"/>
+          <w:sz w:val="24"/>
+          <w:szCs w:val="24"/>
+          <w:lang w:val="en-GB"/>
+        </w:rPr>
+        <w:t>such an advertisements</w:t>
+      </w:r>
+      <w:proofErr w:type="gramEnd"/>
+      <w:r>
+        <w:rPr>
+          <w:rFonts w:ascii="Microsoft Sans Serif" w:hAnsi="Microsoft Sans Serif" w:cs="Microsoft Sans Serif"/>
+          <w:sz w:val="24"/>
+          <w:szCs w:val="24"/>
+          <w:lang w:val="en-GB"/>
+        </w:rPr>
+        <w:t xml:space="preserve">, be so much relevant to my interests. Maybe you have thought, do they spy on me or stealing my information, but in fact there is </w:t>
+      </w:r>
+      <w:proofErr w:type="gramStart"/>
+      <w:r>
+        <w:rPr>
+          <w:rFonts w:ascii="Microsoft Sans Serif" w:hAnsi="Microsoft Sans Serif" w:cs="Microsoft Sans Serif"/>
+          <w:sz w:val="24"/>
+          <w:szCs w:val="24"/>
+          <w:lang w:val="en-GB"/>
+        </w:rPr>
+        <w:t>some kind of calculations</w:t>
+      </w:r>
+      <w:proofErr w:type="gramEnd"/>
+      <w:r>
+        <w:rPr>
+          <w:rFonts w:ascii="Microsoft Sans Serif" w:hAnsi="Microsoft Sans Serif" w:cs="Microsoft Sans Serif"/>
+          <w:sz w:val="24"/>
+          <w:szCs w:val="24"/>
+          <w:lang w:val="en-GB"/>
+        </w:rPr>
+        <w:t xml:space="preserve"> happens in the background, you are not aware of it. </w:t>
+      </w:r>
+      <w:r>
+        <w:rPr>
+          <w:rFonts w:ascii="Microsoft Sans Serif" w:hAnsi="Microsoft Sans Serif" w:cs="Microsoft Sans Serif"/>
+          <w:sz w:val="24"/>
+          <w:szCs w:val="24"/>
+          <w:lang w:val="en-GB"/>
+        </w:rPr>
+        <w:t>Which studying what we are interest in and what not.</w:t>
+      </w:r>
+      <w:r>
+        <w:rPr>
+          <w:rFonts w:ascii="Microsoft Sans Serif" w:hAnsi="Microsoft Sans Serif" w:cs="Microsoft Sans Serif"/>
+          <w:sz w:val="24"/>
+          <w:szCs w:val="24"/>
+          <w:lang w:val="en-GB"/>
+        </w:rPr>
+        <w:t xml:space="preserve">   </w:t>
+      </w:r>
+    </w:p>
+    <w:p>
+      <w:pPr>
+        <w:autoSpaceDE w:val="0"/>
+        <w:autoSpaceDN w:val="0"/>
+        <w:adjustRightInd w:val="0"/>
+        <w:spacing w:after="0" w:line="360" w:lineRule="auto"/>
+        <w:rPr>
+          <w:rFonts w:ascii="Microsoft Sans Serif" w:hAnsi="Microsoft Sans Serif" w:cs="Microsoft Sans Serif"/>
+          <w:sz w:val="24"/>
+          <w:szCs w:val="24"/>
+          <w:lang w:val="en-GB"/>
+        </w:rPr>
+      </w:pPr>
+      <w:r>
+        <w:rPr>
+          <w:rFonts w:ascii="Microsoft Sans Serif" w:hAnsi="Microsoft Sans Serif" w:cs="Microsoft Sans Serif"/>
+          <w:sz w:val="24"/>
+          <w:szCs w:val="24"/>
+          <w:lang w:val="en-CH"/>
+        </w:rPr>
+        <w:t>Yuchen L</w:t>
+      </w:r>
+      <w:r>
+        <w:rPr>
+          <w:rFonts w:ascii="Microsoft Sans Serif" w:hAnsi="Microsoft Sans Serif" w:cs="Microsoft Sans Serif"/>
+          <w:sz w:val="24"/>
+          <w:szCs w:val="24"/>
+          <w:lang w:val="en-GB"/>
+        </w:rPr>
+        <w:t>i</w:t>
+      </w:r>
+      <w:r>
+        <w:rPr>
+          <w:rFonts w:ascii="Microsoft Sans Serif" w:hAnsi="Microsoft Sans Serif" w:cs="Microsoft Sans Serif"/>
+          <w:sz w:val="24"/>
+          <w:szCs w:val="24"/>
+          <w:lang w:val="en-CH"/>
+        </w:rPr>
+        <w:t xml:space="preserve">, Dongxiang </w:t>
+      </w:r>
+      <w:r>
+        <w:rPr>
+          <w:rFonts w:ascii="Microsoft Sans Serif" w:hAnsi="Microsoft Sans Serif" w:cs="Microsoft Sans Serif"/>
+          <w:sz w:val="24"/>
+          <w:szCs w:val="24"/>
+          <w:lang w:val="en-CH"/>
+        </w:rPr>
+        <w:t>Zhang</w:t>
+      </w:r>
+      <w:r>
+        <w:rPr>
+          <w:rFonts w:ascii="Microsoft Sans Serif" w:hAnsi="Microsoft Sans Serif" w:cs="Microsoft Sans Serif"/>
+          <w:sz w:val="24"/>
+          <w:szCs w:val="24"/>
+          <w:lang w:val="en-GB"/>
+        </w:rPr>
+        <w:t>,</w:t>
+      </w:r>
+      <w:r>
+        <w:rPr>
+          <w:rFonts w:ascii="Microsoft Sans Serif" w:hAnsi="Microsoft Sans Serif" w:cs="Microsoft Sans Serif"/>
+          <w:sz w:val="24"/>
+          <w:szCs w:val="24"/>
+          <w:lang w:val="en-CH"/>
+        </w:rPr>
+        <w:t xml:space="preserve"> Ziquan Lan</w:t>
+      </w:r>
+      <w:r>
+        <w:rPr>
+          <w:rFonts w:ascii="Microsoft Sans Serif" w:hAnsi="Microsoft Sans Serif" w:cs="Microsoft Sans Serif"/>
+          <w:sz w:val="24"/>
+          <w:szCs w:val="24"/>
+          <w:lang w:val="en-GB"/>
+        </w:rPr>
+        <w:t xml:space="preserve"> </w:t>
+      </w:r>
+      <w:r>
+        <w:rPr>
+          <w:rFonts w:ascii="Microsoft Sans Serif" w:hAnsi="Microsoft Sans Serif" w:cs="Microsoft Sans Serif"/>
+          <w:sz w:val="24"/>
+          <w:szCs w:val="24"/>
+          <w:lang w:val="en-GB"/>
+        </w:rPr>
+        <w:t xml:space="preserve">and </w:t>
+      </w:r>
+      <w:r>
+        <w:rPr>
+          <w:rFonts w:ascii="Microsoft Sans Serif" w:hAnsi="Microsoft Sans Serif" w:cs="Microsoft Sans Serif"/>
+          <w:sz w:val="24"/>
+          <w:szCs w:val="24"/>
+          <w:lang w:val="en-CH"/>
+        </w:rPr>
+        <w:t>Kian-Lee Tan</w:t>
+      </w:r>
+      <w:r>
+        <w:rPr>
+          <w:rFonts w:ascii="Microsoft Sans Serif" w:hAnsi="Microsoft Sans Serif" w:cs="Microsoft Sans Serif"/>
+          <w:sz w:val="24"/>
+          <w:szCs w:val="24"/>
+          <w:lang w:val="en-GB"/>
+        </w:rPr>
+        <w:t xml:space="preserve"> </w:t>
+      </w:r>
+      <w:r>
+        <w:rPr>
+          <w:rFonts w:ascii="Microsoft Sans Serif" w:hAnsi="Microsoft Sans Serif" w:cs="Microsoft Sans Serif"/>
+          <w:sz w:val="24"/>
+          <w:szCs w:val="24"/>
+          <w:lang w:val="en-GB"/>
+        </w:rPr>
+        <w:t>are researchers</w:t>
+      </w:r>
+      <w:r>
+        <w:rPr>
+          <w:rFonts w:ascii="Microsoft Sans Serif" w:hAnsi="Microsoft Sans Serif" w:cs="Microsoft Sans Serif"/>
+          <w:sz w:val="24"/>
+          <w:szCs w:val="24"/>
+          <w:lang w:val="en-GB"/>
+        </w:rPr>
+        <w:t xml:space="preserve"> in the </w:t>
+      </w:r>
+    </w:p>
+    <w:p>
+      <w:pPr>
+        <w:autoSpaceDE w:val="0"/>
+        <w:autoSpaceDN w:val="0"/>
+        <w:adjustRightInd w:val="0"/>
+        <w:spacing w:after="0" w:line="360" w:lineRule="auto"/>
+        <w:rPr>
+          <w:rFonts w:ascii="Microsoft Sans Serif" w:hAnsi="Microsoft Sans Serif" w:cs="Microsoft Sans Serif"/>
+          <w:sz w:val="24"/>
+          <w:szCs w:val="24"/>
+          <w:lang w:val="en-GB"/>
+        </w:rPr>
+      </w:pPr>
+      <w:r>
+        <w:rPr>
+          <w:rFonts w:ascii="Microsoft Sans Serif" w:hAnsi="Microsoft Sans Serif" w:cs="Microsoft Sans Serif"/>
+          <w:sz w:val="24"/>
+          <w:szCs w:val="24"/>
+          <w:lang w:val="en-CH"/>
+        </w:rPr>
+        <w:t>NUS Graduate School of Inte</w:t>
+      </w:r>
+      <w:r>
+        <w:rPr>
+          <w:rFonts w:ascii="Microsoft Sans Serif" w:hAnsi="Microsoft Sans Serif" w:cs="Microsoft Sans Serif"/>
+          <w:sz w:val="24"/>
+          <w:szCs w:val="24"/>
+          <w:lang w:val="en-GB"/>
+        </w:rPr>
+        <w:t>g</w:t>
+      </w:r>
+      <w:r>
+        <w:rPr>
+          <w:rFonts w:ascii="Microsoft Sans Serif" w:hAnsi="Microsoft Sans Serif" w:cs="Microsoft Sans Serif"/>
+          <w:sz w:val="24"/>
+          <w:szCs w:val="24"/>
+          <w:lang w:val="en-CH"/>
+        </w:rPr>
+        <w:t>rative Science and Engineering, National University of Singapore</w:t>
+      </w:r>
+      <w:r>
+        <w:rPr>
+          <w:rFonts w:ascii="Microsoft Sans Serif" w:hAnsi="Microsoft Sans Serif" w:cs="Microsoft Sans Serif"/>
+          <w:sz w:val="24"/>
+          <w:szCs w:val="24"/>
+          <w:lang w:val="en-GB"/>
+        </w:rPr>
+        <w:t xml:space="preserve">. </w:t>
+      </w:r>
+      <w:r>
+        <w:rPr>
+          <w:rFonts w:ascii="Microsoft Sans Serif" w:hAnsi="Microsoft Sans Serif" w:cs="Microsoft Sans Serif"/>
+          <w:sz w:val="24"/>
+          <w:szCs w:val="24"/>
+          <w:lang w:val="en-GB"/>
+        </w:rPr>
+        <w:t>They came up with an idea</w:t>
+      </w:r>
+      <w:r>
+        <w:rPr>
+          <w:rFonts w:ascii="Microsoft Sans Serif" w:hAnsi="Microsoft Sans Serif" w:cs="Microsoft Sans Serif"/>
+          <w:sz w:val="24"/>
+          <w:szCs w:val="24"/>
+          <w:lang w:val="en-GB"/>
+        </w:rPr>
+        <w:t xml:space="preserve"> and a challenge</w:t>
+      </w:r>
+      <w:r>
+        <w:rPr>
+          <w:rFonts w:ascii="Microsoft Sans Serif" w:hAnsi="Microsoft Sans Serif" w:cs="Microsoft Sans Serif"/>
+          <w:sz w:val="24"/>
+          <w:szCs w:val="24"/>
+          <w:lang w:val="en-GB"/>
+        </w:rPr>
+        <w:t>, to develop a model, that is capable of making the user recommendation over the social media, more efficient, real time, less annoying</w:t>
+      </w:r>
+      <w:r>
+        <w:rPr>
+          <w:rFonts w:ascii="Microsoft Sans Serif" w:hAnsi="Microsoft Sans Serif" w:cs="Microsoft Sans Serif"/>
+          <w:sz w:val="24"/>
+          <w:szCs w:val="24"/>
+          <w:lang w:val="en-GB"/>
+        </w:rPr>
+        <w:t xml:space="preserve"> </w:t>
+      </w:r>
+      <w:r>
+        <w:rPr>
+          <w:rFonts w:ascii="Microsoft Sans Serif" w:hAnsi="Microsoft Sans Serif" w:cs="Microsoft Sans Serif"/>
+          <w:sz w:val="24"/>
+          <w:szCs w:val="24"/>
+          <w:lang w:val="en-GB"/>
+        </w:rPr>
+        <w:t xml:space="preserve">and </w:t>
+      </w:r>
+      <w:r>
+        <w:rPr>
+          <w:rFonts w:ascii="Microsoft Sans Serif" w:hAnsi="Microsoft Sans Serif" w:cs="Microsoft Sans Serif"/>
+          <w:sz w:val="24"/>
+          <w:szCs w:val="24"/>
+          <w:lang w:val="en-GB"/>
+        </w:rPr>
+        <w:t>willing</w:t>
+      </w:r>
+      <w:r>
+        <w:rPr>
+          <w:rFonts w:ascii="Microsoft Sans Serif" w:hAnsi="Microsoft Sans Serif" w:cs="Microsoft Sans Serif"/>
+          <w:sz w:val="24"/>
+          <w:szCs w:val="24"/>
+          <w:lang w:val="en-GB"/>
+        </w:rPr>
+        <w:t xml:space="preserve"> to make the user hit the advertisement icons</w:t>
+      </w:r>
+      <w:r>
+        <w:rPr>
+          <w:rFonts w:ascii="Microsoft Sans Serif" w:hAnsi="Microsoft Sans Serif" w:cs="Microsoft Sans Serif"/>
+          <w:sz w:val="24"/>
+          <w:szCs w:val="24"/>
+          <w:lang w:val="en-GB"/>
+        </w:rPr>
+        <w:t>, which</w:t>
+      </w:r>
+      <w:r>
+        <w:rPr>
+          <w:rFonts w:ascii="Microsoft Sans Serif" w:hAnsi="Microsoft Sans Serif" w:cs="Microsoft Sans Serif"/>
+          <w:sz w:val="24"/>
+          <w:szCs w:val="24"/>
+          <w:lang w:val="en-GB"/>
+        </w:rPr>
+        <w:t xml:space="preserve"> satisfy his needs.</w:t>
+      </w:r>
+      <w:r>
+        <w:rPr>
+          <w:rFonts w:ascii="Microsoft Sans Serif" w:hAnsi="Microsoft Sans Serif" w:cs="Microsoft Sans Serif"/>
+          <w:sz w:val="24"/>
+          <w:szCs w:val="24"/>
+          <w:lang w:val="en-GB"/>
+        </w:rPr>
+        <w:t xml:space="preserve"> Their idea came from the fact, that every person in this life, has his own static interest, so there is a possibility to make a system, that is able to recommend </w:t>
+      </w:r>
+      <w:r>
+        <w:rPr>
+          <w:rFonts w:ascii="Microsoft Sans Serif" w:hAnsi="Microsoft Sans Serif" w:cs="Microsoft Sans Serif"/>
+          <w:sz w:val="24"/>
+          <w:szCs w:val="24"/>
+          <w:lang w:val="en-GB"/>
+        </w:rPr>
+        <w:t>some advertisements</w:t>
+      </w:r>
+      <w:r>
+        <w:rPr>
+          <w:rFonts w:ascii="Microsoft Sans Serif" w:hAnsi="Microsoft Sans Serif" w:cs="Microsoft Sans Serif"/>
+          <w:sz w:val="24"/>
+          <w:szCs w:val="24"/>
+          <w:lang w:val="en-GB"/>
+        </w:rPr>
+        <w:t xml:space="preserve"> for him, but they have discovered that the system will not be so </w:t>
+      </w:r>
+      <w:r>
+        <w:rPr>
+          <w:rFonts w:ascii="Microsoft Sans Serif" w:hAnsi="Microsoft Sans Serif" w:cs="Microsoft Sans Serif"/>
+          <w:sz w:val="24"/>
+          <w:szCs w:val="24"/>
+          <w:lang w:val="en-GB"/>
+        </w:rPr>
+        <w:t>accurate</w:t>
+      </w:r>
+      <w:r>
+        <w:rPr>
+          <w:rFonts w:ascii="Microsoft Sans Serif" w:hAnsi="Microsoft Sans Serif" w:cs="Microsoft Sans Serif"/>
+          <w:sz w:val="24"/>
+          <w:szCs w:val="24"/>
+          <w:lang w:val="en-GB"/>
+        </w:rPr>
+        <w:t>, since the user</w:t>
+      </w:r>
+      <w:r>
+        <w:rPr>
+          <w:rFonts w:ascii="Microsoft Sans Serif" w:hAnsi="Microsoft Sans Serif" w:cs="Microsoft Sans Serif"/>
+          <w:sz w:val="24"/>
+          <w:szCs w:val="24"/>
+          <w:lang w:val="en-GB"/>
+        </w:rPr>
+        <w:t xml:space="preserve"> also has a dynamic</w:t>
+      </w:r>
+      <w:r>
+        <w:rPr>
+          <w:rFonts w:ascii="Microsoft Sans Serif" w:hAnsi="Microsoft Sans Serif" w:cs="Microsoft Sans Serif"/>
+          <w:sz w:val="24"/>
+          <w:szCs w:val="24"/>
+          <w:lang w:val="en-GB"/>
+        </w:rPr>
+        <w:t xml:space="preserve"> interests</w:t>
+      </w:r>
+      <w:r>
+        <w:rPr>
+          <w:rFonts w:ascii="Microsoft Sans Serif" w:hAnsi="Microsoft Sans Serif" w:cs="Microsoft Sans Serif"/>
+          <w:sz w:val="24"/>
+          <w:szCs w:val="24"/>
+          <w:lang w:val="en-GB"/>
+        </w:rPr>
+        <w:t>, which</w:t>
+      </w:r>
+      <w:r>
+        <w:rPr>
+          <w:rFonts w:ascii="Microsoft Sans Serif" w:hAnsi="Microsoft Sans Serif" w:cs="Microsoft Sans Serif"/>
+          <w:sz w:val="24"/>
+          <w:szCs w:val="24"/>
+          <w:lang w:val="en-GB"/>
+        </w:rPr>
+        <w:t xml:space="preserve"> could be </w:t>
+      </w:r>
+      <w:r>
+        <w:rPr>
+          <w:rFonts w:ascii="Microsoft Sans Serif" w:hAnsi="Microsoft Sans Serif" w:cs="Microsoft Sans Serif"/>
+          <w:sz w:val="24"/>
+          <w:szCs w:val="24"/>
+          <w:lang w:val="en-GB"/>
+        </w:rPr>
+        <w:t xml:space="preserve">also </w:t>
+      </w:r>
+      <w:r>
+        <w:rPr>
+          <w:rFonts w:ascii="Microsoft Sans Serif" w:hAnsi="Microsoft Sans Serif" w:cs="Microsoft Sans Serif"/>
+          <w:sz w:val="24"/>
+          <w:szCs w:val="24"/>
+          <w:lang w:val="en-GB"/>
+        </w:rPr>
+        <w:t xml:space="preserve">changing, due to the news feed, that he could get from his friends, which it could </w:t>
+      </w:r>
+      <w:r>
+        <w:rPr>
+          <w:rFonts w:ascii="Microsoft Sans Serif" w:hAnsi="Microsoft Sans Serif" w:cs="Microsoft Sans Serif"/>
+          <w:sz w:val="24"/>
+          <w:szCs w:val="24"/>
+          <w:lang w:val="en-GB"/>
+        </w:rPr>
+        <w:lastRenderedPageBreak/>
+        <w:t>be somehow chang</w:t>
+      </w:r>
+      <w:r>
+        <w:rPr>
+          <w:rFonts w:ascii="Microsoft Sans Serif" w:hAnsi="Microsoft Sans Serif" w:cs="Microsoft Sans Serif"/>
+          <w:sz w:val="24"/>
+          <w:szCs w:val="24"/>
+          <w:lang w:val="en-GB"/>
+        </w:rPr>
+        <w:t>ing his interests in a</w:t>
+      </w:r>
+      <w:r>
+        <w:rPr>
+          <w:rFonts w:ascii="Microsoft Sans Serif" w:hAnsi="Microsoft Sans Serif" w:cs="Microsoft Sans Serif"/>
+          <w:sz w:val="24"/>
+          <w:szCs w:val="24"/>
+          <w:lang w:val="en-GB"/>
+        </w:rPr>
+        <w:t xml:space="preserve"> </w:t>
       </w:r>
       <w:bookmarkStart w:id="0" w:name="_GoBack"/>
       <w:bookmarkEnd w:id="0"/>
+      <w:r>
+        <w:rPr>
+          <w:rFonts w:ascii="Microsoft Sans Serif" w:hAnsi="Microsoft Sans Serif" w:cs="Microsoft Sans Serif"/>
+          <w:sz w:val="24"/>
+          <w:szCs w:val="24"/>
+          <w:lang w:val="en-GB"/>
+        </w:rPr>
+        <w:t>way or another</w:t>
+      </w:r>
+      <w:r>
+        <w:rPr>
+          <w:rFonts w:ascii="Microsoft Sans Serif" w:hAnsi="Microsoft Sans Serif" w:cs="Microsoft Sans Serif"/>
+          <w:sz w:val="24"/>
+          <w:szCs w:val="24"/>
+          <w:lang w:val="en-GB"/>
+        </w:rPr>
+        <w:t xml:space="preserve"> s</w:t>
+      </w:r>
+      <w:r>
+        <w:rPr>
+          <w:rFonts w:ascii="Microsoft Sans Serif" w:hAnsi="Microsoft Sans Serif" w:cs="Microsoft Sans Serif"/>
+          <w:sz w:val="24"/>
+          <w:szCs w:val="24"/>
+          <w:lang w:val="en-GB"/>
+        </w:rPr>
+        <w:t>o</w:t>
+      </w:r>
+      <w:r>
+        <w:rPr>
+          <w:rFonts w:ascii="Microsoft Sans Serif" w:hAnsi="Microsoft Sans Serif" w:cs="Microsoft Sans Serif"/>
+          <w:sz w:val="24"/>
+          <w:szCs w:val="24"/>
+          <w:lang w:val="en-GB"/>
+        </w:rPr>
+        <w:t xml:space="preserve">, </w:t>
+      </w:r>
+      <w:r>
+        <w:rPr>
+          <w:rFonts w:ascii="Microsoft Sans Serif" w:hAnsi="Microsoft Sans Serif" w:cs="Microsoft Sans Serif"/>
+          <w:sz w:val="24"/>
+          <w:szCs w:val="24"/>
+          <w:lang w:val="en-GB"/>
+        </w:rPr>
+        <w:t xml:space="preserve">their challenge now is to combine the static interest and the dynamic interests into one model, </w:t>
+      </w:r>
+      <w:r>
+        <w:rPr>
+          <w:rFonts w:ascii="Microsoft Sans Serif" w:hAnsi="Microsoft Sans Serif" w:cs="Microsoft Sans Serif"/>
+          <w:sz w:val="24"/>
+          <w:szCs w:val="24"/>
+          <w:lang w:val="en-GB"/>
+        </w:rPr>
+        <w:t xml:space="preserve">that can recommend the top relevant advertisement, that meet the </w:t>
+      </w:r>
+      <w:r>
+        <w:rPr>
+          <w:rFonts w:ascii="Microsoft Sans Serif" w:hAnsi="Microsoft Sans Serif" w:cs="Microsoft Sans Serif"/>
+          <w:sz w:val="24"/>
+          <w:szCs w:val="24"/>
+          <w:lang w:val="en-GB"/>
+        </w:rPr>
+        <w:t>user’s</w:t>
+      </w:r>
+      <w:r>
+        <w:rPr>
+          <w:rFonts w:ascii="Microsoft Sans Serif" w:hAnsi="Microsoft Sans Serif" w:cs="Microsoft Sans Serif"/>
+          <w:sz w:val="24"/>
+          <w:szCs w:val="24"/>
+          <w:lang w:val="en-GB"/>
+        </w:rPr>
+        <w:t xml:space="preserve"> </w:t>
+      </w:r>
+      <w:r>
+        <w:rPr>
+          <w:rFonts w:ascii="Microsoft Sans Serif" w:hAnsi="Microsoft Sans Serif" w:cs="Microsoft Sans Serif"/>
+          <w:sz w:val="24"/>
+          <w:szCs w:val="24"/>
+          <w:lang w:val="en-GB"/>
+        </w:rPr>
+        <w:t>interests</w:t>
+      </w:r>
+      <w:r>
+        <w:rPr>
+          <w:rFonts w:ascii="Microsoft Sans Serif" w:hAnsi="Microsoft Sans Serif" w:cs="Microsoft Sans Serif"/>
+          <w:sz w:val="24"/>
+          <w:szCs w:val="24"/>
+          <w:lang w:val="en-GB"/>
+        </w:rPr>
+        <w:t>.</w:t>
+      </w:r>
+      <w:r>
+        <w:rPr>
+          <w:rFonts w:ascii="Microsoft Sans Serif" w:hAnsi="Microsoft Sans Serif" w:cs="Microsoft Sans Serif"/>
+          <w:sz w:val="24"/>
+          <w:szCs w:val="24"/>
+          <w:lang w:val="en-GB"/>
+        </w:rPr>
+        <w:t xml:space="preserve"> </w:t>
+      </w:r>
+    </w:p>
+    <w:p>
+      <w:pPr>
+        <w:autoSpaceDE w:val="0"/>
+        <w:autoSpaceDN w:val="0"/>
+        <w:adjustRightInd w:val="0"/>
+        <w:spacing w:after="0" w:line="360" w:lineRule="auto"/>
+        <w:rPr>
+          <w:rFonts w:ascii="Microsoft Sans Serif" w:hAnsi="Microsoft Sans Serif" w:cs="Microsoft Sans Serif"/>
+          <w:sz w:val="24"/>
+          <w:szCs w:val="24"/>
+          <w:lang w:val="en-GB"/>
+        </w:rPr>
+      </w:pPr>
+      <w:r>
+        <w:rPr>
+          <w:rFonts w:ascii="Microsoft Sans Serif" w:hAnsi="Microsoft Sans Serif" w:cs="Microsoft Sans Serif"/>
+          <w:sz w:val="24"/>
+          <w:szCs w:val="24"/>
+          <w:lang w:val="en-GB"/>
+        </w:rPr>
+        <w:t xml:space="preserve">But they had to put in their mind, the fact that, this model could be computationally expensive. </w:t>
+      </w:r>
+    </w:p>
+    <w:p>
+      <w:pPr>
+        <w:spacing w:line="360" w:lineRule="auto"/>
+        <w:jc w:val="center"/>
+        <w:rPr>
+          <w:rFonts w:ascii="Microsoft Sans Serif" w:hAnsi="Microsoft Sans Serif" w:cs="Microsoft Sans Serif"/>
+          <w:sz w:val="24"/>
+          <w:szCs w:val="24"/>
+          <w:lang w:val="en-GB"/>
+        </w:rPr>
+      </w:pPr>
     </w:p>
     <w:sectPr>
       <w:pgSz w:w="11906" w:h="16838"/>

</xml_diff>

<commit_message>
add a part of the related works(pub/sub)
</commit_message>
<xml_diff>
--- a/Seminar.docx
+++ b/Seminar.docx
@@ -86,25 +86,7 @@
           <w:szCs w:val="34"/>
           <w:lang w:val="en-GB"/>
         </w:rPr>
-        <w:t xml:space="preserve">Course Code: </w:t>
-      </w:r>
-      <w:r>
-        <w:rPr>
-          <w:rFonts w:ascii="Times-Roman" w:hAnsi="Times-Roman" w:cs="Times-Roman"/>
-          <w:sz w:val="34"/>
-          <w:szCs w:val="34"/>
-          <w:lang w:val="en-GB"/>
-        </w:rPr>
-        <w:t>63739</w:t>
-      </w:r>
-      <w:r>
-        <w:rPr>
-          <w:rFonts w:ascii="Times-Roman" w:hAnsi="Times-Roman" w:cs="Times-Roman"/>
-          <w:sz w:val="34"/>
-          <w:szCs w:val="34"/>
-          <w:lang w:val="en-GB"/>
-        </w:rPr>
-        <w:t xml:space="preserve"> </w:t>
+        <w:t xml:space="preserve">Course Code: 63739 </w:t>
       </w:r>
     </w:p>
     <w:p>
@@ -186,7 +168,7 @@
           <w:rFonts w:ascii="Microsoft Sans Serif" w:hAnsi="Microsoft Sans Serif" w:cs="Microsoft Sans Serif"/>
           <w:sz w:val="24"/>
           <w:szCs w:val="24"/>
-          <w:lang w:val="de-CH"/>
+          <w:lang w:val="en-GB"/>
         </w:rPr>
       </w:pPr>
     </w:p>
@@ -200,7 +182,7 @@
           <w:rFonts w:ascii="Times-Roman" w:hAnsi="Times-Roman" w:cs="Times-Roman"/>
           <w:sz w:val="48"/>
           <w:szCs w:val="48"/>
-          <w:lang w:val="de-CH"/>
+          <w:lang w:val="en-GB"/>
         </w:rPr>
       </w:pPr>
       <w:r>
@@ -208,7 +190,7 @@
           <w:rFonts w:ascii="Times-Roman" w:hAnsi="Times-Roman" w:cs="Times-Roman"/>
           <w:sz w:val="48"/>
           <w:szCs w:val="48"/>
-          <w:lang w:val="de-CH"/>
+          <w:lang w:val="en-GB"/>
         </w:rPr>
         <w:t>Introduction:</w:t>
       </w:r>
@@ -253,37 +235,69 @@
         </w:rPr>
         <w:t xml:space="preserve">, the world of technology, has experienced the social media websites (Facebook, </w:t>
       </w:r>
-      <w:proofErr w:type="gramStart"/>
-      <w:r>
-        <w:rPr>
-          <w:rFonts w:ascii="Microsoft Sans Serif" w:hAnsi="Microsoft Sans Serif" w:cs="Microsoft Sans Serif"/>
-          <w:sz w:val="24"/>
-          <w:szCs w:val="24"/>
-          <w:lang w:val="en-GB"/>
-        </w:rPr>
-        <w:t>twitter,..</w:t>
-      </w:r>
-      <w:proofErr w:type="gramEnd"/>
-      <w:r>
-        <w:rPr>
-          <w:rFonts w:ascii="Microsoft Sans Serif" w:hAnsi="Microsoft Sans Serif" w:cs="Microsoft Sans Serif"/>
-          <w:sz w:val="24"/>
-          <w:szCs w:val="24"/>
-          <w:lang w:val="en-GB"/>
-        </w:rPr>
-        <w:t xml:space="preserve">), beside that I guess most of us has encountered to some kind of advertisements, which sometimes could be interesting, meaning full, relevance to our needs and sometimes  annoying. But also guess that, somehow you have wondered, how could </w:t>
-      </w:r>
-      <w:proofErr w:type="gramStart"/>
-      <w:r>
-        <w:rPr>
-          <w:rFonts w:ascii="Microsoft Sans Serif" w:hAnsi="Microsoft Sans Serif" w:cs="Microsoft Sans Serif"/>
-          <w:sz w:val="24"/>
-          <w:szCs w:val="24"/>
-          <w:lang w:val="en-GB"/>
-        </w:rPr>
-        <w:t>such an advertisements</w:t>
-      </w:r>
-      <w:proofErr w:type="gramEnd"/>
+      <w:r>
+        <w:rPr>
+          <w:rFonts w:ascii="Microsoft Sans Serif" w:hAnsi="Microsoft Sans Serif" w:cs="Microsoft Sans Serif"/>
+          <w:sz w:val="24"/>
+          <w:szCs w:val="24"/>
+          <w:lang w:val="en-GB"/>
+        </w:rPr>
+        <w:t>twitter,</w:t>
+      </w:r>
+      <w:r>
+        <w:rPr>
+          <w:rFonts w:ascii="Microsoft Sans Serif" w:hAnsi="Microsoft Sans Serif" w:cs="Microsoft Sans Serif"/>
+          <w:sz w:val="24"/>
+          <w:szCs w:val="24"/>
+          <w:lang w:val="en-GB"/>
+        </w:rPr>
+        <w:t xml:space="preserve">), beside that I guess most of us has encountered to </w:t>
+      </w:r>
+      <w:r>
+        <w:rPr>
+          <w:rFonts w:ascii="Microsoft Sans Serif" w:hAnsi="Microsoft Sans Serif" w:cs="Microsoft Sans Serif"/>
+          <w:sz w:val="24"/>
+          <w:szCs w:val="24"/>
+          <w:lang w:val="en-GB"/>
+        </w:rPr>
+        <w:t>advertisements</w:t>
+      </w:r>
+      <w:r>
+        <w:rPr>
+          <w:rFonts w:ascii="Microsoft Sans Serif" w:hAnsi="Microsoft Sans Serif" w:cs="Microsoft Sans Serif"/>
+          <w:sz w:val="24"/>
+          <w:szCs w:val="24"/>
+          <w:lang w:val="en-GB"/>
+        </w:rPr>
+        <w:t xml:space="preserve">, which sometimes could be interesting, meaning full, relevance to our needs and </w:t>
+      </w:r>
+      <w:r>
+        <w:rPr>
+          <w:rFonts w:ascii="Microsoft Sans Serif" w:hAnsi="Microsoft Sans Serif" w:cs="Microsoft Sans Serif"/>
+          <w:sz w:val="24"/>
+          <w:szCs w:val="24"/>
+          <w:lang w:val="en-GB"/>
+        </w:rPr>
+        <w:t>sometimes annoying</w:t>
+      </w:r>
+      <w:r>
+        <w:rPr>
+          <w:rFonts w:ascii="Microsoft Sans Serif" w:hAnsi="Microsoft Sans Serif" w:cs="Microsoft Sans Serif"/>
+          <w:sz w:val="24"/>
+          <w:szCs w:val="24"/>
+          <w:lang w:val="en-GB"/>
+        </w:rPr>
+        <w:t xml:space="preserve">. But also guess that, somehow you have wondered, how could </w:t>
+      </w:r>
+      <w:r>
+        <w:rPr>
+          <w:rFonts w:ascii="Microsoft Sans Serif" w:hAnsi="Microsoft Sans Serif" w:cs="Microsoft Sans Serif"/>
+          <w:sz w:val="24"/>
+          <w:szCs w:val="24"/>
+          <w:lang w:val="en-GB"/>
+        </w:rPr>
+        <w:t>such an advertisement</w:t>
+      </w:r>
       <w:r>
         <w:rPr>
           <w:rFonts w:ascii="Microsoft Sans Serif" w:hAnsi="Microsoft Sans Serif" w:cs="Microsoft Sans Serif"/>
@@ -293,17 +307,15 @@
         </w:rPr>
         <w:t xml:space="preserve">, be so much relevant to my interests. Maybe you have thought, do they spy on me or stealing my information, but in fact there is </w:t>
       </w:r>
-      <w:proofErr w:type="gramStart"/>
-      <w:r>
-        <w:rPr>
-          <w:rFonts w:ascii="Microsoft Sans Serif" w:hAnsi="Microsoft Sans Serif" w:cs="Microsoft Sans Serif"/>
-          <w:sz w:val="24"/>
-          <w:szCs w:val="24"/>
-          <w:lang w:val="en-GB"/>
-        </w:rPr>
-        <w:t>some kind of calculations</w:t>
-      </w:r>
-      <w:proofErr w:type="gramEnd"/>
+      <w:r>
+        <w:rPr>
+          <w:rFonts w:ascii="Microsoft Sans Serif" w:hAnsi="Microsoft Sans Serif" w:cs="Microsoft Sans Serif"/>
+          <w:sz w:val="24"/>
+          <w:szCs w:val="24"/>
+          <w:lang w:val="en-GB"/>
+        </w:rPr>
+        <w:t>calculations</w:t>
+      </w:r>
       <w:r>
         <w:rPr>
           <w:rFonts w:ascii="Microsoft Sans Serif" w:hAnsi="Microsoft Sans Serif" w:cs="Microsoft Sans Serif"/>
@@ -329,7 +341,7 @@
           <w:szCs w:val="24"/>
           <w:lang w:val="en-GB"/>
         </w:rPr>
-        <w:t xml:space="preserve">   </w:t>
+        <w:t xml:space="preserve"> Let us have a look at one of the most powerful models to handle and provide such advertisements in an efficient way.</w:t>
       </w:r>
     </w:p>
     <w:p>
@@ -672,6 +684,7 @@
           <w:szCs w:val="24"/>
           <w:lang w:val="en-GB"/>
         </w:rPr>
+        <w:lastRenderedPageBreak/>
         <w:t xml:space="preserve">also </w:t>
       </w:r>
       <w:r>
@@ -681,17 +694,7 @@
           <w:szCs w:val="24"/>
           <w:lang w:val="en-GB"/>
         </w:rPr>
-        <w:t xml:space="preserve">changing, due to the news feed, that he could get from his friends, which it could </w:t>
-      </w:r>
-      <w:r>
-        <w:rPr>
-          <w:rFonts w:ascii="Microsoft Sans Serif" w:hAnsi="Microsoft Sans Serif" w:cs="Microsoft Sans Serif"/>
-          <w:sz w:val="24"/>
-          <w:szCs w:val="24"/>
-          <w:lang w:val="en-GB"/>
-        </w:rPr>
-        <w:lastRenderedPageBreak/>
-        <w:t>be somehow chang</w:t>
+        <w:t>changing, due to the news feed, that he could get from his friends, which it could be somehow chang</w:t>
       </w:r>
       <w:r>
         <w:rPr>
@@ -711,8 +714,6 @@
         </w:rPr>
         <w:t xml:space="preserve"> </w:t>
       </w:r>
-      <w:bookmarkStart w:id="0" w:name="_GoBack"/>
-      <w:bookmarkEnd w:id="0"/>
       <w:r>
         <w:rPr>
           <w:rFonts w:ascii="Microsoft Sans Serif" w:hAnsi="Microsoft Sans Serif" w:cs="Microsoft Sans Serif"/>
@@ -838,8 +839,895 @@
     </w:p>
     <w:p>
       <w:pPr>
+        <w:autoSpaceDE w:val="0"/>
+        <w:autoSpaceDN w:val="0"/>
+        <w:adjustRightInd w:val="0"/>
+        <w:spacing w:after="0" w:line="360" w:lineRule="auto"/>
+        <w:rPr>
+          <w:rFonts w:ascii="Microsoft Sans Serif" w:hAnsi="Microsoft Sans Serif" w:cs="Microsoft Sans Serif"/>
+          <w:sz w:val="24"/>
+          <w:szCs w:val="24"/>
+          <w:lang w:val="en-GB"/>
+        </w:rPr>
+      </w:pPr>
+    </w:p>
+    <w:p>
+      <w:pPr>
+        <w:autoSpaceDE w:val="0"/>
+        <w:autoSpaceDN w:val="0"/>
+        <w:adjustRightInd w:val="0"/>
+        <w:spacing w:after="0" w:line="360" w:lineRule="auto"/>
+        <w:rPr>
+          <w:rFonts w:ascii="Microsoft Sans Serif" w:hAnsi="Microsoft Sans Serif" w:cs="Microsoft Sans Serif"/>
+          <w:sz w:val="24"/>
+          <w:szCs w:val="24"/>
+          <w:lang w:val="en-GB"/>
+        </w:rPr>
+      </w:pPr>
+    </w:p>
+    <w:p>
+      <w:pPr>
+        <w:autoSpaceDE w:val="0"/>
+        <w:autoSpaceDN w:val="0"/>
+        <w:adjustRightInd w:val="0"/>
+        <w:spacing w:after="0" w:line="360" w:lineRule="auto"/>
+        <w:rPr>
+          <w:rFonts w:ascii="Times-Roman" w:hAnsi="Times-Roman" w:cs="Times-Roman"/>
+          <w:sz w:val="48"/>
+          <w:szCs w:val="48"/>
+          <w:lang w:val="en-GB"/>
+        </w:rPr>
+      </w:pPr>
+      <w:r>
+        <w:rPr>
+          <w:rFonts w:ascii="Times-Roman" w:hAnsi="Times-Roman" w:cs="Times-Roman"/>
+          <w:sz w:val="48"/>
+          <w:szCs w:val="48"/>
+          <w:lang w:val="en-GB"/>
+        </w:rPr>
+        <w:t>Content:</w:t>
+      </w:r>
+    </w:p>
+    <w:p>
+      <w:pPr>
+        <w:autoSpaceDE w:val="0"/>
+        <w:autoSpaceDN w:val="0"/>
+        <w:adjustRightInd w:val="0"/>
+        <w:spacing w:after="0" w:line="360" w:lineRule="auto"/>
+        <w:rPr>
+          <w:rFonts w:ascii="Microsoft Sans Serif" w:hAnsi="Microsoft Sans Serif" w:cs="Microsoft Sans Serif"/>
+          <w:sz w:val="24"/>
+          <w:szCs w:val="24"/>
+          <w:lang w:val="en-GB"/>
+        </w:rPr>
+      </w:pPr>
+      <w:r>
+        <w:rPr>
+          <w:rFonts w:ascii="Microsoft Sans Serif" w:hAnsi="Microsoft Sans Serif" w:cs="Microsoft Sans Serif"/>
+          <w:sz w:val="24"/>
+          <w:szCs w:val="24"/>
+          <w:lang w:val="en-GB"/>
+        </w:rPr>
+        <w:t xml:space="preserve">Probably some of you know, that the social media advertisement has become the major revenue, even for the dominators of the markets such as (Facebook and twitter) </w:t>
+      </w:r>
+      <w:r>
+        <w:rPr>
+          <w:rFonts w:ascii="Microsoft Sans Serif" w:hAnsi="Microsoft Sans Serif" w:cs="Microsoft Sans Serif"/>
+          <w:sz w:val="24"/>
+          <w:szCs w:val="24"/>
+          <w:lang w:val="en-GB"/>
+        </w:rPr>
+        <w:t xml:space="preserve">it is </w:t>
+      </w:r>
+      <w:proofErr w:type="gramStart"/>
+      <w:r>
+        <w:rPr>
+          <w:rFonts w:ascii="Microsoft Sans Serif" w:hAnsi="Microsoft Sans Serif" w:cs="Microsoft Sans Serif"/>
+          <w:sz w:val="24"/>
+          <w:szCs w:val="24"/>
+          <w:lang w:val="en-GB"/>
+        </w:rPr>
+        <w:t>actually a</w:t>
+      </w:r>
+      <w:proofErr w:type="gramEnd"/>
+      <w:r>
+        <w:rPr>
+          <w:rFonts w:ascii="Microsoft Sans Serif" w:hAnsi="Microsoft Sans Serif" w:cs="Microsoft Sans Serif"/>
+          <w:sz w:val="24"/>
+          <w:szCs w:val="24"/>
+          <w:lang w:val="en-GB"/>
+        </w:rPr>
+        <w:t xml:space="preserve"> multi-</w:t>
+      </w:r>
+      <w:r>
+        <w:rPr>
+          <w:rFonts w:ascii="Microsoft Sans Serif" w:hAnsi="Microsoft Sans Serif" w:cs="Microsoft Sans Serif"/>
+          <w:sz w:val="24"/>
+          <w:szCs w:val="24"/>
+          <w:lang w:val="en-GB"/>
+        </w:rPr>
+        <w:t>billion-dollar</w:t>
+      </w:r>
+      <w:r>
+        <w:rPr>
+          <w:rFonts w:ascii="Microsoft Sans Serif" w:hAnsi="Microsoft Sans Serif" w:cs="Microsoft Sans Serif"/>
+          <w:sz w:val="24"/>
+          <w:szCs w:val="24"/>
+          <w:lang w:val="en-GB"/>
+        </w:rPr>
+        <w:t xml:space="preserve"> market. For Facebook or twitter, </w:t>
+      </w:r>
+      <w:proofErr w:type="gramStart"/>
+      <w:r>
+        <w:rPr>
+          <w:rFonts w:ascii="Microsoft Sans Serif" w:hAnsi="Microsoft Sans Serif" w:cs="Microsoft Sans Serif"/>
+          <w:sz w:val="24"/>
+          <w:szCs w:val="24"/>
+          <w:lang w:val="en-GB"/>
+        </w:rPr>
+        <w:t>In</w:t>
+      </w:r>
+      <w:proofErr w:type="gramEnd"/>
+      <w:r>
+        <w:rPr>
+          <w:rFonts w:ascii="Microsoft Sans Serif" w:hAnsi="Microsoft Sans Serif" w:cs="Microsoft Sans Serif"/>
+          <w:sz w:val="24"/>
+          <w:szCs w:val="24"/>
+          <w:lang w:val="en-GB"/>
+        </w:rPr>
+        <w:t xml:space="preserve"> order to deliver an ads to potently interested user, they have to learn a model to predicate their interests, based on their personal interests, but It is not that efficient, since the user interests are growing slowly, thus the user may </w:t>
+      </w:r>
+      <w:r>
+        <w:rPr>
+          <w:rFonts w:ascii="Microsoft Sans Serif" w:hAnsi="Microsoft Sans Serif" w:cs="Microsoft Sans Serif"/>
+          <w:sz w:val="24"/>
+          <w:szCs w:val="24"/>
+          <w:lang w:val="en-GB"/>
+        </w:rPr>
+        <w:t>end up receiving repetitive ads</w:t>
+      </w:r>
+      <w:r>
+        <w:rPr>
+          <w:rFonts w:ascii="Microsoft Sans Serif" w:hAnsi="Microsoft Sans Serif" w:cs="Microsoft Sans Serif"/>
+          <w:sz w:val="24"/>
+          <w:szCs w:val="24"/>
+          <w:lang w:val="en-GB"/>
+        </w:rPr>
+        <w:t>.</w:t>
+      </w:r>
+    </w:p>
+    <w:p>
+      <w:pPr>
+        <w:autoSpaceDE w:val="0"/>
+        <w:autoSpaceDN w:val="0"/>
+        <w:adjustRightInd w:val="0"/>
+        <w:spacing w:after="0" w:line="360" w:lineRule="auto"/>
+        <w:rPr>
+          <w:rFonts w:ascii="Microsoft Sans Serif" w:hAnsi="Microsoft Sans Serif" w:cs="Microsoft Sans Serif"/>
+          <w:sz w:val="24"/>
+          <w:szCs w:val="24"/>
+          <w:lang w:val="en-GB"/>
+        </w:rPr>
+      </w:pPr>
+      <w:r>
+        <w:rPr>
+          <w:rFonts w:ascii="Microsoft Sans Serif" w:hAnsi="Microsoft Sans Serif" w:cs="Microsoft Sans Serif"/>
+          <w:sz w:val="24"/>
+          <w:szCs w:val="24"/>
+          <w:lang w:val="en-GB"/>
+        </w:rPr>
+        <w:t>Our</w:t>
+      </w:r>
+      <w:r>
+        <w:rPr>
+          <w:rFonts w:ascii="Times-Roman" w:hAnsi="Times-Roman" w:cs="Times-Roman"/>
+          <w:sz w:val="48"/>
+          <w:szCs w:val="48"/>
+          <w:lang w:val="en-GB"/>
+        </w:rPr>
+        <w:t xml:space="preserve"> </w:t>
+      </w:r>
+      <w:r>
+        <w:rPr>
+          <w:rFonts w:ascii="Microsoft Sans Serif" w:hAnsi="Microsoft Sans Serif" w:cs="Microsoft Sans Serif"/>
+          <w:sz w:val="24"/>
+          <w:szCs w:val="24"/>
+          <w:lang w:val="en-GB"/>
+        </w:rPr>
+        <w:t xml:space="preserve">group </w:t>
+      </w:r>
+      <w:r>
+        <w:rPr>
+          <w:rFonts w:ascii="Microsoft Sans Serif" w:hAnsi="Microsoft Sans Serif" w:cs="Microsoft Sans Serif"/>
+          <w:sz w:val="24"/>
+          <w:szCs w:val="24"/>
+          <w:lang w:val="en-GB"/>
+        </w:rPr>
+        <w:t xml:space="preserve">of researchers as we have mentioned before </w:t>
+      </w:r>
+      <w:r>
+        <w:rPr>
+          <w:rFonts w:ascii="Microsoft Sans Serif" w:hAnsi="Microsoft Sans Serif" w:cs="Microsoft Sans Serif"/>
+          <w:sz w:val="24"/>
+          <w:szCs w:val="24"/>
+          <w:lang w:val="en-GB"/>
+        </w:rPr>
+        <w:t xml:space="preserve">proposed a context aware advertisement framework, that combines the relatively personal interests and </w:t>
+      </w:r>
+      <w:r>
+        <w:rPr>
+          <w:rFonts w:ascii="Microsoft Sans Serif" w:hAnsi="Microsoft Sans Serif" w:cs="Microsoft Sans Serif"/>
+          <w:sz w:val="24"/>
+          <w:szCs w:val="24"/>
+          <w:lang w:val="en-GB"/>
+        </w:rPr>
+        <w:t xml:space="preserve">the dynamic news feed from friends to </w:t>
+      </w:r>
+      <w:r>
+        <w:rPr>
+          <w:rFonts w:ascii="Microsoft Sans Serif" w:hAnsi="Microsoft Sans Serif" w:cs="Microsoft Sans Serif"/>
+          <w:sz w:val="24"/>
+          <w:szCs w:val="24"/>
+          <w:lang w:val="en-GB"/>
+        </w:rPr>
+        <w:t xml:space="preserve">increase the possibility, that the user will hit the ads button. </w:t>
+      </w:r>
+      <w:r>
+        <w:rPr>
+          <w:rFonts w:ascii="Microsoft Sans Serif" w:hAnsi="Microsoft Sans Serif" w:cs="Microsoft Sans Serif"/>
+          <w:sz w:val="24"/>
+          <w:szCs w:val="24"/>
+          <w:lang w:val="en-GB"/>
+        </w:rPr>
+        <w:t xml:space="preserve">For example, </w:t>
+      </w:r>
+      <w:r>
+        <w:rPr>
+          <w:rFonts w:ascii="Microsoft Sans Serif" w:hAnsi="Microsoft Sans Serif" w:cs="Microsoft Sans Serif"/>
+          <w:sz w:val="24"/>
+          <w:szCs w:val="24"/>
+          <w:lang w:val="en-GB"/>
+        </w:rPr>
+        <w:t>when</w:t>
+      </w:r>
+      <w:r>
+        <w:rPr>
+          <w:rFonts w:ascii="Microsoft Sans Serif" w:hAnsi="Microsoft Sans Serif" w:cs="Microsoft Sans Serif"/>
+          <w:sz w:val="24"/>
+          <w:szCs w:val="24"/>
+          <w:lang w:val="en-GB"/>
+        </w:rPr>
+        <w:t xml:space="preserve"> a friend shows the status</w:t>
+      </w:r>
+      <w:r>
+        <w:rPr>
+          <w:rFonts w:ascii="Microsoft Sans Serif" w:hAnsi="Microsoft Sans Serif" w:cs="Microsoft Sans Serif"/>
+          <w:sz w:val="24"/>
+          <w:szCs w:val="24"/>
+          <w:lang w:val="en-GB"/>
+        </w:rPr>
+        <w:t xml:space="preserve"> </w:t>
+      </w:r>
+      <w:r>
+        <w:rPr>
+          <w:rFonts w:ascii="Microsoft Sans Serif" w:hAnsi="Microsoft Sans Serif" w:cs="Microsoft Sans Serif"/>
+          <w:sz w:val="24"/>
+          <w:szCs w:val="24"/>
+          <w:lang w:val="en-GB"/>
+        </w:rPr>
+        <w:t>in hospital, displaying gift delivery ads is a good choice</w:t>
+      </w:r>
+      <w:r>
+        <w:rPr>
+          <w:rFonts w:ascii="Times-Roman" w:hAnsi="Times-Roman" w:cs="Times-Roman"/>
+          <w:sz w:val="20"/>
+          <w:szCs w:val="20"/>
+          <w:lang w:val="en-CH"/>
+        </w:rPr>
+        <w:t>.</w:t>
+      </w:r>
+      <w:r>
+        <w:rPr>
+          <w:rFonts w:ascii="Times-Roman" w:hAnsi="Times-Roman" w:cs="Times-Roman"/>
+          <w:sz w:val="20"/>
+          <w:szCs w:val="20"/>
+          <w:lang w:val="en-GB"/>
+        </w:rPr>
+        <w:t xml:space="preserve"> </w:t>
+      </w:r>
+      <w:r>
+        <w:rPr>
+          <w:rFonts w:ascii="Times-Roman" w:hAnsi="Times-Roman" w:cs="Times-Roman"/>
+          <w:sz w:val="20"/>
+          <w:szCs w:val="20"/>
+          <w:lang w:val="en-GB"/>
+        </w:rPr>
+        <w:t xml:space="preserve"> </w:t>
+      </w:r>
+      <w:r>
+        <w:rPr>
+          <w:rFonts w:ascii="Microsoft Sans Serif" w:hAnsi="Microsoft Sans Serif" w:cs="Microsoft Sans Serif"/>
+          <w:sz w:val="24"/>
+          <w:szCs w:val="24"/>
+          <w:lang w:val="en-GB"/>
+        </w:rPr>
+        <w:t>To do that</w:t>
+      </w:r>
+      <w:r>
+        <w:rPr>
+          <w:rFonts w:ascii="Times-Roman" w:hAnsi="Times-Roman" w:cs="Times-Roman"/>
+          <w:sz w:val="20"/>
+          <w:szCs w:val="20"/>
+          <w:lang w:val="en-GB"/>
+        </w:rPr>
+        <w:t xml:space="preserve"> </w:t>
+      </w:r>
+      <w:r>
+        <w:rPr>
+          <w:rFonts w:ascii="Microsoft Sans Serif" w:hAnsi="Microsoft Sans Serif" w:cs="Microsoft Sans Serif"/>
+          <w:sz w:val="24"/>
+          <w:szCs w:val="24"/>
+          <w:lang w:val="en-GB"/>
+        </w:rPr>
+        <w:t xml:space="preserve">They have proposed a </w:t>
+      </w:r>
+      <w:r>
+        <w:rPr>
+          <w:rFonts w:ascii="Microsoft Sans Serif" w:hAnsi="Microsoft Sans Serif" w:cs="Microsoft Sans Serif"/>
+          <w:sz w:val="24"/>
+          <w:szCs w:val="24"/>
+          <w:lang w:val="en-GB"/>
+        </w:rPr>
+        <w:t>hybrid</w:t>
+      </w:r>
+      <w:r>
+        <w:rPr>
+          <w:rFonts w:ascii="Times-Bold" w:hAnsi="Times-Bold" w:cs="Times-Bold"/>
+          <w:b/>
+          <w:bCs/>
+          <w:sz w:val="18"/>
+          <w:szCs w:val="18"/>
+          <w:lang w:val="en-GB"/>
+        </w:rPr>
+        <w:t xml:space="preserve"> </w:t>
+      </w:r>
+      <w:r>
+        <w:rPr>
+          <w:rFonts w:ascii="Microsoft Sans Serif" w:hAnsi="Microsoft Sans Serif" w:cs="Microsoft Sans Serif"/>
+          <w:sz w:val="24"/>
+          <w:szCs w:val="24"/>
+          <w:lang w:val="en-GB"/>
+        </w:rPr>
+        <w:t xml:space="preserve">models, which combines the advantages of the </w:t>
+      </w:r>
+      <w:r>
+        <w:rPr>
+          <w:rFonts w:ascii="Microsoft Sans Serif" w:hAnsi="Microsoft Sans Serif" w:cs="Microsoft Sans Serif"/>
+          <w:sz w:val="24"/>
+          <w:szCs w:val="24"/>
+          <w:lang w:val="en-GB"/>
+        </w:rPr>
+        <w:t>online retrieval strategy</w:t>
+      </w:r>
+      <w:r>
+        <w:rPr>
+          <w:rFonts w:ascii="Microsoft Sans Serif" w:hAnsi="Microsoft Sans Serif" w:cs="Microsoft Sans Serif"/>
+          <w:sz w:val="24"/>
+          <w:szCs w:val="24"/>
+          <w:lang w:val="en-GB"/>
+        </w:rPr>
+        <w:t xml:space="preserve">, which is able to find the most relevant ads </w:t>
+      </w:r>
+      <w:r>
+        <w:rPr>
+          <w:rFonts w:ascii="Microsoft Sans Serif" w:hAnsi="Microsoft Sans Serif" w:cs="Microsoft Sans Serif"/>
+          <w:sz w:val="24"/>
+          <w:szCs w:val="24"/>
+          <w:lang w:val="en-GB"/>
+        </w:rPr>
+        <w:t>matching the dynamic context when a read operation is triggered</w:t>
+      </w:r>
+      <w:r>
+        <w:rPr>
+          <w:rFonts w:ascii="Microsoft Sans Serif" w:hAnsi="Microsoft Sans Serif" w:cs="Microsoft Sans Serif"/>
+          <w:sz w:val="24"/>
+          <w:szCs w:val="24"/>
+          <w:lang w:val="en-GB"/>
+        </w:rPr>
+        <w:t xml:space="preserve">, and the safe region method which has been developed, to avoid the </w:t>
+      </w:r>
+      <w:r>
+        <w:rPr>
+          <w:rFonts w:ascii="Microsoft Sans Serif" w:hAnsi="Microsoft Sans Serif" w:cs="Microsoft Sans Serif"/>
+          <w:sz w:val="24"/>
+          <w:szCs w:val="24"/>
+          <w:lang w:val="en-GB"/>
+        </w:rPr>
+        <w:t xml:space="preserve">frequent computations, when the context varies a little and to detected if the top ads has been changed. This hybrid model has been tested on multiple social media, and it has </w:t>
+      </w:r>
+      <w:r>
+        <w:rPr>
+          <w:rFonts w:ascii="Microsoft Sans Serif" w:hAnsi="Microsoft Sans Serif" w:cs="Microsoft Sans Serif"/>
+          <w:sz w:val="24"/>
+          <w:szCs w:val="24"/>
+          <w:lang w:val="en-GB"/>
+        </w:rPr>
+        <w:t>proven</w:t>
+      </w:r>
+      <w:r>
+        <w:rPr>
+          <w:rFonts w:ascii="Microsoft Sans Serif" w:hAnsi="Microsoft Sans Serif" w:cs="Microsoft Sans Serif"/>
+          <w:sz w:val="24"/>
+          <w:szCs w:val="24"/>
+          <w:lang w:val="en-GB"/>
+        </w:rPr>
+        <w:t xml:space="preserve">, that it is efficient and </w:t>
+      </w:r>
+      <w:r>
+        <w:rPr>
+          <w:rFonts w:ascii="Microsoft Sans Serif" w:hAnsi="Microsoft Sans Serif" w:cs="Microsoft Sans Serif"/>
+          <w:sz w:val="24"/>
+          <w:szCs w:val="24"/>
+          <w:lang w:val="en-GB"/>
+        </w:rPr>
+        <w:t>robustness</w:t>
+      </w:r>
+      <w:r>
+        <w:rPr>
+          <w:rFonts w:ascii="Microsoft Sans Serif" w:hAnsi="Microsoft Sans Serif" w:cs="Microsoft Sans Serif"/>
+          <w:sz w:val="24"/>
+          <w:szCs w:val="24"/>
+          <w:lang w:val="en-GB"/>
+        </w:rPr>
+        <w:t>.</w:t>
+      </w:r>
+      <w:r>
+        <w:rPr>
+          <w:rFonts w:ascii="Microsoft Sans Serif" w:hAnsi="Microsoft Sans Serif" w:cs="Microsoft Sans Serif"/>
+          <w:sz w:val="24"/>
+          <w:szCs w:val="24"/>
+          <w:lang w:val="en-GB"/>
+        </w:rPr>
+        <w:t xml:space="preserve"> Let’s us have a look how they could achieve that. </w:t>
+      </w:r>
+      <w:r>
+        <w:rPr>
+          <w:rFonts w:ascii="Microsoft Sans Serif" w:hAnsi="Microsoft Sans Serif" w:cs="Microsoft Sans Serif"/>
+          <w:sz w:val="24"/>
+          <w:szCs w:val="24"/>
+          <w:lang w:val="en-GB"/>
+        </w:rPr>
+        <w:t xml:space="preserve">Before of going into the hybrid model details, I would like to give a look on the related works, that the researches introduced, they have studied these works, analysed it, discovered what are the advantages and the disadvantages, </w:t>
+      </w:r>
+      <w:r>
+        <w:rPr>
+          <w:rFonts w:ascii="Microsoft Sans Serif" w:hAnsi="Microsoft Sans Serif" w:cs="Microsoft Sans Serif"/>
+          <w:sz w:val="24"/>
+          <w:szCs w:val="24"/>
+          <w:lang w:val="en-GB"/>
+        </w:rPr>
+        <w:t>to</w:t>
+      </w:r>
+      <w:r>
+        <w:rPr>
+          <w:rFonts w:ascii="Microsoft Sans Serif" w:hAnsi="Microsoft Sans Serif" w:cs="Microsoft Sans Serif"/>
+          <w:sz w:val="24"/>
+          <w:szCs w:val="24"/>
+          <w:lang w:val="en-GB"/>
+        </w:rPr>
+        <w:t xml:space="preserve"> improve the quality of their model. </w:t>
+      </w:r>
+      <w:r>
+        <w:rPr>
+          <w:rFonts w:ascii="Microsoft Sans Serif" w:hAnsi="Microsoft Sans Serif" w:cs="Microsoft Sans Serif"/>
+          <w:sz w:val="24"/>
+          <w:szCs w:val="24"/>
+          <w:lang w:val="en-GB"/>
+        </w:rPr>
+        <w:t xml:space="preserve">Let us start with the </w:t>
+      </w:r>
+      <w:r>
+        <w:rPr>
+          <w:rFonts w:ascii="Microsoft Sans Serif" w:hAnsi="Microsoft Sans Serif" w:cs="Microsoft Sans Serif"/>
+          <w:sz w:val="24"/>
+          <w:szCs w:val="24"/>
+          <w:lang w:val="en-GB"/>
+        </w:rPr>
+        <w:t>Pub</w:t>
+      </w:r>
+      <w:r>
+        <w:rPr>
+          <w:rFonts w:ascii="Microsoft Sans Serif" w:hAnsi="Microsoft Sans Serif" w:cs="Microsoft Sans Serif"/>
+          <w:sz w:val="24"/>
+          <w:szCs w:val="24"/>
+          <w:lang w:val="en-GB"/>
+        </w:rPr>
+        <w:t>lish</w:t>
+      </w:r>
+      <w:r>
+        <w:rPr>
+          <w:rFonts w:ascii="Microsoft Sans Serif" w:hAnsi="Microsoft Sans Serif" w:cs="Microsoft Sans Serif"/>
+          <w:sz w:val="24"/>
+          <w:szCs w:val="24"/>
+          <w:lang w:val="en-GB"/>
+        </w:rPr>
+        <w:t>/</w:t>
+      </w:r>
+      <w:r>
+        <w:rPr>
+          <w:rFonts w:ascii="Microsoft Sans Serif" w:hAnsi="Microsoft Sans Serif" w:cs="Microsoft Sans Serif"/>
+          <w:sz w:val="24"/>
+          <w:szCs w:val="24"/>
+          <w:lang w:val="en-GB"/>
+        </w:rPr>
+        <w:t>Sub</w:t>
+      </w:r>
+      <w:r>
+        <w:rPr>
+          <w:rFonts w:ascii="Microsoft Sans Serif" w:hAnsi="Microsoft Sans Serif" w:cs="Microsoft Sans Serif"/>
+          <w:sz w:val="24"/>
+          <w:szCs w:val="24"/>
+          <w:lang w:val="en-GB"/>
+        </w:rPr>
+        <w:t>scribe</w:t>
+      </w:r>
+      <w:r>
+        <w:rPr>
+          <w:rFonts w:ascii="Microsoft Sans Serif" w:hAnsi="Microsoft Sans Serif" w:cs="Microsoft Sans Serif"/>
+          <w:sz w:val="24"/>
+          <w:szCs w:val="24"/>
+          <w:lang w:val="en-GB"/>
+        </w:rPr>
+        <w:t xml:space="preserve"> System</w:t>
+      </w:r>
+      <w:r>
+        <w:rPr>
+          <w:rFonts w:ascii="Microsoft Sans Serif" w:hAnsi="Microsoft Sans Serif" w:cs="Microsoft Sans Serif"/>
+          <w:sz w:val="24"/>
+          <w:szCs w:val="24"/>
+          <w:lang w:val="en-GB"/>
+        </w:rPr>
+        <w:t>.</w:t>
+      </w:r>
+    </w:p>
+    <w:p>
+      <w:pPr>
+        <w:autoSpaceDE w:val="0"/>
+        <w:autoSpaceDN w:val="0"/>
+        <w:adjustRightInd w:val="0"/>
+        <w:spacing w:after="0" w:line="360" w:lineRule="auto"/>
+        <w:rPr>
+          <w:rFonts w:ascii="Microsoft Sans Serif" w:hAnsi="Microsoft Sans Serif" w:cs="Microsoft Sans Serif"/>
+          <w:sz w:val="24"/>
+          <w:szCs w:val="24"/>
+          <w:lang w:val="en-GB"/>
+        </w:rPr>
+      </w:pPr>
+    </w:p>
+    <w:p>
+      <w:pPr>
+        <w:autoSpaceDE w:val="0"/>
+        <w:autoSpaceDN w:val="0"/>
+        <w:adjustRightInd w:val="0"/>
+        <w:spacing w:after="0" w:line="360" w:lineRule="auto"/>
+        <w:rPr>
+          <w:rFonts w:ascii="Microsoft Sans Serif" w:hAnsi="Microsoft Sans Serif" w:cs="Microsoft Sans Serif"/>
+          <w:sz w:val="24"/>
+          <w:szCs w:val="24"/>
+          <w:lang w:val="en-GB"/>
+        </w:rPr>
+      </w:pPr>
+      <w:r>
+        <w:rPr>
+          <w:rFonts w:ascii="Microsoft Sans Serif" w:hAnsi="Microsoft Sans Serif" w:cs="Microsoft Sans Serif"/>
+          <w:b/>
+          <w:bCs/>
+          <w:sz w:val="32"/>
+          <w:szCs w:val="32"/>
+          <w:lang w:val="en-GB"/>
+        </w:rPr>
+        <w:t>Pub/Sub System</w:t>
+      </w:r>
+      <w:r>
+        <w:rPr>
+          <w:rFonts w:ascii="Microsoft Sans Serif" w:hAnsi="Microsoft Sans Serif" w:cs="Microsoft Sans Serif"/>
+          <w:sz w:val="28"/>
+          <w:szCs w:val="28"/>
+          <w:lang w:val="en-GB"/>
+        </w:rPr>
+        <w:t xml:space="preserve">: </w:t>
+      </w:r>
+      <w:r>
+        <w:rPr>
+          <w:rFonts w:ascii="Microsoft Sans Serif" w:hAnsi="Microsoft Sans Serif" w:cs="Microsoft Sans Serif"/>
+          <w:sz w:val="24"/>
+          <w:szCs w:val="24"/>
+          <w:lang w:val="en-GB"/>
+        </w:rPr>
+        <w:t xml:space="preserve">A publish/subscribe system is a middleware for matching events, which are generated by data sources (publishers), to subscriptions, which </w:t>
+      </w:r>
+      <w:r>
+        <w:rPr>
+          <w:rFonts w:ascii="Microsoft Sans Serif" w:hAnsi="Microsoft Sans Serif" w:cs="Microsoft Sans Serif"/>
+          <w:sz w:val="24"/>
+          <w:szCs w:val="24"/>
+          <w:lang w:val="en-GB"/>
+        </w:rPr>
+        <w:lastRenderedPageBreak/>
+        <w:t>specify the interests of users (subscribers). Traditional publish/subscribe systems only support stateless subscriptions, defined as filters over the contents of individual events.</w:t>
+      </w:r>
+      <w:r>
+        <w:t xml:space="preserve"> </w:t>
+      </w:r>
+      <w:r>
+        <w:rPr>
+          <w:rFonts w:ascii="Microsoft Sans Serif" w:hAnsi="Microsoft Sans Serif" w:cs="Microsoft Sans Serif"/>
+          <w:sz w:val="24"/>
+          <w:szCs w:val="24"/>
+          <w:lang w:val="en-GB"/>
+        </w:rPr>
+        <w:t>(e.g., stock quotes) against a set of subscriptions (e.g., trader profiles specifying quotes of interest).</w:t>
+      </w:r>
+      <w:r>
+        <w:rPr>
+          <w:rFonts w:ascii="Microsoft Sans Serif" w:hAnsi="Microsoft Sans Serif" w:cs="Microsoft Sans Serif"/>
+          <w:sz w:val="24"/>
+          <w:szCs w:val="24"/>
+          <w:lang w:val="en-GB"/>
+        </w:rPr>
+        <w:t xml:space="preserve"> There are two major difference between this system and the context aware system, since the pub/sub is using  Boolean expression matching, which means  </w:t>
+      </w:r>
+      <w:r>
+        <w:rPr>
+          <w:rFonts w:ascii="Microsoft Sans Serif" w:hAnsi="Microsoft Sans Serif" w:cs="Microsoft Sans Serif"/>
+          <w:sz w:val="24"/>
+          <w:szCs w:val="24"/>
+          <w:lang w:val="en-GB"/>
+        </w:rPr>
+        <w:t>an event either matches a subscription or it does not</w:t>
+      </w:r>
+      <w:r>
+        <w:rPr>
+          <w:rFonts w:ascii="Microsoft Sans Serif" w:hAnsi="Microsoft Sans Serif" w:cs="Microsoft Sans Serif"/>
+          <w:sz w:val="24"/>
+          <w:szCs w:val="24"/>
+          <w:lang w:val="en-GB"/>
+        </w:rPr>
+        <w:t>,</w:t>
+      </w:r>
+      <w:r>
+        <w:rPr>
+          <w:rFonts w:ascii="Microsoft Sans Serif" w:hAnsi="Microsoft Sans Serif" w:cs="Microsoft Sans Serif"/>
+          <w:sz w:val="24"/>
+          <w:szCs w:val="24"/>
+          <w:lang w:val="en-GB"/>
+        </w:rPr>
+        <w:t xml:space="preserve"> for instance, a stock quote will either match or not match a trader profile</w:t>
+      </w:r>
+      <w:r>
+        <w:rPr>
+          <w:rFonts w:ascii="Microsoft Sans Serif" w:hAnsi="Microsoft Sans Serif" w:cs="Microsoft Sans Serif"/>
+          <w:sz w:val="24"/>
+          <w:szCs w:val="24"/>
+          <w:lang w:val="en-GB"/>
+        </w:rPr>
+        <w:t xml:space="preserve">, but the problem is maybe, they could be </w:t>
+      </w:r>
+      <w:r>
+        <w:rPr>
+          <w:rFonts w:ascii="Microsoft Sans Serif" w:hAnsi="Microsoft Sans Serif" w:cs="Microsoft Sans Serif"/>
+          <w:sz w:val="24"/>
+          <w:szCs w:val="24"/>
+          <w:lang w:val="en-GB"/>
+        </w:rPr>
+        <w:t>a lot of events, which matching the user subscription, so the user will be end up with so many ads, which will make him so annoyed about them.</w:t>
+      </w:r>
+    </w:p>
+    <w:p>
+      <w:pPr>
+        <w:autoSpaceDE w:val="0"/>
+        <w:autoSpaceDN w:val="0"/>
+        <w:adjustRightInd w:val="0"/>
+        <w:spacing w:after="0" w:line="360" w:lineRule="auto"/>
+        <w:rPr>
+          <w:rFonts w:ascii="Microsoft Sans Serif" w:hAnsi="Microsoft Sans Serif" w:cs="Microsoft Sans Serif"/>
+          <w:sz w:val="24"/>
+          <w:szCs w:val="24"/>
+          <w:lang w:val="en-GB"/>
+        </w:rPr>
+      </w:pPr>
+      <w:r>
+        <w:rPr>
+          <w:rFonts w:ascii="Microsoft Sans Serif" w:hAnsi="Microsoft Sans Serif" w:cs="Microsoft Sans Serif"/>
+          <w:sz w:val="24"/>
+          <w:szCs w:val="24"/>
+          <w:lang w:val="en-GB"/>
+        </w:rPr>
+        <w:t>In the context</w:t>
+      </w:r>
+      <w:r>
+        <w:rPr>
+          <w:rFonts w:ascii="Microsoft Sans Serif" w:hAnsi="Microsoft Sans Serif" w:cs="Microsoft Sans Serif"/>
+          <w:sz w:val="24"/>
+          <w:szCs w:val="24"/>
+          <w:lang w:val="en-GB"/>
+        </w:rPr>
+        <w:t xml:space="preserve"> </w:t>
+      </w:r>
+      <w:r>
+        <w:rPr>
+          <w:rFonts w:ascii="Microsoft Sans Serif" w:hAnsi="Microsoft Sans Serif" w:cs="Microsoft Sans Serif"/>
+          <w:sz w:val="24"/>
+          <w:szCs w:val="24"/>
+          <w:lang w:val="en-GB"/>
+        </w:rPr>
+        <w:t>aware</w:t>
+      </w:r>
+      <w:r>
+        <w:rPr>
+          <w:rFonts w:ascii="Microsoft Sans Serif" w:hAnsi="Microsoft Sans Serif" w:cs="Microsoft Sans Serif"/>
+          <w:sz w:val="24"/>
+          <w:szCs w:val="24"/>
+          <w:lang w:val="en-GB"/>
+        </w:rPr>
+        <w:t xml:space="preserve"> </w:t>
+      </w:r>
+      <w:r>
+        <w:rPr>
+          <w:rFonts w:ascii="Microsoft Sans Serif" w:hAnsi="Microsoft Sans Serif" w:cs="Microsoft Sans Serif"/>
+          <w:sz w:val="24"/>
+          <w:szCs w:val="24"/>
+          <w:lang w:val="en-GB"/>
+        </w:rPr>
+        <w:t xml:space="preserve">ad recommendation, </w:t>
+      </w:r>
+      <w:r>
+        <w:rPr>
+          <w:rFonts w:ascii="Microsoft Sans Serif" w:hAnsi="Microsoft Sans Serif" w:cs="Microsoft Sans Serif"/>
+          <w:sz w:val="24"/>
+          <w:szCs w:val="24"/>
+          <w:lang w:val="en-GB"/>
+        </w:rPr>
+        <w:t>will be display only the most relevant ads in the user news feeds. The second difference, that the subscription has been build base on the static interests of the user, however in the context aware, the recommendation has been build based on the combination of the static interests and the dynamic interests</w:t>
+      </w:r>
+      <w:r>
+        <w:rPr>
+          <w:rFonts w:ascii="Microsoft Sans Serif" w:hAnsi="Microsoft Sans Serif" w:cs="Microsoft Sans Serif"/>
+          <w:sz w:val="24"/>
+          <w:szCs w:val="24"/>
+          <w:lang w:val="en-GB"/>
+        </w:rPr>
+        <w:t xml:space="preserve"> which are the content of the news feeds</w:t>
+      </w:r>
+      <w:r>
+        <w:rPr>
+          <w:rFonts w:ascii="Microsoft Sans Serif" w:hAnsi="Microsoft Sans Serif" w:cs="Microsoft Sans Serif"/>
+          <w:sz w:val="24"/>
+          <w:szCs w:val="24"/>
+          <w:lang w:val="en-GB"/>
+        </w:rPr>
+        <w:t>.</w:t>
+      </w:r>
+      <w:r>
+        <w:rPr>
+          <w:rFonts w:ascii="Microsoft Sans Serif" w:hAnsi="Microsoft Sans Serif" w:cs="Microsoft Sans Serif"/>
+          <w:sz w:val="24"/>
+          <w:szCs w:val="24"/>
+          <w:lang w:val="en-GB"/>
+        </w:rPr>
+        <w:t xml:space="preserve"> As these contents are continuously changing, this kind of solutions can’t be applied. Thus, it need another kind of solutions, will able of handling the dynamic user interests. </w:t>
+      </w:r>
+    </w:p>
+    <w:p>
+      <w:pPr>
+        <w:autoSpaceDE w:val="0"/>
+        <w:autoSpaceDN w:val="0"/>
+        <w:adjustRightInd w:val="0"/>
+        <w:spacing w:after="0" w:line="360" w:lineRule="auto"/>
+        <w:rPr>
+          <w:rFonts w:ascii="Microsoft Sans Serif" w:hAnsi="Microsoft Sans Serif" w:cs="Microsoft Sans Serif"/>
+          <w:sz w:val="24"/>
+          <w:szCs w:val="24"/>
+          <w:lang w:val="en-GB"/>
+        </w:rPr>
+      </w:pPr>
+    </w:p>
+    <w:p>
+      <w:pPr>
+        <w:autoSpaceDE w:val="0"/>
+        <w:autoSpaceDN w:val="0"/>
+        <w:adjustRightInd w:val="0"/>
+        <w:spacing w:after="0" w:line="360" w:lineRule="auto"/>
+        <w:rPr>
+          <w:rFonts w:ascii="Microsoft Sans Serif" w:hAnsi="Microsoft Sans Serif" w:cs="Microsoft Sans Serif"/>
+          <w:b/>
+          <w:bCs/>
+          <w:sz w:val="32"/>
+          <w:szCs w:val="32"/>
+          <w:lang w:val="de-CH"/>
+        </w:rPr>
+      </w:pPr>
+      <w:r>
+        <w:rPr>
+          <w:rFonts w:ascii="Microsoft Sans Serif" w:hAnsi="Microsoft Sans Serif" w:cs="Microsoft Sans Serif"/>
+          <w:b/>
+          <w:bCs/>
+          <w:sz w:val="32"/>
+          <w:szCs w:val="32"/>
+          <w:lang w:val="en-GB"/>
+        </w:rPr>
+        <w:t>Top-K Aggregation Query</w:t>
+      </w:r>
+      <w:r>
+        <w:rPr>
+          <w:rFonts w:ascii="Times-Roman" w:hAnsi="Times-Roman" w:cs="Times-Roman"/>
+          <w:b/>
+          <w:bCs/>
+          <w:sz w:val="32"/>
+          <w:szCs w:val="32"/>
+          <w:lang w:val="de-CH"/>
+        </w:rPr>
+        <w:t>:</w:t>
+      </w:r>
+      <w:r>
+        <w:rPr>
+          <w:rFonts w:ascii="Times-Roman" w:hAnsi="Times-Roman" w:cs="Times-Roman"/>
+          <w:b/>
+          <w:bCs/>
+          <w:sz w:val="32"/>
+          <w:szCs w:val="32"/>
+          <w:lang w:val="de-CH"/>
+        </w:rPr>
+        <w:t xml:space="preserve"> </w:t>
+      </w:r>
+      <w:bookmarkStart w:id="0" w:name="_GoBack"/>
+      <w:bookmarkEnd w:id="0"/>
+    </w:p>
+    <w:p>
+      <w:pPr>
+        <w:autoSpaceDE w:val="0"/>
+        <w:autoSpaceDN w:val="0"/>
+        <w:adjustRightInd w:val="0"/>
+        <w:spacing w:after="0" w:line="240" w:lineRule="auto"/>
+        <w:rPr>
+          <w:rFonts w:ascii="Microsoft Sans Serif" w:hAnsi="Microsoft Sans Serif" w:cs="Microsoft Sans Serif"/>
+          <w:sz w:val="24"/>
+          <w:szCs w:val="24"/>
+          <w:lang w:val="en-GB"/>
+        </w:rPr>
+      </w:pPr>
+    </w:p>
+    <w:p>
+      <w:pPr>
+        <w:autoSpaceDE w:val="0"/>
+        <w:autoSpaceDN w:val="0"/>
+        <w:adjustRightInd w:val="0"/>
+        <w:spacing w:after="0" w:line="240" w:lineRule="auto"/>
+        <w:rPr>
+          <w:rFonts w:ascii="Microsoft Sans Serif" w:hAnsi="Microsoft Sans Serif" w:cs="Microsoft Sans Serif"/>
+          <w:sz w:val="24"/>
+          <w:szCs w:val="24"/>
+          <w:lang w:val="en-GB"/>
+        </w:rPr>
+      </w:pPr>
+    </w:p>
+    <w:p>
+      <w:pPr>
         <w:spacing w:line="360" w:lineRule="auto"/>
-        <w:jc w:val="center"/>
+        <w:rPr>
+          <w:rFonts w:ascii="Microsoft Sans Serif" w:hAnsi="Microsoft Sans Serif" w:cs="Microsoft Sans Serif"/>
+          <w:sz w:val="24"/>
+          <w:szCs w:val="24"/>
+          <w:lang w:val="en-GB"/>
+        </w:rPr>
+      </w:pPr>
+    </w:p>
+    <w:p>
+      <w:pPr>
+        <w:autoSpaceDE w:val="0"/>
+        <w:autoSpaceDN w:val="0"/>
+        <w:adjustRightInd w:val="0"/>
+        <w:spacing w:after="0" w:line="240" w:lineRule="auto"/>
         <w:rPr>
           <w:rFonts w:ascii="Microsoft Sans Serif" w:hAnsi="Microsoft Sans Serif" w:cs="Microsoft Sans Serif"/>
           <w:sz w:val="24"/>

</xml_diff>

<commit_message>
finishing the related work and starting the hybrid model equations constructions
</commit_message>
<xml_diff>
--- a/Seminar.docx
+++ b/Seminar.docx
@@ -1088,16 +1088,7 @@
           <w:szCs w:val="24"/>
           <w:lang w:val="en-GB"/>
         </w:rPr>
-        <w:t>when</w:t>
-      </w:r>
-      <w:r>
-        <w:rPr>
-          <w:rFonts w:ascii="Microsoft Sans Serif" w:hAnsi="Microsoft Sans Serif" w:cs="Microsoft Sans Serif"/>
-          <w:sz w:val="24"/>
-          <w:szCs w:val="24"/>
-          <w:lang w:val="en-GB"/>
-        </w:rPr>
-        <w:t xml:space="preserve"> a friend shows the status</w:t>
+        <w:t>when a friend shows the status</w:t>
       </w:r>
       <w:r>
         <w:rPr>
@@ -1351,16 +1342,7 @@
           <w:szCs w:val="24"/>
           <w:lang w:val="en-GB"/>
         </w:rPr>
-        <w:t>/</w:t>
-      </w:r>
-      <w:r>
-        <w:rPr>
-          <w:rFonts w:ascii="Microsoft Sans Serif" w:hAnsi="Microsoft Sans Serif" w:cs="Microsoft Sans Serif"/>
-          <w:sz w:val="24"/>
-          <w:szCs w:val="24"/>
-          <w:lang w:val="en-GB"/>
-        </w:rPr>
-        <w:t>Sub</w:t>
+        <w:t>/Sub</w:t>
       </w:r>
       <w:r>
         <w:rPr>
@@ -1638,36 +1620,25 @@
         <w:autoSpaceDN w:val="0"/>
         <w:adjustRightInd w:val="0"/>
         <w:spacing w:after="0" w:line="360" w:lineRule="auto"/>
-        <w:rPr>
-          <w:rFonts w:ascii="Microsoft Sans Serif" w:hAnsi="Microsoft Sans Serif" w:cs="Microsoft Sans Serif"/>
-          <w:b/>
-          <w:bCs/>
-          <w:sz w:val="32"/>
-          <w:szCs w:val="32"/>
-          <w:lang w:val="de-CH"/>
-        </w:rPr>
-      </w:pPr>
-      <w:r>
-        <w:rPr>
-          <w:rFonts w:ascii="Microsoft Sans Serif" w:hAnsi="Microsoft Sans Serif" w:cs="Microsoft Sans Serif"/>
-          <w:b/>
-          <w:bCs/>
-          <w:sz w:val="32"/>
-          <w:szCs w:val="32"/>
-          <w:lang w:val="en-GB"/>
-        </w:rPr>
-        <w:t>Top-K Aggregation Query</w:t>
-      </w:r>
-      <w:r>
         <w:rPr>
           <w:rFonts w:ascii="Times-Roman" w:hAnsi="Times-Roman" w:cs="Times-Roman"/>
           <w:b/>
           <w:bCs/>
           <w:sz w:val="32"/>
           <w:szCs w:val="32"/>
-          <w:lang w:val="de-CH"/>
-        </w:rPr>
-        <w:t>:</w:t>
+          <w:lang w:val="en-GB"/>
+        </w:rPr>
+      </w:pPr>
+      <w:r>
+        <w:rPr>
+          <w:rFonts w:ascii="Microsoft Sans Serif" w:hAnsi="Microsoft Sans Serif" w:cs="Microsoft Sans Serif"/>
+          <w:b/>
+          <w:bCs/>
+          <w:sz w:val="32"/>
+          <w:szCs w:val="32"/>
+          <w:lang w:val="en-GB"/>
+        </w:rPr>
+        <w:t>Top-K Aggregation Query</w:t>
       </w:r>
       <w:r>
         <w:rPr>
@@ -1676,12 +1647,1181 @@
           <w:bCs/>
           <w:sz w:val="32"/>
           <w:szCs w:val="32"/>
-          <w:lang w:val="de-CH"/>
+          <w:lang w:val="en-GB"/>
+        </w:rPr>
+        <w:t xml:space="preserve">: </w:t>
+      </w:r>
+      <w:r>
+        <w:rPr>
+          <w:rFonts w:ascii="Microsoft Sans Serif" w:hAnsi="Microsoft Sans Serif" w:cs="Microsoft Sans Serif"/>
+          <w:sz w:val="24"/>
+          <w:szCs w:val="24"/>
+          <w:lang w:val="en-GB"/>
+        </w:rPr>
+        <w:t>this kind of approaches, consider that each object attribute</w:t>
+      </w:r>
+      <w:r>
+        <w:rPr>
+          <w:rFonts w:ascii="Microsoft Sans Serif" w:hAnsi="Microsoft Sans Serif" w:cs="Microsoft Sans Serif"/>
+          <w:sz w:val="24"/>
+          <w:szCs w:val="24"/>
+          <w:lang w:val="en-GB"/>
         </w:rPr>
         <w:t xml:space="preserve"> </w:t>
+      </w:r>
+      <w:r>
+        <w:rPr>
+          <w:rFonts w:ascii="Microsoft Sans Serif" w:hAnsi="Microsoft Sans Serif" w:cs="Microsoft Sans Serif"/>
+          <w:sz w:val="24"/>
+          <w:szCs w:val="24"/>
+          <w:lang w:val="en-GB"/>
+        </w:rPr>
+        <w:t xml:space="preserve">has it is own score. </w:t>
+      </w:r>
+      <w:proofErr w:type="gramStart"/>
+      <w:r>
+        <w:rPr>
+          <w:rFonts w:ascii="Microsoft Sans Serif" w:hAnsi="Microsoft Sans Serif" w:cs="Microsoft Sans Serif"/>
+          <w:sz w:val="24"/>
+          <w:szCs w:val="24"/>
+          <w:lang w:val="en-GB"/>
+        </w:rPr>
+        <w:t>In order to</w:t>
+      </w:r>
+      <w:proofErr w:type="gramEnd"/>
+      <w:r>
+        <w:rPr>
+          <w:rFonts w:ascii="Microsoft Sans Serif" w:hAnsi="Microsoft Sans Serif" w:cs="Microsoft Sans Serif"/>
+          <w:sz w:val="24"/>
+          <w:szCs w:val="24"/>
+          <w:lang w:val="en-GB"/>
+        </w:rPr>
+        <w:t xml:space="preserve"> calculate the total score for an object, they are using a monotonic aggregation function.</w:t>
+      </w:r>
+      <w:r>
+        <w:rPr>
+          <w:rFonts w:ascii="Microsoft Sans Serif" w:hAnsi="Microsoft Sans Serif" w:cs="Microsoft Sans Serif"/>
+          <w:sz w:val="24"/>
+          <w:szCs w:val="24"/>
+          <w:lang w:val="en-GB"/>
+        </w:rPr>
+        <w:t xml:space="preserve"> After that they are using </w:t>
+      </w:r>
+      <w:proofErr w:type="gramStart"/>
+      <w:r>
+        <w:rPr>
+          <w:rFonts w:ascii="Microsoft Sans Serif" w:hAnsi="Microsoft Sans Serif" w:cs="Microsoft Sans Serif"/>
+          <w:sz w:val="24"/>
+          <w:szCs w:val="24"/>
+          <w:lang w:val="en-GB"/>
+        </w:rPr>
+        <w:t>some kind of algorithms</w:t>
+      </w:r>
+      <w:proofErr w:type="gramEnd"/>
+      <w:r>
+        <w:rPr>
+          <w:rFonts w:ascii="Microsoft Sans Serif" w:hAnsi="Microsoft Sans Serif" w:cs="Microsoft Sans Serif"/>
+          <w:sz w:val="24"/>
+          <w:szCs w:val="24"/>
+          <w:lang w:val="en-GB"/>
+        </w:rPr>
+        <w:t>, such as</w:t>
+      </w:r>
+      <w:r>
+        <w:rPr>
+          <w:rFonts w:ascii="Microsoft Sans Serif" w:hAnsi="Microsoft Sans Serif" w:cs="Microsoft Sans Serif"/>
+          <w:sz w:val="24"/>
+          <w:szCs w:val="24"/>
+          <w:lang w:val="en-GB"/>
+        </w:rPr>
+        <w:t xml:space="preserve"> the threshold </w:t>
+      </w:r>
+      <w:r>
+        <w:rPr>
+          <w:rFonts w:ascii="Microsoft Sans Serif" w:hAnsi="Microsoft Sans Serif" w:cs="Microsoft Sans Serif"/>
+          <w:sz w:val="24"/>
+          <w:szCs w:val="24"/>
+          <w:lang w:val="en-GB"/>
+        </w:rPr>
+        <w:t>(TA, CA) to obtain the most relevant ads for a user.</w:t>
+      </w:r>
+      <w:r>
+        <w:rPr>
+          <w:rFonts w:ascii="Times-Roman" w:hAnsi="Times-Roman" w:cs="Times-Roman"/>
+          <w:b/>
+          <w:bCs/>
+          <w:sz w:val="32"/>
+          <w:szCs w:val="32"/>
+          <w:lang w:val="en-GB"/>
+        </w:rPr>
+        <w:t xml:space="preserve"> </w:t>
+      </w:r>
+    </w:p>
+    <w:p>
+      <w:pPr>
+        <w:autoSpaceDE w:val="0"/>
+        <w:autoSpaceDN w:val="0"/>
+        <w:adjustRightInd w:val="0"/>
+        <w:spacing w:after="0" w:line="360" w:lineRule="auto"/>
+        <w:rPr>
+          <w:rFonts w:ascii="Microsoft Sans Serif" w:hAnsi="Microsoft Sans Serif" w:cs="Microsoft Sans Serif"/>
+          <w:sz w:val="24"/>
+          <w:szCs w:val="24"/>
+          <w:lang w:val="en-GB"/>
+        </w:rPr>
+      </w:pPr>
+      <w:r>
+        <w:rPr>
+          <w:rFonts w:ascii="Times-Roman" w:hAnsi="Times-Roman" w:cs="Times-Roman"/>
+          <w:b/>
+          <w:bCs/>
+          <w:sz w:val="32"/>
+          <w:szCs w:val="32"/>
+          <w:lang w:val="en-GB"/>
+        </w:rPr>
+        <w:t>Local immutable region:</w:t>
+      </w:r>
+      <w:r>
+        <w:t xml:space="preserve"> </w:t>
+      </w:r>
+      <w:r>
+        <w:rPr>
+          <w:rFonts w:ascii="Microsoft Sans Serif" w:hAnsi="Microsoft Sans Serif" w:cs="Microsoft Sans Serif"/>
+          <w:sz w:val="24"/>
+          <w:szCs w:val="24"/>
+          <w:lang w:val="en-GB"/>
+        </w:rPr>
+        <w:t xml:space="preserve">which determines immutable regions on individual decision factors. An immutable region there takes the form of a validity interval for an isolated query weight, </w:t>
+      </w:r>
+      <w:proofErr w:type="gramStart"/>
+      <w:r>
+        <w:rPr>
+          <w:rFonts w:ascii="Microsoft Sans Serif" w:hAnsi="Microsoft Sans Serif" w:cs="Microsoft Sans Serif"/>
+          <w:sz w:val="24"/>
+          <w:szCs w:val="24"/>
+          <w:lang w:val="en-GB"/>
+        </w:rPr>
+        <w:t>assuming that</w:t>
+      </w:r>
+      <w:proofErr w:type="gramEnd"/>
+      <w:r>
+        <w:rPr>
+          <w:rFonts w:ascii="Microsoft Sans Serif" w:hAnsi="Microsoft Sans Serif" w:cs="Microsoft Sans Serif"/>
+          <w:sz w:val="24"/>
+          <w:szCs w:val="24"/>
+          <w:lang w:val="en-GB"/>
+        </w:rPr>
+        <w:t xml:space="preserve"> all the other weights are kept constant</w:t>
+      </w:r>
+      <w:r>
+        <w:rPr>
+          <w:rFonts w:ascii="Microsoft Sans Serif" w:hAnsi="Microsoft Sans Serif" w:cs="Microsoft Sans Serif"/>
+          <w:sz w:val="24"/>
+          <w:szCs w:val="24"/>
+          <w:lang w:val="en-GB"/>
+        </w:rPr>
+        <w:t>.</w:t>
+      </w:r>
+      <w:r>
+        <w:t xml:space="preserve"> </w:t>
+      </w:r>
+      <w:r>
+        <w:rPr>
+          <w:rFonts w:ascii="Microsoft Sans Serif" w:hAnsi="Microsoft Sans Serif" w:cs="Microsoft Sans Serif"/>
+          <w:sz w:val="24"/>
+          <w:szCs w:val="24"/>
+          <w:lang w:val="en-GB"/>
+        </w:rPr>
+        <w:t>interval is defined for each decision factor.</w:t>
+      </w:r>
+      <w:r>
+        <w:rPr>
+          <w:rFonts w:ascii="Microsoft Sans Serif" w:hAnsi="Microsoft Sans Serif" w:cs="Microsoft Sans Serif"/>
+          <w:sz w:val="24"/>
+          <w:szCs w:val="24"/>
+          <w:lang w:val="en-GB"/>
+        </w:rPr>
+        <w:t xml:space="preserve"> </w:t>
+      </w:r>
+      <w:r>
+        <w:rPr>
+          <w:rFonts w:ascii="Microsoft Sans Serif" w:hAnsi="Microsoft Sans Serif" w:cs="Microsoft Sans Serif"/>
+          <w:sz w:val="24"/>
+          <w:szCs w:val="24"/>
+          <w:lang w:val="en-GB"/>
+        </w:rPr>
+        <w:t>However, due to the local nature of the LIRs, it cannot support simultaneous readjustments to multiple weights.</w:t>
+      </w:r>
+    </w:p>
+    <w:p>
+      <w:pPr>
+        <w:autoSpaceDE w:val="0"/>
+        <w:autoSpaceDN w:val="0"/>
+        <w:adjustRightInd w:val="0"/>
+        <w:spacing w:after="0" w:line="360" w:lineRule="auto"/>
+        <w:rPr>
+          <w:rFonts w:ascii="Microsoft Sans Serif" w:hAnsi="Microsoft Sans Serif" w:cs="Microsoft Sans Serif"/>
+          <w:sz w:val="24"/>
+          <w:szCs w:val="24"/>
+          <w:lang w:val="en-GB"/>
+        </w:rPr>
+      </w:pPr>
+    </w:p>
+    <w:p>
+      <w:pPr>
+        <w:autoSpaceDE w:val="0"/>
+        <w:autoSpaceDN w:val="0"/>
+        <w:adjustRightInd w:val="0"/>
+        <w:spacing w:after="0" w:line="360" w:lineRule="auto"/>
+        <w:rPr>
+          <w:rFonts w:ascii="Microsoft Sans Serif" w:hAnsi="Microsoft Sans Serif" w:cs="Microsoft Sans Serif"/>
+          <w:sz w:val="24"/>
+          <w:szCs w:val="24"/>
+          <w:lang w:val="en-GB"/>
+        </w:rPr>
+      </w:pPr>
+      <w:r>
+        <w:rPr>
+          <w:rFonts w:ascii="Times-Roman" w:hAnsi="Times-Roman" w:cs="Times-Roman"/>
+          <w:b/>
+          <w:bCs/>
+          <w:sz w:val="32"/>
+          <w:szCs w:val="32"/>
+          <w:lang w:val="en-GB"/>
+        </w:rPr>
+        <w:t>Global immutable region:</w:t>
+      </w:r>
+      <w:r>
+        <w:rPr>
+          <w:rFonts w:ascii="Times-Roman" w:hAnsi="Times-Roman" w:cs="Times-Roman"/>
+          <w:b/>
+          <w:bCs/>
+          <w:sz w:val="32"/>
+          <w:szCs w:val="32"/>
+          <w:lang w:val="en-GB"/>
+        </w:rPr>
+        <w:t xml:space="preserve"> </w:t>
+      </w:r>
+      <w:r>
+        <w:rPr>
+          <w:rFonts w:ascii="Microsoft Sans Serif" w:hAnsi="Microsoft Sans Serif" w:cs="Microsoft Sans Serif"/>
+          <w:sz w:val="24"/>
+          <w:szCs w:val="24"/>
+          <w:lang w:val="en-GB"/>
+        </w:rPr>
+        <w:t>The GIR indicates all the possible weight settings for which the current top-k recommendation holds. For the common case of linear scoring functions, the GIR is a convex polytope in query space, wherein the query vector may freely shift without inducing any changes in the result.</w:t>
+      </w:r>
+      <w:r>
+        <w:rPr>
+          <w:rFonts w:ascii="Microsoft Sans Serif" w:hAnsi="Microsoft Sans Serif" w:cs="Microsoft Sans Serif"/>
+          <w:sz w:val="24"/>
+          <w:szCs w:val="24"/>
+          <w:lang w:val="en-GB"/>
+        </w:rPr>
+        <w:t xml:space="preserve"> </w:t>
+      </w:r>
+      <w:r>
+        <w:rPr>
+          <w:rFonts w:ascii="Microsoft Sans Serif" w:hAnsi="Microsoft Sans Serif" w:cs="Microsoft Sans Serif"/>
+          <w:sz w:val="24"/>
+          <w:szCs w:val="24"/>
+          <w:lang w:val="en-GB"/>
+        </w:rPr>
+        <w:t>Unfortunately, GIR is</w:t>
+      </w:r>
+      <w:r>
+        <w:rPr>
+          <w:rFonts w:ascii="Microsoft Sans Serif" w:hAnsi="Microsoft Sans Serif" w:cs="Microsoft Sans Serif"/>
+          <w:sz w:val="24"/>
+          <w:szCs w:val="24"/>
+          <w:lang w:val="en-GB"/>
+        </w:rPr>
+        <w:t xml:space="preserve"> </w:t>
+      </w:r>
+      <w:r>
+        <w:rPr>
+          <w:rFonts w:ascii="Microsoft Sans Serif" w:hAnsi="Microsoft Sans Serif" w:cs="Microsoft Sans Serif"/>
+          <w:sz w:val="24"/>
+          <w:szCs w:val="24"/>
+          <w:lang w:val="en-GB"/>
+        </w:rPr>
+        <w:t>computationally expensive as it takes minutes or even hours</w:t>
+      </w:r>
+      <w:r>
+        <w:rPr>
+          <w:rFonts w:ascii="Microsoft Sans Serif" w:hAnsi="Microsoft Sans Serif" w:cs="Microsoft Sans Serif"/>
+          <w:sz w:val="24"/>
+          <w:szCs w:val="24"/>
+          <w:lang w:val="en-GB"/>
+        </w:rPr>
+        <w:t xml:space="preserve"> </w:t>
+      </w:r>
+      <w:r>
+        <w:rPr>
+          <w:rFonts w:ascii="Microsoft Sans Serif" w:hAnsi="Microsoft Sans Serif" w:cs="Microsoft Sans Serif"/>
+          <w:sz w:val="24"/>
+          <w:szCs w:val="24"/>
+          <w:lang w:val="en-GB"/>
+        </w:rPr>
+        <w:t xml:space="preserve">to get the valid region </w:t>
+      </w:r>
+      <w:r>
+        <w:rPr>
+          <w:rFonts w:ascii="Microsoft Sans Serif" w:hAnsi="Microsoft Sans Serif" w:cs="Microsoft Sans Serif"/>
+          <w:sz w:val="24"/>
+          <w:szCs w:val="24"/>
+          <w:lang w:val="en-GB"/>
+        </w:rPr>
+        <w:lastRenderedPageBreak/>
+        <w:t>for a given query vector with only 5-8</w:t>
+      </w:r>
+      <w:r>
+        <w:rPr>
+          <w:rFonts w:ascii="Microsoft Sans Serif" w:hAnsi="Microsoft Sans Serif" w:cs="Microsoft Sans Serif"/>
+          <w:sz w:val="24"/>
+          <w:szCs w:val="24"/>
+          <w:lang w:val="en-GB"/>
+        </w:rPr>
+        <w:t xml:space="preserve"> </w:t>
+      </w:r>
+      <w:r>
+        <w:rPr>
+          <w:rFonts w:ascii="Microsoft Sans Serif" w:hAnsi="Microsoft Sans Serif" w:cs="Microsoft Sans Serif"/>
+          <w:sz w:val="24"/>
+          <w:szCs w:val="24"/>
+          <w:lang w:val="en-GB"/>
+        </w:rPr>
+        <w:t>dimensions. This makes GIR infeasible to handle the dynamic</w:t>
+      </w:r>
+      <w:r>
+        <w:rPr>
+          <w:rFonts w:ascii="Microsoft Sans Serif" w:hAnsi="Microsoft Sans Serif" w:cs="Microsoft Sans Serif"/>
+          <w:sz w:val="24"/>
+          <w:szCs w:val="24"/>
+          <w:lang w:val="en-GB"/>
+        </w:rPr>
+        <w:t xml:space="preserve"> </w:t>
+      </w:r>
+      <w:r>
+        <w:rPr>
+          <w:rFonts w:ascii="Microsoft Sans Serif" w:hAnsi="Microsoft Sans Serif" w:cs="Microsoft Sans Serif"/>
+          <w:sz w:val="24"/>
+          <w:szCs w:val="24"/>
+          <w:lang w:val="en-GB"/>
+        </w:rPr>
+        <w:t>nature of social news feeds. To overcome this issue, we design</w:t>
+      </w:r>
+      <w:r>
+        <w:rPr>
+          <w:rFonts w:ascii="Microsoft Sans Serif" w:hAnsi="Microsoft Sans Serif" w:cs="Microsoft Sans Serif"/>
+          <w:sz w:val="24"/>
+          <w:szCs w:val="24"/>
+          <w:lang w:val="en-GB"/>
+        </w:rPr>
+        <w:t xml:space="preserve"> </w:t>
+      </w:r>
+      <w:r>
+        <w:rPr>
+          <w:rFonts w:ascii="Microsoft Sans Serif" w:hAnsi="Microsoft Sans Serif" w:cs="Microsoft Sans Serif"/>
+          <w:sz w:val="24"/>
+          <w:szCs w:val="24"/>
+          <w:lang w:val="en-GB"/>
+        </w:rPr>
+        <w:t>a series of</w:t>
+      </w:r>
+      <w:r>
+        <w:rPr>
+          <w:rFonts w:ascii="Microsoft Sans Serif" w:hAnsi="Microsoft Sans Serif" w:cs="Microsoft Sans Serif"/>
+          <w:sz w:val="24"/>
+          <w:szCs w:val="24"/>
+          <w:lang w:val="en-GB"/>
+        </w:rPr>
+        <w:t xml:space="preserve"> </w:t>
+      </w:r>
+      <w:r>
+        <w:rPr>
+          <w:rFonts w:ascii="Microsoft Sans Serif" w:hAnsi="Microsoft Sans Serif" w:cs="Microsoft Sans Serif"/>
+          <w:sz w:val="24"/>
+          <w:szCs w:val="24"/>
+          <w:lang w:val="en-GB"/>
+        </w:rPr>
+        <w:t>techniques to quickly compute a subspace of GIR</w:t>
+      </w:r>
+      <w:r>
+        <w:rPr>
+          <w:rFonts w:ascii="Microsoft Sans Serif" w:hAnsi="Microsoft Sans Serif" w:cs="Microsoft Sans Serif"/>
+          <w:sz w:val="24"/>
+          <w:szCs w:val="24"/>
+          <w:lang w:val="en-GB"/>
+        </w:rPr>
+        <w:t xml:space="preserve"> </w:t>
+      </w:r>
+      <w:r>
+        <w:rPr>
+          <w:rFonts w:ascii="Microsoft Sans Serif" w:hAnsi="Microsoft Sans Serif" w:cs="Microsoft Sans Serif"/>
+          <w:sz w:val="24"/>
+          <w:szCs w:val="24"/>
+          <w:lang w:val="en-GB"/>
+        </w:rPr>
+        <w:t>so that the</w:t>
+      </w:r>
+      <w:r>
+        <w:rPr>
+          <w:rFonts w:ascii="Microsoft Sans Serif" w:hAnsi="Microsoft Sans Serif" w:cs="Microsoft Sans Serif"/>
+          <w:sz w:val="24"/>
+          <w:szCs w:val="24"/>
+          <w:lang w:val="en-GB"/>
+        </w:rPr>
+        <w:t xml:space="preserve"> </w:t>
+      </w:r>
+      <w:r>
+        <w:rPr>
+          <w:rFonts w:ascii="Microsoft Sans Serif" w:hAnsi="Microsoft Sans Serif" w:cs="Microsoft Sans Serif"/>
+          <w:sz w:val="24"/>
+          <w:szCs w:val="24"/>
+          <w:lang w:val="en-GB"/>
+        </w:rPr>
+        <w:t>maintenance cost is greatly reduced.</w:t>
+      </w:r>
+    </w:p>
+    <w:p>
+      <w:pPr>
+        <w:autoSpaceDE w:val="0"/>
+        <w:autoSpaceDN w:val="0"/>
+        <w:adjustRightInd w:val="0"/>
+        <w:spacing w:after="0" w:line="360" w:lineRule="auto"/>
+        <w:rPr>
+          <w:rFonts w:ascii="Microsoft Sans Serif" w:hAnsi="Microsoft Sans Serif" w:cs="Microsoft Sans Serif"/>
+          <w:sz w:val="24"/>
+          <w:szCs w:val="24"/>
+          <w:lang w:val="en-GB"/>
+        </w:rPr>
+      </w:pPr>
+    </w:p>
+    <w:p>
+      <w:pPr>
+        <w:autoSpaceDE w:val="0"/>
+        <w:autoSpaceDN w:val="0"/>
+        <w:adjustRightInd w:val="0"/>
+        <w:spacing w:after="0" w:line="360" w:lineRule="auto"/>
+        <w:rPr>
+          <w:rFonts w:ascii="Microsoft Sans Serif" w:hAnsi="Microsoft Sans Serif" w:cs="Microsoft Sans Serif"/>
+          <w:sz w:val="24"/>
+          <w:szCs w:val="24"/>
+          <w:lang w:val="en-GB"/>
+        </w:rPr>
+      </w:pPr>
+      <w:r>
+        <w:rPr>
+          <w:rFonts w:ascii="Times-Roman" w:hAnsi="Times-Roman" w:cs="Times-Roman"/>
+          <w:b/>
+          <w:bCs/>
+          <w:sz w:val="32"/>
+          <w:szCs w:val="32"/>
+          <w:lang w:val="en-GB"/>
+        </w:rPr>
+        <w:t>Microblog Search in Social Networks</w:t>
+      </w:r>
+      <w:r>
+        <w:rPr>
+          <w:rFonts w:ascii="Times-Roman" w:hAnsi="Times-Roman" w:cs="Times-Roman"/>
+          <w:sz w:val="20"/>
+          <w:szCs w:val="20"/>
+          <w:lang w:val="en-GB"/>
+        </w:rPr>
+        <w:t>:</w:t>
+      </w:r>
+      <w:r>
+        <w:rPr>
+          <w:rFonts w:ascii="Times-Roman" w:hAnsi="Times-Roman" w:cs="Times-Roman"/>
+          <w:sz w:val="20"/>
+          <w:szCs w:val="20"/>
+          <w:lang w:val="en-GB"/>
+        </w:rPr>
+        <w:t xml:space="preserve"> </w:t>
+      </w:r>
+      <w:r>
+        <w:rPr>
+          <w:rFonts w:ascii="Microsoft Sans Serif" w:hAnsi="Microsoft Sans Serif" w:cs="Microsoft Sans Serif"/>
+          <w:sz w:val="24"/>
+          <w:szCs w:val="24"/>
+          <w:lang w:val="en-GB"/>
+        </w:rPr>
+        <w:t>Chen et al. Introduced</w:t>
+      </w:r>
+      <w:r>
+        <w:rPr>
+          <w:rFonts w:ascii="Times-Roman" w:hAnsi="Times-Roman" w:cs="Times-Roman"/>
+          <w:sz w:val="20"/>
+          <w:szCs w:val="20"/>
+          <w:lang w:val="en-GB"/>
+        </w:rPr>
+        <w:t xml:space="preserve"> </w:t>
+      </w:r>
+      <w:r>
+        <w:rPr>
+          <w:rFonts w:ascii="Microsoft Sans Serif" w:hAnsi="Microsoft Sans Serif" w:cs="Microsoft Sans Serif"/>
+          <w:sz w:val="24"/>
+          <w:szCs w:val="24"/>
+          <w:lang w:val="en-GB"/>
+        </w:rPr>
+        <w:t>a</w:t>
+      </w:r>
+      <w:r>
+        <w:rPr>
+          <w:rFonts w:ascii="Microsoft Sans Serif" w:hAnsi="Microsoft Sans Serif" w:cs="Microsoft Sans Serif"/>
+          <w:sz w:val="24"/>
+          <w:szCs w:val="24"/>
+          <w:lang w:val="en-GB"/>
+        </w:rPr>
+        <w:t xml:space="preserve"> novel indexing and ranking mechanism for enabling real-time search in microblogging systems such as Twitter. The TI is designed based on the observation that most tweets will not appear in the search results. Therefore, we can significantly reduce the indexing cost by delaying indexing less useful tweets. In essence, the TI classifies the tweets into two types, distinguished tweets and noisy tweets. The TI consists of two indexing schemes: a real-time indexing scheme for distinguished tweets and a background batch indexing scheme for noisy tweets</w:t>
+      </w:r>
+      <w:r>
+        <w:rPr>
+          <w:rFonts w:ascii="Microsoft Sans Serif" w:hAnsi="Microsoft Sans Serif" w:cs="Microsoft Sans Serif"/>
+          <w:sz w:val="24"/>
+          <w:szCs w:val="24"/>
+          <w:lang w:val="en-GB"/>
+        </w:rPr>
+        <w:t xml:space="preserve">, another works is for </w:t>
+      </w:r>
+      <w:r>
+        <w:rPr>
+          <w:rFonts w:ascii="Microsoft Sans Serif" w:hAnsi="Microsoft Sans Serif" w:cs="Microsoft Sans Serif"/>
+          <w:sz w:val="24"/>
+          <w:szCs w:val="24"/>
+          <w:lang w:val="en-GB"/>
+        </w:rPr>
+        <w:t>Tao et al. Which is a provenance model to capture connections between micro-blog messages. Provenance refers to data origin identification and transformation</w:t>
+      </w:r>
+      <w:r>
+        <w:rPr>
+          <w:rFonts w:ascii="Microsoft Sans Serif" w:hAnsi="Microsoft Sans Serif" w:cs="Microsoft Sans Serif"/>
+          <w:sz w:val="24"/>
+          <w:szCs w:val="24"/>
+          <w:lang w:val="en-GB"/>
+        </w:rPr>
+        <w:t xml:space="preserve">, and for </w:t>
+      </w:r>
+      <w:r>
+        <w:rPr>
+          <w:rFonts w:ascii="Microsoft Sans Serif" w:hAnsi="Microsoft Sans Serif" w:cs="Microsoft Sans Serif"/>
+          <w:sz w:val="24"/>
+          <w:szCs w:val="24"/>
+          <w:lang w:val="en-GB"/>
+        </w:rPr>
+        <w:t xml:space="preserve">Li et al who introduce </w:t>
+      </w:r>
+      <w:r>
+        <w:rPr>
+          <w:rFonts w:ascii="Microsoft Sans Serif" w:hAnsi="Microsoft Sans Serif" w:cs="Microsoft Sans Serif"/>
+          <w:sz w:val="24"/>
+          <w:szCs w:val="24"/>
+          <w:lang w:val="en-GB"/>
+        </w:rPr>
+        <w:t>a</w:t>
+      </w:r>
+      <w:r>
+        <w:rPr>
+          <w:rFonts w:ascii="Microsoft Sans Serif" w:hAnsi="Microsoft Sans Serif" w:cs="Microsoft Sans Serif"/>
+          <w:sz w:val="24"/>
+          <w:szCs w:val="24"/>
+          <w:lang w:val="en-GB"/>
+        </w:rPr>
+        <w:t xml:space="preserve"> framework is based on a general ranking function that incorporates time freshness, social relevance and textual similarity</w:t>
+      </w:r>
+      <w:r>
+        <w:rPr>
+          <w:rFonts w:ascii="Microsoft Sans Serif" w:hAnsi="Microsoft Sans Serif" w:cs="Microsoft Sans Serif"/>
+          <w:sz w:val="24"/>
+          <w:szCs w:val="24"/>
+          <w:lang w:val="en-GB"/>
+        </w:rPr>
+        <w:t xml:space="preserve">. </w:t>
+      </w:r>
+      <w:r>
+        <w:rPr>
+          <w:rFonts w:ascii="Microsoft Sans Serif" w:hAnsi="Microsoft Sans Serif" w:cs="Microsoft Sans Serif"/>
+          <w:sz w:val="24"/>
+          <w:szCs w:val="24"/>
+          <w:lang w:val="en-GB"/>
+        </w:rPr>
+        <w:t>However,</w:t>
+      </w:r>
+      <w:r>
+        <w:rPr>
+          <w:rFonts w:ascii="Microsoft Sans Serif" w:hAnsi="Microsoft Sans Serif" w:cs="Microsoft Sans Serif"/>
+          <w:sz w:val="24"/>
+          <w:szCs w:val="24"/>
+          <w:lang w:val="en-GB"/>
+        </w:rPr>
+        <w:t xml:space="preserve"> these indices</w:t>
+      </w:r>
+      <w:r>
+        <w:rPr>
+          <w:rFonts w:ascii="Microsoft Sans Serif" w:hAnsi="Microsoft Sans Serif" w:cs="Microsoft Sans Serif"/>
+          <w:sz w:val="24"/>
+          <w:szCs w:val="24"/>
+          <w:lang w:val="en-GB"/>
+        </w:rPr>
+        <w:t xml:space="preserve"> </w:t>
+      </w:r>
+      <w:r>
+        <w:rPr>
+          <w:rFonts w:ascii="Microsoft Sans Serif" w:hAnsi="Microsoft Sans Serif" w:cs="Microsoft Sans Serif"/>
+          <w:sz w:val="24"/>
+          <w:szCs w:val="24"/>
+          <w:lang w:val="en-GB"/>
+        </w:rPr>
+        <w:t xml:space="preserve">are designed to search the microblogs whereas in </w:t>
+      </w:r>
+      <w:r>
+        <w:rPr>
+          <w:rFonts w:ascii="Microsoft Sans Serif" w:hAnsi="Microsoft Sans Serif" w:cs="Microsoft Sans Serif"/>
+          <w:sz w:val="24"/>
+          <w:szCs w:val="24"/>
+          <w:lang w:val="en-GB"/>
+        </w:rPr>
+        <w:t xml:space="preserve">their </w:t>
+      </w:r>
+      <w:r>
+        <w:rPr>
+          <w:rFonts w:ascii="Microsoft Sans Serif" w:hAnsi="Microsoft Sans Serif" w:cs="Microsoft Sans Serif"/>
+          <w:sz w:val="24"/>
+          <w:szCs w:val="24"/>
+          <w:lang w:val="en-GB"/>
+        </w:rPr>
+        <w:t>case</w:t>
+      </w:r>
+      <w:r>
+        <w:rPr>
+          <w:rFonts w:ascii="Microsoft Sans Serif" w:hAnsi="Microsoft Sans Serif" w:cs="Microsoft Sans Serif"/>
+          <w:sz w:val="24"/>
+          <w:szCs w:val="24"/>
+          <w:lang w:val="en-GB"/>
+        </w:rPr>
+        <w:t xml:space="preserve"> </w:t>
+      </w:r>
+      <w:r>
+        <w:rPr>
+          <w:rFonts w:ascii="Microsoft Sans Serif" w:hAnsi="Microsoft Sans Serif" w:cs="Microsoft Sans Serif"/>
+          <w:sz w:val="24"/>
+          <w:szCs w:val="24"/>
+          <w:lang w:val="en-GB"/>
+        </w:rPr>
+        <w:t>the microblogs are used as queries to retrieve relevant ads.</w:t>
+      </w:r>
+      <w:r>
+        <w:rPr>
+          <w:rFonts w:ascii="Microsoft Sans Serif" w:hAnsi="Microsoft Sans Serif" w:cs="Microsoft Sans Serif"/>
+          <w:sz w:val="24"/>
+          <w:szCs w:val="24"/>
+          <w:lang w:val="en-GB"/>
+        </w:rPr>
+        <w:t xml:space="preserve"> So, it is not useful for them</w:t>
+      </w:r>
+      <w:r>
+        <w:rPr>
+          <w:rFonts w:ascii="Microsoft Sans Serif" w:hAnsi="Microsoft Sans Serif" w:cs="Microsoft Sans Serif"/>
+          <w:sz w:val="24"/>
+          <w:szCs w:val="24"/>
+          <w:lang w:val="en-GB"/>
+        </w:rPr>
+        <w:t xml:space="preserve">, since the dynamism of the query is not considered. </w:t>
+      </w:r>
+    </w:p>
+    <w:p>
+      <w:pPr>
+        <w:autoSpaceDE w:val="0"/>
+        <w:autoSpaceDN w:val="0"/>
+        <w:adjustRightInd w:val="0"/>
+        <w:spacing w:after="0" w:line="360" w:lineRule="auto"/>
+        <w:rPr>
+          <w:rFonts w:ascii="Microsoft Sans Serif" w:hAnsi="Microsoft Sans Serif" w:cs="Microsoft Sans Serif"/>
+          <w:sz w:val="24"/>
+          <w:szCs w:val="24"/>
+          <w:lang w:val="en-GB"/>
+        </w:rPr>
+      </w:pPr>
+    </w:p>
+    <w:p>
+      <w:pPr>
+        <w:autoSpaceDE w:val="0"/>
+        <w:autoSpaceDN w:val="0"/>
+        <w:adjustRightInd w:val="0"/>
+        <w:spacing w:after="0" w:line="360" w:lineRule="auto"/>
+        <w:rPr>
+          <w:rFonts w:ascii="Times-Roman" w:hAnsi="Times-Roman" w:cs="Times-Roman"/>
+          <w:b/>
+          <w:bCs/>
+          <w:sz w:val="32"/>
+          <w:szCs w:val="32"/>
+          <w:lang w:val="en-GB"/>
+        </w:rPr>
+      </w:pPr>
+      <w:r>
+        <w:rPr>
+          <w:rFonts w:ascii="Times-Roman" w:hAnsi="Times-Roman" w:cs="Times-Roman"/>
+          <w:b/>
+          <w:bCs/>
+          <w:sz w:val="32"/>
+          <w:szCs w:val="32"/>
+          <w:lang w:val="en-GB"/>
+        </w:rPr>
+        <w:t>Construct the hybrid Model equations and algorithms:</w:t>
+      </w:r>
+    </w:p>
+    <w:p>
+      <w:pPr>
+        <w:autoSpaceDE w:val="0"/>
+        <w:autoSpaceDN w:val="0"/>
+        <w:adjustRightInd w:val="0"/>
+        <w:spacing w:after="0" w:line="360" w:lineRule="auto"/>
+        <w:rPr>
+          <w:rFonts w:ascii="Microsoft Sans Serif" w:hAnsi="Microsoft Sans Serif" w:cs="Microsoft Sans Serif"/>
+          <w:sz w:val="24"/>
+          <w:szCs w:val="24"/>
+          <w:lang w:val="en-GB"/>
+        </w:rPr>
+      </w:pPr>
+      <w:r>
+        <w:rPr>
+          <w:rFonts w:ascii="Microsoft Sans Serif" w:hAnsi="Microsoft Sans Serif" w:cs="Microsoft Sans Serif"/>
+          <w:sz w:val="24"/>
+          <w:szCs w:val="24"/>
+          <w:lang w:val="en-GB"/>
+        </w:rPr>
+        <w:t>Let us say, that we have an advertisement database A, their goal is to recommend the most relevant ad from this database</w:t>
+      </w:r>
+      <w:r>
+        <w:rPr>
+          <w:rFonts w:ascii="Microsoft Sans Serif" w:hAnsi="Microsoft Sans Serif" w:cs="Microsoft Sans Serif"/>
+          <w:sz w:val="24"/>
+          <w:szCs w:val="24"/>
+          <w:lang w:val="en-GB"/>
+        </w:rPr>
+        <w:t xml:space="preserve">, when a user request for his </w:t>
+      </w:r>
+      <w:r>
+        <w:rPr>
+          <w:rFonts w:ascii="Microsoft Sans Serif" w:hAnsi="Microsoft Sans Serif" w:cs="Microsoft Sans Serif"/>
+          <w:sz w:val="24"/>
+          <w:szCs w:val="24"/>
+          <w:lang w:val="en-GB"/>
+        </w:rPr>
+        <w:t>news feed</w:t>
+      </w:r>
+      <w:r>
+        <w:rPr>
+          <w:rFonts w:ascii="Microsoft Sans Serif" w:hAnsi="Microsoft Sans Serif" w:cs="Microsoft Sans Serif"/>
+          <w:sz w:val="24"/>
+          <w:szCs w:val="24"/>
+          <w:lang w:val="en-GB"/>
+        </w:rPr>
+        <w:t>.</w:t>
+      </w:r>
+    </w:p>
+    <w:p>
+      <w:pPr>
+        <w:autoSpaceDE w:val="0"/>
+        <w:autoSpaceDN w:val="0"/>
+        <w:adjustRightInd w:val="0"/>
+        <w:spacing w:after="0" w:line="360" w:lineRule="auto"/>
+        <w:rPr>
+          <w:rFonts w:ascii="Microsoft Sans Serif" w:hAnsi="Microsoft Sans Serif" w:cs="Microsoft Sans Serif"/>
+          <w:sz w:val="24"/>
+          <w:szCs w:val="24"/>
+          <w:lang w:val="en-GB"/>
+        </w:rPr>
+      </w:pPr>
+      <w:r>
+        <w:rPr>
+          <w:rFonts w:ascii="Microsoft Sans Serif" w:hAnsi="Microsoft Sans Serif" w:cs="Microsoft Sans Serif"/>
+          <w:sz w:val="24"/>
+          <w:szCs w:val="24"/>
+          <w:lang w:val="en-GB"/>
+        </w:rPr>
+        <w:t xml:space="preserve">And since they can classify the ads into multi-dimensional topic vector </w:t>
+      </w:r>
+      <w:r>
+        <w:rPr>
+          <w:rFonts w:ascii="Microsoft Sans Serif" w:hAnsi="Microsoft Sans Serif" w:cs="Microsoft Sans Serif"/>
+          <w:sz w:val="24"/>
+          <w:szCs w:val="24"/>
+          <w:lang w:val="en-GB"/>
+        </w:rPr>
+        <w:t>(T).</w:t>
+      </w:r>
+    </w:p>
+    <w:p>
+      <w:pPr>
+        <w:autoSpaceDE w:val="0"/>
+        <w:autoSpaceDN w:val="0"/>
+        <w:adjustRightInd w:val="0"/>
+        <w:spacing w:after="0" w:line="360" w:lineRule="auto"/>
+        <w:rPr>
+          <w:rFonts w:ascii="Microsoft Sans Serif" w:hAnsi="Microsoft Sans Serif" w:cs="Microsoft Sans Serif"/>
+          <w:sz w:val="24"/>
+          <w:szCs w:val="24"/>
+          <w:lang w:val="en-GB"/>
+        </w:rPr>
+      </w:pPr>
+      <w:r>
+        <w:rPr>
+          <w:rFonts w:ascii="Microsoft Sans Serif" w:hAnsi="Microsoft Sans Serif" w:cs="Microsoft Sans Serif"/>
+          <w:sz w:val="24"/>
+          <w:szCs w:val="24"/>
+          <w:lang w:val="en-GB"/>
+        </w:rPr>
+        <w:t>They have studied previous works to measure the relevance between static user interests(profiles) and an ad and they obtain the following equation.</w:t>
+      </w:r>
+    </w:p>
+    <w:p>
+      <w:pPr>
+        <w:autoSpaceDE w:val="0"/>
+        <w:autoSpaceDN w:val="0"/>
+        <w:adjustRightInd w:val="0"/>
+        <w:spacing w:after="0" w:line="240" w:lineRule="auto"/>
+        <w:jc w:val="center"/>
+        <w:rPr>
+          <w:rFonts w:ascii="CMEX10" w:hAnsi="CMEX10" w:cs="CMEX10"/>
+          <w:sz w:val="32"/>
+          <w:szCs w:val="32"/>
+          <w:lang w:val="en-GB"/>
+        </w:rPr>
+      </w:pPr>
+      <m:oMath>
+        <m:sSup>
+          <m:sSupPr>
+            <m:ctrlPr>
+              <w:rPr>
+                <w:rFonts w:ascii="Cambria Math" w:hAnsi="Cambria Math" w:cs="Calibri"/>
+                <w:sz w:val="32"/>
+                <w:szCs w:val="32"/>
+                <w:lang w:val="de-CH"/>
+              </w:rPr>
+            </m:ctrlPr>
+          </m:sSupPr>
+          <m:e>
+            <m:r>
+              <m:rPr>
+                <m:sty m:val="p"/>
+              </m:rPr>
+              <w:rPr>
+                <w:rFonts w:ascii="Cambria Math" w:hAnsi="Cambria Math" w:cs="CMMI10"/>
+                <w:sz w:val="32"/>
+                <w:szCs w:val="32"/>
+                <w:lang w:val="en-CH"/>
+              </w:rPr>
+              <m:t>Ø</m:t>
+            </m:r>
+            <m:r>
+              <m:rPr>
+                <m:sty m:val="p"/>
+              </m:rPr>
+              <w:rPr>
+                <w:rFonts w:ascii="Cambria Math" w:hAnsi="Cambria Math" w:cs="CMMI7"/>
+                <w:sz w:val="26"/>
+                <w:szCs w:val="26"/>
+                <w:lang w:val="en-CH"/>
+              </w:rPr>
+              <m:t>s</m:t>
+            </m:r>
+            <m:r>
+              <m:rPr>
+                <m:sty m:val="p"/>
+              </m:rPr>
+              <w:rPr>
+                <w:rFonts w:ascii="Cambria Math" w:hAnsi="Cambria Math" w:cs="CMR10"/>
+                <w:sz w:val="32"/>
+                <w:szCs w:val="32"/>
+                <w:lang w:val="en-CH"/>
+              </w:rPr>
+              <m:t>(</m:t>
+            </m:r>
+            <m:r>
+              <m:rPr>
+                <m:sty m:val="p"/>
+              </m:rPr>
+              <w:rPr>
+                <w:rFonts w:ascii="Cambria Math" w:hAnsi="Cambria Math" w:cs="CMMI10"/>
+                <w:sz w:val="32"/>
+                <w:szCs w:val="32"/>
+                <w:lang w:val="en-CH"/>
+              </w:rPr>
+              <m:t>u, a</m:t>
+            </m:r>
+            <m:r>
+              <m:rPr>
+                <m:sty m:val="p"/>
+              </m:rPr>
+              <w:rPr>
+                <w:rFonts w:ascii="Cambria Math" w:hAnsi="Cambria Math" w:cs="CMR10"/>
+                <w:sz w:val="32"/>
+                <w:szCs w:val="32"/>
+                <w:lang w:val="en-CH"/>
+              </w:rPr>
+              <m:t>)</m:t>
+            </m:r>
+          </m:e>
+          <m:sup/>
+        </m:sSup>
+        <m:r>
+          <w:rPr>
+            <w:rFonts w:ascii="Cambria Math" w:eastAsia="Cambria Math" w:hAnsi="Cambria Math" w:cs="Cambria Math"/>
+            <w:sz w:val="32"/>
+            <w:szCs w:val="32"/>
+            <w:lang w:val="en-GB"/>
+          </w:rPr>
+          <m:t>=</m:t>
+        </m:r>
+        <m:nary>
+          <m:naryPr>
+            <m:chr m:val="∑"/>
+            <m:grow m:val="1"/>
+            <m:ctrlPr>
+              <w:rPr>
+                <w:rFonts w:ascii="Cambria Math" w:hAnsi="Cambria Math" w:cs="Calibri"/>
+                <w:sz w:val="32"/>
+                <w:szCs w:val="32"/>
+                <w:lang w:val="de-CH"/>
+              </w:rPr>
+            </m:ctrlPr>
+          </m:naryPr>
+          <m:sub>
+            <m:r>
+              <m:rPr>
+                <m:sty m:val="p"/>
+              </m:rPr>
+              <w:rPr>
+                <w:rFonts w:ascii="Cambria Math" w:hAnsi="Cambria Math" w:cs="CMMI7"/>
+                <w:sz w:val="26"/>
+                <w:szCs w:val="26"/>
+                <w:lang w:val="en-CH"/>
+              </w:rPr>
+              <m:t>w</m:t>
+            </m:r>
+            <m:r>
+              <m:rPr>
+                <m:sty m:val="p"/>
+              </m:rPr>
+              <w:rPr>
+                <w:rFonts w:ascii="Cambria Math" w:eastAsia="CMSY7" w:hAnsi="Cambria Math" w:cs="CMSY7" w:hint="eastAsia"/>
+                <w:sz w:val="26"/>
+                <w:szCs w:val="26"/>
+                <w:lang w:val="en-CH"/>
+              </w:rPr>
+              <m:t>∈</m:t>
+            </m:r>
+            <m:r>
+              <m:rPr>
+                <m:sty m:val="p"/>
+              </m:rPr>
+              <w:rPr>
+                <w:rFonts w:ascii="Cambria Math" w:hAnsi="Cambria Math" w:cs="CMMI7"/>
+                <w:sz w:val="26"/>
+                <w:szCs w:val="26"/>
+                <w:lang w:val="en-CH"/>
+              </w:rPr>
+              <m:t>T</m:t>
+            </m:r>
+          </m:sub>
+          <m:sup/>
+          <m:e>
+            <m:r>
+              <m:rPr>
+                <m:sty m:val="p"/>
+              </m:rPr>
+              <w:rPr>
+                <w:rFonts w:ascii="Cambria Math" w:hAnsi="Cambria Math" w:cs="CMTT10"/>
+                <w:sz w:val="32"/>
+                <w:szCs w:val="32"/>
+                <w:lang w:val="en-CH"/>
+              </w:rPr>
+              <m:t>rel</m:t>
+            </m:r>
+            <m:r>
+              <m:rPr>
+                <m:sty m:val="p"/>
+              </m:rPr>
+              <w:rPr>
+                <w:rFonts w:ascii="Cambria Math" w:hAnsi="Cambria Math" w:cs="CMR10"/>
+                <w:sz w:val="32"/>
+                <w:szCs w:val="32"/>
+                <w:lang w:val="en-CH"/>
+              </w:rPr>
+              <m:t>(</m:t>
+            </m:r>
+            <m:r>
+              <m:rPr>
+                <m:sty m:val="p"/>
+              </m:rPr>
+              <w:rPr>
+                <w:rFonts w:ascii="Cambria Math" w:hAnsi="Cambria Math" w:cs="CMMI10"/>
+                <w:sz w:val="32"/>
+                <w:szCs w:val="32"/>
+                <w:lang w:val="en-CH"/>
+              </w:rPr>
+              <m:t>u,w</m:t>
+            </m:r>
+            <m:r>
+              <m:rPr>
+                <m:sty m:val="p"/>
+              </m:rPr>
+              <w:rPr>
+                <w:rFonts w:ascii="Cambria Math" w:hAnsi="Cambria Math" w:cs="CMR10"/>
+                <w:sz w:val="32"/>
+                <w:szCs w:val="32"/>
+                <w:lang w:val="en-CH"/>
+              </w:rPr>
+              <m:t xml:space="preserve">) </m:t>
+            </m:r>
+            <m:r>
+              <m:rPr>
+                <m:sty m:val="p"/>
+              </m:rPr>
+              <w:rPr>
+                <w:rFonts w:ascii="Cambria Math" w:eastAsia="CMSY10" w:hAnsi="Cambria Math" w:cs="CMSY10" w:hint="eastAsia"/>
+                <w:sz w:val="32"/>
+                <w:szCs w:val="32"/>
+                <w:lang w:val="en-CH"/>
+              </w:rPr>
+              <m:t>·</m:t>
+            </m:r>
+            <m:r>
+              <m:rPr>
+                <m:sty m:val="p"/>
+              </m:rPr>
+              <w:rPr>
+                <w:rFonts w:ascii="Cambria Math" w:eastAsia="CMSY10" w:hAnsi="Cambria Math" w:cs="CMSY10"/>
+                <w:sz w:val="32"/>
+                <w:szCs w:val="32"/>
+                <w:lang w:val="en-CH"/>
+              </w:rPr>
+              <m:t xml:space="preserve"> </m:t>
+            </m:r>
+            <m:r>
+              <m:rPr>
+                <m:sty m:val="p"/>
+              </m:rPr>
+              <w:rPr>
+                <w:rFonts w:ascii="Cambria Math" w:hAnsi="Cambria Math" w:cs="CMTT10"/>
+                <w:sz w:val="32"/>
+                <w:szCs w:val="32"/>
+                <w:lang w:val="en-CH"/>
+              </w:rPr>
+              <m:t>rel</m:t>
+            </m:r>
+            <m:r>
+              <m:rPr>
+                <m:sty m:val="p"/>
+              </m:rPr>
+              <w:rPr>
+                <w:rFonts w:ascii="Cambria Math" w:hAnsi="Cambria Math" w:cs="CMR10"/>
+                <w:sz w:val="32"/>
+                <w:szCs w:val="32"/>
+                <w:lang w:val="en-CH"/>
+              </w:rPr>
+              <m:t>(</m:t>
+            </m:r>
+            <m:r>
+              <m:rPr>
+                <m:sty m:val="p"/>
+              </m:rPr>
+              <w:rPr>
+                <w:rFonts w:ascii="Cambria Math" w:hAnsi="Cambria Math" w:cs="CMMI10"/>
+                <w:sz w:val="32"/>
+                <w:szCs w:val="32"/>
+                <w:lang w:val="en-CH"/>
+              </w:rPr>
+              <m:t>a,w</m:t>
+            </m:r>
+            <m:r>
+              <m:rPr>
+                <m:sty m:val="p"/>
+              </m:rPr>
+              <w:rPr>
+                <w:rFonts w:ascii="Cambria Math" w:hAnsi="Cambria Math" w:cs="CMR10"/>
+                <w:sz w:val="32"/>
+                <w:szCs w:val="32"/>
+                <w:lang w:val="en-CH"/>
+              </w:rPr>
+              <m:t>)</m:t>
+            </m:r>
+          </m:e>
+        </m:nary>
+      </m:oMath>
+      <w:r>
+        <w:rPr>
+          <w:rFonts w:ascii="CMEX10" w:eastAsiaTheme="minorEastAsia" w:hAnsi="CMEX10" w:cs="CMEX10"/>
+          <w:sz w:val="32"/>
+          <w:szCs w:val="32"/>
+          <w:lang w:val="en-GB"/>
+        </w:rPr>
+        <w:t xml:space="preserve"> </w:t>
+      </w:r>
+      <w:r>
+        <w:rPr>
+          <w:rFonts w:ascii="CMEX10" w:eastAsiaTheme="minorEastAsia" w:hAnsi="CMEX10" w:cs="CMEX10"/>
+          <w:sz w:val="32"/>
+          <w:szCs w:val="32"/>
+          <w:lang w:val="en-GB"/>
+        </w:rPr>
+        <w:t xml:space="preserve">             </w:t>
+      </w:r>
+      <w:r>
+        <w:rPr>
+          <w:rFonts w:ascii="Microsoft Sans Serif" w:hAnsi="Microsoft Sans Serif" w:cs="Microsoft Sans Serif"/>
+          <w:sz w:val="24"/>
+          <w:szCs w:val="24"/>
+          <w:lang w:val="en-GB"/>
+        </w:rPr>
+        <w:t>(1)</w:t>
       </w:r>
       <w:bookmarkStart w:id="0" w:name="_GoBack"/>
       <w:bookmarkEnd w:id="0"/>
+    </w:p>
+    <w:p>
+      <w:pPr>
+        <w:autoSpaceDE w:val="0"/>
+        <w:autoSpaceDN w:val="0"/>
+        <w:adjustRightInd w:val="0"/>
+        <w:spacing w:after="0" w:line="360" w:lineRule="auto"/>
+        <w:rPr>
+          <w:rFonts w:ascii="Microsoft Sans Serif" w:hAnsi="Microsoft Sans Serif" w:cs="Microsoft Sans Serif"/>
+          <w:sz w:val="24"/>
+          <w:szCs w:val="24"/>
+          <w:lang w:val="en-GB"/>
+        </w:rPr>
+      </w:pPr>
+    </w:p>
+    <w:p>
+      <w:pPr>
+        <w:autoSpaceDE w:val="0"/>
+        <w:autoSpaceDN w:val="0"/>
+        <w:adjustRightInd w:val="0"/>
+        <w:spacing w:after="0" w:line="240" w:lineRule="auto"/>
+        <w:rPr>
+          <w:rFonts w:ascii="Microsoft Sans Serif" w:hAnsi="Microsoft Sans Serif" w:cs="Microsoft Sans Serif"/>
+          <w:sz w:val="24"/>
+          <w:szCs w:val="24"/>
+          <w:lang w:val="en-GB"/>
+        </w:rPr>
+      </w:pPr>
+    </w:p>
+    <w:p>
+      <w:pPr>
+        <w:autoSpaceDE w:val="0"/>
+        <w:autoSpaceDN w:val="0"/>
+        <w:adjustRightInd w:val="0"/>
+        <w:spacing w:after="0" w:line="240" w:lineRule="auto"/>
+        <w:rPr>
+          <w:rFonts w:ascii="Microsoft Sans Serif" w:hAnsi="Microsoft Sans Serif" w:cs="Microsoft Sans Serif"/>
+          <w:sz w:val="24"/>
+          <w:szCs w:val="24"/>
+          <w:lang w:val="en-GB"/>
+        </w:rPr>
+      </w:pPr>
     </w:p>
     <w:p>
       <w:pPr>

</xml_diff>

<commit_message>
explain the safe region algorithm
</commit_message>
<xml_diff>
--- a/Seminar.docx
+++ b/Seminar.docx
@@ -2946,16 +2946,7 @@
           <w:szCs w:val="24"/>
           <w:lang w:val="en-GB"/>
         </w:rPr>
-        <w:t>u, w</w:t>
-      </w:r>
-      <w:r>
-        <w:rPr>
-          <w:rFonts w:ascii="Microsoft Sans Serif" w:hAnsi="Microsoft Sans Serif" w:cs="Microsoft Sans Serif"/>
-          <w:sz w:val="24"/>
-          <w:szCs w:val="24"/>
-          <w:lang w:val="en-GB"/>
-        </w:rPr>
-        <w:t xml:space="preserve">) </w:t>
+        <w:t xml:space="preserve">u, w) </w:t>
       </w:r>
       <w:r>
         <w:rPr>
@@ -2973,16 +2964,7 @@
           <w:szCs w:val="24"/>
           <w:lang w:val="en-GB"/>
         </w:rPr>
-        <w:t xml:space="preserve"> [</w:t>
-      </w:r>
-      <w:r>
-        <w:rPr>
-          <w:rFonts w:ascii="Microsoft Sans Serif" w:hAnsi="Microsoft Sans Serif" w:cs="Microsoft Sans Serif"/>
-          <w:sz w:val="24"/>
-          <w:szCs w:val="24"/>
-          <w:lang w:val="en-GB"/>
-        </w:rPr>
-        <w:t>0, 1] denotes the relevance between a user</w:t>
+        <w:t xml:space="preserve"> [0, 1] denotes the relevance between a user</w:t>
       </w:r>
       <w:r>
         <w:rPr>
@@ -3098,25 +3080,7 @@
           <w:szCs w:val="24"/>
           <w:lang w:val="en-GB"/>
         </w:rPr>
-        <w:t xml:space="preserve">apply the same topic </w:t>
-      </w:r>
-      <w:r>
-        <w:rPr>
-          <w:rFonts w:ascii="Microsoft Sans Serif" w:hAnsi="Microsoft Sans Serif" w:cs="Microsoft Sans Serif"/>
-          <w:sz w:val="24"/>
-          <w:szCs w:val="24"/>
-          <w:lang w:val="en-GB"/>
-        </w:rPr>
-        <w:t>modelling</w:t>
-      </w:r>
-      <w:r>
-        <w:rPr>
-          <w:rFonts w:ascii="Microsoft Sans Serif" w:hAnsi="Microsoft Sans Serif" w:cs="Microsoft Sans Serif"/>
-          <w:sz w:val="24"/>
-          <w:szCs w:val="24"/>
-          <w:lang w:val="en-GB"/>
-        </w:rPr>
-        <w:t xml:space="preserve"> technique to project each post in</w:t>
+        <w:t>apply the same topic modelling technique to project each post in</w:t>
       </w:r>
       <w:r>
         <w:rPr>
@@ -3904,7 +3868,7 @@
                     <pic:cNvPicPr/>
                   </pic:nvPicPr>
                   <pic:blipFill>
-                    <a:blip r:embed="rId5">
+                    <a:blip r:embed="rId8">
                       <a:extLst>
                         <a:ext uri="{28A0092B-C50C-407E-A947-70E740481C1C}">
                           <a14:useLocalDpi xmlns:a14="http://schemas.microsoft.com/office/drawing/2010/main" val="0"/>
@@ -4251,16 +4215,7 @@
           <w:szCs w:val="32"/>
           <w:lang w:val="en-CH"/>
         </w:rPr>
-        <w:t xml:space="preserve"> </w:t>
-      </w:r>
-      <w:r>
-        <w:rPr>
-          <w:rFonts w:ascii="Cambria Math" w:hAnsi="Cambria Math" w:cs="CMTT10"/>
-          <w:sz w:val="32"/>
-          <w:szCs w:val="32"/>
-          <w:lang w:val="en-CH"/>
-        </w:rPr>
-        <w:t xml:space="preserve">(u, a) = α </w:t>
+        <w:t xml:space="preserve"> (u, a) = α </w:t>
       </w:r>
       <w:r>
         <w:rPr>
@@ -4421,16 +4376,7 @@
           <w:szCs w:val="24"/>
           <w:lang w:val="en-GB"/>
         </w:rPr>
-        <w:t xml:space="preserve">Where </w:t>
-      </w:r>
-      <w:r>
-        <w:rPr>
-          <w:rFonts w:ascii="Microsoft Sans Serif" w:hAnsi="Microsoft Sans Serif" w:cs="Microsoft Sans Serif"/>
-          <w:sz w:val="24"/>
-          <w:szCs w:val="24"/>
-          <w:lang w:val="en-GB"/>
-        </w:rPr>
-        <w:t xml:space="preserve">α </w:t>
+        <w:t xml:space="preserve">Where α </w:t>
       </w:r>
       <w:r>
         <w:rPr>
@@ -4663,16 +4609,7 @@
           <w:szCs w:val="24"/>
           <w:lang w:val="en-GB"/>
         </w:rPr>
-        <w:t xml:space="preserve"> </w:t>
-      </w:r>
-      <w:r>
-        <w:rPr>
-          <w:rFonts w:ascii="Microsoft Sans Serif" w:hAnsi="Microsoft Sans Serif" w:cs="Microsoft Sans Serif"/>
-          <w:sz w:val="24"/>
-          <w:szCs w:val="24"/>
-          <w:lang w:val="en-GB"/>
-        </w:rPr>
-        <w:t xml:space="preserve">(u, a) </w:t>
+        <w:t xml:space="preserve"> (u, a) </w:t>
       </w:r>
       <w:r>
         <w:rPr>
@@ -4713,16 +4650,7 @@
           <w:szCs w:val="24"/>
           <w:lang w:val="en-GB"/>
         </w:rPr>
-        <w:t xml:space="preserve"> </w:t>
-      </w:r>
-      <w:r>
-        <w:rPr>
-          <w:rFonts w:ascii="Microsoft Sans Serif" w:hAnsi="Microsoft Sans Serif" w:cs="Microsoft Sans Serif"/>
-          <w:sz w:val="24"/>
-          <w:szCs w:val="24"/>
-          <w:lang w:val="en-GB"/>
-        </w:rPr>
-        <w:t>(u, a</w:t>
+        <w:t xml:space="preserve"> (u, a</w:t>
       </w:r>
       <w:r>
         <w:rPr>
@@ -4909,6 +4837,7 @@
           <w:bCs/>
           <w:sz w:val="32"/>
           <w:szCs w:val="32"/>
+          <w:u w:val="single"/>
           <w:lang w:val="en-GB"/>
         </w:rPr>
       </w:pPr>
@@ -4919,20 +4848,10 @@
           <w:bCs/>
           <w:sz w:val="32"/>
           <w:szCs w:val="32"/>
-          <w:lang w:val="en-GB"/>
-        </w:rPr>
-        <w:t>ONLINE RETRIEVAL ALGORITHM</w:t>
-      </w:r>
-      <w:r>
-        <w:rPr>
-          <w:rFonts w:ascii="Times-Roman" w:hAnsi="Times-Roman" w:cs="Times-Roman"/>
-          <w:b/>
-          <w:bCs/>
-          <w:sz w:val="32"/>
-          <w:szCs w:val="32"/>
-          <w:lang w:val="en-GB"/>
-        </w:rPr>
-        <w:t>:</w:t>
+          <w:u w:val="single"/>
+          <w:lang w:val="en-GB"/>
+        </w:rPr>
+        <w:t>ONLINE RETRIEVAL ALGORITHM:</w:t>
       </w:r>
     </w:p>
     <w:p>
@@ -5280,7 +5199,7 @@
           </mc:Choice>
           <mc:Fallback>
             <w:pict>
-              <v:shapetype w14:anchorId="0E46CE17" id="_x0000_t87" coordsize="21600,21600" o:spt="87" adj="1800,10800" path="m21600,qx10800@0l10800@2qy0@11,10800@3l10800@1qy21600,21600e" filled="f">
+              <v:shapetype w14:anchorId="0419909D" id="_x0000_t87" coordsize="21600,21600" o:spt="87" adj="1800,10800" path="m21600,qx10800@0l10800@2qy0@11,10800@3l10800@1qy21600,21600e" filled="f">
                 <v:formulas>
                   <v:f eqn="val #0"/>
                   <v:f eqn="sum 21600 0 #0"/>
@@ -5673,19 +5592,7 @@
                           <w:szCs w:val="32"/>
                           <w:lang w:val="en-CH"/>
                         </w:rPr>
-                        <m:t>-</m:t>
-                      </m:r>
-                      <m:r>
-                        <m:rPr>
-                          <m:sty m:val="p"/>
-                        </m:rPr>
-                        <w:rPr>
-                          <w:rFonts w:ascii="Cambria Math" w:hAnsi="Cambria Math" w:cs="CMTT10"/>
-                          <w:sz w:val="28"/>
-                          <w:szCs w:val="32"/>
-                          <w:lang w:val="en-CH"/>
-                        </w:rPr>
-                        <m:t>α</m:t>
+                        <m:t>-α</m:t>
                       </m:r>
                     </m:num>
                     <m:den>
@@ -6026,16 +5933,7 @@
           <w:szCs w:val="24"/>
           <w:lang w:val="en-GB"/>
         </w:rPr>
-        <w:t>Qu(w)</w:t>
-      </w:r>
-      <w:r>
-        <w:rPr>
-          <w:rFonts w:ascii="Microsoft Sans Serif" w:hAnsi="Microsoft Sans Serif" w:cs="Microsoft Sans Serif"/>
-          <w:sz w:val="24"/>
-          <w:szCs w:val="24"/>
-          <w:lang w:val="en-GB"/>
-        </w:rPr>
-        <w:t xml:space="preserve"> and </w:t>
+        <w:t xml:space="preserve">Qu(w) and </w:t>
       </w:r>
       <w:proofErr w:type="spellStart"/>
       <w:r>
@@ -6160,16 +6058,7 @@
           <w:szCs w:val="24"/>
           <w:lang w:val="en-GB"/>
         </w:rPr>
-        <w:t>Qu(w)</w:t>
-      </w:r>
-      <w:r>
-        <w:rPr>
-          <w:rFonts w:ascii="Microsoft Sans Serif" w:hAnsi="Microsoft Sans Serif" w:cs="Microsoft Sans Serif"/>
-          <w:sz w:val="24"/>
-          <w:szCs w:val="24"/>
-          <w:lang w:val="en-GB"/>
-        </w:rPr>
-        <w:t xml:space="preserve"> will become constant, if the </w:t>
+        <w:t xml:space="preserve">Qu(w) will become constant, if the </w:t>
       </w:r>
       <m:oMath>
         <m:r>
@@ -6192,16 +6081,7 @@
           <w:szCs w:val="24"/>
           <w:lang w:val="en-GB"/>
         </w:rPr>
-        <w:t xml:space="preserve"> (u, a)</w:t>
-      </w:r>
-      <w:r>
-        <w:rPr>
-          <w:rFonts w:ascii="Microsoft Sans Serif" w:hAnsi="Microsoft Sans Serif" w:cs="Microsoft Sans Serif"/>
-          <w:sz w:val="24"/>
-          <w:szCs w:val="24"/>
-          <w:lang w:val="en-GB"/>
-        </w:rPr>
-        <w:t xml:space="preserve"> is determined. So, it will not affect the ordering of the </w:t>
+        <w:t xml:space="preserve"> (u, a) is determined. So, it will not affect the ordering of the </w:t>
       </w:r>
       <w:proofErr w:type="spellStart"/>
       <w:r>
@@ -6305,70 +6185,7 @@
           <w:szCs w:val="24"/>
           <w:lang w:val="en-GB"/>
         </w:rPr>
-        <w:t xml:space="preserve"> operation is triggered, they can </w:t>
-      </w:r>
-      <w:r>
-        <w:rPr>
-          <w:rFonts w:ascii="Microsoft Sans Serif" w:hAnsi="Microsoft Sans Serif" w:cs="Microsoft Sans Serif"/>
-          <w:sz w:val="24"/>
-          <w:szCs w:val="24"/>
-          <w:lang w:val="en-GB"/>
-        </w:rPr>
-        <w:t>we can retrieve the sorted lists and</w:t>
-      </w:r>
-      <w:r>
-        <w:rPr>
-          <w:rFonts w:ascii="Microsoft Sans Serif" w:hAnsi="Microsoft Sans Serif" w:cs="Microsoft Sans Serif"/>
-          <w:sz w:val="24"/>
-          <w:szCs w:val="24"/>
-          <w:lang w:val="en-GB"/>
-        </w:rPr>
-        <w:t xml:space="preserve"> </w:t>
-      </w:r>
-      <w:r>
-        <w:rPr>
-          <w:rFonts w:ascii="Microsoft Sans Serif" w:hAnsi="Microsoft Sans Serif" w:cs="Microsoft Sans Serif"/>
-          <w:sz w:val="24"/>
-          <w:szCs w:val="24"/>
-          <w:lang w:val="en-GB"/>
-        </w:rPr>
-        <w:t>directly apply standard top-k aggregation techniques such as</w:t>
-      </w:r>
-      <w:r>
-        <w:rPr>
-          <w:rFonts w:ascii="Microsoft Sans Serif" w:hAnsi="Microsoft Sans Serif" w:cs="Microsoft Sans Serif"/>
-          <w:sz w:val="24"/>
-          <w:szCs w:val="24"/>
-          <w:lang w:val="en-GB"/>
-        </w:rPr>
-        <w:t xml:space="preserve"> </w:t>
-      </w:r>
-      <w:r>
-        <w:rPr>
-          <w:rFonts w:ascii="Microsoft Sans Serif" w:hAnsi="Microsoft Sans Serif" w:cs="Microsoft Sans Serif"/>
-          <w:sz w:val="24"/>
-          <w:szCs w:val="24"/>
-          <w:lang w:val="en-GB"/>
-        </w:rPr>
-        <w:t>Threshold</w:t>
-      </w:r>
-      <w:r>
-        <w:rPr>
-          <w:rFonts w:ascii="Microsoft Sans Serif" w:hAnsi="Microsoft Sans Serif" w:cs="Microsoft Sans Serif"/>
-          <w:sz w:val="24"/>
-          <w:szCs w:val="24"/>
-          <w:lang w:val="en-GB"/>
-        </w:rPr>
-        <w:t xml:space="preserve"> </w:t>
-      </w:r>
-      <w:r>
-        <w:rPr>
-          <w:rFonts w:ascii="Microsoft Sans Serif" w:hAnsi="Microsoft Sans Serif" w:cs="Microsoft Sans Serif"/>
-          <w:sz w:val="24"/>
-          <w:szCs w:val="24"/>
-          <w:lang w:val="en-GB"/>
-        </w:rPr>
-        <w:t>Algorithm(TA)</w:t>
+        <w:t xml:space="preserve"> operation is triggered, they can we can retrieve the sorted lists and directly apply standard top-k aggregation techniques such as Threshold Algorithm(TA)</w:t>
       </w:r>
       <w:r>
         <w:rPr>
@@ -6477,16 +6294,7 @@
           <w:szCs w:val="24"/>
           <w:lang w:val="en-GB"/>
         </w:rPr>
-        <w:t xml:space="preserve"> </w:t>
-      </w:r>
-      <w:r>
-        <w:rPr>
-          <w:rFonts w:ascii="Microsoft Sans Serif" w:hAnsi="Microsoft Sans Serif" w:cs="Microsoft Sans Serif"/>
-          <w:sz w:val="24"/>
-          <w:szCs w:val="24"/>
-          <w:lang w:val="en-GB"/>
-        </w:rPr>
-        <w:t>(u, a). If the computed aggregated</w:t>
+        <w:t xml:space="preserve"> (u, a). If the computed aggregated</w:t>
       </w:r>
       <w:r>
         <w:rPr>
@@ -6681,16 +6489,7 @@
           <w:szCs w:val="24"/>
           <w:lang w:val="en-GB"/>
         </w:rPr>
-        <w:t xml:space="preserve"> </w:t>
-      </w:r>
-      <w:r>
-        <w:rPr>
-          <w:rFonts w:ascii="Microsoft Sans Serif" w:hAnsi="Microsoft Sans Serif" w:cs="Microsoft Sans Serif"/>
-          <w:sz w:val="24"/>
-          <w:szCs w:val="24"/>
-          <w:lang w:val="en-GB"/>
-        </w:rPr>
-        <w:t>(u, a). As soon as at least</w:t>
+        <w:t xml:space="preserve"> (u, a). As soon as at least</w:t>
       </w:r>
       <w:r>
         <w:rPr>
@@ -7222,8 +7021,6 @@
           <w:lang w:val="de-CH"/>
         </w:rPr>
       </w:pPr>
-      <w:bookmarkStart w:id="0" w:name="_GoBack"/>
-      <w:bookmarkEnd w:id="0"/>
     </w:p>
     <w:p>
       <w:pPr>
@@ -7232,40 +7029,1262 @@
         <w:adjustRightInd w:val="0"/>
         <w:spacing w:after="0" w:line="360" w:lineRule="auto"/>
         <w:rPr>
-          <w:rFonts w:ascii="Microsoft Sans Serif" w:hAnsi="Microsoft Sans Serif" w:cs="Microsoft Sans Serif"/>
-          <w:sz w:val="24"/>
-          <w:szCs w:val="24"/>
-          <w:lang w:val="en-GB"/>
-        </w:rPr>
-      </w:pPr>
+          <w:rFonts w:ascii="Times-Roman" w:hAnsi="Times-Roman" w:cs="Times-Roman"/>
+          <w:b/>
+          <w:bCs/>
+          <w:sz w:val="32"/>
+          <w:szCs w:val="32"/>
+          <w:u w:val="single"/>
+          <w:lang w:val="en-GB"/>
+        </w:rPr>
+      </w:pPr>
+      <w:r>
+        <w:rPr>
+          <w:rFonts w:ascii="Times-Roman" w:hAnsi="Times-Roman" w:cs="Times-Roman"/>
+          <w:b/>
+          <w:bCs/>
+          <w:sz w:val="32"/>
+          <w:szCs w:val="32"/>
+          <w:u w:val="single"/>
+          <w:lang w:val="en-GB"/>
+        </w:rPr>
+        <w:t>SAFE REGION ALGORITHM:</w:t>
+      </w:r>
     </w:p>
     <w:p>
       <w:pPr>
         <w:autoSpaceDE w:val="0"/>
         <w:autoSpaceDN w:val="0"/>
         <w:adjustRightInd w:val="0"/>
-        <w:spacing w:after="0" w:line="240" w:lineRule="auto"/>
-        <w:rPr>
-          <w:rFonts w:ascii="Microsoft Sans Serif" w:hAnsi="Microsoft Sans Serif" w:cs="Microsoft Sans Serif"/>
-          <w:sz w:val="24"/>
-          <w:szCs w:val="24"/>
-          <w:lang w:val="en-GB"/>
-        </w:rPr>
-      </w:pPr>
+        <w:spacing w:after="0" w:line="360" w:lineRule="auto"/>
+        <w:rPr>
+          <w:rFonts w:ascii="Microsoft Sans Serif" w:hAnsi="Microsoft Sans Serif" w:cs="Microsoft Sans Serif"/>
+          <w:sz w:val="24"/>
+          <w:szCs w:val="24"/>
+          <w:lang w:val="en-GB"/>
+        </w:rPr>
+      </w:pPr>
+      <w:r>
+        <w:rPr>
+          <w:rFonts w:ascii="Microsoft Sans Serif" w:hAnsi="Microsoft Sans Serif" w:cs="Microsoft Sans Serif"/>
+          <w:sz w:val="24"/>
+          <w:szCs w:val="24"/>
+          <w:lang w:val="en-GB"/>
+        </w:rPr>
+        <w:t>According to some studies, they have the fact, that 90% of the user over the social media, are readers (content viewers), 9% are editors and 1% are publishers.</w:t>
+      </w:r>
     </w:p>
     <w:p>
       <w:pPr>
         <w:autoSpaceDE w:val="0"/>
         <w:autoSpaceDN w:val="0"/>
         <w:adjustRightInd w:val="0"/>
-        <w:spacing w:after="0" w:line="240" w:lineRule="auto"/>
-        <w:rPr>
-          <w:rFonts w:ascii="CMR7" w:hAnsi="CMR7" w:cs="CMR7"/>
-          <w:sz w:val="40"/>
-          <w:szCs w:val="40"/>
-          <w:lang w:val="en-GB"/>
-        </w:rPr>
-      </w:pPr>
+        <w:spacing w:after="0" w:line="360" w:lineRule="auto"/>
+        <w:rPr>
+          <w:rFonts w:ascii="Microsoft Sans Serif" w:hAnsi="Microsoft Sans Serif" w:cs="Microsoft Sans Serif"/>
+          <w:sz w:val="24"/>
+          <w:szCs w:val="24"/>
+          <w:lang w:val="en-GB"/>
+        </w:rPr>
+      </w:pPr>
+      <w:r>
+        <w:rPr>
+          <w:rFonts w:ascii="Microsoft Sans Serif" w:hAnsi="Microsoft Sans Serif" w:cs="Microsoft Sans Serif"/>
+          <w:sz w:val="24"/>
+          <w:szCs w:val="24"/>
+          <w:lang w:val="en-GB"/>
+        </w:rPr>
+        <w:t xml:space="preserve">if you only do a read operation, then the online retrieval algorithm will not be convenient for you, because if the content </w:t>
+      </w:r>
+      <w:r>
+        <w:rPr>
+          <w:rFonts w:ascii="Microsoft Sans Serif" w:hAnsi="Microsoft Sans Serif" w:cs="Microsoft Sans Serif"/>
+          <w:sz w:val="24"/>
+          <w:szCs w:val="24"/>
+          <w:lang w:val="en-GB"/>
+        </w:rPr>
+        <w:t>varies</w:t>
+      </w:r>
+      <w:r>
+        <w:rPr>
+          <w:rFonts w:ascii="Microsoft Sans Serif" w:hAnsi="Microsoft Sans Serif" w:cs="Microsoft Sans Serif"/>
+          <w:sz w:val="24"/>
+          <w:szCs w:val="24"/>
+          <w:lang w:val="en-GB"/>
+        </w:rPr>
+        <w:t xml:space="preserve"> a little bit</w:t>
+      </w:r>
+      <w:r>
+        <w:rPr>
+          <w:rFonts w:ascii="Microsoft Sans Serif" w:hAnsi="Microsoft Sans Serif" w:cs="Microsoft Sans Serif"/>
+          <w:sz w:val="24"/>
+          <w:szCs w:val="24"/>
+          <w:lang w:val="en-GB"/>
+        </w:rPr>
+        <w:t xml:space="preserve"> in a short period</w:t>
+      </w:r>
+      <w:r>
+        <w:rPr>
+          <w:rFonts w:ascii="Microsoft Sans Serif" w:hAnsi="Microsoft Sans Serif" w:cs="Microsoft Sans Serif"/>
+          <w:sz w:val="24"/>
+          <w:szCs w:val="24"/>
+          <w:lang w:val="en-GB"/>
+        </w:rPr>
+        <w:t>, then the algorithms will</w:t>
+      </w:r>
+      <w:r>
+        <w:rPr>
+          <w:rFonts w:ascii="Microsoft Sans Serif" w:hAnsi="Microsoft Sans Serif" w:cs="Microsoft Sans Serif"/>
+          <w:sz w:val="24"/>
+          <w:szCs w:val="24"/>
+          <w:lang w:val="en-GB"/>
+        </w:rPr>
+        <w:t xml:space="preserve"> be</w:t>
+      </w:r>
+      <w:r>
+        <w:rPr>
+          <w:rFonts w:ascii="Microsoft Sans Serif" w:hAnsi="Microsoft Sans Serif" w:cs="Microsoft Sans Serif"/>
+          <w:sz w:val="24"/>
+          <w:szCs w:val="24"/>
+          <w:lang w:val="en-GB"/>
+        </w:rPr>
+        <w:t xml:space="preserve"> </w:t>
+      </w:r>
+      <w:r>
+        <w:rPr>
+          <w:rFonts w:ascii="Microsoft Sans Serif" w:hAnsi="Microsoft Sans Serif" w:cs="Microsoft Sans Serif"/>
+          <w:sz w:val="24"/>
+          <w:szCs w:val="24"/>
+          <w:lang w:val="en-GB"/>
+        </w:rPr>
+        <w:t>recomputed</w:t>
+      </w:r>
+      <w:r>
+        <w:rPr>
+          <w:rFonts w:ascii="Microsoft Sans Serif" w:hAnsi="Microsoft Sans Serif" w:cs="Microsoft Sans Serif"/>
+          <w:sz w:val="24"/>
+          <w:szCs w:val="24"/>
+          <w:lang w:val="en-GB"/>
+        </w:rPr>
+        <w:t xml:space="preserve"> again, which is computationally expensive</w:t>
+      </w:r>
+      <w:r>
+        <w:rPr>
+          <w:rFonts w:ascii="Microsoft Sans Serif" w:hAnsi="Microsoft Sans Serif" w:cs="Microsoft Sans Serif"/>
+          <w:sz w:val="24"/>
+          <w:szCs w:val="24"/>
+          <w:lang w:val="en-GB"/>
+        </w:rPr>
+        <w:t xml:space="preserve"> and waste of CPU resources</w:t>
+      </w:r>
+      <w:r>
+        <w:rPr>
+          <w:rFonts w:ascii="Microsoft Sans Serif" w:hAnsi="Microsoft Sans Serif" w:cs="Microsoft Sans Serif"/>
+          <w:sz w:val="24"/>
+          <w:szCs w:val="24"/>
+          <w:lang w:val="en-GB"/>
+        </w:rPr>
+        <w:t xml:space="preserve"> to </w:t>
+      </w:r>
+      <w:r>
+        <w:rPr>
+          <w:rFonts w:ascii="Microsoft Sans Serif" w:hAnsi="Microsoft Sans Serif" w:cs="Microsoft Sans Serif"/>
+          <w:sz w:val="24"/>
+          <w:szCs w:val="24"/>
+          <w:lang w:val="en-GB"/>
+        </w:rPr>
+        <w:t>retrieve</w:t>
+      </w:r>
+      <w:r>
+        <w:rPr>
+          <w:rFonts w:ascii="Microsoft Sans Serif" w:hAnsi="Microsoft Sans Serif" w:cs="Microsoft Sans Serif"/>
+          <w:sz w:val="24"/>
+          <w:szCs w:val="24"/>
+          <w:lang w:val="en-GB"/>
+        </w:rPr>
+        <w:t xml:space="preserve"> the same set of ads.</w:t>
+      </w:r>
+      <w:r>
+        <w:rPr>
+          <w:rFonts w:ascii="Microsoft Sans Serif" w:hAnsi="Microsoft Sans Serif" w:cs="Microsoft Sans Serif"/>
+          <w:sz w:val="24"/>
+          <w:szCs w:val="24"/>
+          <w:lang w:val="en-GB"/>
+        </w:rPr>
+        <w:t xml:space="preserve"> So, to handle with such a challenge they have introduced a safe region algorithm, which can examine, if the top relevant ads </w:t>
+      </w:r>
+      <w:r>
+        <w:rPr>
+          <w:rFonts w:ascii="Microsoft Sans Serif" w:hAnsi="Microsoft Sans Serif" w:cs="Microsoft Sans Serif"/>
+          <w:sz w:val="24"/>
+          <w:szCs w:val="24"/>
+          <w:lang w:val="en-GB"/>
+        </w:rPr>
+        <w:t>have</w:t>
+      </w:r>
+      <w:r>
+        <w:rPr>
+          <w:rFonts w:ascii="Microsoft Sans Serif" w:hAnsi="Microsoft Sans Serif" w:cs="Microsoft Sans Serif"/>
+          <w:sz w:val="24"/>
+          <w:szCs w:val="24"/>
+          <w:lang w:val="en-GB"/>
+        </w:rPr>
+        <w:t xml:space="preserve"> been change since the last read operation or not. They have done this effectively, by implementing a safe region for each user. </w:t>
+      </w:r>
+      <w:proofErr w:type="gramStart"/>
+      <w:r>
+        <w:rPr>
+          <w:rFonts w:ascii="Microsoft Sans Serif" w:hAnsi="Microsoft Sans Serif" w:cs="Microsoft Sans Serif"/>
+          <w:sz w:val="24"/>
+          <w:szCs w:val="24"/>
+          <w:lang w:val="en-GB"/>
+        </w:rPr>
+        <w:t>As long as</w:t>
+      </w:r>
+      <w:proofErr w:type="gramEnd"/>
+      <w:r>
+        <w:rPr>
+          <w:rFonts w:ascii="Microsoft Sans Serif" w:hAnsi="Microsoft Sans Serif" w:cs="Microsoft Sans Serif"/>
+          <w:sz w:val="24"/>
+          <w:szCs w:val="24"/>
+          <w:lang w:val="en-GB"/>
+        </w:rPr>
+        <w:t xml:space="preserve"> the new context-aware query vector triggered by a user read operation is still located in the safe region, the top-k ads can be directly presented to the user. Otherwise, we re-compute the new top-k results and update the safe region.</w:t>
+      </w:r>
+    </w:p>
+    <w:p>
+      <w:pPr>
+        <w:autoSpaceDE w:val="0"/>
+        <w:autoSpaceDN w:val="0"/>
+        <w:adjustRightInd w:val="0"/>
+        <w:spacing w:after="0" w:line="360" w:lineRule="auto"/>
+        <w:rPr>
+          <w:rFonts w:ascii="Times-Roman" w:hAnsi="Times-Roman" w:cs="Times-Roman"/>
+          <w:b/>
+          <w:bCs/>
+          <w:sz w:val="32"/>
+          <w:szCs w:val="32"/>
+          <w:u w:val="single"/>
+          <w:lang w:val="en-GB"/>
+        </w:rPr>
+      </w:pPr>
+    </w:p>
+    <w:p>
+      <w:pPr>
+        <w:autoSpaceDE w:val="0"/>
+        <w:autoSpaceDN w:val="0"/>
+        <w:adjustRightInd w:val="0"/>
+        <w:spacing w:after="0" w:line="360" w:lineRule="auto"/>
+        <w:rPr>
+          <w:rFonts w:ascii="Times-Roman" w:hAnsi="Times-Roman" w:cs="Times-Roman"/>
+          <w:b/>
+          <w:bCs/>
+          <w:sz w:val="32"/>
+          <w:szCs w:val="32"/>
+          <w:u w:val="single"/>
+          <w:lang w:val="en-GB"/>
+        </w:rPr>
+      </w:pPr>
+      <w:r>
+        <w:rPr>
+          <w:rFonts w:ascii="Times-Roman" w:hAnsi="Times-Roman" w:cs="Times-Roman"/>
+          <w:b/>
+          <w:bCs/>
+          <w:sz w:val="32"/>
+          <w:szCs w:val="32"/>
+          <w:u w:val="single"/>
+          <w:lang w:val="en-GB"/>
+        </w:rPr>
+        <w:t>Safe Re</w:t>
+      </w:r>
+      <w:r>
+        <w:rPr>
+          <w:rFonts w:ascii="Times-Roman" w:hAnsi="Times-Roman" w:cs="Times-Roman"/>
+          <w:b/>
+          <w:bCs/>
+          <w:sz w:val="32"/>
+          <w:szCs w:val="32"/>
+          <w:u w:val="single"/>
+          <w:lang w:val="en-GB"/>
+        </w:rPr>
+        <w:t>gio Construction:</w:t>
+      </w:r>
+    </w:p>
+    <w:p>
+      <w:pPr>
+        <w:autoSpaceDE w:val="0"/>
+        <w:autoSpaceDN w:val="0"/>
+        <w:adjustRightInd w:val="0"/>
+        <w:spacing w:after="0" w:line="360" w:lineRule="auto"/>
+        <w:rPr>
+          <w:rFonts w:ascii="Microsoft Sans Serif" w:hAnsi="Microsoft Sans Serif" w:cs="Microsoft Sans Serif"/>
+          <w:sz w:val="24"/>
+          <w:szCs w:val="24"/>
+          <w:lang w:val="en-GB"/>
+        </w:rPr>
+      </w:pPr>
+      <w:r>
+        <w:rPr>
+          <w:rFonts w:ascii="Microsoft Sans Serif" w:hAnsi="Microsoft Sans Serif" w:cs="Microsoft Sans Serif"/>
+          <w:sz w:val="24"/>
+          <w:szCs w:val="24"/>
+          <w:lang w:val="en-GB"/>
+        </w:rPr>
+        <w:t xml:space="preserve">They have done that by constructing a rectangle </w:t>
+      </w:r>
+      <w:r>
+        <w:rPr>
+          <w:rFonts w:ascii="Microsoft Sans Serif" w:hAnsi="Microsoft Sans Serif" w:cs="Microsoft Sans Serif"/>
+          <w:sz w:val="24"/>
+          <w:szCs w:val="24"/>
+          <w:lang w:val="en-GB"/>
+        </w:rPr>
+        <w:t>in the high-dimensional topic space</w:t>
+      </w:r>
+      <w:r>
+        <w:rPr>
+          <w:rFonts w:ascii="Microsoft Sans Serif" w:hAnsi="Microsoft Sans Serif" w:cs="Microsoft Sans Serif"/>
+          <w:sz w:val="24"/>
+          <w:szCs w:val="24"/>
+          <w:lang w:val="en-GB"/>
+        </w:rPr>
+        <w:t>, so whenever the new posts located in rectangle boundaries, the top ad will not change.</w:t>
+      </w:r>
+    </w:p>
+    <w:p>
+      <w:pPr>
+        <w:autoSpaceDE w:val="0"/>
+        <w:autoSpaceDN w:val="0"/>
+        <w:adjustRightInd w:val="0"/>
+        <w:spacing w:after="0" w:line="360" w:lineRule="auto"/>
+        <w:rPr>
+          <w:rFonts w:ascii="Microsoft Sans Serif" w:hAnsi="Microsoft Sans Serif" w:cs="Microsoft Sans Serif"/>
+          <w:sz w:val="24"/>
+          <w:szCs w:val="24"/>
+          <w:lang w:val="en-GB"/>
+        </w:rPr>
+      </w:pPr>
+      <w:r>
+        <w:rPr>
+          <w:rFonts w:ascii="Microsoft Sans Serif" w:hAnsi="Microsoft Sans Serif" w:cs="Microsoft Sans Serif"/>
+          <w:sz w:val="24"/>
+          <w:szCs w:val="24"/>
+          <w:lang w:val="en-GB"/>
+        </w:rPr>
+        <w:t xml:space="preserve">They </w:t>
+      </w:r>
+      <w:r>
+        <w:rPr>
+          <w:rFonts w:ascii="Microsoft Sans Serif" w:hAnsi="Microsoft Sans Serif" w:cs="Microsoft Sans Serif"/>
+          <w:sz w:val="24"/>
+          <w:szCs w:val="24"/>
+          <w:lang w:val="en-GB"/>
+        </w:rPr>
+        <w:t>call the high-dimensional rectangle a safe</w:t>
+      </w:r>
+      <w:r>
+        <w:rPr>
+          <w:rFonts w:ascii="Microsoft Sans Serif" w:hAnsi="Microsoft Sans Serif" w:cs="Microsoft Sans Serif"/>
+          <w:sz w:val="24"/>
+          <w:szCs w:val="24"/>
+          <w:lang w:val="en-GB"/>
+        </w:rPr>
+        <w:t xml:space="preserve"> </w:t>
+      </w:r>
+      <w:r>
+        <w:rPr>
+          <w:rFonts w:ascii="Microsoft Sans Serif" w:hAnsi="Microsoft Sans Serif" w:cs="Microsoft Sans Serif"/>
+          <w:sz w:val="24"/>
+          <w:szCs w:val="24"/>
+          <w:lang w:val="en-GB"/>
+        </w:rPr>
+        <w:t xml:space="preserve">region, denoted by </w:t>
+      </w:r>
+    </w:p>
+    <w:p>
+      <w:pPr>
+        <w:autoSpaceDE w:val="0"/>
+        <w:autoSpaceDN w:val="0"/>
+        <w:adjustRightInd w:val="0"/>
+        <w:spacing w:after="0" w:line="360" w:lineRule="auto"/>
+        <w:rPr>
+          <w:rFonts w:ascii="Microsoft Sans Serif" w:hAnsi="Microsoft Sans Serif" w:cs="Microsoft Sans Serif"/>
+          <w:sz w:val="24"/>
+          <w:szCs w:val="24"/>
+          <w:lang w:val="en-GB"/>
+        </w:rPr>
+      </w:pPr>
+      <w:r>
+        <w:rPr>
+          <w:rFonts w:ascii="Microsoft Sans Serif" w:hAnsi="Microsoft Sans Serif" w:cs="Microsoft Sans Serif"/>
+          <w:sz w:val="24"/>
+          <w:szCs w:val="24"/>
+          <w:lang w:val="en-GB"/>
+        </w:rPr>
+        <w:t>S = (</w:t>
+      </w:r>
+      <w:proofErr w:type="spellStart"/>
+      <w:r>
+        <w:rPr>
+          <w:rFonts w:ascii="Microsoft Sans Serif" w:hAnsi="Microsoft Sans Serif" w:cs="Microsoft Sans Serif"/>
+          <w:sz w:val="24"/>
+          <w:szCs w:val="24"/>
+          <w:lang w:val="en-GB"/>
+        </w:rPr>
+        <w:t>Q</w:t>
+      </w:r>
+      <w:r>
+        <w:rPr>
+          <w:rFonts w:ascii="Microsoft Sans Serif" w:hAnsi="Microsoft Sans Serif" w:cs="Microsoft Sans Serif"/>
+          <w:sz w:val="24"/>
+          <w:szCs w:val="24"/>
+          <w:vertAlign w:val="subscript"/>
+          <w:lang w:val="en-GB"/>
+        </w:rPr>
+        <w:t>u</w:t>
+      </w:r>
+      <w:r>
+        <w:rPr>
+          <w:rFonts w:ascii="Microsoft Sans Serif" w:hAnsi="Microsoft Sans Serif" w:cs="Microsoft Sans Serif"/>
+          <w:sz w:val="24"/>
+          <w:szCs w:val="24"/>
+          <w:vertAlign w:val="superscript"/>
+          <w:lang w:val="en-GB"/>
+        </w:rPr>
+        <w:t>lb</w:t>
+      </w:r>
+      <w:proofErr w:type="spellEnd"/>
+      <w:r>
+        <w:rPr>
+          <w:rFonts w:ascii="Microsoft Sans Serif" w:hAnsi="Microsoft Sans Serif" w:cs="Microsoft Sans Serif"/>
+          <w:sz w:val="24"/>
+          <w:szCs w:val="24"/>
+          <w:lang w:val="en-GB"/>
+        </w:rPr>
+        <w:t>,</w:t>
+      </w:r>
+      <w:r>
+        <w:rPr>
+          <w:rFonts w:ascii="Microsoft Sans Serif" w:hAnsi="Microsoft Sans Serif" w:cs="Microsoft Sans Serif"/>
+          <w:sz w:val="24"/>
+          <w:szCs w:val="24"/>
+          <w:lang w:val="en-GB"/>
+        </w:rPr>
+        <w:t xml:space="preserve"> </w:t>
+      </w:r>
+      <w:r>
+        <w:rPr>
+          <w:rFonts w:ascii="Microsoft Sans Serif" w:hAnsi="Microsoft Sans Serif" w:cs="Microsoft Sans Serif"/>
+          <w:sz w:val="24"/>
+          <w:szCs w:val="24"/>
+          <w:lang w:val="en-GB"/>
+        </w:rPr>
+        <w:t>Q</w:t>
+      </w:r>
+      <w:r>
+        <w:rPr>
+          <w:rFonts w:ascii="Microsoft Sans Serif" w:hAnsi="Microsoft Sans Serif" w:cs="Microsoft Sans Serif"/>
+          <w:sz w:val="24"/>
+          <w:szCs w:val="24"/>
+          <w:vertAlign w:val="subscript"/>
+          <w:lang w:val="en-GB"/>
+        </w:rPr>
+        <w:t>u</w:t>
+      </w:r>
+      <w:r>
+        <w:rPr>
+          <w:rFonts w:ascii="Microsoft Sans Serif" w:hAnsi="Microsoft Sans Serif" w:cs="Microsoft Sans Serif"/>
+          <w:sz w:val="24"/>
+          <w:szCs w:val="24"/>
+          <w:lang w:val="en-GB"/>
+        </w:rPr>
+        <w:t>l</w:t>
+      </w:r>
+      <w:r>
+        <w:rPr>
+          <w:rFonts w:ascii="Microsoft Sans Serif" w:hAnsi="Microsoft Sans Serif" w:cs="Microsoft Sans Serif"/>
+          <w:sz w:val="24"/>
+          <w:szCs w:val="24"/>
+          <w:vertAlign w:val="superscript"/>
+          <w:lang w:val="en-GB"/>
+        </w:rPr>
+        <w:t>b</w:t>
+      </w:r>
+      <w:r>
+        <w:rPr>
+          <w:rFonts w:ascii="Microsoft Sans Serif" w:hAnsi="Microsoft Sans Serif" w:cs="Microsoft Sans Serif"/>
+          <w:sz w:val="24"/>
+          <w:szCs w:val="24"/>
+          <w:lang w:val="en-GB"/>
+        </w:rPr>
+        <w:t xml:space="preserve">), where </w:t>
+      </w:r>
+      <w:proofErr w:type="spellStart"/>
+      <w:r>
+        <w:rPr>
+          <w:rFonts w:ascii="Microsoft Sans Serif" w:hAnsi="Microsoft Sans Serif" w:cs="Microsoft Sans Serif"/>
+          <w:sz w:val="24"/>
+          <w:szCs w:val="24"/>
+          <w:lang w:val="en-GB"/>
+        </w:rPr>
+        <w:t>Q</w:t>
+      </w:r>
+      <w:r>
+        <w:rPr>
+          <w:rFonts w:ascii="Microsoft Sans Serif" w:hAnsi="Microsoft Sans Serif" w:cs="Microsoft Sans Serif"/>
+          <w:sz w:val="24"/>
+          <w:szCs w:val="24"/>
+          <w:vertAlign w:val="subscript"/>
+          <w:lang w:val="en-GB"/>
+        </w:rPr>
+        <w:t>u</w:t>
+      </w:r>
+      <w:r>
+        <w:rPr>
+          <w:rFonts w:ascii="Microsoft Sans Serif" w:hAnsi="Microsoft Sans Serif" w:cs="Microsoft Sans Serif"/>
+          <w:sz w:val="24"/>
+          <w:szCs w:val="24"/>
+          <w:vertAlign w:val="superscript"/>
+          <w:lang w:val="en-GB"/>
+        </w:rPr>
+        <w:t>lb</w:t>
+      </w:r>
+      <w:proofErr w:type="spellEnd"/>
+      <w:r>
+        <w:rPr>
+          <w:rFonts w:ascii="Microsoft Sans Serif" w:hAnsi="Microsoft Sans Serif" w:cs="Microsoft Sans Serif"/>
+          <w:sz w:val="24"/>
+          <w:szCs w:val="24"/>
+          <w:lang w:val="en-GB"/>
+        </w:rPr>
+        <w:t xml:space="preserve"> stores the lower</w:t>
+      </w:r>
+      <w:r>
+        <w:rPr>
+          <w:rFonts w:ascii="Microsoft Sans Serif" w:hAnsi="Microsoft Sans Serif" w:cs="Microsoft Sans Serif"/>
+          <w:sz w:val="24"/>
+          <w:szCs w:val="24"/>
+          <w:lang w:val="en-GB"/>
+        </w:rPr>
+        <w:t xml:space="preserve"> </w:t>
+      </w:r>
+      <w:r>
+        <w:rPr>
+          <w:rFonts w:ascii="Microsoft Sans Serif" w:hAnsi="Microsoft Sans Serif" w:cs="Microsoft Sans Serif"/>
+          <w:sz w:val="24"/>
+          <w:szCs w:val="24"/>
+          <w:lang w:val="en-GB"/>
+        </w:rPr>
+        <w:t>bound of coordinates in all the dimensions and Q</w:t>
+      </w:r>
+      <w:r>
+        <w:rPr>
+          <w:rFonts w:ascii="Microsoft Sans Serif" w:hAnsi="Microsoft Sans Serif" w:cs="Microsoft Sans Serif"/>
+          <w:sz w:val="24"/>
+          <w:szCs w:val="24"/>
+          <w:vertAlign w:val="subscript"/>
+          <w:lang w:val="en-GB"/>
+        </w:rPr>
+        <w:t>u</w:t>
+      </w:r>
+      <w:r>
+        <w:rPr>
+          <w:rFonts w:ascii="Microsoft Sans Serif" w:hAnsi="Microsoft Sans Serif" w:cs="Microsoft Sans Serif"/>
+          <w:sz w:val="24"/>
+          <w:szCs w:val="24"/>
+          <w:lang w:val="en-GB"/>
+        </w:rPr>
+        <w:t>l</w:t>
+      </w:r>
+      <w:r>
+        <w:rPr>
+          <w:rFonts w:ascii="Microsoft Sans Serif" w:hAnsi="Microsoft Sans Serif" w:cs="Microsoft Sans Serif"/>
+          <w:sz w:val="24"/>
+          <w:szCs w:val="24"/>
+          <w:vertAlign w:val="superscript"/>
+          <w:lang w:val="en-GB"/>
+        </w:rPr>
+        <w:t>b</w:t>
+      </w:r>
+      <w:r>
+        <w:rPr>
+          <w:rFonts w:ascii="Microsoft Sans Serif" w:hAnsi="Microsoft Sans Serif" w:cs="Microsoft Sans Serif"/>
+          <w:sz w:val="24"/>
+          <w:szCs w:val="24"/>
+          <w:lang w:val="en-GB"/>
+        </w:rPr>
+        <w:t xml:space="preserve"> stores the</w:t>
+      </w:r>
+      <w:r>
+        <w:rPr>
+          <w:rFonts w:ascii="Microsoft Sans Serif" w:hAnsi="Microsoft Sans Serif" w:cs="Microsoft Sans Serif"/>
+          <w:sz w:val="24"/>
+          <w:szCs w:val="24"/>
+          <w:lang w:val="en-GB"/>
+        </w:rPr>
+        <w:t xml:space="preserve"> </w:t>
+      </w:r>
+      <w:r>
+        <w:rPr>
+          <w:rFonts w:ascii="Microsoft Sans Serif" w:hAnsi="Microsoft Sans Serif" w:cs="Microsoft Sans Serif"/>
+          <w:sz w:val="24"/>
+          <w:szCs w:val="24"/>
+          <w:lang w:val="en-GB"/>
+        </w:rPr>
+        <w:t xml:space="preserve">upper </w:t>
+      </w:r>
+      <w:r>
+        <w:rPr>
+          <w:rFonts w:ascii="Microsoft Sans Serif" w:hAnsi="Microsoft Sans Serif" w:cs="Microsoft Sans Serif"/>
+          <w:sz w:val="24"/>
+          <w:szCs w:val="24"/>
+          <w:lang w:val="en-GB"/>
+        </w:rPr>
+        <w:t>bound.</w:t>
+      </w:r>
+      <w:r>
+        <w:rPr>
+          <w:rFonts w:ascii="Microsoft Sans Serif" w:hAnsi="Microsoft Sans Serif" w:cs="Microsoft Sans Serif"/>
+          <w:sz w:val="24"/>
+          <w:szCs w:val="24"/>
+          <w:lang w:val="en-GB"/>
+        </w:rPr>
+        <w:t xml:space="preserve"> They</w:t>
+      </w:r>
+      <w:r>
+        <w:rPr>
+          <w:rFonts w:ascii="Microsoft Sans Serif" w:hAnsi="Microsoft Sans Serif" w:cs="Microsoft Sans Serif"/>
+          <w:sz w:val="24"/>
+          <w:szCs w:val="24"/>
+          <w:lang w:val="en-GB"/>
+        </w:rPr>
+        <w:t xml:space="preserve"> have proposed a </w:t>
+      </w:r>
+      <w:r>
+        <w:rPr>
+          <w:rFonts w:ascii="Microsoft Sans Serif" w:hAnsi="Microsoft Sans Serif" w:cs="Microsoft Sans Serif"/>
+          <w:sz w:val="24"/>
+          <w:szCs w:val="24"/>
+          <w:lang w:val="en-GB"/>
+        </w:rPr>
+        <w:t>Greedy Safe</w:t>
+      </w:r>
+      <w:r>
+        <w:rPr>
+          <w:rFonts w:ascii="Microsoft Sans Serif" w:hAnsi="Microsoft Sans Serif" w:cs="Microsoft Sans Serif"/>
+          <w:sz w:val="24"/>
+          <w:szCs w:val="24"/>
+          <w:lang w:val="en-GB"/>
+        </w:rPr>
+        <w:t xml:space="preserve"> </w:t>
+      </w:r>
+      <w:r>
+        <w:rPr>
+          <w:rFonts w:ascii="Microsoft Sans Serif" w:hAnsi="Microsoft Sans Serif" w:cs="Microsoft Sans Serif"/>
+          <w:sz w:val="24"/>
+          <w:szCs w:val="24"/>
+          <w:lang w:val="en-GB"/>
+        </w:rPr>
+        <w:lastRenderedPageBreak/>
+        <w:t>Region (GSR)</w:t>
+      </w:r>
+      <w:r>
+        <w:rPr>
+          <w:rFonts w:ascii="Microsoft Sans Serif" w:hAnsi="Microsoft Sans Serif" w:cs="Microsoft Sans Serif"/>
+          <w:sz w:val="24"/>
+          <w:szCs w:val="24"/>
+          <w:lang w:val="en-GB"/>
+        </w:rPr>
+        <w:t>, to incrementally build the safe region. The algorithm is as</w:t>
+      </w:r>
+      <w:r>
+        <w:rPr>
+          <w:rFonts w:ascii="Microsoft Sans Serif" w:hAnsi="Microsoft Sans Serif" w:cs="Microsoft Sans Serif"/>
+          <w:sz w:val="24"/>
+          <w:szCs w:val="24"/>
+          <w:lang w:val="en-GB"/>
+        </w:rPr>
+        <w:t xml:space="preserve"> </w:t>
+      </w:r>
+      <w:r>
+        <w:rPr>
+          <w:rFonts w:ascii="Microsoft Sans Serif" w:hAnsi="Microsoft Sans Serif" w:cs="Microsoft Sans Serif"/>
+          <w:sz w:val="24"/>
+          <w:szCs w:val="24"/>
+          <w:lang w:val="en-GB"/>
+        </w:rPr>
+        <w:t>follows.</w:t>
+      </w:r>
+      <w:r>
+        <w:rPr>
+          <w:rFonts w:ascii="Microsoft Sans Serif" w:hAnsi="Microsoft Sans Serif" w:cs="Microsoft Sans Serif"/>
+          <w:noProof/>
+          <w:sz w:val="24"/>
+          <w:szCs w:val="24"/>
+          <w:lang w:val="en-GB"/>
+        </w:rPr>
+        <w:drawing>
+          <wp:inline distT="0" distB="0" distL="0" distR="0">
+            <wp:extent cx="5731510" cy="4758690"/>
+            <wp:effectExtent l="0" t="0" r="2540" b="3810"/>
+            <wp:docPr id="4" name="Picture 4" descr="A screenshot of text&#10;&#10;Description generated with very high confidence"/>
+            <wp:cNvGraphicFramePr>
+              <a:graphicFrameLocks xmlns:a="http://schemas.openxmlformats.org/drawingml/2006/main" noChangeAspect="1"/>
+            </wp:cNvGraphicFramePr>
+            <a:graphic xmlns:a="http://schemas.openxmlformats.org/drawingml/2006/main">
+              <a:graphicData uri="http://schemas.openxmlformats.org/drawingml/2006/picture">
+                <pic:pic xmlns:pic="http://schemas.openxmlformats.org/drawingml/2006/picture">
+                  <pic:nvPicPr>
+                    <pic:cNvPr id="4" name="GSR.jpg"/>
+                    <pic:cNvPicPr/>
+                  </pic:nvPicPr>
+                  <pic:blipFill>
+                    <a:blip r:embed="rId9">
+                      <a:extLst>
+                        <a:ext uri="{28A0092B-C50C-407E-A947-70E740481C1C}">
+                          <a14:useLocalDpi xmlns:a14="http://schemas.microsoft.com/office/drawing/2010/main" val="0"/>
+                        </a:ext>
+                      </a:extLst>
+                    </a:blip>
+                    <a:stretch>
+                      <a:fillRect/>
+                    </a:stretch>
+                  </pic:blipFill>
+                  <pic:spPr>
+                    <a:xfrm>
+                      <a:off x="0" y="0"/>
+                      <a:ext cx="5731510" cy="4758690"/>
+                    </a:xfrm>
+                    <a:prstGeom prst="rect">
+                      <a:avLst/>
+                    </a:prstGeom>
+                  </pic:spPr>
+                </pic:pic>
+              </a:graphicData>
+            </a:graphic>
+          </wp:inline>
+        </w:drawing>
+      </w:r>
+    </w:p>
+    <w:p>
+      <w:pPr>
+        <w:autoSpaceDE w:val="0"/>
+        <w:autoSpaceDN w:val="0"/>
+        <w:adjustRightInd w:val="0"/>
+        <w:spacing w:after="0" w:line="360" w:lineRule="auto"/>
+        <w:rPr>
+          <w:rFonts w:ascii="Microsoft Sans Serif" w:hAnsi="Microsoft Sans Serif" w:cs="Microsoft Sans Serif"/>
+          <w:sz w:val="24"/>
+          <w:szCs w:val="24"/>
+          <w:lang w:val="en-GB"/>
+        </w:rPr>
+      </w:pPr>
+    </w:p>
+    <w:p>
+      <w:pPr>
+        <w:autoSpaceDE w:val="0"/>
+        <w:autoSpaceDN w:val="0"/>
+        <w:adjustRightInd w:val="0"/>
+        <w:spacing w:after="0" w:line="360" w:lineRule="auto"/>
+        <w:rPr>
+          <w:rFonts w:ascii="Microsoft Sans Serif" w:hAnsi="Microsoft Sans Serif" w:cs="Microsoft Sans Serif"/>
+          <w:sz w:val="24"/>
+          <w:szCs w:val="24"/>
+          <w:lang w:val="en-GB"/>
+        </w:rPr>
+      </w:pPr>
+      <w:r>
+        <w:rPr>
+          <w:rFonts w:ascii="Microsoft Sans Serif" w:hAnsi="Microsoft Sans Serif" w:cs="Microsoft Sans Serif"/>
+          <w:sz w:val="24"/>
+          <w:szCs w:val="24"/>
+          <w:lang w:val="en-GB"/>
+        </w:rPr>
+        <w:t>Just to give an overview about this algorithm:</w:t>
+      </w:r>
+    </w:p>
+    <w:p>
+      <w:pPr>
+        <w:pStyle w:val="ListParagraph"/>
+        <w:numPr>
+          <w:ilvl w:val="0"/>
+          <w:numId w:val="1"/>
+        </w:numPr>
+        <w:autoSpaceDE w:val="0"/>
+        <w:autoSpaceDN w:val="0"/>
+        <w:adjustRightInd w:val="0"/>
+        <w:spacing w:after="0" w:line="360" w:lineRule="auto"/>
+        <w:rPr>
+          <w:rFonts w:ascii="Microsoft Sans Serif" w:hAnsi="Microsoft Sans Serif" w:cs="Microsoft Sans Serif"/>
+          <w:sz w:val="24"/>
+          <w:szCs w:val="24"/>
+          <w:lang w:val="en-GB"/>
+        </w:rPr>
+      </w:pPr>
+      <w:r>
+        <w:rPr>
+          <w:rFonts w:ascii="Microsoft Sans Serif" w:hAnsi="Microsoft Sans Serif" w:cs="Microsoft Sans Serif"/>
+          <w:sz w:val="24"/>
+          <w:szCs w:val="24"/>
+          <w:lang w:val="en-GB"/>
+        </w:rPr>
+        <w:t xml:space="preserve">They store the set of most relevant ads for the current news feed in R </w:t>
+      </w:r>
+    </w:p>
+    <w:p>
+      <w:pPr>
+        <w:pStyle w:val="ListParagraph"/>
+        <w:numPr>
+          <w:ilvl w:val="0"/>
+          <w:numId w:val="1"/>
+        </w:numPr>
+        <w:autoSpaceDE w:val="0"/>
+        <w:autoSpaceDN w:val="0"/>
+        <w:adjustRightInd w:val="0"/>
+        <w:spacing w:after="0" w:line="360" w:lineRule="auto"/>
+        <w:rPr>
+          <w:rFonts w:ascii="Microsoft Sans Serif" w:hAnsi="Microsoft Sans Serif" w:cs="Microsoft Sans Serif"/>
+          <w:sz w:val="24"/>
+          <w:szCs w:val="24"/>
+          <w:lang w:val="en-GB"/>
+        </w:rPr>
+      </w:pPr>
+      <w:r>
+        <w:rPr>
+          <w:rFonts w:ascii="Microsoft Sans Serif" w:hAnsi="Microsoft Sans Serif" w:cs="Microsoft Sans Serif"/>
+          <w:sz w:val="24"/>
+          <w:szCs w:val="24"/>
+          <w:lang w:val="en-GB"/>
+        </w:rPr>
+        <w:t xml:space="preserve">They </w:t>
+      </w:r>
+      <w:r>
+        <w:rPr>
+          <w:rFonts w:ascii="Microsoft Sans Serif" w:hAnsi="Microsoft Sans Serif" w:cs="Microsoft Sans Serif"/>
+          <w:sz w:val="24"/>
+          <w:szCs w:val="24"/>
+          <w:lang w:val="en-GB"/>
+        </w:rPr>
+        <w:t>initialize</w:t>
+      </w:r>
+      <w:r>
+        <w:rPr>
+          <w:rFonts w:ascii="Microsoft Sans Serif" w:hAnsi="Microsoft Sans Serif" w:cs="Microsoft Sans Serif"/>
+          <w:sz w:val="24"/>
+          <w:szCs w:val="24"/>
+          <w:lang w:val="en-GB"/>
+        </w:rPr>
+        <w:t xml:space="preserve"> the algorithm to be context aware </w:t>
+      </w:r>
+    </w:p>
+    <w:p>
+      <w:pPr>
+        <w:pStyle w:val="ListParagraph"/>
+        <w:numPr>
+          <w:ilvl w:val="0"/>
+          <w:numId w:val="1"/>
+        </w:numPr>
+        <w:autoSpaceDE w:val="0"/>
+        <w:autoSpaceDN w:val="0"/>
+        <w:adjustRightInd w:val="0"/>
+        <w:spacing w:after="0" w:line="360" w:lineRule="auto"/>
+        <w:rPr>
+          <w:rFonts w:ascii="Microsoft Sans Serif" w:hAnsi="Microsoft Sans Serif" w:cs="Microsoft Sans Serif"/>
+          <w:sz w:val="24"/>
+          <w:szCs w:val="24"/>
+          <w:lang w:val="en-GB"/>
+        </w:rPr>
+      </w:pPr>
+      <w:r>
+        <w:rPr>
+          <w:rFonts w:ascii="Microsoft Sans Serif" w:hAnsi="Microsoft Sans Serif" w:cs="Microsoft Sans Serif"/>
+          <w:sz w:val="24"/>
+          <w:szCs w:val="24"/>
+          <w:lang w:val="en-GB"/>
+        </w:rPr>
+        <w:t xml:space="preserve">They choose the most promising topics </w:t>
+      </w:r>
+      <w:r>
+        <w:rPr>
+          <w:rFonts w:ascii="Microsoft Sans Serif" w:hAnsi="Microsoft Sans Serif" w:cs="Microsoft Sans Serif"/>
+          <w:sz w:val="24"/>
+          <w:szCs w:val="24"/>
+          <w:lang w:val="en-GB"/>
+        </w:rPr>
+        <w:t>to expand the safe region</w:t>
+      </w:r>
+      <w:r>
+        <w:rPr>
+          <w:rFonts w:ascii="Microsoft Sans Serif" w:hAnsi="Microsoft Sans Serif" w:cs="Microsoft Sans Serif"/>
+          <w:sz w:val="24"/>
+          <w:szCs w:val="24"/>
+          <w:lang w:val="en-GB"/>
+        </w:rPr>
+        <w:t>.</w:t>
+      </w:r>
+    </w:p>
+    <w:p>
+      <w:pPr>
+        <w:pStyle w:val="ListParagraph"/>
+        <w:numPr>
+          <w:ilvl w:val="0"/>
+          <w:numId w:val="1"/>
+        </w:numPr>
+        <w:autoSpaceDE w:val="0"/>
+        <w:autoSpaceDN w:val="0"/>
+        <w:adjustRightInd w:val="0"/>
+        <w:spacing w:after="0" w:line="360" w:lineRule="auto"/>
+        <w:rPr>
+          <w:rFonts w:ascii="Microsoft Sans Serif" w:hAnsi="Microsoft Sans Serif" w:cs="Microsoft Sans Serif"/>
+          <w:sz w:val="24"/>
+          <w:szCs w:val="24"/>
+          <w:lang w:val="en-GB"/>
+        </w:rPr>
+      </w:pPr>
+      <w:r>
+        <w:rPr>
+          <w:rFonts w:ascii="Microsoft Sans Serif" w:hAnsi="Microsoft Sans Serif" w:cs="Microsoft Sans Serif"/>
+          <w:sz w:val="24"/>
+          <w:szCs w:val="24"/>
+          <w:lang w:val="en-GB"/>
+        </w:rPr>
+        <w:t>For each of these topics they calculate the Q</w:t>
+      </w:r>
+      <w:r>
+        <w:rPr>
+          <w:rFonts w:ascii="Microsoft Sans Serif" w:hAnsi="Microsoft Sans Serif" w:cs="Microsoft Sans Serif"/>
+          <w:sz w:val="24"/>
+          <w:szCs w:val="24"/>
+          <w:vertAlign w:val="subscript"/>
+          <w:lang w:val="en-GB"/>
+        </w:rPr>
+        <w:t>u</w:t>
+      </w:r>
+      <w:r>
+        <w:rPr>
+          <w:rFonts w:ascii="Microsoft Sans Serif" w:hAnsi="Microsoft Sans Serif" w:cs="Microsoft Sans Serif"/>
+          <w:sz w:val="24"/>
+          <w:szCs w:val="24"/>
+          <w:vertAlign w:val="subscript"/>
+          <w:lang w:val="en-GB"/>
+        </w:rPr>
+        <w:t xml:space="preserve"> </w:t>
+      </w:r>
+      <w:r>
+        <w:rPr>
+          <w:rFonts w:ascii="Microsoft Sans Serif" w:hAnsi="Microsoft Sans Serif" w:cs="Microsoft Sans Serif"/>
+          <w:sz w:val="24"/>
+          <w:szCs w:val="24"/>
+          <w:lang w:val="en-GB"/>
+        </w:rPr>
+        <w:t>and then calculate the distance between it and the lower and upper bound, then they calculate the topic with the minimum distance to these boundaries.</w:t>
+      </w:r>
+    </w:p>
+    <w:p>
+      <w:pPr>
+        <w:pStyle w:val="ListParagraph"/>
+        <w:numPr>
+          <w:ilvl w:val="0"/>
+          <w:numId w:val="1"/>
+        </w:numPr>
+        <w:autoSpaceDE w:val="0"/>
+        <w:autoSpaceDN w:val="0"/>
+        <w:adjustRightInd w:val="0"/>
+        <w:spacing w:after="0" w:line="360" w:lineRule="auto"/>
+        <w:rPr>
+          <w:rFonts w:ascii="Microsoft Sans Serif" w:hAnsi="Microsoft Sans Serif" w:cs="Microsoft Sans Serif"/>
+          <w:sz w:val="24"/>
+          <w:szCs w:val="24"/>
+          <w:lang w:val="en-GB"/>
+        </w:rPr>
+      </w:pPr>
+      <w:r>
+        <w:rPr>
+          <w:rFonts w:ascii="Microsoft Sans Serif" w:hAnsi="Microsoft Sans Serif" w:cs="Microsoft Sans Serif"/>
+          <w:sz w:val="24"/>
+          <w:szCs w:val="24"/>
+          <w:lang w:val="en-GB"/>
+        </w:rPr>
+        <w:t xml:space="preserve">They </w:t>
+      </w:r>
+      <w:proofErr w:type="gramStart"/>
+      <w:r>
+        <w:rPr>
+          <w:rFonts w:ascii="Microsoft Sans Serif" w:hAnsi="Microsoft Sans Serif" w:cs="Microsoft Sans Serif"/>
+          <w:sz w:val="24"/>
+          <w:szCs w:val="24"/>
+          <w:lang w:val="en-GB"/>
+        </w:rPr>
+        <w:t>have to</w:t>
+      </w:r>
+      <w:proofErr w:type="gramEnd"/>
+      <w:r>
+        <w:rPr>
+          <w:rFonts w:ascii="Microsoft Sans Serif" w:hAnsi="Microsoft Sans Serif" w:cs="Microsoft Sans Serif"/>
+          <w:sz w:val="24"/>
+          <w:szCs w:val="24"/>
+          <w:lang w:val="en-GB"/>
+        </w:rPr>
+        <w:t xml:space="preserve"> be aware, that this explanation is safe, by implanting an expansion unit </w:t>
+      </w:r>
+      <m:oMath>
+        <m:f>
+          <m:fPr>
+            <m:ctrlPr>
+              <w:rPr>
+                <w:rFonts w:ascii="Cambria Math" w:hAnsi="Cambria Math" w:cs="CMTT10"/>
+                <w:sz w:val="28"/>
+                <w:szCs w:val="32"/>
+                <w:lang w:val="en-CH"/>
+              </w:rPr>
+            </m:ctrlPr>
+          </m:fPr>
+          <m:num>
+            <m:r>
+              <m:rPr>
+                <m:sty m:val="b"/>
+              </m:rPr>
+              <w:rPr>
+                <w:rFonts w:ascii="Cambria Math" w:hAnsi="Cambria Math" w:cs="CMTT10"/>
+                <w:sz w:val="28"/>
+                <w:szCs w:val="32"/>
+                <w:lang w:val="en-CH"/>
+              </w:rPr>
+              <m:t>1</m:t>
+            </m:r>
+            <m:r>
+              <m:rPr>
+                <m:sty m:val="p"/>
+              </m:rPr>
+              <w:rPr>
+                <w:rFonts w:ascii="Cambria Math" w:hAnsi="Cambria Math" w:cs="CMTT10"/>
+                <w:sz w:val="28"/>
+                <w:szCs w:val="32"/>
+                <w:lang w:val="en-CH"/>
+              </w:rPr>
+              <m:t>-α</m:t>
+            </m:r>
+          </m:num>
+          <m:den>
+            <m:r>
+              <m:rPr>
+                <m:sty m:val="bi"/>
+              </m:rPr>
+              <w:rPr>
+                <w:rFonts w:ascii="Cambria Math" w:hAnsi="Cambria Math" w:cs="CMTT10"/>
+                <w:sz w:val="28"/>
+                <w:szCs w:val="32"/>
+                <w:lang w:val="en-CH"/>
+              </w:rPr>
+              <m:t>m</m:t>
+            </m:r>
+          </m:den>
+        </m:f>
+      </m:oMath>
+      <w:r>
+        <w:rPr>
+          <w:rFonts w:ascii="Microsoft Sans Serif" w:eastAsiaTheme="minorEastAsia" w:hAnsi="Microsoft Sans Serif" w:cs="Microsoft Sans Serif"/>
+          <w:sz w:val="28"/>
+          <w:szCs w:val="32"/>
+          <w:lang w:val="en-GB"/>
+        </w:rPr>
+        <w:t xml:space="preserve"> </w:t>
+      </w:r>
+      <w:r>
+        <w:rPr>
+          <w:rFonts w:ascii="Microsoft Sans Serif" w:eastAsiaTheme="minorEastAsia" w:hAnsi="Microsoft Sans Serif" w:cs="Microsoft Sans Serif"/>
+          <w:sz w:val="28"/>
+          <w:szCs w:val="32"/>
+          <w:lang w:val="en-GB"/>
+        </w:rPr>
+        <w:t xml:space="preserve">, </w:t>
+      </w:r>
+      <w:r>
+        <w:rPr>
+          <w:rFonts w:ascii="Microsoft Sans Serif" w:hAnsi="Microsoft Sans Serif" w:cs="Microsoft Sans Serif"/>
+          <w:sz w:val="24"/>
+          <w:szCs w:val="24"/>
+          <w:lang w:val="en-GB"/>
+        </w:rPr>
+        <w:t>which is the maximum allowed change for a given</w:t>
+      </w:r>
+      <w:r>
+        <w:rPr>
+          <w:rFonts w:ascii="Microsoft Sans Serif" w:hAnsi="Microsoft Sans Serif" w:cs="Microsoft Sans Serif"/>
+          <w:sz w:val="24"/>
+          <w:szCs w:val="24"/>
+          <w:lang w:val="en-GB"/>
+        </w:rPr>
+        <w:t xml:space="preserve"> query </w:t>
+      </w:r>
+      <w:bookmarkStart w:id="0" w:name="_GoBack"/>
+      <w:bookmarkEnd w:id="0"/>
+      <w:r>
+        <w:rPr>
+          <w:rFonts w:ascii="Microsoft Sans Serif" w:hAnsi="Microsoft Sans Serif" w:cs="Microsoft Sans Serif"/>
+          <w:sz w:val="24"/>
+          <w:szCs w:val="24"/>
+          <w:lang w:val="en-GB"/>
+        </w:rPr>
+        <w:t>topic</w:t>
+      </w:r>
+      <w:r>
+        <w:rPr>
+          <w:rFonts w:ascii="Microsoft Sans Serif" w:hAnsi="Microsoft Sans Serif" w:cs="Microsoft Sans Serif"/>
+          <w:sz w:val="24"/>
+          <w:szCs w:val="24"/>
+          <w:lang w:val="en-GB"/>
+        </w:rPr>
+        <w:t xml:space="preserve"> Q</w:t>
+      </w:r>
+      <w:r>
+        <w:rPr>
+          <w:rFonts w:ascii="Microsoft Sans Serif" w:hAnsi="Microsoft Sans Serif" w:cs="Microsoft Sans Serif"/>
+          <w:sz w:val="24"/>
+          <w:szCs w:val="24"/>
+          <w:vertAlign w:val="subscript"/>
+          <w:lang w:val="en-GB"/>
+        </w:rPr>
+        <w:t>u</w:t>
+      </w:r>
+      <w:r>
+        <w:rPr>
+          <w:rFonts w:ascii="Microsoft Sans Serif" w:hAnsi="Microsoft Sans Serif" w:cs="Microsoft Sans Serif"/>
+          <w:sz w:val="24"/>
+          <w:szCs w:val="24"/>
+          <w:lang w:val="en-GB"/>
+        </w:rPr>
+        <w:t>(w)</w:t>
+      </w:r>
+      <w:r>
+        <w:rPr>
+          <w:rFonts w:ascii="Microsoft Sans Serif" w:hAnsi="Microsoft Sans Serif" w:cs="Microsoft Sans Serif"/>
+          <w:sz w:val="24"/>
+          <w:szCs w:val="24"/>
+          <w:lang w:val="en-GB"/>
+        </w:rPr>
+        <w:t>.</w:t>
+      </w:r>
+      <w:r>
+        <w:rPr>
+          <w:rFonts w:ascii="Microsoft Sans Serif" w:hAnsi="Microsoft Sans Serif" w:cs="Microsoft Sans Serif"/>
+          <w:sz w:val="24"/>
+          <w:szCs w:val="24"/>
+          <w:lang w:val="en-GB"/>
+        </w:rPr>
+        <w:t xml:space="preserve"> </w:t>
+      </w:r>
+    </w:p>
+    <w:p>
+      <w:pPr>
+        <w:pStyle w:val="ListParagraph"/>
+        <w:numPr>
+          <w:ilvl w:val="0"/>
+          <w:numId w:val="1"/>
+        </w:numPr>
+        <w:autoSpaceDE w:val="0"/>
+        <w:autoSpaceDN w:val="0"/>
+        <w:adjustRightInd w:val="0"/>
+        <w:spacing w:after="0" w:line="360" w:lineRule="auto"/>
+        <w:rPr>
+          <w:rFonts w:ascii="Microsoft Sans Serif" w:hAnsi="Microsoft Sans Serif" w:cs="Microsoft Sans Serif"/>
+          <w:sz w:val="24"/>
+          <w:szCs w:val="24"/>
+          <w:lang w:val="en-GB"/>
+        </w:rPr>
+      </w:pPr>
+      <w:r>
+        <w:rPr>
+          <w:rFonts w:ascii="Microsoft Sans Serif" w:hAnsi="Microsoft Sans Serif" w:cs="Microsoft Sans Serif"/>
+          <w:sz w:val="24"/>
+          <w:szCs w:val="24"/>
+          <w:lang w:val="en-GB"/>
+        </w:rPr>
+        <w:t xml:space="preserve">They last </w:t>
+      </w:r>
+      <w:r>
+        <w:rPr>
+          <w:rFonts w:ascii="Microsoft Sans Serif" w:hAnsi="Microsoft Sans Serif" w:cs="Microsoft Sans Serif"/>
+          <w:sz w:val="24"/>
+          <w:szCs w:val="24"/>
+          <w:lang w:val="en-GB"/>
+        </w:rPr>
+        <w:t>condition</w:t>
+      </w:r>
+      <w:r>
+        <w:rPr>
+          <w:rFonts w:ascii="Microsoft Sans Serif" w:hAnsi="Microsoft Sans Serif" w:cs="Microsoft Sans Serif"/>
+          <w:sz w:val="24"/>
+          <w:szCs w:val="24"/>
+          <w:lang w:val="en-GB"/>
+        </w:rPr>
+        <w:t xml:space="preserve"> indicate that if the minimum relevance</w:t>
+      </w:r>
+      <w:r>
+        <w:rPr>
+          <w:rFonts w:ascii="Microsoft Sans Serif" w:hAnsi="Microsoft Sans Serif" w:cs="Microsoft Sans Serif"/>
+          <w:sz w:val="24"/>
+          <w:szCs w:val="24"/>
+          <w:lang w:val="en-GB"/>
+        </w:rPr>
+        <w:t xml:space="preserve"> for a query topic</w:t>
+      </w:r>
+      <w:r>
+        <w:rPr>
+          <w:rFonts w:ascii="Microsoft Sans Serif" w:hAnsi="Microsoft Sans Serif" w:cs="Microsoft Sans Serif"/>
+          <w:sz w:val="24"/>
+          <w:szCs w:val="24"/>
+          <w:lang w:val="en-GB"/>
+        </w:rPr>
+        <w:t xml:space="preserve"> </w:t>
+      </w:r>
+      <w:r>
+        <w:rPr>
+          <w:rFonts w:ascii="Microsoft Sans Serif" w:hAnsi="Microsoft Sans Serif" w:cs="Microsoft Sans Serif"/>
+          <w:sz w:val="24"/>
+          <w:szCs w:val="24"/>
+          <w:lang w:val="en-GB"/>
+        </w:rPr>
+        <w:t>Q</w:t>
+      </w:r>
+      <w:r>
+        <w:rPr>
+          <w:rFonts w:ascii="Microsoft Sans Serif" w:hAnsi="Microsoft Sans Serif" w:cs="Microsoft Sans Serif"/>
+          <w:sz w:val="24"/>
+          <w:szCs w:val="24"/>
+          <w:vertAlign w:val="subscript"/>
+          <w:lang w:val="en-GB"/>
+        </w:rPr>
+        <w:t>u</w:t>
+      </w:r>
+      <w:r>
+        <w:rPr>
+          <w:rFonts w:ascii="Microsoft Sans Serif" w:hAnsi="Microsoft Sans Serif" w:cs="Microsoft Sans Serif"/>
+          <w:sz w:val="24"/>
+          <w:szCs w:val="24"/>
+          <w:lang w:val="en-GB"/>
+        </w:rPr>
+        <w:t>(w)</w:t>
+      </w:r>
+      <w:r>
+        <w:rPr>
+          <w:rFonts w:ascii="Microsoft Sans Serif" w:hAnsi="Microsoft Sans Serif" w:cs="Microsoft Sans Serif"/>
+          <w:sz w:val="24"/>
+          <w:szCs w:val="24"/>
+          <w:lang w:val="en-GB"/>
+        </w:rPr>
+        <w:t xml:space="preserve"> to the top K ads in R is bigger that the maximum relevance to the ads, </w:t>
+      </w:r>
+      <w:r>
+        <w:rPr>
+          <w:rFonts w:ascii="Microsoft Sans Serif" w:hAnsi="Microsoft Sans Serif" w:cs="Microsoft Sans Serif"/>
+          <w:sz w:val="24"/>
+          <w:szCs w:val="24"/>
+          <w:lang w:val="en-GB"/>
+        </w:rPr>
+        <w:lastRenderedPageBreak/>
+        <w:t xml:space="preserve">that are not in R then the expansion is safe. Otherwise the algorithm terminates and returns a safe region with partial topic expansion. </w:t>
+      </w:r>
     </w:p>
     <w:sectPr>
       <w:pgSz w:w="11906" w:h="16838"/>
@@ -7275,6 +8294,153 @@
     </w:sectPr>
   </w:body>
 </w:document>
+</file>
+
+<file path=word/endnotes.xml><?xml version="1.0" encoding="utf-8"?>
+<w:endnotes xmlns:wpc="http://schemas.microsoft.com/office/word/2010/wordprocessingCanvas" xmlns:cx="http://schemas.microsoft.com/office/drawing/2014/chartex" xmlns:cx1="http://schemas.microsoft.com/office/drawing/2015/9/8/chartex" xmlns:cx2="http://schemas.microsoft.com/office/drawing/2015/10/21/chartex" xmlns:cx3="http://schemas.microsoft.com/office/drawing/2016/5/9/chartex" xmlns:cx4="http://schemas.microsoft.com/office/drawing/2016/5/10/chartex" xmlns:cx5="http://schemas.microsoft.com/office/drawing/2016/5/11/chartex" xmlns:cx6="http://schemas.microsoft.com/office/drawing/2016/5/12/chartex" xmlns:cx7="http://schemas.microsoft.com/office/drawing/2016/5/13/chartex" xmlns:cx8="http://schemas.microsoft.com/office/drawing/2016/5/14/chartex" xmlns:mc="http://schemas.openxmlformats.org/markup-compatibility/2006" xmlns:aink="http://schemas.microsoft.com/office/drawing/2016/ink" xmlns:am3d="http://schemas.microsoft.com/office/drawing/2017/model3d" xmlns:o="urn:schemas-microsoft-com:office:office" xmlns:r="http://schemas.openxmlformats.org/officeDocument/2006/relationships" xmlns:m="http://schemas.openxmlformats.org/officeDocument/2006/math" xmlns:v="urn:schemas-microsoft-com:vml" xmlns:wp14="http://schemas.microsoft.com/office/word/2010/wordprocessingDrawing" xmlns:wp="http://schemas.openxmlformats.org/drawingml/2006/wordprocessingDrawing" xmlns:w10="urn:schemas-microsoft-com:office:word" xmlns:w="http://schemas.openxmlformats.org/wordprocessingml/2006/main" xmlns:w14="http://schemas.microsoft.com/office/word/2010/wordml" xmlns:w15="http://schemas.microsoft.com/office/word/2012/wordml" xmlns:w16cid="http://schemas.microsoft.com/office/word/2016/wordml/cid" xmlns:w16se="http://schemas.microsoft.com/office/word/2015/wordml/symex" xmlns:wpg="http://schemas.microsoft.com/office/word/2010/wordprocessingGroup" xmlns:wpi="http://schemas.microsoft.com/office/word/2010/wordprocessingInk" xmlns:wne="http://schemas.microsoft.com/office/word/2006/wordml" xmlns:wps="http://schemas.microsoft.com/office/word/2010/wordprocessingShape" mc:Ignorable="w14 w15 w16se w16cid wp14">
+  <w:endnote w:type="separator" w:id="-1">
+    <w:p>
+      <w:pPr>
+        <w:spacing w:after="0" w:line="240" w:lineRule="auto"/>
+      </w:pPr>
+      <w:r>
+        <w:separator/>
+      </w:r>
+    </w:p>
+  </w:endnote>
+  <w:endnote w:type="continuationSeparator" w:id="0">
+    <w:p>
+      <w:pPr>
+        <w:spacing w:after="0" w:line="240" w:lineRule="auto"/>
+      </w:pPr>
+      <w:r>
+        <w:continuationSeparator/>
+      </w:r>
+    </w:p>
+  </w:endnote>
+</w:endnotes>
+</file>
+
+<file path=word/footnotes.xml><?xml version="1.0" encoding="utf-8"?>
+<w:footnotes xmlns:wpc="http://schemas.microsoft.com/office/word/2010/wordprocessingCanvas" xmlns:cx="http://schemas.microsoft.com/office/drawing/2014/chartex" xmlns:cx1="http://schemas.microsoft.com/office/drawing/2015/9/8/chartex" xmlns:cx2="http://schemas.microsoft.com/office/drawing/2015/10/21/chartex" xmlns:cx3="http://schemas.microsoft.com/office/drawing/2016/5/9/chartex" xmlns:cx4="http://schemas.microsoft.com/office/drawing/2016/5/10/chartex" xmlns:cx5="http://schemas.microsoft.com/office/drawing/2016/5/11/chartex" xmlns:cx6="http://schemas.microsoft.com/office/drawing/2016/5/12/chartex" xmlns:cx7="http://schemas.microsoft.com/office/drawing/2016/5/13/chartex" xmlns:cx8="http://schemas.microsoft.com/office/drawing/2016/5/14/chartex" xmlns:mc="http://schemas.openxmlformats.org/markup-compatibility/2006" xmlns:aink="http://schemas.microsoft.com/office/drawing/2016/ink" xmlns:am3d="http://schemas.microsoft.com/office/drawing/2017/model3d" xmlns:o="urn:schemas-microsoft-com:office:office" xmlns:r="http://schemas.openxmlformats.org/officeDocument/2006/relationships" xmlns:m="http://schemas.openxmlformats.org/officeDocument/2006/math" xmlns:v="urn:schemas-microsoft-com:vml" xmlns:wp14="http://schemas.microsoft.com/office/word/2010/wordprocessingDrawing" xmlns:wp="http://schemas.openxmlformats.org/drawingml/2006/wordprocessingDrawing" xmlns:w10="urn:schemas-microsoft-com:office:word" xmlns:w="http://schemas.openxmlformats.org/wordprocessingml/2006/main" xmlns:w14="http://schemas.microsoft.com/office/word/2010/wordml" xmlns:w15="http://schemas.microsoft.com/office/word/2012/wordml" xmlns:w16cid="http://schemas.microsoft.com/office/word/2016/wordml/cid" xmlns:w16se="http://schemas.microsoft.com/office/word/2015/wordml/symex" xmlns:wpg="http://schemas.microsoft.com/office/word/2010/wordprocessingGroup" xmlns:wpi="http://schemas.microsoft.com/office/word/2010/wordprocessingInk" xmlns:wne="http://schemas.microsoft.com/office/word/2006/wordml" xmlns:wps="http://schemas.microsoft.com/office/word/2010/wordprocessingShape" mc:Ignorable="w14 w15 w16se w16cid wp14">
+  <w:footnote w:type="separator" w:id="-1">
+    <w:p>
+      <w:pPr>
+        <w:spacing w:after="0" w:line="240" w:lineRule="auto"/>
+      </w:pPr>
+      <w:r>
+        <w:separator/>
+      </w:r>
+    </w:p>
+  </w:footnote>
+  <w:footnote w:type="continuationSeparator" w:id="0">
+    <w:p>
+      <w:pPr>
+        <w:spacing w:after="0" w:line="240" w:lineRule="auto"/>
+      </w:pPr>
+      <w:r>
+        <w:continuationSeparator/>
+      </w:r>
+    </w:p>
+  </w:footnote>
+</w:footnotes>
+</file>
+
+<file path=word/numbering.xml><?xml version="1.0" encoding="utf-8"?>
+<w:numbering xmlns:wpc="http://schemas.microsoft.com/office/word/2010/wordprocessingCanvas" xmlns:cx="http://schemas.microsoft.com/office/drawing/2014/chartex" xmlns:cx1="http://schemas.microsoft.com/office/drawing/2015/9/8/chartex" xmlns:cx2="http://schemas.microsoft.com/office/drawing/2015/10/21/chartex" xmlns:cx3="http://schemas.microsoft.com/office/drawing/2016/5/9/chartex" xmlns:cx4="http://schemas.microsoft.com/office/drawing/2016/5/10/chartex" xmlns:cx5="http://schemas.microsoft.com/office/drawing/2016/5/11/chartex" xmlns:cx6="http://schemas.microsoft.com/office/drawing/2016/5/12/chartex" xmlns:cx7="http://schemas.microsoft.com/office/drawing/2016/5/13/chartex" xmlns:cx8="http://schemas.microsoft.com/office/drawing/2016/5/14/chartex" xmlns:mc="http://schemas.openxmlformats.org/markup-compatibility/2006" xmlns:aink="http://schemas.microsoft.com/office/drawing/2016/ink" xmlns:am3d="http://schemas.microsoft.com/office/drawing/2017/model3d" xmlns:o="urn:schemas-microsoft-com:office:office" xmlns:r="http://schemas.openxmlformats.org/officeDocument/2006/relationships" xmlns:m="http://schemas.openxmlformats.org/officeDocument/2006/math" xmlns:v="urn:schemas-microsoft-com:vml" xmlns:wp14="http://schemas.microsoft.com/office/word/2010/wordprocessingDrawing" xmlns:wp="http://schemas.openxmlformats.org/drawingml/2006/wordprocessingDrawing" xmlns:w10="urn:schemas-microsoft-com:office:word" xmlns:w="http://schemas.openxmlformats.org/wordprocessingml/2006/main" xmlns:w14="http://schemas.microsoft.com/office/word/2010/wordml" xmlns:w15="http://schemas.microsoft.com/office/word/2012/wordml" xmlns:w16cid="http://schemas.microsoft.com/office/word/2016/wordml/cid" xmlns:w16se="http://schemas.microsoft.com/office/word/2015/wordml/symex" xmlns:wpg="http://schemas.microsoft.com/office/word/2010/wordprocessingGroup" xmlns:wpi="http://schemas.microsoft.com/office/word/2010/wordprocessingInk" xmlns:wne="http://schemas.microsoft.com/office/word/2006/wordml" xmlns:wps="http://schemas.microsoft.com/office/word/2010/wordprocessingShape" mc:Ignorable="w14 w15 w16se w16cid wp14">
+  <w:abstractNum w:abstractNumId="0" w15:restartNumberingAfterBreak="0">
+    <w:nsid w:val="4635328F"/>
+    <w:multiLevelType w:val="hybridMultilevel"/>
+    <w:tmpl w:val="255A50D8"/>
+    <w:lvl w:ilvl="0" w:tplc="04A48A04">
+      <w:start w:val="1"/>
+      <w:numFmt w:val="decimal"/>
+      <w:lvlText w:val="%1-"/>
+      <w:lvlJc w:val="left"/>
+      <w:pPr>
+        <w:ind w:left="720" w:hanging="360"/>
+      </w:pPr>
+      <w:rPr>
+        <w:rFonts w:hint="default"/>
+      </w:rPr>
+    </w:lvl>
+    <w:lvl w:ilvl="1" w:tplc="20000019" w:tentative="1">
+      <w:start w:val="1"/>
+      <w:numFmt w:val="lowerLetter"/>
+      <w:lvlText w:val="%2."/>
+      <w:lvlJc w:val="left"/>
+      <w:pPr>
+        <w:ind w:left="1440" w:hanging="360"/>
+      </w:pPr>
+    </w:lvl>
+    <w:lvl w:ilvl="2" w:tplc="2000001B" w:tentative="1">
+      <w:start w:val="1"/>
+      <w:numFmt w:val="lowerRoman"/>
+      <w:lvlText w:val="%3."/>
+      <w:lvlJc w:val="right"/>
+      <w:pPr>
+        <w:ind w:left="2160" w:hanging="180"/>
+      </w:pPr>
+    </w:lvl>
+    <w:lvl w:ilvl="3" w:tplc="2000000F" w:tentative="1">
+      <w:start w:val="1"/>
+      <w:numFmt w:val="decimal"/>
+      <w:lvlText w:val="%4."/>
+      <w:lvlJc w:val="left"/>
+      <w:pPr>
+        <w:ind w:left="2880" w:hanging="360"/>
+      </w:pPr>
+    </w:lvl>
+    <w:lvl w:ilvl="4" w:tplc="20000019" w:tentative="1">
+      <w:start w:val="1"/>
+      <w:numFmt w:val="lowerLetter"/>
+      <w:lvlText w:val="%5."/>
+      <w:lvlJc w:val="left"/>
+      <w:pPr>
+        <w:ind w:left="3600" w:hanging="360"/>
+      </w:pPr>
+    </w:lvl>
+    <w:lvl w:ilvl="5" w:tplc="2000001B" w:tentative="1">
+      <w:start w:val="1"/>
+      <w:numFmt w:val="lowerRoman"/>
+      <w:lvlText w:val="%6."/>
+      <w:lvlJc w:val="right"/>
+      <w:pPr>
+        <w:ind w:left="4320" w:hanging="180"/>
+      </w:pPr>
+    </w:lvl>
+    <w:lvl w:ilvl="6" w:tplc="2000000F" w:tentative="1">
+      <w:start w:val="1"/>
+      <w:numFmt w:val="decimal"/>
+      <w:lvlText w:val="%7."/>
+      <w:lvlJc w:val="left"/>
+      <w:pPr>
+        <w:ind w:left="5040" w:hanging="360"/>
+      </w:pPr>
+    </w:lvl>
+    <w:lvl w:ilvl="7" w:tplc="20000019" w:tentative="1">
+      <w:start w:val="1"/>
+      <w:numFmt w:val="lowerLetter"/>
+      <w:lvlText w:val="%8."/>
+      <w:lvlJc w:val="left"/>
+      <w:pPr>
+        <w:ind w:left="5760" w:hanging="360"/>
+      </w:pPr>
+    </w:lvl>
+    <w:lvl w:ilvl="8" w:tplc="2000001B" w:tentative="1">
+      <w:start w:val="1"/>
+      <w:numFmt w:val="lowerRoman"/>
+      <w:lvlText w:val="%9."/>
+      <w:lvlJc w:val="right"/>
+      <w:pPr>
+        <w:ind w:left="6480" w:hanging="180"/>
+      </w:pPr>
+    </w:lvl>
+  </w:abstractNum>
+  <w:num w:numId="1">
+    <w:abstractNumId w:val="0"/>
+  </w:num>
+</w:numbering>
 </file>
 
 <file path=word/styles.xml><?xml version="1.0" encoding="utf-8"?>
@@ -7731,6 +8897,61 @@
       </w:tblBorders>
     </w:tblPr>
   </w:style>
+  <w:style w:type="paragraph" w:styleId="ListParagraph">
+    <w:name w:val="List Paragraph"/>
+    <w:basedOn w:val="Normal"/>
+    <w:uiPriority w:val="34"/>
+    <w:qFormat/>
+    <w:rsid w:val="00FE19E9"/>
+    <w:pPr>
+      <w:ind w:left="720"/>
+      <w:contextualSpacing/>
+    </w:pPr>
+  </w:style>
+  <w:style w:type="paragraph" w:styleId="Header">
+    <w:name w:val="header"/>
+    <w:basedOn w:val="Normal"/>
+    <w:link w:val="HeaderChar"/>
+    <w:uiPriority w:val="99"/>
+    <w:unhideWhenUsed/>
+    <w:rsid w:val="00201E47"/>
+    <w:pPr>
+      <w:tabs>
+        <w:tab w:val="center" w:pos="4513"/>
+        <w:tab w:val="right" w:pos="9026"/>
+      </w:tabs>
+      <w:spacing w:after="0" w:line="240" w:lineRule="auto"/>
+    </w:pPr>
+  </w:style>
+  <w:style w:type="character" w:customStyle="1" w:styleId="HeaderChar">
+    <w:name w:val="Header Char"/>
+    <w:basedOn w:val="DefaultParagraphFont"/>
+    <w:link w:val="Header"/>
+    <w:uiPriority w:val="99"/>
+    <w:rsid w:val="00201E47"/>
+  </w:style>
+  <w:style w:type="paragraph" w:styleId="Footer">
+    <w:name w:val="footer"/>
+    <w:basedOn w:val="Normal"/>
+    <w:link w:val="FooterChar"/>
+    <w:uiPriority w:val="99"/>
+    <w:unhideWhenUsed/>
+    <w:rsid w:val="00201E47"/>
+    <w:pPr>
+      <w:tabs>
+        <w:tab w:val="center" w:pos="4513"/>
+        <w:tab w:val="right" w:pos="9026"/>
+      </w:tabs>
+      <w:spacing w:after="0" w:line="240" w:lineRule="auto"/>
+    </w:pPr>
+  </w:style>
+  <w:style w:type="character" w:customStyle="1" w:styleId="FooterChar">
+    <w:name w:val="Footer Char"/>
+    <w:basedOn w:val="DefaultParagraphFont"/>
+    <w:link w:val="Footer"/>
+    <w:uiPriority w:val="99"/>
+    <w:rsid w:val="00201E47"/>
+  </w:style>
 </w:styles>
 </file>
 
@@ -8034,7 +9255,7 @@
 </file>
 
 <file path=customXml/itemProps1.xml><?xml version="1.0" encoding="utf-8"?>
-<ds:datastoreItem xmlns:ds="http://schemas.openxmlformats.org/officeDocument/2006/customXml" ds:itemID="{21496D3C-FDB1-4EA6-9C6B-8A2346C51850}">
+<ds:datastoreItem xmlns:ds="http://schemas.openxmlformats.org/officeDocument/2006/customXml" ds:itemID="{A1024773-6D18-4464-8C6B-79ACD4950362}">
   <ds:schemaRefs>
     <ds:schemaRef ds:uri="http://schemas.openxmlformats.org/officeDocument/2006/bibliography"/>
   </ds:schemaRefs>

</xml_diff>

<commit_message>
finish the safe region explaining
</commit_message>
<xml_diff>
--- a/Seminar.docx
+++ b/Seminar.docx
@@ -2908,7 +2908,6 @@
         </w:rPr>
         <w:t xml:space="preserve"> is the relations between static user profile and ads, </w:t>
       </w:r>
-      <w:proofErr w:type="spellStart"/>
       <w:proofErr w:type="gramStart"/>
       <w:r>
         <w:rPr>
@@ -2926,17 +2925,7 @@
           <w:szCs w:val="24"/>
           <w:lang w:val="en-GB"/>
         </w:rPr>
-        <w:t>el</w:t>
-      </w:r>
-      <w:proofErr w:type="spellEnd"/>
-      <w:r>
-        <w:rPr>
-          <w:rFonts w:ascii="Microsoft Sans Serif" w:hAnsi="Microsoft Sans Serif" w:cs="Microsoft Sans Serif"/>
-          <w:sz w:val="24"/>
-          <w:szCs w:val="24"/>
-          <w:lang w:val="en-GB"/>
-        </w:rPr>
-        <w:t>(</w:t>
+        <w:t>el(</w:t>
       </w:r>
       <w:proofErr w:type="gramEnd"/>
       <w:r>
@@ -3009,27 +2998,7 @@
           <w:szCs w:val="24"/>
           <w:lang w:val="en-GB"/>
         </w:rPr>
-        <w:t xml:space="preserve"> and </w:t>
-      </w:r>
-      <w:proofErr w:type="spellStart"/>
-      <w:r>
-        <w:rPr>
-          <w:rFonts w:ascii="Microsoft Sans Serif" w:hAnsi="Microsoft Sans Serif" w:cs="Microsoft Sans Serif"/>
-          <w:sz w:val="24"/>
-          <w:szCs w:val="24"/>
-          <w:lang w:val="en-GB"/>
-        </w:rPr>
-        <w:t>rel</w:t>
-      </w:r>
-      <w:proofErr w:type="spellEnd"/>
-      <w:r>
-        <w:rPr>
-          <w:rFonts w:ascii="Microsoft Sans Serif" w:hAnsi="Microsoft Sans Serif" w:cs="Microsoft Sans Serif"/>
-          <w:sz w:val="24"/>
-          <w:szCs w:val="24"/>
-          <w:lang w:val="en-GB"/>
-        </w:rPr>
-        <w:t xml:space="preserve">(a, w) denotes the </w:t>
+        <w:t xml:space="preserve"> and rel(a, w) denotes the </w:t>
       </w:r>
       <w:r>
         <w:rPr>
@@ -3098,29 +3067,8 @@
           <w:szCs w:val="24"/>
           <w:lang w:val="en-GB"/>
         </w:rPr>
-        <w:t xml:space="preserve">the window to the latent topic space and use </w:t>
-      </w:r>
-      <w:proofErr w:type="spellStart"/>
-      <w:r>
-        <w:rPr>
-          <w:rFonts w:ascii="Microsoft Sans Serif" w:hAnsi="Microsoft Sans Serif" w:cs="Microsoft Sans Serif"/>
-          <w:sz w:val="24"/>
-          <w:szCs w:val="24"/>
-          <w:lang w:val="en-GB"/>
-        </w:rPr>
-        <w:t>rel</w:t>
-      </w:r>
-      <w:proofErr w:type="spellEnd"/>
-      <w:r>
-        <w:rPr>
-          <w:rFonts w:ascii="Microsoft Sans Serif" w:hAnsi="Microsoft Sans Serif" w:cs="Microsoft Sans Serif"/>
-          <w:sz w:val="24"/>
-          <w:szCs w:val="24"/>
-          <w:lang w:val="en-GB"/>
-        </w:rPr>
-        <w:t>(</w:t>
-      </w:r>
-      <w:proofErr w:type="spellStart"/>
+        <w:t>the window to the latent topic space and use rel(</w:t>
+      </w:r>
       <w:proofErr w:type="gramStart"/>
       <w:r>
         <w:rPr>
@@ -3131,7 +3079,6 @@
         </w:rPr>
         <w:t>d,w</w:t>
       </w:r>
-      <w:proofErr w:type="spellEnd"/>
       <w:proofErr w:type="gramEnd"/>
       <w:r>
         <w:rPr>
@@ -3655,29 +3602,8 @@
           <w:szCs w:val="24"/>
           <w:lang w:val="en-GB"/>
         </w:rPr>
-        <w:t xml:space="preserve">Where </w:t>
-      </w:r>
-      <w:proofErr w:type="spellStart"/>
-      <w:r>
-        <w:rPr>
-          <w:rFonts w:ascii="Microsoft Sans Serif" w:hAnsi="Microsoft Sans Serif" w:cs="Microsoft Sans Serif"/>
-          <w:sz w:val="24"/>
-          <w:szCs w:val="24"/>
-          <w:lang w:val="en-GB"/>
-        </w:rPr>
-        <w:t>rel</w:t>
-      </w:r>
-      <w:proofErr w:type="spellEnd"/>
-      <w:r>
-        <w:rPr>
-          <w:rFonts w:ascii="Microsoft Sans Serif" w:hAnsi="Microsoft Sans Serif" w:cs="Microsoft Sans Serif"/>
-          <w:sz w:val="24"/>
-          <w:szCs w:val="24"/>
-          <w:lang w:val="en-GB"/>
-        </w:rPr>
-        <w:t>(</w:t>
-      </w:r>
-      <w:proofErr w:type="spellStart"/>
+        <w:t>Where rel(</w:t>
+      </w:r>
       <w:proofErr w:type="gramStart"/>
       <w:r>
         <w:rPr>
@@ -3688,7 +3614,6 @@
         </w:rPr>
         <w:t>a,w</w:t>
       </w:r>
-      <w:proofErr w:type="spellEnd"/>
       <w:proofErr w:type="gramEnd"/>
       <w:r>
         <w:rPr>
@@ -5199,7 +5124,7 @@
           </mc:Choice>
           <mc:Fallback>
             <w:pict>
-              <v:shapetype w14:anchorId="0419909D" id="_x0000_t87" coordsize="21600,21600" o:spt="87" adj="1800,10800" path="m21600,qx10800@0l10800@2qy0@11,10800@3l10800@1qy21600,21600e" filled="f">
+              <v:shapetype w14:anchorId="7B9B3B5C" id="_x0000_t87" coordsize="21600,21600" o:spt="87" adj="1800,10800" path="m21600,qx10800@0l10800@2qy0@11,10800@3l10800@1qy21600,21600e" filled="f">
                 <v:formulas>
                   <v:f eqn="val #0"/>
                   <v:f eqn="sum 21600 0 #0"/>
@@ -5933,29 +5858,8 @@
           <w:szCs w:val="24"/>
           <w:lang w:val="en-GB"/>
         </w:rPr>
-        <w:t xml:space="preserve">Qu(w) and </w:t>
-      </w:r>
-      <w:proofErr w:type="spellStart"/>
-      <w:r>
-        <w:rPr>
-          <w:rFonts w:ascii="Microsoft Sans Serif" w:hAnsi="Microsoft Sans Serif" w:cs="Microsoft Sans Serif"/>
-          <w:sz w:val="24"/>
-          <w:szCs w:val="24"/>
-          <w:lang w:val="en-GB"/>
-        </w:rPr>
-        <w:t>rel</w:t>
-      </w:r>
-      <w:proofErr w:type="spellEnd"/>
-      <w:r>
-        <w:rPr>
-          <w:rFonts w:ascii="Microsoft Sans Serif" w:hAnsi="Microsoft Sans Serif" w:cs="Microsoft Sans Serif"/>
-          <w:sz w:val="24"/>
-          <w:szCs w:val="24"/>
-          <w:lang w:val="en-GB"/>
-        </w:rPr>
-        <w:t>(</w:t>
-      </w:r>
-      <w:proofErr w:type="spellStart"/>
+        <w:t>Qu(w) and rel(</w:t>
+      </w:r>
       <w:proofErr w:type="gramStart"/>
       <w:r>
         <w:rPr>
@@ -5966,7 +5870,6 @@
         </w:rPr>
         <w:t>a,w</w:t>
       </w:r>
-      <w:proofErr w:type="spellEnd"/>
       <w:proofErr w:type="gramEnd"/>
       <w:r>
         <w:rPr>
@@ -5984,29 +5887,8 @@
           <w:szCs w:val="24"/>
           <w:lang w:val="en-GB"/>
         </w:rPr>
-        <w:t xml:space="preserve">). since </w:t>
-      </w:r>
-      <w:proofErr w:type="spellStart"/>
-      <w:r>
-        <w:rPr>
-          <w:rFonts w:ascii="Microsoft Sans Serif" w:hAnsi="Microsoft Sans Serif" w:cs="Microsoft Sans Serif"/>
-          <w:sz w:val="24"/>
-          <w:szCs w:val="24"/>
-          <w:lang w:val="en-GB"/>
-        </w:rPr>
-        <w:t>rel</w:t>
-      </w:r>
-      <w:proofErr w:type="spellEnd"/>
-      <w:r>
-        <w:rPr>
-          <w:rFonts w:ascii="Microsoft Sans Serif" w:hAnsi="Microsoft Sans Serif" w:cs="Microsoft Sans Serif"/>
-          <w:sz w:val="24"/>
-          <w:szCs w:val="24"/>
-          <w:lang w:val="en-GB"/>
-        </w:rPr>
-        <w:t>(</w:t>
-      </w:r>
-      <w:proofErr w:type="spellStart"/>
+        <w:t>). since rel(</w:t>
+      </w:r>
       <w:proofErr w:type="gramStart"/>
       <w:r>
         <w:rPr>
@@ -6017,7 +5899,6 @@
         </w:rPr>
         <w:t>a,w</w:t>
       </w:r>
-      <w:proofErr w:type="spellEnd"/>
       <w:proofErr w:type="gramEnd"/>
       <w:r>
         <w:rPr>
@@ -6081,29 +5962,8 @@
           <w:szCs w:val="24"/>
           <w:lang w:val="en-GB"/>
         </w:rPr>
-        <w:t xml:space="preserve"> (u, a) is determined. So, it will not affect the ordering of the </w:t>
-      </w:r>
-      <w:proofErr w:type="spellStart"/>
-      <w:r>
-        <w:rPr>
-          <w:rFonts w:ascii="Microsoft Sans Serif" w:hAnsi="Microsoft Sans Serif" w:cs="Microsoft Sans Serif"/>
-          <w:sz w:val="24"/>
-          <w:szCs w:val="24"/>
-          <w:lang w:val="en-GB"/>
-        </w:rPr>
-        <w:t>rel</w:t>
-      </w:r>
-      <w:proofErr w:type="spellEnd"/>
-      <w:r>
-        <w:rPr>
-          <w:rFonts w:ascii="Microsoft Sans Serif" w:hAnsi="Microsoft Sans Serif" w:cs="Microsoft Sans Serif"/>
-          <w:sz w:val="24"/>
-          <w:szCs w:val="24"/>
-          <w:lang w:val="en-GB"/>
-        </w:rPr>
-        <w:t>(</w:t>
-      </w:r>
-      <w:proofErr w:type="spellStart"/>
+        <w:t xml:space="preserve"> (u, a) is determined. So, it will not affect the ordering of the rel(</w:t>
+      </w:r>
       <w:proofErr w:type="gramStart"/>
       <w:r>
         <w:rPr>
@@ -6114,7 +5974,6 @@
         </w:rPr>
         <w:t>a,w</w:t>
       </w:r>
-      <w:proofErr w:type="spellEnd"/>
       <w:proofErr w:type="gramEnd"/>
       <w:r>
         <w:rPr>
@@ -6123,29 +5982,8 @@
           <w:szCs w:val="24"/>
           <w:lang w:val="en-GB"/>
         </w:rPr>
-        <w:t xml:space="preserve">). therefore, we could establish |T| inverted lists, sorted by </w:t>
-      </w:r>
-      <w:proofErr w:type="spellStart"/>
-      <w:r>
-        <w:rPr>
-          <w:rFonts w:ascii="Microsoft Sans Serif" w:hAnsi="Microsoft Sans Serif" w:cs="Microsoft Sans Serif"/>
-          <w:sz w:val="24"/>
-          <w:szCs w:val="24"/>
-          <w:lang w:val="en-GB"/>
-        </w:rPr>
-        <w:t>rel</w:t>
-      </w:r>
-      <w:proofErr w:type="spellEnd"/>
-      <w:r>
-        <w:rPr>
-          <w:rFonts w:ascii="Microsoft Sans Serif" w:hAnsi="Microsoft Sans Serif" w:cs="Microsoft Sans Serif"/>
-          <w:sz w:val="24"/>
-          <w:szCs w:val="24"/>
-          <w:lang w:val="en-GB"/>
-        </w:rPr>
-        <w:t>(</w:t>
-      </w:r>
-      <w:proofErr w:type="spellStart"/>
+        <w:t>). therefore, we could establish |T| inverted lists, sorted by rel(</w:t>
+      </w:r>
       <w:proofErr w:type="gramStart"/>
       <w:r>
         <w:rPr>
@@ -6156,7 +5994,6 @@
         </w:rPr>
         <w:t>a,w</w:t>
       </w:r>
-      <w:proofErr w:type="spellEnd"/>
       <w:proofErr w:type="gramEnd"/>
       <w:r>
         <w:rPr>
@@ -6353,27 +6190,7 @@
           <w:szCs w:val="24"/>
           <w:lang w:val="en-GB"/>
         </w:rPr>
-        <w:t>2) For each list Li, let high[</w:t>
-      </w:r>
-      <w:proofErr w:type="spellStart"/>
-      <w:r>
-        <w:rPr>
-          <w:rFonts w:ascii="Microsoft Sans Serif" w:hAnsi="Microsoft Sans Serif" w:cs="Microsoft Sans Serif"/>
-          <w:sz w:val="24"/>
-          <w:szCs w:val="24"/>
-          <w:lang w:val="en-GB"/>
-        </w:rPr>
-        <w:t>i</w:t>
-      </w:r>
-      <w:proofErr w:type="spellEnd"/>
-      <w:r>
-        <w:rPr>
-          <w:rFonts w:ascii="Microsoft Sans Serif" w:hAnsi="Microsoft Sans Serif" w:cs="Microsoft Sans Serif"/>
-          <w:sz w:val="24"/>
-          <w:szCs w:val="24"/>
-          <w:lang w:val="en-GB"/>
-        </w:rPr>
-        <w:t>] be the score of the last</w:t>
+        <w:t>2) For each list Li, let high[i] be the score of the last</w:t>
       </w:r>
       <w:r>
         <w:rPr>
@@ -6428,27 +6245,7 @@
           <w:szCs w:val="24"/>
           <w:lang w:val="en-GB"/>
         </w:rPr>
-        <w:t xml:space="preserve"> to be the aggregated score of high[</w:t>
-      </w:r>
-      <w:proofErr w:type="spellStart"/>
-      <w:r>
-        <w:rPr>
-          <w:rFonts w:ascii="Microsoft Sans Serif" w:hAnsi="Microsoft Sans Serif" w:cs="Microsoft Sans Serif"/>
-          <w:sz w:val="24"/>
-          <w:szCs w:val="24"/>
-          <w:lang w:val="en-GB"/>
-        </w:rPr>
-        <w:t>i</w:t>
-      </w:r>
-      <w:proofErr w:type="spellEnd"/>
-      <w:r>
-        <w:rPr>
-          <w:rFonts w:ascii="Microsoft Sans Serif" w:hAnsi="Microsoft Sans Serif" w:cs="Microsoft Sans Serif"/>
-          <w:sz w:val="24"/>
-          <w:szCs w:val="24"/>
-          <w:lang w:val="en-GB"/>
-        </w:rPr>
-        <w:t>] by</w:t>
+        <w:t xml:space="preserve"> to be the aggregated score of high[i] by</w:t>
       </w:r>
       <w:r>
         <w:rPr>
@@ -7330,25 +7127,7 @@
           <w:szCs w:val="24"/>
           <w:lang w:val="en-GB"/>
         </w:rPr>
-        <w:t xml:space="preserve">They have done that by constructing a rectangle </w:t>
-      </w:r>
-      <w:r>
-        <w:rPr>
-          <w:rFonts w:ascii="Microsoft Sans Serif" w:hAnsi="Microsoft Sans Serif" w:cs="Microsoft Sans Serif"/>
-          <w:sz w:val="24"/>
-          <w:szCs w:val="24"/>
-          <w:lang w:val="en-GB"/>
-        </w:rPr>
-        <w:t>in the high-dimensional topic space</w:t>
-      </w:r>
-      <w:r>
-        <w:rPr>
-          <w:rFonts w:ascii="Microsoft Sans Serif" w:hAnsi="Microsoft Sans Serif" w:cs="Microsoft Sans Serif"/>
-          <w:sz w:val="24"/>
-          <w:szCs w:val="24"/>
-          <w:lang w:val="en-GB"/>
-        </w:rPr>
-        <w:t>, so whenever the new posts located in rectangle boundaries, the top ad will not change.</w:t>
+        <w:t>They have done that by constructing a rectangle in the high-dimensional topic space, so whenever the new posts located in rectangle boundaries, the top ad will not change.</w:t>
       </w:r>
     </w:p>
     <w:p>
@@ -7371,16 +7150,7 @@
           <w:szCs w:val="24"/>
           <w:lang w:val="en-GB"/>
         </w:rPr>
-        <w:t xml:space="preserve">They </w:t>
-      </w:r>
-      <w:r>
-        <w:rPr>
-          <w:rFonts w:ascii="Microsoft Sans Serif" w:hAnsi="Microsoft Sans Serif" w:cs="Microsoft Sans Serif"/>
-          <w:sz w:val="24"/>
-          <w:szCs w:val="24"/>
-          <w:lang w:val="en-GB"/>
-        </w:rPr>
-        <w:t>call the high-dimensional rectangle a safe</w:t>
+        <w:t>They call the high-dimensional rectangle a safe</w:t>
       </w:r>
       <w:r>
         <w:rPr>
@@ -7421,9 +7191,46 @@
           <w:szCs w:val="24"/>
           <w:lang w:val="en-GB"/>
         </w:rPr>
-        <w:t>S = (</w:t>
-      </w:r>
-      <w:proofErr w:type="spellStart"/>
+        <w:t>S = (Q</w:t>
+      </w:r>
+      <w:r>
+        <w:rPr>
+          <w:rFonts w:ascii="Microsoft Sans Serif" w:hAnsi="Microsoft Sans Serif" w:cs="Microsoft Sans Serif"/>
+          <w:sz w:val="24"/>
+          <w:szCs w:val="24"/>
+          <w:vertAlign w:val="subscript"/>
+          <w:lang w:val="en-GB"/>
+        </w:rPr>
+        <w:t>u</w:t>
+      </w:r>
+      <w:r>
+        <w:rPr>
+          <w:rFonts w:ascii="Microsoft Sans Serif" w:hAnsi="Microsoft Sans Serif" w:cs="Microsoft Sans Serif"/>
+          <w:sz w:val="24"/>
+          <w:szCs w:val="24"/>
+          <w:vertAlign w:val="superscript"/>
+          <w:lang w:val="en-GB"/>
+        </w:rPr>
+        <w:t>lb</w:t>
+      </w:r>
+      <w:r>
+        <w:rPr>
+          <w:rFonts w:ascii="Microsoft Sans Serif" w:hAnsi="Microsoft Sans Serif" w:cs="Microsoft Sans Serif"/>
+          <w:sz w:val="24"/>
+          <w:szCs w:val="24"/>
+          <w:lang w:val="en-GB"/>
+        </w:rPr>
+        <w:t>,</w:t>
+      </w:r>
+      <w:r>
+        <w:rPr>
+          <w:rFonts w:ascii="Microsoft Sans Serif" w:hAnsi="Microsoft Sans Serif" w:cs="Microsoft Sans Serif"/>
+          <w:sz w:val="24"/>
+          <w:szCs w:val="24"/>
+          <w:lang w:val="en-GB"/>
+        </w:rPr>
+        <w:t xml:space="preserve"> </w:t>
+      </w:r>
       <w:r>
         <w:rPr>
           <w:rFonts w:ascii="Microsoft Sans Serif" w:hAnsi="Microsoft Sans Serif" w:cs="Microsoft Sans Serif"/>
@@ -7448,108 +7255,49 @@
           <w:rFonts w:ascii="Microsoft Sans Serif" w:hAnsi="Microsoft Sans Serif" w:cs="Microsoft Sans Serif"/>
           <w:sz w:val="24"/>
           <w:szCs w:val="24"/>
+          <w:lang w:val="en-GB"/>
+        </w:rPr>
+        <w:t>l</w:t>
+      </w:r>
+      <w:r>
+        <w:rPr>
+          <w:rFonts w:ascii="Microsoft Sans Serif" w:hAnsi="Microsoft Sans Serif" w:cs="Microsoft Sans Serif"/>
+          <w:sz w:val="24"/>
+          <w:szCs w:val="24"/>
           <w:vertAlign w:val="superscript"/>
           <w:lang w:val="en-GB"/>
         </w:rPr>
+        <w:t>b</w:t>
+      </w:r>
+      <w:r>
+        <w:rPr>
+          <w:rFonts w:ascii="Microsoft Sans Serif" w:hAnsi="Microsoft Sans Serif" w:cs="Microsoft Sans Serif"/>
+          <w:sz w:val="24"/>
+          <w:szCs w:val="24"/>
+          <w:lang w:val="en-GB"/>
+        </w:rPr>
+        <w:t>), where Q</w:t>
+      </w:r>
+      <w:r>
+        <w:rPr>
+          <w:rFonts w:ascii="Microsoft Sans Serif" w:hAnsi="Microsoft Sans Serif" w:cs="Microsoft Sans Serif"/>
+          <w:sz w:val="24"/>
+          <w:szCs w:val="24"/>
+          <w:vertAlign w:val="subscript"/>
+          <w:lang w:val="en-GB"/>
+        </w:rPr>
+        <w:t>u</w:t>
+      </w:r>
+      <w:r>
+        <w:rPr>
+          <w:rFonts w:ascii="Microsoft Sans Serif" w:hAnsi="Microsoft Sans Serif" w:cs="Microsoft Sans Serif"/>
+          <w:sz w:val="24"/>
+          <w:szCs w:val="24"/>
+          <w:vertAlign w:val="superscript"/>
+          <w:lang w:val="en-GB"/>
+        </w:rPr>
         <w:t>lb</w:t>
       </w:r>
-      <w:proofErr w:type="spellEnd"/>
-      <w:r>
-        <w:rPr>
-          <w:rFonts w:ascii="Microsoft Sans Serif" w:hAnsi="Microsoft Sans Serif" w:cs="Microsoft Sans Serif"/>
-          <w:sz w:val="24"/>
-          <w:szCs w:val="24"/>
-          <w:lang w:val="en-GB"/>
-        </w:rPr>
-        <w:t>,</w:t>
-      </w:r>
-      <w:r>
-        <w:rPr>
-          <w:rFonts w:ascii="Microsoft Sans Serif" w:hAnsi="Microsoft Sans Serif" w:cs="Microsoft Sans Serif"/>
-          <w:sz w:val="24"/>
-          <w:szCs w:val="24"/>
-          <w:lang w:val="en-GB"/>
-        </w:rPr>
-        <w:t xml:space="preserve"> </w:t>
-      </w:r>
-      <w:r>
-        <w:rPr>
-          <w:rFonts w:ascii="Microsoft Sans Serif" w:hAnsi="Microsoft Sans Serif" w:cs="Microsoft Sans Serif"/>
-          <w:sz w:val="24"/>
-          <w:szCs w:val="24"/>
-          <w:lang w:val="en-GB"/>
-        </w:rPr>
-        <w:t>Q</w:t>
-      </w:r>
-      <w:r>
-        <w:rPr>
-          <w:rFonts w:ascii="Microsoft Sans Serif" w:hAnsi="Microsoft Sans Serif" w:cs="Microsoft Sans Serif"/>
-          <w:sz w:val="24"/>
-          <w:szCs w:val="24"/>
-          <w:vertAlign w:val="subscript"/>
-          <w:lang w:val="en-GB"/>
-        </w:rPr>
-        <w:t>u</w:t>
-      </w:r>
-      <w:r>
-        <w:rPr>
-          <w:rFonts w:ascii="Microsoft Sans Serif" w:hAnsi="Microsoft Sans Serif" w:cs="Microsoft Sans Serif"/>
-          <w:sz w:val="24"/>
-          <w:szCs w:val="24"/>
-          <w:lang w:val="en-GB"/>
-        </w:rPr>
-        <w:t>l</w:t>
-      </w:r>
-      <w:r>
-        <w:rPr>
-          <w:rFonts w:ascii="Microsoft Sans Serif" w:hAnsi="Microsoft Sans Serif" w:cs="Microsoft Sans Serif"/>
-          <w:sz w:val="24"/>
-          <w:szCs w:val="24"/>
-          <w:vertAlign w:val="superscript"/>
-          <w:lang w:val="en-GB"/>
-        </w:rPr>
-        <w:t>b</w:t>
-      </w:r>
-      <w:r>
-        <w:rPr>
-          <w:rFonts w:ascii="Microsoft Sans Serif" w:hAnsi="Microsoft Sans Serif" w:cs="Microsoft Sans Serif"/>
-          <w:sz w:val="24"/>
-          <w:szCs w:val="24"/>
-          <w:lang w:val="en-GB"/>
-        </w:rPr>
-        <w:t xml:space="preserve">), where </w:t>
-      </w:r>
-      <w:proofErr w:type="spellStart"/>
-      <w:r>
-        <w:rPr>
-          <w:rFonts w:ascii="Microsoft Sans Serif" w:hAnsi="Microsoft Sans Serif" w:cs="Microsoft Sans Serif"/>
-          <w:sz w:val="24"/>
-          <w:szCs w:val="24"/>
-          <w:lang w:val="en-GB"/>
-        </w:rPr>
-        <w:t>Q</w:t>
-      </w:r>
-      <w:r>
-        <w:rPr>
-          <w:rFonts w:ascii="Microsoft Sans Serif" w:hAnsi="Microsoft Sans Serif" w:cs="Microsoft Sans Serif"/>
-          <w:sz w:val="24"/>
-          <w:szCs w:val="24"/>
-          <w:vertAlign w:val="subscript"/>
-          <w:lang w:val="en-GB"/>
-        </w:rPr>
-        <w:t>u</w:t>
-      </w:r>
-      <w:r>
-        <w:rPr>
-          <w:rFonts w:ascii="Microsoft Sans Serif" w:hAnsi="Microsoft Sans Serif" w:cs="Microsoft Sans Serif"/>
-          <w:sz w:val="24"/>
-          <w:szCs w:val="24"/>
-          <w:vertAlign w:val="superscript"/>
-          <w:lang w:val="en-GB"/>
-        </w:rPr>
-        <w:t>lb</w:t>
-      </w:r>
-      <w:proofErr w:type="spellEnd"/>
       <w:r>
         <w:rPr>
           <w:rFonts w:ascii="Microsoft Sans Serif" w:hAnsi="Microsoft Sans Serif" w:cs="Microsoft Sans Serif"/>
@@ -7902,25 +7650,7 @@
           <w:szCs w:val="24"/>
           <w:lang w:val="en-GB"/>
         </w:rPr>
-        <w:t xml:space="preserve">They choose the most promising topics </w:t>
-      </w:r>
-      <w:r>
-        <w:rPr>
-          <w:rFonts w:ascii="Microsoft Sans Serif" w:hAnsi="Microsoft Sans Serif" w:cs="Microsoft Sans Serif"/>
-          <w:sz w:val="24"/>
-          <w:szCs w:val="24"/>
-          <w:lang w:val="en-GB"/>
-        </w:rPr>
-        <w:t>to expand the safe region</w:t>
-      </w:r>
-      <w:r>
-        <w:rPr>
-          <w:rFonts w:ascii="Microsoft Sans Serif" w:hAnsi="Microsoft Sans Serif" w:cs="Microsoft Sans Serif"/>
-          <w:sz w:val="24"/>
-          <w:szCs w:val="24"/>
-          <w:lang w:val="en-GB"/>
-        </w:rPr>
-        <w:t>.</w:t>
+        <w:t>They choose the most promising topics to expand the safe region.</w:t>
       </w:r>
     </w:p>
     <w:p>
@@ -8117,8 +7847,6 @@
         </w:rPr>
         <w:t xml:space="preserve"> query </w:t>
       </w:r>
-      <w:bookmarkStart w:id="0" w:name="_GoBack"/>
-      <w:bookmarkEnd w:id="0"/>
       <w:r>
         <w:rPr>
           <w:rFonts w:ascii="Microsoft Sans Serif" w:hAnsi="Microsoft Sans Serif" w:cs="Microsoft Sans Serif"/>
@@ -8264,16 +7992,7 @@
           <w:szCs w:val="24"/>
           <w:lang w:val="en-GB"/>
         </w:rPr>
-        <w:t>(w)</w:t>
-      </w:r>
-      <w:r>
-        <w:rPr>
-          <w:rFonts w:ascii="Microsoft Sans Serif" w:hAnsi="Microsoft Sans Serif" w:cs="Microsoft Sans Serif"/>
-          <w:sz w:val="24"/>
-          <w:szCs w:val="24"/>
-          <w:lang w:val="en-GB"/>
-        </w:rPr>
-        <w:t xml:space="preserve"> to the top K ads in R is bigger that the maximum relevance to the ads, </w:t>
+        <w:t xml:space="preserve">(w) to the top K ads in R is bigger that the maximum relevance to the ads, </w:t>
       </w:r>
       <w:r>
         <w:rPr>
@@ -8283,8 +8002,2532 @@
           <w:lang w:val="en-GB"/>
         </w:rPr>
         <w:lastRenderedPageBreak/>
-        <w:t xml:space="preserve">that are not in R then the expansion is safe. Otherwise the algorithm terminates and returns a safe region with partial topic expansion. </w:t>
-      </w:r>
+        <w:t>that are not in R then the expansion is safe. Otherwise the algorithm terminates and returns a safe region with partial topic expansion.</w:t>
+      </w:r>
+    </w:p>
+    <w:p>
+      <w:pPr>
+        <w:autoSpaceDE w:val="0"/>
+        <w:autoSpaceDN w:val="0"/>
+        <w:adjustRightInd w:val="0"/>
+        <w:spacing w:after="0" w:line="360" w:lineRule="auto"/>
+        <w:ind w:left="360"/>
+        <w:rPr>
+          <w:rFonts w:ascii="Microsoft Sans Serif" w:hAnsi="Microsoft Sans Serif" w:cs="Microsoft Sans Serif"/>
+          <w:sz w:val="24"/>
+          <w:szCs w:val="24"/>
+          <w:lang w:val="en-GB"/>
+        </w:rPr>
+      </w:pPr>
+      <w:r>
+        <w:rPr>
+          <w:rFonts w:ascii="Times-Roman" w:hAnsi="Times-Roman" w:cs="Times-Roman"/>
+          <w:b/>
+          <w:bCs/>
+          <w:sz w:val="32"/>
+          <w:szCs w:val="32"/>
+          <w:u w:val="single"/>
+          <w:lang w:val="en-GB"/>
+        </w:rPr>
+        <w:t>Theorem 1.</w:t>
+      </w:r>
+      <w:r>
+        <w:rPr>
+          <w:rFonts w:ascii="Microsoft Sans Serif" w:hAnsi="Microsoft Sans Serif" w:cs="Microsoft Sans Serif"/>
+          <w:sz w:val="24"/>
+          <w:szCs w:val="24"/>
+          <w:lang w:val="en-GB"/>
+        </w:rPr>
+        <w:t xml:space="preserve"> For a query vector Qu with its bound vectors</w:t>
+      </w:r>
+      <w:r>
+        <w:rPr>
+          <w:rFonts w:ascii="Microsoft Sans Serif" w:hAnsi="Microsoft Sans Serif" w:cs="Microsoft Sans Serif"/>
+          <w:sz w:val="24"/>
+          <w:szCs w:val="24"/>
+          <w:lang w:val="en-GB"/>
+        </w:rPr>
+        <w:t xml:space="preserve"> </w:t>
+      </w:r>
+      <w:r>
+        <w:rPr>
+          <w:rFonts w:ascii="Microsoft Sans Serif" w:hAnsi="Microsoft Sans Serif" w:cs="Microsoft Sans Serif"/>
+          <w:sz w:val="24"/>
+          <w:szCs w:val="24"/>
+          <w:lang w:val="en-GB"/>
+        </w:rPr>
+        <w:t>Q</w:t>
+      </w:r>
+      <w:r>
+        <w:rPr>
+          <w:rFonts w:ascii="Microsoft Sans Serif" w:hAnsi="Microsoft Sans Serif" w:cs="Microsoft Sans Serif"/>
+          <w:sz w:val="24"/>
+          <w:szCs w:val="24"/>
+          <w:vertAlign w:val="subscript"/>
+          <w:lang w:val="en-GB"/>
+        </w:rPr>
+        <w:t>u</w:t>
+      </w:r>
+      <w:r>
+        <w:rPr>
+          <w:rFonts w:ascii="Microsoft Sans Serif" w:hAnsi="Microsoft Sans Serif" w:cs="Microsoft Sans Serif"/>
+          <w:sz w:val="24"/>
+          <w:szCs w:val="24"/>
+          <w:vertAlign w:val="superscript"/>
+          <w:lang w:val="en-GB"/>
+        </w:rPr>
+        <w:t>lb</w:t>
+      </w:r>
+      <w:r>
+        <w:rPr>
+          <w:rFonts w:ascii="Microsoft Sans Serif" w:hAnsi="Microsoft Sans Serif" w:cs="Microsoft Sans Serif"/>
+          <w:sz w:val="24"/>
+          <w:szCs w:val="24"/>
+          <w:lang w:val="en-GB"/>
+        </w:rPr>
+        <w:t xml:space="preserve"> and Q</w:t>
+      </w:r>
+      <w:r>
+        <w:rPr>
+          <w:rFonts w:ascii="Microsoft Sans Serif" w:hAnsi="Microsoft Sans Serif" w:cs="Microsoft Sans Serif"/>
+          <w:sz w:val="24"/>
+          <w:szCs w:val="24"/>
+          <w:vertAlign w:val="subscript"/>
+          <w:lang w:val="en-GB"/>
+        </w:rPr>
+        <w:t>u</w:t>
+      </w:r>
+      <w:r>
+        <w:rPr>
+          <w:rFonts w:ascii="Microsoft Sans Serif" w:hAnsi="Microsoft Sans Serif" w:cs="Microsoft Sans Serif"/>
+          <w:sz w:val="24"/>
+          <w:szCs w:val="24"/>
+          <w:vertAlign w:val="superscript"/>
+          <w:lang w:val="en-GB"/>
+        </w:rPr>
+        <w:t>ub</w:t>
+      </w:r>
+    </w:p>
+    <w:p>
+      <w:pPr>
+        <w:autoSpaceDE w:val="0"/>
+        <w:autoSpaceDN w:val="0"/>
+        <w:adjustRightInd w:val="0"/>
+        <w:spacing w:after="0" w:line="360" w:lineRule="auto"/>
+        <w:ind w:left="360"/>
+        <w:rPr>
+          <w:rFonts w:ascii="Microsoft Sans Serif" w:hAnsi="Microsoft Sans Serif" w:cs="Microsoft Sans Serif"/>
+          <w:sz w:val="24"/>
+          <w:szCs w:val="24"/>
+          <w:lang w:val="en-GB"/>
+        </w:rPr>
+      </w:pPr>
+      <w:r>
+        <w:rPr>
+          <w:rFonts w:ascii="Microsoft Sans Serif" w:hAnsi="Microsoft Sans Serif" w:cs="Microsoft Sans Serif"/>
+          <w:sz w:val="24"/>
+          <w:szCs w:val="24"/>
+          <w:lang w:val="en-GB"/>
+        </w:rPr>
+        <w:t>returned by Algorithm 1, whenever Q</w:t>
+      </w:r>
+      <w:r>
+        <w:rPr>
+          <w:rFonts w:ascii="Microsoft Sans Serif" w:hAnsi="Microsoft Sans Serif" w:cs="Microsoft Sans Serif"/>
+          <w:sz w:val="24"/>
+          <w:szCs w:val="24"/>
+          <w:vertAlign w:val="subscript"/>
+          <w:lang w:val="en-GB"/>
+        </w:rPr>
+        <w:t>u</w:t>
+      </w:r>
+      <w:r>
+        <w:rPr>
+          <w:rFonts w:ascii="Microsoft Sans Serif" w:hAnsi="Microsoft Sans Serif" w:cs="Microsoft Sans Serif"/>
+          <w:sz w:val="24"/>
+          <w:szCs w:val="24"/>
+          <w:vertAlign w:val="superscript"/>
+          <w:lang w:val="en-GB"/>
+        </w:rPr>
+        <w:t>lb</w:t>
+      </w:r>
+      <w:r>
+        <w:rPr>
+          <w:rFonts w:ascii="Microsoft Sans Serif" w:hAnsi="Microsoft Sans Serif" w:cs="Microsoft Sans Serif"/>
+          <w:sz w:val="24"/>
+          <w:szCs w:val="24"/>
+          <w:lang w:val="en-GB"/>
+        </w:rPr>
+        <w:t xml:space="preserve"> (w) </w:t>
+      </w:r>
+      <w:r>
+        <w:rPr>
+          <w:rFonts w:ascii="Microsoft Sans Serif" w:hAnsi="Microsoft Sans Serif" w:cs="Microsoft Sans Serif" w:hint="eastAsia"/>
+          <w:sz w:val="24"/>
+          <w:szCs w:val="24"/>
+          <w:lang w:val="en-GB"/>
+        </w:rPr>
+        <w:t>≥</w:t>
+      </w:r>
+      <w:r>
+        <w:rPr>
+          <w:rFonts w:ascii="Microsoft Sans Serif" w:hAnsi="Microsoft Sans Serif" w:cs="Microsoft Sans Serif"/>
+          <w:sz w:val="24"/>
+          <w:szCs w:val="24"/>
+          <w:lang w:val="en-GB"/>
+        </w:rPr>
+        <w:t xml:space="preserve">x(w) </w:t>
+      </w:r>
+      <w:r>
+        <w:rPr>
+          <w:rFonts w:ascii="Microsoft Sans Serif" w:hAnsi="Microsoft Sans Serif" w:cs="Microsoft Sans Serif" w:hint="eastAsia"/>
+          <w:sz w:val="24"/>
+          <w:szCs w:val="24"/>
+          <w:lang w:val="en-GB"/>
+        </w:rPr>
+        <w:t>≥</w:t>
+      </w:r>
+      <w:r>
+        <w:rPr>
+          <w:rFonts w:ascii="Microsoft Sans Serif" w:hAnsi="Microsoft Sans Serif" w:cs="Microsoft Sans Serif"/>
+          <w:sz w:val="24"/>
+          <w:szCs w:val="24"/>
+          <w:lang w:val="en-GB"/>
+        </w:rPr>
+        <w:t xml:space="preserve"> Q</w:t>
+      </w:r>
+      <w:r>
+        <w:rPr>
+          <w:rFonts w:ascii="Microsoft Sans Serif" w:hAnsi="Microsoft Sans Serif" w:cs="Microsoft Sans Serif"/>
+          <w:sz w:val="24"/>
+          <w:szCs w:val="24"/>
+          <w:vertAlign w:val="subscript"/>
+          <w:lang w:val="en-GB"/>
+        </w:rPr>
+        <w:t>u</w:t>
+      </w:r>
+      <w:r>
+        <w:rPr>
+          <w:rFonts w:ascii="Microsoft Sans Serif" w:hAnsi="Microsoft Sans Serif" w:cs="Microsoft Sans Serif"/>
+          <w:sz w:val="24"/>
+          <w:szCs w:val="24"/>
+          <w:vertAlign w:val="superscript"/>
+          <w:lang w:val="en-GB"/>
+        </w:rPr>
+        <w:t>ub</w:t>
+      </w:r>
+      <w:r>
+        <w:rPr>
+          <w:rFonts w:ascii="Microsoft Sans Serif" w:hAnsi="Microsoft Sans Serif" w:cs="Microsoft Sans Serif"/>
+          <w:sz w:val="24"/>
+          <w:szCs w:val="24"/>
+          <w:lang w:val="en-GB"/>
+        </w:rPr>
+        <w:t xml:space="preserve"> (w)</w:t>
+      </w:r>
+      <w:r>
+        <w:rPr>
+          <w:rFonts w:ascii="Cambria Math" w:hAnsi="Cambria Math" w:cs="Cambria Math"/>
+          <w:sz w:val="24"/>
+          <w:szCs w:val="24"/>
+          <w:lang w:val="en-GB"/>
+        </w:rPr>
+        <w:t>∀</w:t>
+      </w:r>
+      <w:r>
+        <w:rPr>
+          <w:rFonts w:ascii="Microsoft Sans Serif" w:hAnsi="Microsoft Sans Serif" w:cs="Microsoft Sans Serif"/>
+          <w:sz w:val="24"/>
+          <w:szCs w:val="24"/>
+          <w:lang w:val="en-GB"/>
+        </w:rPr>
+        <w:t xml:space="preserve">w </w:t>
+      </w:r>
+      <w:r>
+        <w:rPr>
+          <w:rFonts w:ascii="Cambria Math" w:hAnsi="Cambria Math" w:cs="Cambria Math"/>
+          <w:sz w:val="24"/>
+          <w:szCs w:val="24"/>
+          <w:lang w:val="en-GB"/>
+        </w:rPr>
+        <w:t>∈</w:t>
+      </w:r>
+      <w:r>
+        <w:rPr>
+          <w:rFonts w:ascii="Microsoft Sans Serif" w:hAnsi="Microsoft Sans Serif" w:cs="Microsoft Sans Serif"/>
+          <w:sz w:val="24"/>
+          <w:szCs w:val="24"/>
+          <w:lang w:val="en-GB"/>
+        </w:rPr>
+        <w:t xml:space="preserve"> T, it corresponds to the same set of</w:t>
+      </w:r>
+      <w:r>
+        <w:rPr>
+          <w:rFonts w:ascii="Microsoft Sans Serif" w:hAnsi="Microsoft Sans Serif" w:cs="Microsoft Sans Serif"/>
+          <w:sz w:val="24"/>
+          <w:szCs w:val="24"/>
+          <w:lang w:val="en-GB"/>
+        </w:rPr>
+        <w:t xml:space="preserve"> </w:t>
+      </w:r>
+      <w:r>
+        <w:rPr>
+          <w:rFonts w:ascii="Microsoft Sans Serif" w:hAnsi="Microsoft Sans Serif" w:cs="Microsoft Sans Serif"/>
+          <w:sz w:val="24"/>
+          <w:szCs w:val="24"/>
+          <w:lang w:val="en-GB"/>
+        </w:rPr>
+        <w:t>top-k ads as Q</w:t>
+      </w:r>
+      <w:r>
+        <w:rPr>
+          <w:rFonts w:ascii="Microsoft Sans Serif" w:hAnsi="Microsoft Sans Serif" w:cs="Microsoft Sans Serif"/>
+          <w:sz w:val="24"/>
+          <w:szCs w:val="24"/>
+          <w:vertAlign w:val="subscript"/>
+          <w:lang w:val="en-GB"/>
+        </w:rPr>
+        <w:t>u</w:t>
+      </w:r>
+      <w:r>
+        <w:rPr>
+          <w:rFonts w:ascii="Times-Italic" w:hAnsi="Times-Italic" w:cs="Times-Italic"/>
+          <w:i/>
+          <w:iCs/>
+          <w:sz w:val="20"/>
+          <w:szCs w:val="20"/>
+          <w:lang w:val="en-CH"/>
+        </w:rPr>
+        <w:t>.</w:t>
+      </w:r>
+    </w:p>
+    <w:p>
+      <w:pPr>
+        <w:autoSpaceDE w:val="0"/>
+        <w:autoSpaceDN w:val="0"/>
+        <w:adjustRightInd w:val="0"/>
+        <w:spacing w:after="0" w:line="360" w:lineRule="auto"/>
+        <w:ind w:left="360"/>
+        <w:rPr>
+          <w:rFonts w:ascii="Microsoft Sans Serif" w:hAnsi="Microsoft Sans Serif" w:cs="Microsoft Sans Serif"/>
+          <w:sz w:val="24"/>
+          <w:szCs w:val="24"/>
+          <w:lang w:val="en-GB"/>
+        </w:rPr>
+      </w:pPr>
+      <w:r>
+        <w:rPr>
+          <w:rFonts w:ascii="Times-Roman" w:hAnsi="Times-Roman" w:cs="Times-Roman"/>
+          <w:b/>
+          <w:bCs/>
+          <w:sz w:val="32"/>
+          <w:szCs w:val="32"/>
+          <w:u w:val="single"/>
+          <w:lang w:val="en-GB"/>
+        </w:rPr>
+        <w:t>Computing MinS and MaxS</w:t>
+      </w:r>
+      <w:r>
+        <w:rPr>
+          <w:rFonts w:ascii="Times-Roman" w:hAnsi="Times-Roman" w:cs="Times-Roman"/>
+          <w:b/>
+          <w:bCs/>
+          <w:sz w:val="32"/>
+          <w:szCs w:val="32"/>
+          <w:u w:val="single"/>
+          <w:lang w:val="en-GB"/>
+        </w:rPr>
+        <w:t>:</w:t>
+      </w:r>
+    </w:p>
+    <w:p>
+      <w:pPr>
+        <w:autoSpaceDE w:val="0"/>
+        <w:autoSpaceDN w:val="0"/>
+        <w:adjustRightInd w:val="0"/>
+        <w:spacing w:after="0" w:line="360" w:lineRule="auto"/>
+        <w:rPr>
+          <w:rFonts w:ascii="Microsoft Sans Serif" w:hAnsi="Microsoft Sans Serif" w:cs="Microsoft Sans Serif"/>
+          <w:sz w:val="24"/>
+          <w:szCs w:val="24"/>
+          <w:lang w:val="en-GB"/>
+        </w:rPr>
+      </w:pPr>
+      <w:r>
+        <w:rPr>
+          <w:rFonts w:ascii="Microsoft Sans Serif" w:hAnsi="Microsoft Sans Serif" w:cs="Microsoft Sans Serif"/>
+          <w:sz w:val="24"/>
+          <w:szCs w:val="24"/>
+          <w:lang w:val="en-GB"/>
+        </w:rPr>
+        <w:t>Where MinS and MaxS are the minimum and the maximum relevance between an ad and a safe region</w:t>
+      </w:r>
+      <w:r>
+        <w:rPr>
+          <w:rFonts w:ascii="Microsoft Sans Serif" w:hAnsi="Microsoft Sans Serif" w:cs="Microsoft Sans Serif"/>
+          <w:sz w:val="24"/>
+          <w:szCs w:val="24"/>
+          <w:lang w:val="en-GB"/>
+        </w:rPr>
+        <w:t>.</w:t>
+      </w:r>
+    </w:p>
+    <w:p>
+      <w:pPr>
+        <w:autoSpaceDE w:val="0"/>
+        <w:autoSpaceDN w:val="0"/>
+        <w:adjustRightInd w:val="0"/>
+        <w:spacing w:after="0" w:line="360" w:lineRule="auto"/>
+        <w:rPr>
+          <w:rFonts w:ascii="Microsoft Sans Serif" w:hAnsi="Microsoft Sans Serif" w:cs="Microsoft Sans Serif"/>
+          <w:sz w:val="24"/>
+          <w:szCs w:val="24"/>
+          <w:lang w:val="en-GB"/>
+        </w:rPr>
+      </w:pPr>
+      <w:r>
+        <w:rPr>
+          <w:rFonts w:ascii="Microsoft Sans Serif" w:hAnsi="Microsoft Sans Serif" w:cs="Microsoft Sans Serif"/>
+          <w:sz w:val="24"/>
+          <w:szCs w:val="24"/>
+          <w:lang w:val="en-GB"/>
+        </w:rPr>
+        <w:t xml:space="preserve">They came up with an idea of a sphere, that encloses the constructed safe region so far. To compute the </w:t>
+      </w:r>
+      <w:proofErr w:type="gramStart"/>
+      <w:r>
+        <w:rPr>
+          <w:rFonts w:ascii="Microsoft Sans Serif" w:hAnsi="Microsoft Sans Serif" w:cs="Microsoft Sans Serif"/>
+          <w:sz w:val="24"/>
+          <w:szCs w:val="24"/>
+          <w:lang w:val="en-GB"/>
+        </w:rPr>
+        <w:t>MinS</w:t>
+      </w:r>
+      <w:proofErr w:type="gramEnd"/>
+      <w:r>
+        <w:rPr>
+          <w:rFonts w:ascii="Microsoft Sans Serif" w:hAnsi="Microsoft Sans Serif" w:cs="Microsoft Sans Serif"/>
+          <w:sz w:val="24"/>
+          <w:szCs w:val="24"/>
+          <w:lang w:val="en-GB"/>
+        </w:rPr>
+        <w:t xml:space="preserve"> they produces the following equation:</w:t>
+      </w:r>
+    </w:p>
+    <w:p>
+      <w:pPr>
+        <w:rPr>
+          <w:rFonts w:ascii="Times-Roman" w:hAnsi="Times-Roman" w:cs="Times-Roman"/>
+          <w:sz w:val="28"/>
+          <w:szCs w:val="28"/>
+          <w:lang w:val="en-CH"/>
+        </w:rPr>
+      </w:pPr>
+      <w:proofErr w:type="gramStart"/>
+      <w:r>
+        <w:rPr>
+          <w:rFonts w:ascii="CMR10" w:hAnsi="CMR10" w:cs="CMR10"/>
+          <w:sz w:val="28"/>
+          <w:szCs w:val="28"/>
+          <w:lang w:val="en-CH"/>
+        </w:rPr>
+        <w:t>θ(</w:t>
+      </w:r>
+      <w:proofErr w:type="gramEnd"/>
+      <w:r>
+        <w:rPr>
+          <w:rFonts w:ascii="CMR10" w:hAnsi="CMR10" w:cs="CMR10"/>
+          <w:sz w:val="28"/>
+          <w:szCs w:val="28"/>
+          <w:lang w:val="en-CH"/>
+        </w:rPr>
+        <w:t>a, x</w:t>
+      </w:r>
+      <w:r>
+        <w:rPr>
+          <w:rFonts w:ascii="CMR10" w:hAnsi="CMR10" w:cs="CMR10"/>
+          <w:sz w:val="28"/>
+          <w:szCs w:val="28"/>
+          <w:vertAlign w:val="subscript"/>
+          <w:lang w:val="en-CH"/>
+        </w:rPr>
+        <w:t>min</w:t>
+      </w:r>
+      <w:r>
+        <w:rPr>
+          <w:rFonts w:ascii="CMR10" w:hAnsi="CMR10" w:cs="CMR10"/>
+          <w:sz w:val="28"/>
+          <w:szCs w:val="28"/>
+          <w:lang w:val="en-CH"/>
+        </w:rPr>
+        <w:t>) = max{θ(a, xc) – arcsin(</w:t>
+      </w:r>
+      <m:oMath>
+        <m:f>
+          <m:fPr>
+            <m:ctrlPr>
+              <w:rPr>
+                <w:rFonts w:ascii="Cambria Math" w:hAnsi="Cambria Math" w:cs="CMR10"/>
+                <w:sz w:val="28"/>
+                <w:szCs w:val="28"/>
+                <w:lang w:val="en-CH"/>
+              </w:rPr>
+            </m:ctrlPr>
+          </m:fPr>
+          <m:num>
+            <m:r>
+              <m:rPr>
+                <m:sty m:val="p"/>
+              </m:rPr>
+              <w:rPr>
+                <w:rFonts w:ascii="Cambria Math" w:hAnsi="Cambria Math" w:cs="CMR10"/>
+                <w:sz w:val="28"/>
+                <w:szCs w:val="28"/>
+                <w:lang w:val="en-CH"/>
+              </w:rPr>
+              <m:t>1</m:t>
+            </m:r>
+          </m:num>
+          <m:den>
+            <m:r>
+              <m:rPr>
+                <m:sty m:val="p"/>
+              </m:rPr>
+              <w:rPr>
+                <w:rFonts w:ascii="Cambria Math" w:hAnsi="Cambria Math" w:cs="CMR10"/>
+                <w:sz w:val="28"/>
+                <w:szCs w:val="28"/>
+                <w:lang w:val="en-CH"/>
+              </w:rPr>
+              <m:t>|</m:t>
+            </m:r>
+            <m:d>
+              <m:dPr>
+                <m:begChr m:val="|"/>
+                <m:endChr m:val="|"/>
+                <m:ctrlPr>
+                  <w:rPr>
+                    <w:rFonts w:ascii="Cambria Math" w:hAnsi="Cambria Math" w:cs="CMR10"/>
+                    <w:sz w:val="28"/>
+                    <w:szCs w:val="28"/>
+                    <w:lang w:val="en-CH"/>
+                  </w:rPr>
+                </m:ctrlPr>
+              </m:dPr>
+              <m:e>
+                <m:r>
+                  <m:rPr>
+                    <m:sty m:val="p"/>
+                  </m:rPr>
+                  <w:rPr>
+                    <w:rFonts w:ascii="Cambria Math" w:hAnsi="Cambria Math" w:cs="CMR10"/>
+                    <w:sz w:val="28"/>
+                    <w:szCs w:val="28"/>
+                    <w:lang w:val="en-CH"/>
+                  </w:rPr>
+                  <m:t>X</m:t>
+                </m:r>
+                <m:r>
+                  <w:rPr>
+                    <w:rFonts w:ascii="Cambria Math" w:hAnsi="Cambria Math" w:cs="CMR10"/>
+                    <w:sz w:val="28"/>
+                    <w:szCs w:val="28"/>
+                    <w:lang w:val="en-CH"/>
+                  </w:rPr>
+                  <m:t>c</m:t>
+                </m:r>
+              </m:e>
+            </m:d>
+            <m:r>
+              <m:rPr>
+                <m:sty m:val="p"/>
+              </m:rPr>
+              <w:rPr>
+                <w:rFonts w:ascii="Cambria Math" w:hAnsi="Cambria Math" w:cs="CMR10"/>
+                <w:sz w:val="28"/>
+                <w:szCs w:val="28"/>
+                <w:lang w:val="en-CH"/>
+              </w:rPr>
+              <m:t>|</m:t>
+            </m:r>
+          </m:den>
+        </m:f>
+      </m:oMath>
+      <w:r>
+        <w:rPr>
+          <w:rFonts w:ascii="CMR10" w:hAnsi="CMR10" w:cs="CMR10"/>
+          <w:sz w:val="28"/>
+          <w:szCs w:val="28"/>
+          <w:lang w:val="en-CH"/>
+        </w:rPr>
+        <w:t>), 0}</w:t>
+      </w:r>
+      <w:r>
+        <w:rPr>
+          <w:rFonts w:ascii="CMSY10" w:eastAsia="CMSY10" w:hAnsi="CMMI10" w:cs="CMSY10"/>
+          <w:sz w:val="28"/>
+          <w:szCs w:val="28"/>
+          <w:lang w:val="en-CH"/>
+        </w:rPr>
+        <w:t xml:space="preserve"> </w:t>
+      </w:r>
+      <w:r>
+        <w:rPr>
+          <w:rFonts w:eastAsia="CMSY10" w:cs="CMSY10"/>
+          <w:sz w:val="28"/>
+          <w:szCs w:val="28"/>
+          <w:lang w:val="en-CH"/>
+        </w:rPr>
+        <w:tab/>
+      </w:r>
+      <w:r>
+        <w:rPr>
+          <w:rFonts w:eastAsia="CMSY10" w:cs="CMSY10"/>
+          <w:sz w:val="28"/>
+          <w:szCs w:val="28"/>
+          <w:lang w:val="en-CH"/>
+        </w:rPr>
+        <w:tab/>
+      </w:r>
+      <w:r>
+        <w:rPr>
+          <w:rFonts w:eastAsia="CMSY10" w:cs="CMSY10"/>
+          <w:sz w:val="28"/>
+          <w:szCs w:val="28"/>
+          <w:lang w:val="en-CH"/>
+        </w:rPr>
+        <w:tab/>
+      </w:r>
+      <w:r>
+        <w:rPr>
+          <w:rFonts w:eastAsia="CMSY10" w:cs="CMSY10"/>
+          <w:sz w:val="28"/>
+          <w:szCs w:val="28"/>
+          <w:lang w:val="en-CH"/>
+        </w:rPr>
+        <w:tab/>
+      </w:r>
+      <w:r>
+        <w:rPr>
+          <w:rFonts w:eastAsia="CMSY10" w:cs="CMSY10"/>
+          <w:sz w:val="28"/>
+          <w:szCs w:val="28"/>
+          <w:lang w:val="en-CH"/>
+        </w:rPr>
+        <w:tab/>
+      </w:r>
+      <w:r>
+        <w:rPr>
+          <w:rFonts w:eastAsia="CMSY10" w:cs="CMSY10"/>
+          <w:sz w:val="28"/>
+          <w:szCs w:val="28"/>
+          <w:lang w:val="en-CH"/>
+        </w:rPr>
+        <w:tab/>
+      </w:r>
+      <w:r>
+        <w:rPr>
+          <w:rFonts w:ascii="Times-Roman" w:hAnsi="Times-Roman" w:cs="Times-Roman"/>
+          <w:sz w:val="28"/>
+          <w:szCs w:val="28"/>
+          <w:lang w:val="en-CH"/>
+        </w:rPr>
+        <w:t>(5)</w:t>
+      </w:r>
+    </w:p>
+    <w:p>
+      <w:pPr>
+        <w:rPr>
+          <w:rFonts w:ascii="Times-Roman" w:hAnsi="Times-Roman" w:cs="Times-Roman"/>
+          <w:sz w:val="28"/>
+          <w:szCs w:val="28"/>
+          <w:lang w:val="en-GB"/>
+        </w:rPr>
+      </w:pPr>
+      <w:proofErr w:type="gramStart"/>
+      <w:r>
+        <w:rPr>
+          <w:rFonts w:ascii="CMR10" w:hAnsi="CMR10" w:cs="CMR10"/>
+          <w:sz w:val="28"/>
+          <w:szCs w:val="28"/>
+          <w:lang w:val="en-CH"/>
+        </w:rPr>
+        <w:t>θ(</w:t>
+      </w:r>
+      <w:proofErr w:type="gramEnd"/>
+      <w:r>
+        <w:rPr>
+          <w:rFonts w:ascii="CMR10" w:hAnsi="CMR10" w:cs="CMR10"/>
+          <w:sz w:val="28"/>
+          <w:szCs w:val="28"/>
+          <w:lang w:val="en-CH"/>
+        </w:rPr>
+        <w:t>a, x</w:t>
+      </w:r>
+      <w:r>
+        <w:rPr>
+          <w:rFonts w:ascii="CMR10" w:hAnsi="CMR10" w:cs="CMR10"/>
+          <w:sz w:val="28"/>
+          <w:szCs w:val="28"/>
+          <w:vertAlign w:val="subscript"/>
+          <w:lang w:val="en-CH"/>
+        </w:rPr>
+        <w:t>m</w:t>
+      </w:r>
+      <w:r>
+        <w:rPr>
+          <w:rFonts w:ascii="CMR10" w:hAnsi="CMR10" w:cs="CMR10"/>
+          <w:sz w:val="28"/>
+          <w:szCs w:val="28"/>
+          <w:vertAlign w:val="subscript"/>
+          <w:lang w:val="en-GB"/>
+        </w:rPr>
+        <w:t>ax</w:t>
+      </w:r>
+      <w:r>
+        <w:rPr>
+          <w:rFonts w:ascii="CMR10" w:hAnsi="CMR10" w:cs="CMR10"/>
+          <w:sz w:val="28"/>
+          <w:szCs w:val="28"/>
+          <w:lang w:val="en-CH"/>
+        </w:rPr>
+        <w:t>) = θ(a, xc) – arcsin(</w:t>
+      </w:r>
+      <m:oMath>
+        <m:f>
+          <m:fPr>
+            <m:ctrlPr>
+              <w:rPr>
+                <w:rFonts w:ascii="Cambria Math" w:hAnsi="Cambria Math" w:cs="CMR10"/>
+                <w:sz w:val="28"/>
+                <w:szCs w:val="28"/>
+                <w:lang w:val="en-CH"/>
+              </w:rPr>
+            </m:ctrlPr>
+          </m:fPr>
+          <m:num>
+            <m:r>
+              <m:rPr>
+                <m:sty m:val="p"/>
+              </m:rPr>
+              <w:rPr>
+                <w:rFonts w:ascii="Cambria Math" w:hAnsi="Cambria Math" w:cs="CMR10"/>
+                <w:sz w:val="28"/>
+                <w:szCs w:val="28"/>
+                <w:lang w:val="en-CH"/>
+              </w:rPr>
+              <m:t>1</m:t>
+            </m:r>
+          </m:num>
+          <m:den>
+            <m:r>
+              <m:rPr>
+                <m:sty m:val="p"/>
+              </m:rPr>
+              <w:rPr>
+                <w:rFonts w:ascii="Cambria Math" w:hAnsi="Cambria Math" w:cs="CMR10"/>
+                <w:sz w:val="28"/>
+                <w:szCs w:val="28"/>
+                <w:lang w:val="en-CH"/>
+              </w:rPr>
+              <m:t>|</m:t>
+            </m:r>
+            <m:d>
+              <m:dPr>
+                <m:begChr m:val="|"/>
+                <m:endChr m:val="|"/>
+                <m:ctrlPr>
+                  <w:rPr>
+                    <w:rFonts w:ascii="Cambria Math" w:hAnsi="Cambria Math" w:cs="CMR10"/>
+                    <w:sz w:val="28"/>
+                    <w:szCs w:val="28"/>
+                    <w:lang w:val="en-CH"/>
+                  </w:rPr>
+                </m:ctrlPr>
+              </m:dPr>
+              <m:e>
+                <m:r>
+                  <m:rPr>
+                    <m:sty m:val="p"/>
+                  </m:rPr>
+                  <w:rPr>
+                    <w:rFonts w:ascii="Cambria Math" w:hAnsi="Cambria Math" w:cs="CMR10"/>
+                    <w:sz w:val="28"/>
+                    <w:szCs w:val="28"/>
+                    <w:lang w:val="en-CH"/>
+                  </w:rPr>
+                  <m:t>X</m:t>
+                </m:r>
+                <m:r>
+                  <w:rPr>
+                    <w:rFonts w:ascii="Cambria Math" w:hAnsi="Cambria Math" w:cs="CMR10"/>
+                    <w:sz w:val="28"/>
+                    <w:szCs w:val="28"/>
+                    <w:lang w:val="en-CH"/>
+                  </w:rPr>
+                  <m:t>c</m:t>
+                </m:r>
+              </m:e>
+            </m:d>
+            <m:r>
+              <m:rPr>
+                <m:sty m:val="p"/>
+              </m:rPr>
+              <w:rPr>
+                <w:rFonts w:ascii="Cambria Math" w:hAnsi="Cambria Math" w:cs="CMR10"/>
+                <w:sz w:val="28"/>
+                <w:szCs w:val="28"/>
+                <w:lang w:val="en-CH"/>
+              </w:rPr>
+              <m:t>|</m:t>
+            </m:r>
+          </m:den>
+        </m:f>
+      </m:oMath>
+      <w:r>
+        <w:rPr>
+          <w:rFonts w:ascii="CMR10" w:hAnsi="CMR10" w:cs="CMR10"/>
+          <w:sz w:val="28"/>
+          <w:szCs w:val="28"/>
+          <w:lang w:val="en-CH"/>
+        </w:rPr>
+        <w:t>)</w:t>
+      </w:r>
+      <w:r>
+        <w:rPr>
+          <w:rFonts w:ascii="CMR10" w:hAnsi="CMR10" w:cs="CMR10"/>
+          <w:sz w:val="28"/>
+          <w:szCs w:val="28"/>
+          <w:lang w:val="en-CH"/>
+        </w:rPr>
+        <w:tab/>
+      </w:r>
+      <w:r>
+        <w:rPr>
+          <w:rFonts w:ascii="CMR10" w:hAnsi="CMR10" w:cs="CMR10"/>
+          <w:sz w:val="28"/>
+          <w:szCs w:val="28"/>
+          <w:lang w:val="en-CH"/>
+        </w:rPr>
+        <w:tab/>
+      </w:r>
+      <w:r>
+        <w:rPr>
+          <w:rFonts w:ascii="CMR10" w:hAnsi="CMR10" w:cs="CMR10"/>
+          <w:sz w:val="28"/>
+          <w:szCs w:val="28"/>
+          <w:lang w:val="en-CH"/>
+        </w:rPr>
+        <w:tab/>
+      </w:r>
+      <w:r>
+        <w:rPr>
+          <w:rFonts w:ascii="CMR10" w:hAnsi="CMR10" w:cs="CMR10"/>
+          <w:sz w:val="28"/>
+          <w:szCs w:val="28"/>
+          <w:lang w:val="en-CH"/>
+        </w:rPr>
+        <w:tab/>
+      </w:r>
+      <w:r>
+        <w:rPr>
+          <w:rFonts w:ascii="CMR10" w:hAnsi="CMR10" w:cs="CMR10"/>
+          <w:sz w:val="28"/>
+          <w:szCs w:val="28"/>
+          <w:lang w:val="en-CH"/>
+        </w:rPr>
+        <w:tab/>
+      </w:r>
+      <w:r>
+        <w:rPr>
+          <w:rFonts w:ascii="CMR10" w:hAnsi="CMR10" w:cs="CMR10"/>
+          <w:sz w:val="28"/>
+          <w:szCs w:val="28"/>
+          <w:lang w:val="en-CH"/>
+        </w:rPr>
+        <w:tab/>
+      </w:r>
+      <w:r>
+        <w:rPr>
+          <w:rFonts w:ascii="CMR10" w:hAnsi="CMR10" w:cs="CMR10"/>
+          <w:sz w:val="28"/>
+          <w:szCs w:val="28"/>
+          <w:lang w:val="en-CH"/>
+        </w:rPr>
+        <w:tab/>
+      </w:r>
+      <w:r>
+        <w:rPr>
+          <w:rFonts w:ascii="CMR10" w:hAnsi="CMR10" w:cs="CMR10"/>
+          <w:sz w:val="28"/>
+          <w:szCs w:val="28"/>
+          <w:lang w:val="en-GB"/>
+        </w:rPr>
+        <w:t>(</w:t>
+      </w:r>
+      <w:r>
+        <w:rPr>
+          <w:rFonts w:ascii="CMR10" w:hAnsi="CMR10" w:cs="CMR10"/>
+          <w:sz w:val="28"/>
+          <w:szCs w:val="28"/>
+          <w:lang w:val="en-GB"/>
+        </w:rPr>
+        <w:t>6</w:t>
+      </w:r>
+      <w:r>
+        <w:rPr>
+          <w:rFonts w:ascii="CMR10" w:hAnsi="CMR10" w:cs="CMR10"/>
+          <w:sz w:val="28"/>
+          <w:szCs w:val="28"/>
+          <w:lang w:val="en-GB"/>
+        </w:rPr>
+        <w:t>)</w:t>
+      </w:r>
+    </w:p>
+    <w:p>
+      <w:pPr>
+        <w:autoSpaceDE w:val="0"/>
+        <w:autoSpaceDN w:val="0"/>
+        <w:adjustRightInd w:val="0"/>
+        <w:spacing w:after="0" w:line="360" w:lineRule="auto"/>
+        <w:rPr>
+          <w:rFonts w:ascii="Microsoft Sans Serif" w:hAnsi="Microsoft Sans Serif" w:cs="Microsoft Sans Serif"/>
+          <w:sz w:val="24"/>
+          <w:szCs w:val="24"/>
+          <w:lang w:val="en-GB"/>
+        </w:rPr>
+      </w:pPr>
+      <w:r>
+        <w:rPr>
+          <w:rFonts w:ascii="Microsoft Sans Serif" w:hAnsi="Microsoft Sans Serif" w:cs="Microsoft Sans Serif"/>
+          <w:sz w:val="24"/>
+          <w:szCs w:val="24"/>
+          <w:lang w:val="en-GB"/>
+        </w:rPr>
+        <w:t xml:space="preserve">where </w:t>
+      </w:r>
+      <w:proofErr w:type="gramStart"/>
+      <w:r>
+        <w:rPr>
+          <w:rFonts w:ascii="Microsoft Sans Serif" w:hAnsi="Microsoft Sans Serif" w:cs="Microsoft Sans Serif"/>
+          <w:sz w:val="24"/>
+          <w:szCs w:val="24"/>
+          <w:lang w:val="en-GB"/>
+        </w:rPr>
+        <w:t>θ(</w:t>
+      </w:r>
+      <w:proofErr w:type="gramEnd"/>
+      <w:r>
+        <w:rPr>
+          <w:rFonts w:ascii="Microsoft Sans Serif" w:hAnsi="Microsoft Sans Serif" w:cs="Microsoft Sans Serif"/>
+          <w:sz w:val="24"/>
+          <w:szCs w:val="24"/>
+          <w:lang w:val="en-GB"/>
+        </w:rPr>
+        <w:t>., .) denotes the angle between two vectors and r is the radius of the spherical safe region</w:t>
+      </w:r>
+      <w:r>
+        <w:rPr>
+          <w:rFonts w:ascii="Microsoft Sans Serif" w:hAnsi="Microsoft Sans Serif" w:cs="Microsoft Sans Serif"/>
+          <w:sz w:val="24"/>
+          <w:szCs w:val="24"/>
+          <w:lang w:val="en-GB"/>
+        </w:rPr>
+        <w:t>, but to calculate the MaxS we have to cases, which we can obtain from this theorem:</w:t>
+      </w:r>
+    </w:p>
+    <w:p>
+      <w:pPr>
+        <w:autoSpaceDE w:val="0"/>
+        <w:autoSpaceDN w:val="0"/>
+        <w:adjustRightInd w:val="0"/>
+        <w:spacing w:after="0" w:line="360" w:lineRule="auto"/>
+        <w:rPr>
+          <w:rFonts w:ascii="Microsoft Sans Serif" w:hAnsi="Microsoft Sans Serif" w:cs="Microsoft Sans Serif"/>
+          <w:sz w:val="24"/>
+          <w:szCs w:val="24"/>
+          <w:lang w:val="en-GB"/>
+        </w:rPr>
+      </w:pPr>
+      <w:r>
+        <w:rPr>
+          <w:rFonts w:ascii="Times-Roman" w:hAnsi="Times-Roman" w:cs="Times-Roman"/>
+          <w:b/>
+          <w:bCs/>
+          <w:sz w:val="32"/>
+          <w:szCs w:val="32"/>
+          <w:u w:val="single"/>
+          <w:lang w:val="en-GB"/>
+        </w:rPr>
+        <w:t>Theorem 2</w:t>
+      </w:r>
+      <w:r>
+        <w:rPr>
+          <w:rFonts w:ascii="Times-Roman" w:hAnsi="Times-Roman" w:cs="Times-Roman"/>
+          <w:b/>
+          <w:bCs/>
+          <w:sz w:val="32"/>
+          <w:szCs w:val="32"/>
+          <w:u w:val="single"/>
+          <w:lang w:val="en-GB"/>
+        </w:rPr>
+        <w:t>:</w:t>
+      </w:r>
+      <w:r>
+        <w:rPr>
+          <w:rFonts w:ascii="Times-Roman" w:hAnsi="Times-Roman" w:cs="Times-Roman"/>
+          <w:b/>
+          <w:bCs/>
+          <w:sz w:val="32"/>
+          <w:szCs w:val="32"/>
+          <w:u w:val="single"/>
+          <w:lang w:val="en-GB"/>
+        </w:rPr>
+        <w:t xml:space="preserve"> </w:t>
+      </w:r>
+      <w:r>
+        <w:rPr>
+          <w:rFonts w:ascii="Microsoft Sans Serif" w:hAnsi="Microsoft Sans Serif" w:cs="Microsoft Sans Serif"/>
+          <w:sz w:val="24"/>
+          <w:szCs w:val="24"/>
+          <w:lang w:val="en-GB"/>
+        </w:rPr>
+        <w:t>For an ad vector a, let x</w:t>
+      </w:r>
+      <w:r>
+        <w:rPr>
+          <w:rFonts w:ascii="Microsoft Sans Serif" w:hAnsi="Microsoft Sans Serif" w:cs="Microsoft Sans Serif"/>
+          <w:sz w:val="24"/>
+          <w:szCs w:val="24"/>
+          <w:vertAlign w:val="superscript"/>
+          <w:lang w:val="en-GB"/>
+        </w:rPr>
+        <w:t>*</w:t>
+      </w:r>
+      <w:r>
+        <w:rPr>
+          <w:rFonts w:ascii="Microsoft Sans Serif" w:hAnsi="Microsoft Sans Serif" w:cs="Microsoft Sans Serif"/>
+          <w:sz w:val="24"/>
+          <w:szCs w:val="24"/>
+          <w:vertAlign w:val="subscript"/>
+          <w:lang w:val="en-GB"/>
+        </w:rPr>
+        <w:t>max</w:t>
+      </w:r>
+      <w:r>
+        <w:rPr>
+          <w:rFonts w:ascii="Cambria Math" w:hAnsi="Cambria Math" w:cs="Cambria Math"/>
+          <w:sz w:val="24"/>
+          <w:szCs w:val="24"/>
+          <w:vertAlign w:val="superscript"/>
+          <w:lang w:val="en-GB"/>
+        </w:rPr>
+        <w:t xml:space="preserve"> </w:t>
+      </w:r>
+      <w:r>
+        <w:rPr>
+          <w:rFonts w:ascii="Microsoft Sans Serif" w:hAnsi="Microsoft Sans Serif" w:cs="Microsoft Sans Serif"/>
+          <w:sz w:val="24"/>
+          <w:szCs w:val="24"/>
+          <w:lang w:val="en-GB"/>
+        </w:rPr>
+        <w:t xml:space="preserve">be the vector obtained by directly applying MinS on the spherical safe region. Let I be an index set such that </w:t>
+      </w:r>
+    </w:p>
+    <w:p>
+      <w:pPr>
+        <w:autoSpaceDE w:val="0"/>
+        <w:autoSpaceDN w:val="0"/>
+        <w:adjustRightInd w:val="0"/>
+        <w:spacing w:after="0" w:line="360" w:lineRule="auto"/>
+        <w:rPr>
+          <w:rFonts w:ascii="Microsoft Sans Serif" w:hAnsi="Microsoft Sans Serif" w:cs="Microsoft Sans Serif"/>
+          <w:sz w:val="24"/>
+          <w:szCs w:val="24"/>
+          <w:lang w:val="en-GB"/>
+        </w:rPr>
+      </w:pPr>
+      <w:r>
+        <w:rPr>
+          <w:rFonts w:ascii="Microsoft Sans Serif" w:hAnsi="Microsoft Sans Serif" w:cs="Microsoft Sans Serif"/>
+          <w:sz w:val="24"/>
+          <w:szCs w:val="24"/>
+          <w:lang w:val="en-GB"/>
+        </w:rPr>
+        <w:t>I = {i| x</w:t>
+      </w:r>
+      <w:r>
+        <w:rPr>
+          <w:rFonts w:ascii="Microsoft Sans Serif" w:hAnsi="Microsoft Sans Serif" w:cs="Microsoft Sans Serif"/>
+          <w:sz w:val="24"/>
+          <w:szCs w:val="24"/>
+          <w:vertAlign w:val="superscript"/>
+          <w:lang w:val="en-GB"/>
+        </w:rPr>
+        <w:t>*</w:t>
+      </w:r>
+      <w:r>
+        <w:rPr>
+          <w:rFonts w:ascii="Microsoft Sans Serif" w:hAnsi="Microsoft Sans Serif" w:cs="Microsoft Sans Serif"/>
+          <w:sz w:val="24"/>
+          <w:szCs w:val="24"/>
+          <w:vertAlign w:val="subscript"/>
+          <w:lang w:val="en-GB"/>
+        </w:rPr>
+        <w:t>max</w:t>
+      </w:r>
+      <w:r>
+        <w:rPr>
+          <w:rFonts w:ascii="Cambria Math" w:hAnsi="Cambria Math" w:cs="Cambria Math"/>
+          <w:sz w:val="24"/>
+          <w:szCs w:val="24"/>
+          <w:vertAlign w:val="superscript"/>
+          <w:lang w:val="en-GB"/>
+        </w:rPr>
+        <w:t xml:space="preserve"> </w:t>
+      </w:r>
+      <w:r>
+        <w:rPr>
+          <w:rFonts w:ascii="Microsoft Sans Serif" w:hAnsi="Microsoft Sans Serif" w:cs="Microsoft Sans Serif"/>
+          <w:sz w:val="24"/>
+          <w:szCs w:val="24"/>
+          <w:lang w:val="en-GB"/>
+        </w:rPr>
+        <w:t xml:space="preserve">(i) &lt; 0} and S(i) be the region where the sphere intersects with the plane x(i) = 0 </w:t>
+      </w:r>
+      <w:r>
+        <w:rPr>
+          <w:rFonts w:ascii="Cambria Math" w:hAnsi="Cambria Math" w:cs="Cambria Math"/>
+          <w:sz w:val="24"/>
+          <w:szCs w:val="24"/>
+          <w:lang w:val="en-GB"/>
+        </w:rPr>
+        <w:t>∀</w:t>
+      </w:r>
+      <w:r>
+        <w:rPr>
+          <w:rFonts w:ascii="Microsoft Sans Serif" w:hAnsi="Microsoft Sans Serif" w:cs="Microsoft Sans Serif"/>
+          <w:sz w:val="24"/>
+          <w:szCs w:val="24"/>
+          <w:lang w:val="en-GB"/>
+        </w:rPr>
+        <w:t xml:space="preserve">i </w:t>
+      </w:r>
+      <w:r>
+        <w:rPr>
+          <w:rFonts w:ascii="Cambria Math" w:hAnsi="Cambria Math" w:cs="Cambria Math"/>
+          <w:sz w:val="24"/>
+          <w:szCs w:val="24"/>
+          <w:lang w:val="en-GB"/>
+        </w:rPr>
+        <w:t>∈</w:t>
+      </w:r>
+      <w:r>
+        <w:rPr>
+          <w:rFonts w:ascii="Microsoft Sans Serif" w:hAnsi="Microsoft Sans Serif" w:cs="Microsoft Sans Serif"/>
+          <w:sz w:val="24"/>
+          <w:szCs w:val="24"/>
+          <w:lang w:val="en-GB"/>
+        </w:rPr>
+        <w:t xml:space="preserve"> I. If I </w:t>
+      </w:r>
+      <w:proofErr w:type="gramStart"/>
+      <w:r>
+        <w:rPr>
+          <w:rFonts w:ascii="Microsoft Sans Serif" w:hAnsi="Microsoft Sans Serif" w:cs="Microsoft Sans Serif"/>
+          <w:sz w:val="24"/>
+          <w:szCs w:val="24"/>
+          <w:lang w:val="en-GB"/>
+        </w:rPr>
+        <w:t>is</w:t>
+      </w:r>
+      <w:proofErr w:type="gramEnd"/>
+      <w:r>
+        <w:rPr>
+          <w:rFonts w:ascii="Microsoft Sans Serif" w:hAnsi="Microsoft Sans Serif" w:cs="Microsoft Sans Serif"/>
+          <w:sz w:val="24"/>
+          <w:szCs w:val="24"/>
+          <w:lang w:val="en-GB"/>
+        </w:rPr>
+        <w:t xml:space="preserve"> an empty set, x</w:t>
+      </w:r>
+      <w:r>
+        <w:rPr>
+          <w:rFonts w:ascii="Microsoft Sans Serif" w:hAnsi="Microsoft Sans Serif" w:cs="Microsoft Sans Serif"/>
+          <w:sz w:val="24"/>
+          <w:szCs w:val="24"/>
+          <w:vertAlign w:val="subscript"/>
+          <w:lang w:val="en-GB"/>
+        </w:rPr>
+        <w:t xml:space="preserve">max </w:t>
+      </w:r>
+      <w:r>
+        <w:rPr>
+          <w:rFonts w:ascii="Microsoft Sans Serif" w:hAnsi="Microsoft Sans Serif" w:cs="Microsoft Sans Serif"/>
+          <w:sz w:val="24"/>
+          <w:szCs w:val="24"/>
+          <w:lang w:val="en-GB"/>
+        </w:rPr>
+        <w:t xml:space="preserve">can be calculated by Eqn 6. </w:t>
+      </w:r>
+      <w:proofErr w:type="gramStart"/>
+      <w:r>
+        <w:rPr>
+          <w:rFonts w:ascii="Microsoft Sans Serif" w:hAnsi="Microsoft Sans Serif" w:cs="Microsoft Sans Serif"/>
+          <w:sz w:val="24"/>
+          <w:szCs w:val="24"/>
+          <w:lang w:val="en-GB"/>
+        </w:rPr>
+        <w:t>Otherwise,x</w:t>
+      </w:r>
+      <w:r>
+        <w:rPr>
+          <w:rFonts w:ascii="Microsoft Sans Serif" w:hAnsi="Microsoft Sans Serif" w:cs="Microsoft Sans Serif"/>
+          <w:sz w:val="24"/>
+          <w:szCs w:val="24"/>
+          <w:vertAlign w:val="subscript"/>
+          <w:lang w:val="en-GB"/>
+        </w:rPr>
+        <w:t>max</w:t>
+      </w:r>
+      <w:proofErr w:type="gramEnd"/>
+      <w:r>
+        <w:rPr>
+          <w:rFonts w:ascii="Microsoft Sans Serif" w:hAnsi="Microsoft Sans Serif" w:cs="Microsoft Sans Serif"/>
+          <w:sz w:val="24"/>
+          <w:szCs w:val="24"/>
+          <w:lang w:val="en-GB"/>
+        </w:rPr>
+        <w:t xml:space="preserve"> is obtained by: x</w:t>
+      </w:r>
+      <w:r>
+        <w:rPr>
+          <w:rFonts w:ascii="Microsoft Sans Serif" w:hAnsi="Microsoft Sans Serif" w:cs="Microsoft Sans Serif"/>
+          <w:sz w:val="24"/>
+          <w:szCs w:val="24"/>
+          <w:vertAlign w:val="subscript"/>
+          <w:lang w:val="en-GB"/>
+        </w:rPr>
+        <w:t>max</w:t>
+      </w:r>
+      <w:r>
+        <w:rPr>
+          <w:rFonts w:ascii="Microsoft Sans Serif" w:hAnsi="Microsoft Sans Serif" w:cs="Microsoft Sans Serif"/>
+          <w:sz w:val="24"/>
+          <w:szCs w:val="24"/>
+          <w:lang w:val="en-GB"/>
+        </w:rPr>
+        <w:t xml:space="preserve"> = argmax q {θ(a, q)|q </w:t>
+      </w:r>
+      <w:r>
+        <w:rPr>
+          <w:rFonts w:ascii="Cambria Math" w:hAnsi="Cambria Math" w:cs="Cambria Math"/>
+          <w:sz w:val="24"/>
+          <w:szCs w:val="24"/>
+          <w:lang w:val="en-GB"/>
+        </w:rPr>
+        <w:t>∈</w:t>
+      </w:r>
+      <w:r>
+        <w:rPr>
+          <w:rFonts w:ascii="Microsoft Sans Serif" w:hAnsi="Microsoft Sans Serif" w:cs="Microsoft Sans Serif"/>
+          <w:sz w:val="24"/>
+          <w:szCs w:val="24"/>
+          <w:lang w:val="en-GB"/>
+        </w:rPr>
+        <w:t xml:space="preserve"> S(i) </w:t>
+      </w:r>
+      <w:r>
+        <w:rPr>
+          <w:rFonts w:ascii="Cambria Math" w:hAnsi="Cambria Math" w:cs="Cambria Math"/>
+          <w:sz w:val="24"/>
+          <w:szCs w:val="24"/>
+          <w:lang w:val="en-GB"/>
+        </w:rPr>
+        <w:t>∀</w:t>
+      </w:r>
+      <w:r>
+        <w:rPr>
+          <w:rFonts w:ascii="Microsoft Sans Serif" w:hAnsi="Microsoft Sans Serif" w:cs="Microsoft Sans Serif"/>
+          <w:sz w:val="24"/>
+          <w:szCs w:val="24"/>
+          <w:lang w:val="en-GB"/>
+        </w:rPr>
+        <w:t xml:space="preserve">i </w:t>
+      </w:r>
+      <w:r>
+        <w:rPr>
+          <w:rFonts w:ascii="Cambria Math" w:hAnsi="Cambria Math" w:cs="Cambria Math"/>
+          <w:sz w:val="24"/>
+          <w:szCs w:val="24"/>
+          <w:lang w:val="en-GB"/>
+        </w:rPr>
+        <w:t>∈</w:t>
+      </w:r>
+      <w:r>
+        <w:rPr>
+          <w:rFonts w:ascii="Microsoft Sans Serif" w:hAnsi="Microsoft Sans Serif" w:cs="Microsoft Sans Serif"/>
+          <w:sz w:val="24"/>
+          <w:szCs w:val="24"/>
+          <w:lang w:val="en-GB"/>
+        </w:rPr>
+        <w:t xml:space="preserve"> I}</w:t>
+      </w:r>
+      <w:r>
+        <w:rPr>
+          <w:rFonts w:ascii="Microsoft Sans Serif" w:hAnsi="Microsoft Sans Serif" w:cs="Microsoft Sans Serif"/>
+          <w:sz w:val="24"/>
+          <w:szCs w:val="24"/>
+          <w:vertAlign w:val="superscript"/>
+          <w:lang w:val="en-GB"/>
+        </w:rPr>
+        <w:t>4</w:t>
+      </w:r>
+      <w:r>
+        <w:rPr>
+          <w:rFonts w:ascii="Microsoft Sans Serif" w:hAnsi="Microsoft Sans Serif" w:cs="Microsoft Sans Serif"/>
+          <w:sz w:val="24"/>
+          <w:szCs w:val="24"/>
+          <w:lang w:val="en-GB"/>
+        </w:rPr>
+        <w:t xml:space="preserve"> </w:t>
+      </w:r>
+      <w:r>
+        <w:rPr>
+          <w:rFonts w:ascii="Microsoft Sans Serif" w:hAnsi="Microsoft Sans Serif" w:cs="Microsoft Sans Serif"/>
+          <w:sz w:val="24"/>
+          <w:szCs w:val="24"/>
+          <w:lang w:val="en-GB"/>
+        </w:rPr>
+        <w:tab/>
+      </w:r>
+      <w:r>
+        <w:rPr>
+          <w:rFonts w:ascii="Microsoft Sans Serif" w:hAnsi="Microsoft Sans Serif" w:cs="Microsoft Sans Serif"/>
+          <w:sz w:val="24"/>
+          <w:szCs w:val="24"/>
+          <w:lang w:val="en-GB"/>
+        </w:rPr>
+        <w:tab/>
+        <w:t>(7)</w:t>
+      </w:r>
+    </w:p>
+    <w:p>
+      <w:pPr>
+        <w:autoSpaceDE w:val="0"/>
+        <w:autoSpaceDN w:val="0"/>
+        <w:adjustRightInd w:val="0"/>
+        <w:spacing w:after="0" w:line="360" w:lineRule="auto"/>
+        <w:rPr>
+          <w:rFonts w:ascii="Times-Roman" w:hAnsi="Times-Roman" w:cs="Times-Roman"/>
+          <w:b/>
+          <w:bCs/>
+          <w:sz w:val="32"/>
+          <w:szCs w:val="32"/>
+          <w:u w:val="single"/>
+          <w:lang w:val="en-GB"/>
+        </w:rPr>
+      </w:pPr>
+      <w:r>
+        <w:rPr>
+          <w:rFonts w:ascii="Times-Roman" w:hAnsi="Times-Roman" w:cs="Times-Roman"/>
+          <w:b/>
+          <w:bCs/>
+          <w:sz w:val="32"/>
+          <w:szCs w:val="32"/>
+          <w:u w:val="single"/>
+          <w:lang w:val="en-GB"/>
+        </w:rPr>
+        <w:t>Safe Region Based Query Processing</w:t>
+      </w:r>
+      <w:r>
+        <w:rPr>
+          <w:rFonts w:ascii="Times-Roman" w:hAnsi="Times-Roman" w:cs="Times-Roman"/>
+          <w:b/>
+          <w:bCs/>
+          <w:sz w:val="32"/>
+          <w:szCs w:val="32"/>
+          <w:u w:val="single"/>
+          <w:lang w:val="en-GB"/>
+        </w:rPr>
+        <w:t xml:space="preserve">: </w:t>
+      </w:r>
+    </w:p>
+    <w:p>
+      <w:pPr>
+        <w:autoSpaceDE w:val="0"/>
+        <w:autoSpaceDN w:val="0"/>
+        <w:adjustRightInd w:val="0"/>
+        <w:spacing w:after="0" w:line="360" w:lineRule="auto"/>
+        <w:rPr>
+          <w:rFonts w:ascii="Microsoft Sans Serif" w:hAnsi="Microsoft Sans Serif" w:cs="Microsoft Sans Serif"/>
+          <w:sz w:val="24"/>
+          <w:szCs w:val="24"/>
+          <w:lang w:val="en-GB"/>
+        </w:rPr>
+      </w:pPr>
+      <w:r>
+        <w:rPr>
+          <w:rFonts w:ascii="Microsoft Sans Serif" w:hAnsi="Microsoft Sans Serif" w:cs="Microsoft Sans Serif"/>
+          <w:sz w:val="24"/>
+          <w:szCs w:val="24"/>
+          <w:lang w:val="en-GB"/>
+        </w:rPr>
+        <w:t xml:space="preserve">They have discovered, that if </w:t>
+      </w:r>
+      <w:r>
+        <w:rPr>
+          <w:rFonts w:ascii="Microsoft Sans Serif" w:hAnsi="Microsoft Sans Serif" w:cs="Microsoft Sans Serif"/>
+          <w:sz w:val="24"/>
+          <w:szCs w:val="24"/>
+          <w:lang w:val="en-GB"/>
+        </w:rPr>
+        <w:t>two processes are in the same scalar, maybe one of them will in the safe region and the other is not</w:t>
+      </w:r>
+      <w:r>
+        <w:rPr>
+          <w:rFonts w:ascii="Microsoft Sans Serif" w:hAnsi="Microsoft Sans Serif" w:cs="Microsoft Sans Serif"/>
+          <w:sz w:val="24"/>
+          <w:szCs w:val="24"/>
+          <w:lang w:val="en-GB"/>
+        </w:rPr>
+        <w:t xml:space="preserve">, </w:t>
+      </w:r>
+      <w:r>
+        <w:rPr>
+          <w:rFonts w:ascii="Microsoft Sans Serif" w:hAnsi="Microsoft Sans Serif" w:cs="Microsoft Sans Serif"/>
+          <w:sz w:val="24"/>
+          <w:szCs w:val="24"/>
+          <w:lang w:val="en-GB"/>
+        </w:rPr>
+        <w:t>if</w:t>
+      </w:r>
+      <w:r>
+        <w:rPr>
+          <w:rFonts w:ascii="Microsoft Sans Serif" w:hAnsi="Microsoft Sans Serif" w:cs="Microsoft Sans Serif"/>
+          <w:sz w:val="24"/>
+          <w:szCs w:val="24"/>
+          <w:lang w:val="en-GB"/>
+        </w:rPr>
+        <w:t xml:space="preserve"> they have done a simple checks whi</w:t>
+      </w:r>
+      <w:r>
+        <w:rPr>
+          <w:rFonts w:ascii="Microsoft Sans Serif" w:hAnsi="Microsoft Sans Serif" w:cs="Microsoft Sans Serif"/>
+          <w:sz w:val="24"/>
+          <w:szCs w:val="24"/>
+          <w:lang w:val="en-GB"/>
+        </w:rPr>
+        <w:t>ch is like</w:t>
+      </w:r>
+      <w:r>
+        <w:rPr>
+          <w:rFonts w:ascii="Microsoft Sans Serif" w:hAnsi="Microsoft Sans Serif" w:cs="Microsoft Sans Serif"/>
+          <w:sz w:val="24"/>
+          <w:szCs w:val="24"/>
+          <w:lang w:val="en-GB"/>
+        </w:rPr>
+        <w:t xml:space="preserve"> </w:t>
+      </w:r>
+      <w:r>
+        <w:rPr>
+          <w:rFonts w:ascii="Microsoft Sans Serif" w:hAnsi="Microsoft Sans Serif" w:cs="Microsoft Sans Serif"/>
+          <w:sz w:val="24"/>
+          <w:szCs w:val="24"/>
+          <w:lang w:val="en-GB"/>
+        </w:rPr>
+        <w:t xml:space="preserve">Q </w:t>
+      </w:r>
+      <w:r>
+        <w:rPr>
+          <w:rFonts w:ascii="Microsoft Sans Serif" w:hAnsi="Microsoft Sans Serif" w:cs="Microsoft Sans Serif" w:hint="eastAsia"/>
+          <w:sz w:val="24"/>
+          <w:szCs w:val="24"/>
+          <w:lang w:val="en-GB"/>
+        </w:rPr>
+        <w:t>≥</w:t>
+      </w:r>
+      <w:r>
+        <w:rPr>
+          <w:rFonts w:ascii="Microsoft Sans Serif" w:hAnsi="Microsoft Sans Serif" w:cs="Microsoft Sans Serif"/>
+          <w:sz w:val="24"/>
+          <w:szCs w:val="24"/>
+          <w:lang w:val="en-GB"/>
+        </w:rPr>
+        <w:t xml:space="preserve"> Q</w:t>
+      </w:r>
+      <w:r>
+        <w:rPr>
+          <w:rFonts w:ascii="Microsoft Sans Serif" w:hAnsi="Microsoft Sans Serif" w:cs="Microsoft Sans Serif"/>
+          <w:sz w:val="24"/>
+          <w:szCs w:val="24"/>
+          <w:vertAlign w:val="subscript"/>
+          <w:lang w:val="en-GB"/>
+        </w:rPr>
+        <w:t>u</w:t>
+      </w:r>
+      <w:r>
+        <w:rPr>
+          <w:rFonts w:ascii="Microsoft Sans Serif" w:hAnsi="Microsoft Sans Serif" w:cs="Microsoft Sans Serif"/>
+          <w:sz w:val="24"/>
+          <w:szCs w:val="24"/>
+          <w:vertAlign w:val="superscript"/>
+          <w:lang w:val="en-GB"/>
+        </w:rPr>
+        <w:t>lb</w:t>
+      </w:r>
+      <w:r>
+        <w:rPr>
+          <w:rFonts w:ascii="Microsoft Sans Serif" w:hAnsi="Microsoft Sans Serif" w:cs="Microsoft Sans Serif"/>
+          <w:sz w:val="24"/>
+          <w:szCs w:val="24"/>
+          <w:lang w:val="en-GB"/>
+        </w:rPr>
+        <w:t xml:space="preserve"> </w:t>
+      </w:r>
+      <w:r>
+        <w:rPr>
+          <w:rFonts w:ascii="Microsoft Sans Serif" w:hAnsi="Microsoft Sans Serif" w:cs="Microsoft Sans Serif"/>
+          <w:sz w:val="24"/>
+          <w:szCs w:val="24"/>
+          <w:lang w:val="en-GB"/>
+        </w:rPr>
+        <w:t xml:space="preserve"> </w:t>
+      </w:r>
+      <w:r>
+        <w:rPr>
+          <w:rFonts w:ascii="Cambria Math" w:hAnsi="Cambria Math" w:cs="Cambria Math"/>
+          <w:sz w:val="24"/>
+          <w:szCs w:val="24"/>
+          <w:lang w:val="en-GB"/>
+        </w:rPr>
+        <w:t>∧</w:t>
+      </w:r>
+      <w:r>
+        <w:rPr>
+          <w:rFonts w:ascii="Microsoft Sans Serif" w:hAnsi="Microsoft Sans Serif" w:cs="Microsoft Sans Serif"/>
+          <w:sz w:val="24"/>
+          <w:szCs w:val="24"/>
+          <w:lang w:val="en-GB"/>
+        </w:rPr>
+        <w:t xml:space="preserve"> Q </w:t>
+      </w:r>
+      <w:r>
+        <w:rPr>
+          <w:rFonts w:ascii="Microsoft Sans Serif" w:hAnsi="Microsoft Sans Serif" w:cs="Microsoft Sans Serif" w:hint="eastAsia"/>
+          <w:sz w:val="24"/>
+          <w:szCs w:val="24"/>
+          <w:lang w:val="en-GB"/>
+        </w:rPr>
+        <w:t>≤</w:t>
+      </w:r>
+      <w:r>
+        <w:rPr>
+          <w:rFonts w:ascii="Microsoft Sans Serif" w:hAnsi="Microsoft Sans Serif" w:cs="Microsoft Sans Serif"/>
+          <w:sz w:val="24"/>
+          <w:szCs w:val="24"/>
+          <w:lang w:val="en-GB"/>
+        </w:rPr>
+        <w:t xml:space="preserve"> Q</w:t>
+      </w:r>
+      <w:r>
+        <w:rPr>
+          <w:rFonts w:ascii="Microsoft Sans Serif" w:hAnsi="Microsoft Sans Serif" w:cs="Microsoft Sans Serif"/>
+          <w:sz w:val="24"/>
+          <w:szCs w:val="24"/>
+          <w:vertAlign w:val="subscript"/>
+          <w:lang w:val="en-GB"/>
+        </w:rPr>
+        <w:t>u</w:t>
+      </w:r>
+      <w:r>
+        <w:rPr>
+          <w:rFonts w:ascii="Microsoft Sans Serif" w:hAnsi="Microsoft Sans Serif" w:cs="Microsoft Sans Serif"/>
+          <w:sz w:val="24"/>
+          <w:szCs w:val="24"/>
+          <w:vertAlign w:val="superscript"/>
+          <w:lang w:val="en-GB"/>
+        </w:rPr>
+        <w:t>ub</w:t>
+      </w:r>
+      <w:r>
+        <w:rPr>
+          <w:rFonts w:ascii="Microsoft Sans Serif" w:hAnsi="Microsoft Sans Serif" w:cs="Microsoft Sans Serif"/>
+          <w:sz w:val="24"/>
+          <w:szCs w:val="24"/>
+          <w:lang w:val="en-GB"/>
+        </w:rPr>
+        <w:t xml:space="preserve"> </w:t>
+      </w:r>
+      <w:r>
+        <w:rPr>
+          <w:rFonts w:ascii="Microsoft Sans Serif" w:hAnsi="Microsoft Sans Serif" w:cs="Microsoft Sans Serif"/>
+          <w:sz w:val="24"/>
+          <w:szCs w:val="24"/>
+          <w:lang w:val="en-GB"/>
+        </w:rPr>
+        <w:t>, so for example if they have two queries, which share the same set of ads</w:t>
+      </w:r>
+      <w:r>
+        <w:rPr>
+          <w:rFonts w:ascii="Microsoft Sans Serif" w:hAnsi="Microsoft Sans Serif" w:cs="Microsoft Sans Serif"/>
+          <w:sz w:val="24"/>
+          <w:szCs w:val="24"/>
+          <w:lang w:val="en-GB"/>
+        </w:rPr>
+        <w:t xml:space="preserve"> such as </w:t>
+      </w:r>
+      <w:r>
+        <w:rPr>
+          <w:rFonts w:ascii="Microsoft Sans Serif" w:hAnsi="Microsoft Sans Serif" w:cs="Microsoft Sans Serif"/>
+          <w:sz w:val="24"/>
+          <w:szCs w:val="24"/>
+          <w:lang w:val="en-GB"/>
+        </w:rPr>
+        <w:t>Q = (0.3.0.5)</w:t>
+      </w:r>
+      <w:r>
+        <w:rPr>
+          <w:rFonts w:ascii="Microsoft Sans Serif" w:hAnsi="Microsoft Sans Serif" w:cs="Microsoft Sans Serif"/>
+          <w:sz w:val="24"/>
+          <w:szCs w:val="24"/>
+          <w:lang w:val="en-GB"/>
+        </w:rPr>
+        <w:t xml:space="preserve"> and </w:t>
+      </w:r>
+      <w:r>
+        <w:rPr>
+          <w:rFonts w:ascii="Microsoft Sans Serif" w:hAnsi="Microsoft Sans Serif" w:cs="Microsoft Sans Serif"/>
+          <w:sz w:val="24"/>
+          <w:szCs w:val="24"/>
+          <w:lang w:val="en-GB"/>
+        </w:rPr>
+        <w:t>Q</w:t>
+      </w:r>
+      <w:r>
+        <w:rPr>
+          <w:rFonts w:ascii="Cambria Math" w:hAnsi="Cambria Math" w:cs="Cambria Math"/>
+          <w:sz w:val="24"/>
+          <w:szCs w:val="24"/>
+          <w:lang w:val="en-GB"/>
+        </w:rPr>
+        <w:t>∗</w:t>
+      </w:r>
+      <w:r>
+        <w:rPr>
+          <w:rFonts w:ascii="Microsoft Sans Serif" w:hAnsi="Microsoft Sans Serif" w:cs="Microsoft Sans Serif"/>
+          <w:sz w:val="24"/>
+          <w:szCs w:val="24"/>
+          <w:lang w:val="en-GB"/>
+        </w:rPr>
+        <w:t xml:space="preserve"> = (0.15, 0.25)</w:t>
+      </w:r>
+      <w:r>
+        <w:rPr>
+          <w:rFonts w:ascii="Microsoft Sans Serif" w:hAnsi="Microsoft Sans Serif" w:cs="Microsoft Sans Serif"/>
+          <w:sz w:val="24"/>
+          <w:szCs w:val="24"/>
+          <w:lang w:val="en-GB"/>
+        </w:rPr>
+        <w:t>, maybe they will not be in the same safe region</w:t>
+      </w:r>
+      <w:r>
+        <w:rPr>
+          <w:rFonts w:ascii="Microsoft Sans Serif" w:hAnsi="Microsoft Sans Serif" w:cs="Microsoft Sans Serif"/>
+          <w:sz w:val="24"/>
+          <w:szCs w:val="24"/>
+          <w:lang w:val="en-GB"/>
+        </w:rPr>
+        <w:t xml:space="preserve"> if the </w:t>
+      </w:r>
+      <w:r>
+        <w:rPr>
+          <w:rFonts w:ascii="Microsoft Sans Serif" w:hAnsi="Microsoft Sans Serif" w:cs="Microsoft Sans Serif"/>
+          <w:sz w:val="24"/>
+          <w:szCs w:val="24"/>
+          <w:lang w:val="en-GB"/>
+        </w:rPr>
+        <w:t>Q</w:t>
+      </w:r>
+      <w:r>
+        <w:rPr>
+          <w:rFonts w:ascii="Microsoft Sans Serif" w:hAnsi="Microsoft Sans Serif" w:cs="Microsoft Sans Serif"/>
+          <w:sz w:val="24"/>
+          <w:szCs w:val="24"/>
+          <w:vertAlign w:val="subscript"/>
+          <w:lang w:val="en-GB"/>
+        </w:rPr>
+        <w:t>u</w:t>
+      </w:r>
+      <w:r>
+        <w:rPr>
+          <w:rFonts w:ascii="Microsoft Sans Serif" w:hAnsi="Microsoft Sans Serif" w:cs="Microsoft Sans Serif"/>
+          <w:sz w:val="24"/>
+          <w:szCs w:val="24"/>
+          <w:vertAlign w:val="superscript"/>
+          <w:lang w:val="en-GB"/>
+        </w:rPr>
+        <w:t>lb</w:t>
+      </w:r>
+      <w:r>
+        <w:rPr>
+          <w:rFonts w:ascii="Microsoft Sans Serif" w:hAnsi="Microsoft Sans Serif" w:cs="Microsoft Sans Serif"/>
+          <w:sz w:val="24"/>
+          <w:szCs w:val="24"/>
+          <w:lang w:val="en-GB"/>
+        </w:rPr>
+        <w:t xml:space="preserve"> = (0.1, 0.2), </w:t>
+      </w:r>
+    </w:p>
+    <w:p>
+      <w:pPr>
+        <w:autoSpaceDE w:val="0"/>
+        <w:autoSpaceDN w:val="0"/>
+        <w:adjustRightInd w:val="0"/>
+        <w:spacing w:after="0" w:line="360" w:lineRule="auto"/>
+        <w:rPr>
+          <w:rFonts w:ascii="Microsoft Sans Serif" w:hAnsi="Microsoft Sans Serif" w:cs="Microsoft Sans Serif"/>
+          <w:sz w:val="24"/>
+          <w:szCs w:val="24"/>
+          <w:lang w:val="en-GB"/>
+        </w:rPr>
+      </w:pPr>
+      <w:r>
+        <w:rPr>
+          <w:rFonts w:ascii="Microsoft Sans Serif" w:hAnsi="Microsoft Sans Serif" w:cs="Microsoft Sans Serif"/>
+          <w:sz w:val="24"/>
+          <w:szCs w:val="24"/>
+          <w:lang w:val="en-GB"/>
+        </w:rPr>
+        <w:t>Q</w:t>
+      </w:r>
+      <w:r>
+        <w:rPr>
+          <w:rFonts w:ascii="Microsoft Sans Serif" w:hAnsi="Microsoft Sans Serif" w:cs="Microsoft Sans Serif"/>
+          <w:sz w:val="24"/>
+          <w:szCs w:val="24"/>
+          <w:vertAlign w:val="subscript"/>
+          <w:lang w:val="en-GB"/>
+        </w:rPr>
+        <w:t>u</w:t>
+      </w:r>
+      <w:r>
+        <w:rPr>
+          <w:rFonts w:ascii="Microsoft Sans Serif" w:hAnsi="Microsoft Sans Serif" w:cs="Microsoft Sans Serif"/>
+          <w:sz w:val="24"/>
+          <w:szCs w:val="24"/>
+          <w:vertAlign w:val="superscript"/>
+          <w:lang w:val="en-GB"/>
+        </w:rPr>
+        <w:t>ub</w:t>
+      </w:r>
+      <w:r>
+        <w:rPr>
+          <w:rFonts w:ascii="Microsoft Sans Serif" w:hAnsi="Microsoft Sans Serif" w:cs="Microsoft Sans Serif"/>
+          <w:sz w:val="24"/>
+          <w:szCs w:val="24"/>
+          <w:lang w:val="en-GB"/>
+        </w:rPr>
+        <w:t xml:space="preserve"> </w:t>
+      </w:r>
+      <w:r>
+        <w:rPr>
+          <w:rFonts w:ascii="Microsoft Sans Serif" w:hAnsi="Microsoft Sans Serif" w:cs="Microsoft Sans Serif"/>
+          <w:sz w:val="24"/>
+          <w:szCs w:val="24"/>
+          <w:lang w:val="en-GB"/>
+        </w:rPr>
+        <w:t>= (0.2, 0.4)</w:t>
+      </w:r>
+      <w:r>
+        <w:rPr>
+          <w:rFonts w:ascii="Microsoft Sans Serif" w:hAnsi="Microsoft Sans Serif" w:cs="Microsoft Sans Serif"/>
+          <w:sz w:val="24"/>
+          <w:szCs w:val="24"/>
+          <w:lang w:val="en-GB"/>
+        </w:rPr>
+        <w:t xml:space="preserve"> for example</w:t>
+      </w:r>
+      <w:r>
+        <w:rPr>
+          <w:rFonts w:ascii="Microsoft Sans Serif" w:hAnsi="Microsoft Sans Serif" w:cs="Microsoft Sans Serif"/>
+          <w:sz w:val="24"/>
+          <w:szCs w:val="24"/>
+          <w:lang w:val="en-GB"/>
+        </w:rPr>
+        <w:t>.</w:t>
+      </w:r>
+      <w:r>
+        <w:rPr>
+          <w:rFonts w:ascii="CMMI7" w:hAnsi="CMMI7" w:cs="CMMI7"/>
+          <w:sz w:val="14"/>
+          <w:szCs w:val="14"/>
+          <w:lang w:val="en-GB"/>
+        </w:rPr>
+        <w:t xml:space="preserve"> </w:t>
+      </w:r>
+      <w:r>
+        <w:rPr>
+          <w:rFonts w:ascii="Microsoft Sans Serif" w:hAnsi="Microsoft Sans Serif" w:cs="Microsoft Sans Serif"/>
+          <w:sz w:val="24"/>
+          <w:szCs w:val="24"/>
+          <w:lang w:val="en-GB"/>
+        </w:rPr>
+        <w:t>For that to many calculations will be recomputed for the new safe region. So, they created a new flexible rule to check, whether a query is in the safe region.</w:t>
+      </w:r>
+      <w:r>
+        <w:rPr>
+          <w:rFonts w:ascii="Microsoft Sans Serif" w:hAnsi="Microsoft Sans Serif" w:cs="Microsoft Sans Serif"/>
+          <w:sz w:val="24"/>
+          <w:szCs w:val="24"/>
+          <w:lang w:val="en-GB"/>
+        </w:rPr>
+        <w:t xml:space="preserve"> </w:t>
+      </w:r>
+      <w:proofErr w:type="gramStart"/>
+      <w:r>
+        <w:rPr>
+          <w:rFonts w:ascii="Microsoft Sans Serif" w:hAnsi="Microsoft Sans Serif" w:cs="Microsoft Sans Serif"/>
+          <w:sz w:val="24"/>
+          <w:szCs w:val="24"/>
+          <w:lang w:val="en-GB"/>
+        </w:rPr>
+        <w:t>So</w:t>
+      </w:r>
+      <w:proofErr w:type="gramEnd"/>
+      <w:r>
+        <w:rPr>
+          <w:rFonts w:ascii="Microsoft Sans Serif" w:hAnsi="Microsoft Sans Serif" w:cs="Microsoft Sans Serif"/>
+          <w:sz w:val="24"/>
+          <w:szCs w:val="24"/>
+          <w:lang w:val="en-GB"/>
+        </w:rPr>
+        <w:t xml:space="preserve"> in Lemma1 they could measure the intersections between a Q and safe region Sphere using the equation 5 with replacing a with Q</w:t>
+      </w:r>
+      <w:r>
+        <w:rPr>
+          <w:rFonts w:ascii="Microsoft Sans Serif" w:hAnsi="Microsoft Sans Serif" w:cs="Microsoft Sans Serif"/>
+          <w:sz w:val="24"/>
+          <w:szCs w:val="24"/>
+          <w:vertAlign w:val="subscript"/>
+          <w:lang w:val="en-GB"/>
+        </w:rPr>
+        <w:t>u</w:t>
+      </w:r>
+      <w:r>
+        <w:rPr>
+          <w:rFonts w:ascii="Microsoft Sans Serif" w:hAnsi="Microsoft Sans Serif" w:cs="Microsoft Sans Serif"/>
+          <w:sz w:val="24"/>
+          <w:szCs w:val="24"/>
+          <w:lang w:val="en-GB"/>
+        </w:rPr>
+        <w:t xml:space="preserve">, by computing the angel between two vectors with at most T </w:t>
+      </w:r>
+      <w:r>
+        <w:rPr>
+          <w:rFonts w:ascii="Microsoft Sans Serif" w:hAnsi="Microsoft Sans Serif" w:cs="Microsoft Sans Serif"/>
+          <w:sz w:val="24"/>
+          <w:szCs w:val="24"/>
+          <w:lang w:val="en-GB"/>
+        </w:rPr>
+        <w:t>dimension</w:t>
+      </w:r>
+      <w:r>
+        <w:rPr>
+          <w:rFonts w:ascii="Microsoft Sans Serif" w:hAnsi="Microsoft Sans Serif" w:cs="Microsoft Sans Serif"/>
+          <w:sz w:val="24"/>
+          <w:szCs w:val="24"/>
+          <w:lang w:val="en-GB"/>
+        </w:rPr>
+        <w:t>(Topic).</w:t>
+      </w:r>
+    </w:p>
+    <w:p>
+      <w:pPr>
+        <w:autoSpaceDE w:val="0"/>
+        <w:autoSpaceDN w:val="0"/>
+        <w:adjustRightInd w:val="0"/>
+        <w:spacing w:after="0" w:line="360" w:lineRule="auto"/>
+        <w:rPr>
+          <w:rFonts w:ascii="Microsoft Sans Serif" w:hAnsi="Microsoft Sans Serif" w:cs="Microsoft Sans Serif"/>
+          <w:sz w:val="24"/>
+          <w:szCs w:val="24"/>
+          <w:lang w:val="en-GB"/>
+        </w:rPr>
+      </w:pPr>
+      <w:r>
+        <w:rPr>
+          <w:rFonts w:ascii="Times-Roman" w:hAnsi="Times-Roman" w:cs="Times-Roman"/>
+          <w:b/>
+          <w:bCs/>
+          <w:sz w:val="32"/>
+          <w:szCs w:val="32"/>
+          <w:u w:val="single"/>
+          <w:lang w:val="en-GB"/>
+        </w:rPr>
+        <w:lastRenderedPageBreak/>
+        <w:t>Lemma 1.</w:t>
+      </w:r>
+      <w:r>
+        <w:rPr>
+          <w:rFonts w:ascii="Times-Bold" w:hAnsi="Times-Bold" w:cs="Times-Bold"/>
+          <w:b/>
+          <w:bCs/>
+          <w:sz w:val="20"/>
+          <w:szCs w:val="20"/>
+          <w:lang w:val="en-CH"/>
+        </w:rPr>
+        <w:t xml:space="preserve"> </w:t>
+      </w:r>
+    </w:p>
+    <w:p>
+      <w:pPr>
+        <w:autoSpaceDE w:val="0"/>
+        <w:autoSpaceDN w:val="0"/>
+        <w:adjustRightInd w:val="0"/>
+        <w:spacing w:after="0" w:line="360" w:lineRule="auto"/>
+        <w:rPr>
+          <w:rFonts w:ascii="Microsoft Sans Serif" w:hAnsi="Microsoft Sans Serif" w:cs="Microsoft Sans Serif"/>
+          <w:sz w:val="24"/>
+          <w:szCs w:val="24"/>
+          <w:lang w:val="en-GB"/>
+        </w:rPr>
+      </w:pPr>
+      <w:r>
+        <w:rPr>
+          <w:rFonts w:ascii="Microsoft Sans Serif" w:hAnsi="Microsoft Sans Serif" w:cs="Microsoft Sans Serif"/>
+          <w:sz w:val="24"/>
+          <w:szCs w:val="24"/>
+          <w:lang w:val="en-GB"/>
+        </w:rPr>
+        <w:t>For any query vector Qu and a safe region formed</w:t>
+      </w:r>
+      <w:r>
+        <w:rPr>
+          <w:rFonts w:ascii="Microsoft Sans Serif" w:hAnsi="Microsoft Sans Serif" w:cs="Microsoft Sans Serif"/>
+          <w:sz w:val="24"/>
+          <w:szCs w:val="24"/>
+          <w:lang w:val="en-GB"/>
+        </w:rPr>
+        <w:t xml:space="preserve"> </w:t>
+      </w:r>
+      <w:r>
+        <w:rPr>
+          <w:rFonts w:ascii="Microsoft Sans Serif" w:hAnsi="Microsoft Sans Serif" w:cs="Microsoft Sans Serif"/>
+          <w:sz w:val="24"/>
+          <w:szCs w:val="24"/>
+          <w:lang w:val="en-GB"/>
+        </w:rPr>
+        <w:t>by (</w:t>
+      </w:r>
+      <w:proofErr w:type="gramStart"/>
+      <w:r>
+        <w:rPr>
+          <w:rFonts w:ascii="Microsoft Sans Serif" w:hAnsi="Microsoft Sans Serif" w:cs="Microsoft Sans Serif"/>
+          <w:sz w:val="24"/>
+          <w:szCs w:val="24"/>
+          <w:lang w:val="en-GB"/>
+        </w:rPr>
+        <w:t>Q</w:t>
+      </w:r>
+      <w:r>
+        <w:rPr>
+          <w:rFonts w:ascii="Microsoft Sans Serif" w:hAnsi="Microsoft Sans Serif" w:cs="Microsoft Sans Serif"/>
+          <w:sz w:val="24"/>
+          <w:szCs w:val="24"/>
+          <w:vertAlign w:val="subscript"/>
+          <w:lang w:val="en-GB"/>
+        </w:rPr>
+        <w:t>u</w:t>
+      </w:r>
+      <w:r>
+        <w:rPr>
+          <w:rFonts w:ascii="Microsoft Sans Serif" w:hAnsi="Microsoft Sans Serif" w:cs="Microsoft Sans Serif"/>
+          <w:sz w:val="24"/>
+          <w:szCs w:val="24"/>
+          <w:vertAlign w:val="superscript"/>
+          <w:lang w:val="en-GB"/>
+        </w:rPr>
+        <w:t>lb</w:t>
+      </w:r>
+      <w:r>
+        <w:rPr>
+          <w:rFonts w:ascii="Microsoft Sans Serif" w:hAnsi="Microsoft Sans Serif" w:cs="Microsoft Sans Serif"/>
+          <w:sz w:val="24"/>
+          <w:szCs w:val="24"/>
+          <w:lang w:val="en-GB"/>
+        </w:rPr>
+        <w:t xml:space="preserve"> ,</w:t>
+      </w:r>
+      <w:proofErr w:type="gramEnd"/>
+      <w:r>
+        <w:rPr>
+          <w:rFonts w:ascii="Microsoft Sans Serif" w:hAnsi="Microsoft Sans Serif" w:cs="Microsoft Sans Serif"/>
+          <w:sz w:val="24"/>
+          <w:szCs w:val="24"/>
+          <w:lang w:val="en-GB"/>
+        </w:rPr>
+        <w:t xml:space="preserve"> </w:t>
+      </w:r>
+      <w:r>
+        <w:rPr>
+          <w:rFonts w:ascii="Microsoft Sans Serif" w:hAnsi="Microsoft Sans Serif" w:cs="Microsoft Sans Serif"/>
+          <w:sz w:val="24"/>
+          <w:szCs w:val="24"/>
+          <w:lang w:val="en-GB"/>
+        </w:rPr>
+        <w:t>Q</w:t>
+      </w:r>
+      <w:r>
+        <w:rPr>
+          <w:rFonts w:ascii="Microsoft Sans Serif" w:hAnsi="Microsoft Sans Serif" w:cs="Microsoft Sans Serif"/>
+          <w:sz w:val="24"/>
+          <w:szCs w:val="24"/>
+          <w:vertAlign w:val="subscript"/>
+          <w:lang w:val="en-GB"/>
+        </w:rPr>
+        <w:t>u</w:t>
+      </w:r>
+      <w:r>
+        <w:rPr>
+          <w:rFonts w:ascii="Microsoft Sans Serif" w:hAnsi="Microsoft Sans Serif" w:cs="Microsoft Sans Serif"/>
+          <w:sz w:val="24"/>
+          <w:szCs w:val="24"/>
+          <w:vertAlign w:val="superscript"/>
+          <w:lang w:val="en-GB"/>
+        </w:rPr>
+        <w:t>ub</w:t>
+      </w:r>
+      <w:r>
+        <w:rPr>
+          <w:rFonts w:ascii="Microsoft Sans Serif" w:hAnsi="Microsoft Sans Serif" w:cs="Microsoft Sans Serif"/>
+          <w:sz w:val="24"/>
+          <w:szCs w:val="24"/>
+          <w:lang w:val="en-GB"/>
+        </w:rPr>
+        <w:t xml:space="preserve"> ), if Qu intersects the bounding sphere of the safe</w:t>
+      </w:r>
+      <w:r>
+        <w:rPr>
+          <w:rFonts w:ascii="Microsoft Sans Serif" w:hAnsi="Microsoft Sans Serif" w:cs="Microsoft Sans Serif"/>
+          <w:sz w:val="24"/>
+          <w:szCs w:val="24"/>
+          <w:lang w:val="en-GB"/>
+        </w:rPr>
+        <w:t xml:space="preserve"> </w:t>
+      </w:r>
+      <w:r>
+        <w:rPr>
+          <w:rFonts w:ascii="Microsoft Sans Serif" w:hAnsi="Microsoft Sans Serif" w:cs="Microsoft Sans Serif"/>
+          <w:sz w:val="24"/>
+          <w:szCs w:val="24"/>
+          <w:lang w:val="en-GB"/>
+        </w:rPr>
+        <w:t>region, then Qu will also be in the safe region.</w:t>
+      </w:r>
+    </w:p>
+    <w:p>
+      <w:pPr>
+        <w:autoSpaceDE w:val="0"/>
+        <w:autoSpaceDN w:val="0"/>
+        <w:adjustRightInd w:val="0"/>
+        <w:spacing w:after="0" w:line="360" w:lineRule="auto"/>
+        <w:rPr>
+          <w:rFonts w:ascii="Times-Italic" w:hAnsi="Times-Italic" w:cs="Times-Italic"/>
+          <w:sz w:val="20"/>
+          <w:szCs w:val="20"/>
+          <w:lang w:val="en-GB"/>
+        </w:rPr>
+      </w:pPr>
+      <w:r>
+        <w:rPr>
+          <w:rFonts w:ascii="Times-Roman" w:hAnsi="Times-Roman" w:cs="Times-Roman"/>
+          <w:b/>
+          <w:bCs/>
+          <w:sz w:val="32"/>
+          <w:szCs w:val="32"/>
+          <w:u w:val="single"/>
+          <w:lang w:val="en-GB"/>
+        </w:rPr>
+        <w:t>Optimizations</w:t>
+      </w:r>
+      <w:r>
+        <w:rPr>
+          <w:rFonts w:ascii="Times-Italic" w:hAnsi="Times-Italic" w:cs="Times-Italic"/>
+          <w:i/>
+          <w:iCs/>
+          <w:sz w:val="20"/>
+          <w:szCs w:val="20"/>
+          <w:lang w:val="en-GB"/>
+        </w:rPr>
+        <w:t>:</w:t>
+      </w:r>
+      <w:r>
+        <w:rPr>
+          <w:rFonts w:ascii="Times-Italic" w:hAnsi="Times-Italic" w:cs="Times-Italic"/>
+          <w:sz w:val="20"/>
+          <w:szCs w:val="20"/>
+          <w:lang w:val="en-GB"/>
+        </w:rPr>
+        <w:t xml:space="preserve"> </w:t>
+      </w:r>
+    </w:p>
+    <w:p>
+      <w:pPr>
+        <w:autoSpaceDE w:val="0"/>
+        <w:autoSpaceDN w:val="0"/>
+        <w:adjustRightInd w:val="0"/>
+        <w:spacing w:after="0" w:line="360" w:lineRule="auto"/>
+        <w:rPr>
+          <w:rFonts w:ascii="Microsoft Sans Serif" w:hAnsi="Microsoft Sans Serif" w:cs="Microsoft Sans Serif"/>
+          <w:sz w:val="24"/>
+          <w:szCs w:val="24"/>
+          <w:lang w:val="en-GB"/>
+        </w:rPr>
+      </w:pPr>
+      <w:r>
+        <w:rPr>
+          <w:rFonts w:ascii="Microsoft Sans Serif" w:hAnsi="Microsoft Sans Serif" w:cs="Microsoft Sans Serif"/>
+          <w:sz w:val="24"/>
+          <w:szCs w:val="24"/>
+          <w:lang w:val="en-GB"/>
+        </w:rPr>
+        <w:t>There are</w:t>
+      </w:r>
+      <w:r>
+        <w:rPr>
+          <w:rFonts w:ascii="Microsoft Sans Serif" w:hAnsi="Microsoft Sans Serif" w:cs="Microsoft Sans Serif"/>
+          <w:sz w:val="24"/>
+          <w:szCs w:val="24"/>
+          <w:lang w:val="en-GB"/>
+        </w:rPr>
+        <w:t xml:space="preserve"> two p</w:t>
+      </w:r>
+      <w:r>
+        <w:rPr>
+          <w:rFonts w:ascii="Microsoft Sans Serif" w:hAnsi="Microsoft Sans Serif" w:cs="Microsoft Sans Serif"/>
+          <w:sz w:val="24"/>
+          <w:szCs w:val="24"/>
+          <w:lang w:val="en-GB"/>
+        </w:rPr>
+        <w:t xml:space="preserve">ossibilities for </w:t>
+      </w:r>
+      <w:r>
+        <w:rPr>
+          <w:rFonts w:ascii="Microsoft Sans Serif" w:hAnsi="Microsoft Sans Serif" w:cs="Microsoft Sans Serif"/>
+          <w:sz w:val="24"/>
+          <w:szCs w:val="24"/>
+          <w:lang w:val="en-GB"/>
+        </w:rPr>
+        <w:t>optimization, the first one the to efficiency evaluate S1 and S2, since to evaluate one of them you need to scan all the ads database, which will computationally expensive, the second one to avoid reconstruct the safe region as much as possible when a Q</w:t>
+      </w:r>
+      <w:r>
+        <w:rPr>
+          <w:rFonts w:ascii="Microsoft Sans Serif" w:hAnsi="Microsoft Sans Serif" w:cs="Microsoft Sans Serif"/>
+          <w:sz w:val="24"/>
+          <w:szCs w:val="24"/>
+          <w:vertAlign w:val="subscript"/>
+          <w:lang w:val="en-GB"/>
+        </w:rPr>
+        <w:t>u</w:t>
+      </w:r>
+      <w:r>
+        <w:rPr>
+          <w:rFonts w:ascii="Microsoft Sans Serif" w:hAnsi="Microsoft Sans Serif" w:cs="Microsoft Sans Serif"/>
+          <w:sz w:val="24"/>
+          <w:szCs w:val="24"/>
+          <w:lang w:val="en-GB"/>
+        </w:rPr>
+        <w:t xml:space="preserve"> no longer in it.</w:t>
+      </w:r>
+      <w:r>
+        <w:rPr>
+          <w:rFonts w:ascii="Microsoft Sans Serif" w:hAnsi="Microsoft Sans Serif" w:cs="Microsoft Sans Serif"/>
+          <w:sz w:val="24"/>
+          <w:szCs w:val="24"/>
+          <w:lang w:val="en-GB"/>
+        </w:rPr>
+        <w:t xml:space="preserve"> So, </w:t>
+      </w:r>
+      <w:r>
+        <w:rPr>
+          <w:rFonts w:ascii="Microsoft Sans Serif" w:hAnsi="Microsoft Sans Serif" w:cs="Microsoft Sans Serif"/>
+          <w:sz w:val="24"/>
+          <w:szCs w:val="24"/>
+          <w:lang w:val="en-GB"/>
+        </w:rPr>
+        <w:t xml:space="preserve">for the first optimization they want to reduce the number of MaxS computing times. So, they have developed an upper bound </w:t>
+      </w:r>
+      <w:r>
+        <w:rPr>
+          <w:rFonts w:ascii="Microsoft Sans Serif" w:hAnsi="Microsoft Sans Serif" w:cs="Microsoft Sans Serif"/>
+          <w:sz w:val="24"/>
+          <w:szCs w:val="24"/>
+          <w:lang w:val="en-GB"/>
+        </w:rPr>
+        <w:t>b</w:t>
+      </w:r>
+      <w:r>
+        <w:rPr>
+          <w:rFonts w:ascii="CMMI7" w:hAnsi="CMMI7" w:cs="CMMI7"/>
+          <w:sz w:val="32"/>
+          <w:szCs w:val="32"/>
+          <w:vertAlign w:val="subscript"/>
+          <w:lang w:val="en-CH"/>
+        </w:rPr>
+        <w:t>w</w:t>
+      </w:r>
+      <w:r>
+        <w:rPr>
+          <w:rFonts w:ascii="Microsoft Sans Serif" w:hAnsi="Microsoft Sans Serif" w:cs="Microsoft Sans Serif"/>
+          <w:sz w:val="24"/>
+          <w:szCs w:val="24"/>
+          <w:lang w:val="en-GB"/>
+        </w:rPr>
+        <w:t xml:space="preserve"> for the inverted list of each topic w, the </w:t>
+      </w:r>
+      <w:r>
+        <w:rPr>
+          <w:rFonts w:ascii="Microsoft Sans Serif" w:hAnsi="Microsoft Sans Serif" w:cs="Microsoft Sans Serif"/>
+          <w:sz w:val="24"/>
+          <w:szCs w:val="24"/>
+          <w:lang w:val="en-GB"/>
+        </w:rPr>
+        <w:t>maximum</w:t>
+      </w:r>
+      <w:r>
+        <w:rPr>
+          <w:rFonts w:ascii="Microsoft Sans Serif" w:hAnsi="Microsoft Sans Serif" w:cs="Microsoft Sans Serif"/>
+          <w:sz w:val="24"/>
+          <w:szCs w:val="24"/>
+          <w:lang w:val="en-GB"/>
+        </w:rPr>
+        <w:t xml:space="preserve"> </w:t>
+      </w:r>
+      <w:r>
+        <w:rPr>
+          <w:rFonts w:ascii="Microsoft Sans Serif" w:hAnsi="Microsoft Sans Serif" w:cs="Microsoft Sans Serif"/>
+          <w:sz w:val="24"/>
+          <w:szCs w:val="24"/>
+          <w:lang w:val="en-GB"/>
+        </w:rPr>
+        <w:t>MaxS score of unvisited ads can be bounded by computing</w:t>
+      </w:r>
+      <w:r>
+        <w:rPr>
+          <w:rFonts w:ascii="Microsoft Sans Serif" w:hAnsi="Microsoft Sans Serif" w:cs="Microsoft Sans Serif"/>
+          <w:sz w:val="24"/>
+          <w:szCs w:val="24"/>
+          <w:lang w:val="en-GB"/>
+        </w:rPr>
+        <w:t xml:space="preserve"> </w:t>
+      </w:r>
+      <w:r>
+        <w:rPr>
+          <w:rFonts w:ascii="Microsoft Sans Serif" w:hAnsi="Microsoft Sans Serif" w:cs="Microsoft Sans Serif"/>
+          <w:sz w:val="24"/>
+          <w:szCs w:val="24"/>
+          <w:lang w:val="en-GB"/>
+        </w:rPr>
+        <w:t>MaxS for b = (b</w:t>
+      </w:r>
+      <w:proofErr w:type="gramStart"/>
+      <w:r>
+        <w:rPr>
+          <w:rFonts w:ascii="Microsoft Sans Serif" w:hAnsi="Microsoft Sans Serif" w:cs="Microsoft Sans Serif"/>
+          <w:sz w:val="24"/>
+          <w:szCs w:val="24"/>
+          <w:lang w:val="en-GB"/>
+        </w:rPr>
+        <w:t>1, ..</w:t>
+      </w:r>
+      <w:proofErr w:type="gramEnd"/>
+      <w:r>
+        <w:rPr>
+          <w:rFonts w:ascii="Microsoft Sans Serif" w:hAnsi="Microsoft Sans Serif" w:cs="Microsoft Sans Serif"/>
+          <w:sz w:val="24"/>
+          <w:szCs w:val="24"/>
+          <w:lang w:val="en-GB"/>
+        </w:rPr>
+        <w:t>, b|T|) against the safe region. If the top-1</w:t>
+      </w:r>
+      <w:r>
+        <w:rPr>
+          <w:rFonts w:ascii="Microsoft Sans Serif" w:hAnsi="Microsoft Sans Serif" w:cs="Microsoft Sans Serif"/>
+          <w:sz w:val="24"/>
+          <w:szCs w:val="24"/>
+          <w:lang w:val="en-GB"/>
+        </w:rPr>
+        <w:t xml:space="preserve"> </w:t>
+      </w:r>
+      <w:r>
+        <w:rPr>
+          <w:rFonts w:ascii="Microsoft Sans Serif" w:hAnsi="Microsoft Sans Serif" w:cs="Microsoft Sans Serif"/>
+          <w:sz w:val="24"/>
+          <w:szCs w:val="24"/>
+          <w:lang w:val="en-GB"/>
+        </w:rPr>
+        <w:t>ad, which has the highest MaxS score among all visited ads,</w:t>
+      </w:r>
+      <w:r>
+        <w:rPr>
+          <w:rFonts w:ascii="Microsoft Sans Serif" w:hAnsi="Microsoft Sans Serif" w:cs="Microsoft Sans Serif"/>
+          <w:sz w:val="24"/>
+          <w:szCs w:val="24"/>
+          <w:lang w:val="en-GB"/>
+        </w:rPr>
+        <w:t xml:space="preserve"> </w:t>
+      </w:r>
+      <w:r>
+        <w:rPr>
+          <w:rFonts w:ascii="Microsoft Sans Serif" w:hAnsi="Microsoft Sans Serif" w:cs="Microsoft Sans Serif"/>
+          <w:sz w:val="24"/>
+          <w:szCs w:val="24"/>
+          <w:lang w:val="en-GB"/>
+        </w:rPr>
+        <w:t>has larger MaxS score than that of b, we can terminate and</w:t>
+      </w:r>
+      <w:r>
+        <w:rPr>
+          <w:rFonts w:ascii="Microsoft Sans Serif" w:hAnsi="Microsoft Sans Serif" w:cs="Microsoft Sans Serif"/>
+          <w:sz w:val="24"/>
+          <w:szCs w:val="24"/>
+          <w:lang w:val="en-GB"/>
+        </w:rPr>
+        <w:t xml:space="preserve"> </w:t>
+      </w:r>
+      <w:r>
+        <w:rPr>
+          <w:rFonts w:ascii="Microsoft Sans Serif" w:hAnsi="Microsoft Sans Serif" w:cs="Microsoft Sans Serif"/>
+          <w:sz w:val="24"/>
+          <w:szCs w:val="24"/>
+          <w:lang w:val="en-GB"/>
+        </w:rPr>
+        <w:t>return Sl</w:t>
+      </w:r>
+      <w:r>
+        <w:rPr>
+          <w:rFonts w:ascii="Microsoft Sans Serif" w:hAnsi="Microsoft Sans Serif" w:cs="Microsoft Sans Serif"/>
+          <w:sz w:val="24"/>
+          <w:szCs w:val="24"/>
+          <w:lang w:val="en-GB"/>
+        </w:rPr>
+        <w:t>.</w:t>
+      </w:r>
+    </w:p>
+    <w:p>
+      <w:pPr>
+        <w:autoSpaceDE w:val="0"/>
+        <w:autoSpaceDN w:val="0"/>
+        <w:adjustRightInd w:val="0"/>
+        <w:spacing w:after="0" w:line="360" w:lineRule="auto"/>
+        <w:rPr>
+          <w:rFonts w:ascii="Microsoft Sans Serif" w:hAnsi="Microsoft Sans Serif" w:cs="Microsoft Sans Serif"/>
+          <w:sz w:val="24"/>
+          <w:szCs w:val="24"/>
+          <w:lang w:val="en-GB"/>
+        </w:rPr>
+      </w:pPr>
+      <w:r>
+        <w:rPr>
+          <w:rFonts w:ascii="Microsoft Sans Serif" w:hAnsi="Microsoft Sans Serif" w:cs="Microsoft Sans Serif"/>
+          <w:sz w:val="24"/>
+          <w:szCs w:val="24"/>
+          <w:lang w:val="en-GB"/>
+        </w:rPr>
+        <w:t>The second optimization is, when the Q</w:t>
+      </w:r>
+      <w:r>
+        <w:rPr>
+          <w:rFonts w:ascii="Microsoft Sans Serif" w:hAnsi="Microsoft Sans Serif" w:cs="Microsoft Sans Serif"/>
+          <w:sz w:val="24"/>
+          <w:szCs w:val="24"/>
+          <w:vertAlign w:val="subscript"/>
+          <w:lang w:val="en-GB"/>
+        </w:rPr>
+        <w:t>u</w:t>
+      </w:r>
+      <w:r>
+        <w:rPr>
+          <w:rFonts w:ascii="Microsoft Sans Serif" w:hAnsi="Microsoft Sans Serif" w:cs="Microsoft Sans Serif"/>
+          <w:sz w:val="24"/>
+          <w:szCs w:val="24"/>
+          <w:vertAlign w:val="subscript"/>
+          <w:lang w:val="en-GB"/>
+        </w:rPr>
+        <w:t xml:space="preserve"> </w:t>
+      </w:r>
+      <w:r>
+        <w:rPr>
+          <w:rFonts w:ascii="Microsoft Sans Serif" w:hAnsi="Microsoft Sans Serif" w:cs="Microsoft Sans Serif"/>
+          <w:sz w:val="24"/>
+          <w:szCs w:val="24"/>
+          <w:lang w:val="en-GB"/>
+        </w:rPr>
+        <w:t>moves out of the safe region of a given user (u) then we have to recomputed the top ads using the online retrieval algorithm, which is computationally expensive, to avoid that and bring the results as fast as possible, they said, that we could search into his friends safe regions, if we a safe region from user (v) that contains the new Q</w:t>
+      </w:r>
+      <w:r>
+        <w:rPr>
+          <w:rFonts w:ascii="Microsoft Sans Serif" w:hAnsi="Microsoft Sans Serif" w:cs="Microsoft Sans Serif"/>
+          <w:sz w:val="24"/>
+          <w:szCs w:val="24"/>
+          <w:vertAlign w:val="subscript"/>
+          <w:lang w:val="en-GB"/>
+        </w:rPr>
+        <w:t>u</w:t>
+      </w:r>
+      <w:r>
+        <w:rPr>
+          <w:rFonts w:ascii="Microsoft Sans Serif" w:hAnsi="Microsoft Sans Serif" w:cs="Microsoft Sans Serif"/>
+          <w:sz w:val="24"/>
+          <w:szCs w:val="24"/>
+          <w:lang w:val="en-GB"/>
+        </w:rPr>
+        <w:t>. so, we can assign the safe region from user (V) directly to the user(U) so in this case we ensure that they have the same set of top relevant ads and safe the cost of precomputing the online retrieval algorithm.</w:t>
+      </w:r>
+    </w:p>
+    <w:p>
+      <w:pPr>
+        <w:autoSpaceDE w:val="0"/>
+        <w:autoSpaceDN w:val="0"/>
+        <w:adjustRightInd w:val="0"/>
+        <w:spacing w:after="0" w:line="360" w:lineRule="auto"/>
+        <w:rPr>
+          <w:rFonts w:ascii="Microsoft Sans Serif" w:hAnsi="Microsoft Sans Serif" w:cs="Microsoft Sans Serif"/>
+          <w:sz w:val="24"/>
+          <w:szCs w:val="24"/>
+          <w:lang w:val="en-GB"/>
+        </w:rPr>
+      </w:pPr>
+    </w:p>
+    <w:p>
+      <w:pPr>
+        <w:autoSpaceDE w:val="0"/>
+        <w:autoSpaceDN w:val="0"/>
+        <w:adjustRightInd w:val="0"/>
+        <w:spacing w:after="0" w:line="360" w:lineRule="auto"/>
+        <w:rPr>
+          <w:rFonts w:ascii="Microsoft Sans Serif" w:hAnsi="Microsoft Sans Serif" w:cs="Microsoft Sans Serif"/>
+          <w:sz w:val="24"/>
+          <w:szCs w:val="24"/>
+          <w:lang w:val="en-GB"/>
+        </w:rPr>
+      </w:pPr>
+      <w:bookmarkStart w:id="0" w:name="_GoBack"/>
+      <w:bookmarkEnd w:id="0"/>
+    </w:p>
+    <w:p>
+      <w:pPr>
+        <w:autoSpaceDE w:val="0"/>
+        <w:autoSpaceDN w:val="0"/>
+        <w:adjustRightInd w:val="0"/>
+        <w:spacing w:after="0" w:line="360" w:lineRule="auto"/>
+        <w:rPr>
+          <w:rFonts w:ascii="Microsoft Sans Serif" w:hAnsi="Microsoft Sans Serif" w:cs="Microsoft Sans Serif"/>
+          <w:sz w:val="24"/>
+          <w:szCs w:val="24"/>
+          <w:lang w:val="en-GB"/>
+        </w:rPr>
+      </w:pPr>
+    </w:p>
+    <w:p>
+      <w:pPr>
+        <w:autoSpaceDE w:val="0"/>
+        <w:autoSpaceDN w:val="0"/>
+        <w:adjustRightInd w:val="0"/>
+        <w:spacing w:after="0" w:line="360" w:lineRule="auto"/>
+        <w:rPr>
+          <w:rFonts w:ascii="Microsoft Sans Serif" w:hAnsi="Microsoft Sans Serif" w:cs="Microsoft Sans Serif"/>
+          <w:sz w:val="24"/>
+          <w:szCs w:val="24"/>
+          <w:lang w:val="en-GB"/>
+        </w:rPr>
+      </w:pPr>
+    </w:p>
+    <w:p>
+      <w:pPr>
+        <w:autoSpaceDE w:val="0"/>
+        <w:autoSpaceDN w:val="0"/>
+        <w:adjustRightInd w:val="0"/>
+        <w:spacing w:after="0" w:line="360" w:lineRule="auto"/>
+        <w:rPr>
+          <w:rFonts w:ascii="Microsoft Sans Serif" w:hAnsi="Microsoft Sans Serif" w:cs="Microsoft Sans Serif"/>
+          <w:sz w:val="24"/>
+          <w:szCs w:val="24"/>
+          <w:lang w:val="en-GB"/>
+        </w:rPr>
+      </w:pPr>
+    </w:p>
+    <w:p>
+      <w:pPr>
+        <w:autoSpaceDE w:val="0"/>
+        <w:autoSpaceDN w:val="0"/>
+        <w:adjustRightInd w:val="0"/>
+        <w:spacing w:after="0" w:line="360" w:lineRule="auto"/>
+        <w:rPr>
+          <w:rFonts w:ascii="Microsoft Sans Serif" w:hAnsi="Microsoft Sans Serif" w:cs="Microsoft Sans Serif"/>
+          <w:sz w:val="24"/>
+          <w:szCs w:val="24"/>
+          <w:lang w:val="en-GB"/>
+        </w:rPr>
+      </w:pPr>
+    </w:p>
+    <w:p>
+      <w:pPr>
+        <w:autoSpaceDE w:val="0"/>
+        <w:autoSpaceDN w:val="0"/>
+        <w:adjustRightInd w:val="0"/>
+        <w:spacing w:after="0" w:line="360" w:lineRule="auto"/>
+        <w:rPr>
+          <w:rFonts w:ascii="Microsoft Sans Serif" w:hAnsi="Microsoft Sans Serif" w:cs="Microsoft Sans Serif"/>
+          <w:sz w:val="24"/>
+          <w:szCs w:val="24"/>
+          <w:lang w:val="en-GB"/>
+        </w:rPr>
+      </w:pPr>
+    </w:p>
+    <w:p>
+      <w:pPr>
+        <w:autoSpaceDE w:val="0"/>
+        <w:autoSpaceDN w:val="0"/>
+        <w:adjustRightInd w:val="0"/>
+        <w:spacing w:after="0" w:line="360" w:lineRule="auto"/>
+        <w:rPr>
+          <w:rFonts w:ascii="Microsoft Sans Serif" w:hAnsi="Microsoft Sans Serif" w:cs="Microsoft Sans Serif"/>
+          <w:sz w:val="24"/>
+          <w:szCs w:val="24"/>
+          <w:lang w:val="en-GB"/>
+        </w:rPr>
+      </w:pPr>
+    </w:p>
+    <w:p>
+      <w:pPr>
+        <w:autoSpaceDE w:val="0"/>
+        <w:autoSpaceDN w:val="0"/>
+        <w:adjustRightInd w:val="0"/>
+        <w:spacing w:after="0" w:line="360" w:lineRule="auto"/>
+        <w:rPr>
+          <w:rFonts w:ascii="Microsoft Sans Serif" w:hAnsi="Microsoft Sans Serif" w:cs="Microsoft Sans Serif"/>
+          <w:sz w:val="24"/>
+          <w:szCs w:val="24"/>
+          <w:lang w:val="en-GB"/>
+        </w:rPr>
+      </w:pPr>
+    </w:p>
+    <w:p>
+      <w:pPr>
+        <w:autoSpaceDE w:val="0"/>
+        <w:autoSpaceDN w:val="0"/>
+        <w:adjustRightInd w:val="0"/>
+        <w:spacing w:after="0" w:line="360" w:lineRule="auto"/>
+        <w:rPr>
+          <w:rFonts w:ascii="Microsoft Sans Serif" w:hAnsi="Microsoft Sans Serif" w:cs="Microsoft Sans Serif"/>
+          <w:sz w:val="24"/>
+          <w:szCs w:val="24"/>
+          <w:lang w:val="en-GB"/>
+        </w:rPr>
+      </w:pPr>
     </w:p>
     <w:sectPr>
       <w:pgSz w:w="11906" w:h="16838"/>
@@ -9255,7 +11498,7 @@
 </file>
 
 <file path=customXml/itemProps1.xml><?xml version="1.0" encoding="utf-8"?>
-<ds:datastoreItem xmlns:ds="http://schemas.openxmlformats.org/officeDocument/2006/customXml" ds:itemID="{A1024773-6D18-4464-8C6B-79ACD4950362}">
+<ds:datastoreItem xmlns:ds="http://schemas.openxmlformats.org/officeDocument/2006/customXml" ds:itemID="{C075E06C-C50B-4F7B-9195-BABD52591356}">
   <ds:schemaRefs>
     <ds:schemaRef ds:uri="http://schemas.openxmlformats.org/officeDocument/2006/bibliography"/>
   </ds:schemaRefs>

</xml_diff>

<commit_message>
finishing the hybrid model equations
</commit_message>
<xml_diff>
--- a/Seminar.docx
+++ b/Seminar.docx
@@ -917,27 +917,7 @@
           <w:szCs w:val="24"/>
           <w:lang w:val="en-GB"/>
         </w:rPr>
-        <w:t xml:space="preserve">it is </w:t>
-      </w:r>
-      <w:proofErr w:type="gramStart"/>
-      <w:r>
-        <w:rPr>
-          <w:rFonts w:ascii="Microsoft Sans Serif" w:hAnsi="Microsoft Sans Serif" w:cs="Microsoft Sans Serif"/>
-          <w:sz w:val="24"/>
-          <w:szCs w:val="24"/>
-          <w:lang w:val="en-GB"/>
-        </w:rPr>
-        <w:t>actually a</w:t>
-      </w:r>
-      <w:proofErr w:type="gramEnd"/>
-      <w:r>
-        <w:rPr>
-          <w:rFonts w:ascii="Microsoft Sans Serif" w:hAnsi="Microsoft Sans Serif" w:cs="Microsoft Sans Serif"/>
-          <w:sz w:val="24"/>
-          <w:szCs w:val="24"/>
-          <w:lang w:val="en-GB"/>
-        </w:rPr>
-        <w:t xml:space="preserve"> multi-</w:t>
+        <w:t>it is actually a multi-</w:t>
       </w:r>
       <w:r>
         <w:rPr>
@@ -955,27 +935,7 @@
           <w:szCs w:val="24"/>
           <w:lang w:val="en-GB"/>
         </w:rPr>
-        <w:t xml:space="preserve"> market. For Facebook or twitter, </w:t>
-      </w:r>
-      <w:proofErr w:type="gramStart"/>
-      <w:r>
-        <w:rPr>
-          <w:rFonts w:ascii="Microsoft Sans Serif" w:hAnsi="Microsoft Sans Serif" w:cs="Microsoft Sans Serif"/>
-          <w:sz w:val="24"/>
-          <w:szCs w:val="24"/>
-          <w:lang w:val="en-GB"/>
-        </w:rPr>
-        <w:t>In</w:t>
-      </w:r>
-      <w:proofErr w:type="gramEnd"/>
-      <w:r>
-        <w:rPr>
-          <w:rFonts w:ascii="Microsoft Sans Serif" w:hAnsi="Microsoft Sans Serif" w:cs="Microsoft Sans Serif"/>
-          <w:sz w:val="24"/>
-          <w:szCs w:val="24"/>
-          <w:lang w:val="en-GB"/>
-        </w:rPr>
-        <w:t xml:space="preserve"> order to deliver an ads to potently interested user, they have to learn a model to predicate their interests, based on their personal interests, but It is not that efficient, since the user interests are growing slowly, thus the user may </w:t>
+        <w:t xml:space="preserve"> market. For Facebook or twitter, In order to deliver an ads to potently interested user, they have to learn a model to predicate their interests, based on their personal interests, but It is not that efficient, since the user interests are growing slowly, thus the user may </w:t>
       </w:r>
       <w:r>
         <w:rPr>
@@ -1676,56 +1636,16 @@
           <w:szCs w:val="24"/>
           <w:lang w:val="en-GB"/>
         </w:rPr>
-        <w:t xml:space="preserve">has it is own score. </w:t>
-      </w:r>
-      <w:proofErr w:type="gramStart"/>
-      <w:r>
-        <w:rPr>
-          <w:rFonts w:ascii="Microsoft Sans Serif" w:hAnsi="Microsoft Sans Serif" w:cs="Microsoft Sans Serif"/>
-          <w:sz w:val="24"/>
-          <w:szCs w:val="24"/>
-          <w:lang w:val="en-GB"/>
-        </w:rPr>
-        <w:t>In order to</w:t>
-      </w:r>
-      <w:proofErr w:type="gramEnd"/>
-      <w:r>
-        <w:rPr>
-          <w:rFonts w:ascii="Microsoft Sans Serif" w:hAnsi="Microsoft Sans Serif" w:cs="Microsoft Sans Serif"/>
-          <w:sz w:val="24"/>
-          <w:szCs w:val="24"/>
-          <w:lang w:val="en-GB"/>
-        </w:rPr>
-        <w:t xml:space="preserve"> calculate the total score for an object, they are using a monotonic aggregation function.</w:t>
-      </w:r>
-      <w:r>
-        <w:rPr>
-          <w:rFonts w:ascii="Microsoft Sans Serif" w:hAnsi="Microsoft Sans Serif" w:cs="Microsoft Sans Serif"/>
-          <w:sz w:val="24"/>
-          <w:szCs w:val="24"/>
-          <w:lang w:val="en-GB"/>
-        </w:rPr>
-        <w:t xml:space="preserve"> After that they are using </w:t>
-      </w:r>
-      <w:proofErr w:type="gramStart"/>
-      <w:r>
-        <w:rPr>
-          <w:rFonts w:ascii="Microsoft Sans Serif" w:hAnsi="Microsoft Sans Serif" w:cs="Microsoft Sans Serif"/>
-          <w:sz w:val="24"/>
-          <w:szCs w:val="24"/>
-          <w:lang w:val="en-GB"/>
-        </w:rPr>
-        <w:t>some kind of algorithms</w:t>
-      </w:r>
-      <w:proofErr w:type="gramEnd"/>
-      <w:r>
-        <w:rPr>
-          <w:rFonts w:ascii="Microsoft Sans Serif" w:hAnsi="Microsoft Sans Serif" w:cs="Microsoft Sans Serif"/>
-          <w:sz w:val="24"/>
-          <w:szCs w:val="24"/>
-          <w:lang w:val="en-GB"/>
-        </w:rPr>
-        <w:t>, such as</w:t>
+        <w:t>has it is own score. In order to calculate the total score for an object, they are using a monotonic aggregation function.</w:t>
+      </w:r>
+      <w:r>
+        <w:rPr>
+          <w:rFonts w:ascii="Microsoft Sans Serif" w:hAnsi="Microsoft Sans Serif" w:cs="Microsoft Sans Serif"/>
+          <w:sz w:val="24"/>
+          <w:szCs w:val="24"/>
+          <w:lang w:val="en-GB"/>
+        </w:rPr>
+        <w:t xml:space="preserve"> After that they are using some kind of algorithms, such as</w:t>
       </w:r>
       <w:r>
         <w:rPr>
@@ -1791,27 +1711,7 @@
           <w:szCs w:val="24"/>
           <w:lang w:val="en-GB"/>
         </w:rPr>
-        <w:t xml:space="preserve">which determines immutable regions on individual decision factors. An immutable region there takes the form of a validity interval for an isolated query weight, </w:t>
-      </w:r>
-      <w:proofErr w:type="gramStart"/>
-      <w:r>
-        <w:rPr>
-          <w:rFonts w:ascii="Microsoft Sans Serif" w:hAnsi="Microsoft Sans Serif" w:cs="Microsoft Sans Serif"/>
-          <w:sz w:val="24"/>
-          <w:szCs w:val="24"/>
-          <w:lang w:val="en-GB"/>
-        </w:rPr>
-        <w:t>assuming that</w:t>
-      </w:r>
-      <w:proofErr w:type="gramEnd"/>
-      <w:r>
-        <w:rPr>
-          <w:rFonts w:ascii="Microsoft Sans Serif" w:hAnsi="Microsoft Sans Serif" w:cs="Microsoft Sans Serif"/>
-          <w:sz w:val="24"/>
-          <w:szCs w:val="24"/>
-          <w:lang w:val="en-GB"/>
-        </w:rPr>
-        <w:t xml:space="preserve"> all the other weights are kept constant</w:t>
+        <w:t>which determines immutable regions on individual decision factors. An immutable region there takes the form of a validity interval for an isolated query weight, assuming that all the other weights are kept constant</w:t>
       </w:r>
       <w:r>
         <w:rPr>
@@ -2908,7 +2808,6 @@
         </w:rPr>
         <w:t xml:space="preserve"> is the relations between static user profile and ads, </w:t>
       </w:r>
-      <w:proofErr w:type="gramStart"/>
       <w:r>
         <w:rPr>
           <w:rFonts w:ascii="Microsoft Sans Serif" w:hAnsi="Microsoft Sans Serif" w:cs="Microsoft Sans Serif"/>
@@ -2925,17 +2824,7 @@
           <w:szCs w:val="24"/>
           <w:lang w:val="en-GB"/>
         </w:rPr>
-        <w:t>el(</w:t>
-      </w:r>
-      <w:proofErr w:type="gramEnd"/>
-      <w:r>
-        <w:rPr>
-          <w:rFonts w:ascii="Microsoft Sans Serif" w:hAnsi="Microsoft Sans Serif" w:cs="Microsoft Sans Serif"/>
-          <w:sz w:val="24"/>
-          <w:szCs w:val="24"/>
-          <w:lang w:val="en-GB"/>
-        </w:rPr>
-        <w:t xml:space="preserve">u, w) </w:t>
+        <w:t xml:space="preserve">el(u, w) </w:t>
       </w:r>
       <w:r>
         <w:rPr>
@@ -3067,27 +2956,7 @@
           <w:szCs w:val="24"/>
           <w:lang w:val="en-GB"/>
         </w:rPr>
-        <w:t>the window to the latent topic space and use rel(</w:t>
-      </w:r>
-      <w:proofErr w:type="gramStart"/>
-      <w:r>
-        <w:rPr>
-          <w:rFonts w:ascii="Microsoft Sans Serif" w:hAnsi="Microsoft Sans Serif" w:cs="Microsoft Sans Serif"/>
-          <w:sz w:val="24"/>
-          <w:szCs w:val="24"/>
-          <w:lang w:val="en-GB"/>
-        </w:rPr>
-        <w:t>d,w</w:t>
-      </w:r>
-      <w:proofErr w:type="gramEnd"/>
-      <w:r>
-        <w:rPr>
-          <w:rFonts w:ascii="Microsoft Sans Serif" w:hAnsi="Microsoft Sans Serif" w:cs="Microsoft Sans Serif"/>
-          <w:sz w:val="24"/>
-          <w:szCs w:val="24"/>
-          <w:lang w:val="en-GB"/>
-        </w:rPr>
-        <w:t xml:space="preserve">) </w:t>
+        <w:t xml:space="preserve">the window to the latent topic space and use rel(d,w) </w:t>
       </w:r>
       <w:r>
         <w:rPr>
@@ -3602,27 +3471,7 @@
           <w:szCs w:val="24"/>
           <w:lang w:val="en-GB"/>
         </w:rPr>
-        <w:t>Where rel(</w:t>
-      </w:r>
-      <w:proofErr w:type="gramStart"/>
-      <w:r>
-        <w:rPr>
-          <w:rFonts w:ascii="Microsoft Sans Serif" w:hAnsi="Microsoft Sans Serif" w:cs="Microsoft Sans Serif"/>
-          <w:sz w:val="24"/>
-          <w:szCs w:val="24"/>
-          <w:lang w:val="en-GB"/>
-        </w:rPr>
-        <w:t>a,w</w:t>
-      </w:r>
-      <w:proofErr w:type="gramEnd"/>
-      <w:r>
-        <w:rPr>
-          <w:rFonts w:ascii="Microsoft Sans Serif" w:hAnsi="Microsoft Sans Serif" w:cs="Microsoft Sans Serif"/>
-          <w:sz w:val="24"/>
-          <w:szCs w:val="24"/>
-          <w:lang w:val="en-GB"/>
-        </w:rPr>
-        <w:t>) is the relation between an ad(a) and a topic(w),</w:t>
+        <w:t>Where rel(a,w) is the relation between an ad(a) and a topic(w),</w:t>
       </w:r>
       <w:r>
         <w:rPr>
@@ -4174,7 +4023,6 @@
           <m:t>Ø</m:t>
         </m:r>
       </m:oMath>
-      <w:proofErr w:type="gramStart"/>
       <w:r>
         <w:rPr>
           <w:rFonts w:ascii="Cambria Math" w:hAnsi="Cambria Math" w:cs="CMTT10"/>
@@ -4182,17 +4030,7 @@
           <w:szCs w:val="32"/>
           <w:lang w:val="en-CH"/>
         </w:rPr>
-        <w:t>s(</w:t>
-      </w:r>
-      <w:proofErr w:type="gramEnd"/>
-      <w:r>
-        <w:rPr>
-          <w:rFonts w:ascii="Cambria Math" w:hAnsi="Cambria Math" w:cs="CMTT10"/>
-          <w:sz w:val="32"/>
-          <w:szCs w:val="32"/>
-          <w:lang w:val="en-CH"/>
-        </w:rPr>
-        <w:t xml:space="preserve">u, a) + (1 </w:t>
+        <w:t xml:space="preserve">s(u, a) + (1 </w:t>
       </w:r>
       <w:r>
         <w:rPr>
@@ -4853,27 +4691,7 @@
           <w:szCs w:val="24"/>
           <w:lang w:val="en-GB"/>
         </w:rPr>
-        <w:t xml:space="preserve">However, they </w:t>
-      </w:r>
-      <w:proofErr w:type="gramStart"/>
-      <w:r>
-        <w:rPr>
-          <w:rFonts w:ascii="Microsoft Sans Serif" w:hAnsi="Microsoft Sans Serif" w:cs="Microsoft Sans Serif"/>
-          <w:sz w:val="24"/>
-          <w:szCs w:val="24"/>
-          <w:lang w:val="en-GB"/>
-        </w:rPr>
-        <w:t>have to</w:t>
-      </w:r>
-      <w:proofErr w:type="gramEnd"/>
-      <w:r>
-        <w:rPr>
-          <w:rFonts w:ascii="Microsoft Sans Serif" w:hAnsi="Microsoft Sans Serif" w:cs="Microsoft Sans Serif"/>
-          <w:sz w:val="24"/>
-          <w:szCs w:val="24"/>
-          <w:lang w:val="en-GB"/>
-        </w:rPr>
-        <w:t xml:space="preserve"> include the dynamic context in the recommendation calculations, therefore they are not able to do the calculation offline, because each write operation, will cause the news feeds for all the user’s friends to vary, which is computationally expensive. The online retrieval algorithm will bring the top k </w:t>
+        <w:t xml:space="preserve">However, they have to include the dynamic context in the recommendation calculations, therefore they are not able to do the calculation offline, because each write operation, will cause the news feeds for all the user’s friends to vary, which is computationally expensive. The online retrieval algorithm will bring the top k </w:t>
       </w:r>
       <w:r>
         <w:rPr>
@@ -4986,27 +4804,7 @@
           <w:szCs w:val="24"/>
           <w:lang w:val="en-GB"/>
         </w:rPr>
-        <w:t xml:space="preserve"> they </w:t>
-      </w:r>
-      <w:proofErr w:type="gramStart"/>
-      <w:r>
-        <w:rPr>
-          <w:rFonts w:ascii="Microsoft Sans Serif" w:hAnsi="Microsoft Sans Serif" w:cs="Microsoft Sans Serif"/>
-          <w:sz w:val="24"/>
-          <w:szCs w:val="24"/>
-          <w:lang w:val="en-GB"/>
-        </w:rPr>
-        <w:t>have to</w:t>
-      </w:r>
-      <w:proofErr w:type="gramEnd"/>
-      <w:r>
-        <w:rPr>
-          <w:rFonts w:ascii="Microsoft Sans Serif" w:hAnsi="Microsoft Sans Serif" w:cs="Microsoft Sans Serif"/>
-          <w:sz w:val="24"/>
-          <w:szCs w:val="24"/>
-          <w:lang w:val="en-GB"/>
-        </w:rPr>
-        <w:t xml:space="preserve"> construct a query vector, which consist of the distribution of user static profile and dynamic context (which consist of the most recent, unread posts from his friends) and scan it </w:t>
+        <w:t xml:space="preserve"> they have to construct a query vector, which consist of the distribution of user static profile and dynamic context (which consist of the most recent, unread posts from his friends) and scan it </w:t>
       </w:r>
       <w:r>
         <w:rPr>
@@ -5124,7 +4922,7 @@
           </mc:Choice>
           <mc:Fallback>
             <w:pict>
-              <v:shapetype w14:anchorId="7B9B3B5C" id="_x0000_t87" coordsize="21600,21600" o:spt="87" adj="1800,10800" path="m21600,qx10800@0l10800@2qy0@11,10800@3l10800@1qy21600,21600e" filled="f">
+              <v:shapetype w14:anchorId="3D9BCEAD" id="_x0000_t87" coordsize="21600,21600" o:spt="87" adj="1800,10800" path="m21600,qx10800@0l10800@2qy0@11,10800@3l10800@1qy21600,21600e" filled="f">
                 <v:formulas>
                   <v:f eqn="val #0"/>
                   <v:f eqn="sum 21600 0 #0"/>
@@ -5217,7 +5015,6 @@
           <m:t>Ø</m:t>
         </m:r>
       </m:oMath>
-      <w:proofErr w:type="gramStart"/>
       <w:r>
         <w:rPr>
           <w:rFonts w:ascii="Cambria Math" w:hAnsi="Cambria Math" w:cs="CMTT10"/>
@@ -5225,17 +5022,7 @@
           <w:szCs w:val="32"/>
           <w:lang w:val="en-CH"/>
         </w:rPr>
-        <w:t>s(</w:t>
-      </w:r>
-      <w:proofErr w:type="gramEnd"/>
-      <w:r>
-        <w:rPr>
-          <w:rFonts w:ascii="Cambria Math" w:hAnsi="Cambria Math" w:cs="CMTT10"/>
-          <w:sz w:val="32"/>
-          <w:szCs w:val="32"/>
-          <w:lang w:val="en-CH"/>
-        </w:rPr>
-        <w:t xml:space="preserve">u, a) + (1 </w:t>
+        <w:t xml:space="preserve">s(u, a) + (1 </w:t>
       </w:r>
       <w:r>
         <w:rPr>
@@ -5350,7 +5137,6 @@
           <m:nary>
             <m:naryPr>
               <m:chr m:val="∑"/>
-              <m:grow m:val="1"/>
               <m:supHide m:val="1"/>
               <m:ctrlPr>
                 <w:rPr>
@@ -5858,56 +5644,16 @@
           <w:szCs w:val="24"/>
           <w:lang w:val="en-GB"/>
         </w:rPr>
-        <w:t>Qu(w) and rel(</w:t>
-      </w:r>
-      <w:proofErr w:type="gramStart"/>
-      <w:r>
-        <w:rPr>
-          <w:rFonts w:ascii="Microsoft Sans Serif" w:hAnsi="Microsoft Sans Serif" w:cs="Microsoft Sans Serif"/>
-          <w:sz w:val="24"/>
-          <w:szCs w:val="24"/>
-          <w:lang w:val="en-GB"/>
-        </w:rPr>
-        <w:t>a,w</w:t>
-      </w:r>
-      <w:proofErr w:type="gramEnd"/>
-      <w:r>
-        <w:rPr>
-          <w:rFonts w:ascii="Microsoft Sans Serif" w:hAnsi="Microsoft Sans Serif" w:cs="Microsoft Sans Serif"/>
-          <w:sz w:val="24"/>
-          <w:szCs w:val="24"/>
-          <w:lang w:val="en-GB"/>
-        </w:rPr>
-        <w:t>)</w:t>
-      </w:r>
-      <w:r>
-        <w:rPr>
-          <w:rFonts w:ascii="Microsoft Sans Serif" w:hAnsi="Microsoft Sans Serif" w:cs="Microsoft Sans Serif"/>
-          <w:sz w:val="24"/>
-          <w:szCs w:val="24"/>
-          <w:lang w:val="en-GB"/>
-        </w:rPr>
-        <w:t>). since rel(</w:t>
-      </w:r>
-      <w:proofErr w:type="gramStart"/>
-      <w:r>
-        <w:rPr>
-          <w:rFonts w:ascii="Microsoft Sans Serif" w:hAnsi="Microsoft Sans Serif" w:cs="Microsoft Sans Serif"/>
-          <w:sz w:val="24"/>
-          <w:szCs w:val="24"/>
-          <w:lang w:val="en-GB"/>
-        </w:rPr>
-        <w:t>a,w</w:t>
-      </w:r>
-      <w:proofErr w:type="gramEnd"/>
-      <w:r>
-        <w:rPr>
-          <w:rFonts w:ascii="Microsoft Sans Serif" w:hAnsi="Microsoft Sans Serif" w:cs="Microsoft Sans Serif"/>
-          <w:sz w:val="24"/>
-          <w:szCs w:val="24"/>
-          <w:lang w:val="en-GB"/>
-        </w:rPr>
-        <w:t>) is independent of the dynamic context it could be computed and sorted offline.</w:t>
+        <w:t>Qu(w) and rel(a,w)</w:t>
+      </w:r>
+      <w:r>
+        <w:rPr>
+          <w:rFonts w:ascii="Microsoft Sans Serif" w:hAnsi="Microsoft Sans Serif" w:cs="Microsoft Sans Serif"/>
+          <w:sz w:val="24"/>
+          <w:szCs w:val="24"/>
+          <w:lang w:val="en-GB"/>
+        </w:rPr>
+        <w:t>). since rel(a,w) is independent of the dynamic context it could be computed and sorted offline.</w:t>
       </w:r>
     </w:p>
     <w:p>
@@ -5962,67 +5708,7 @@
           <w:szCs w:val="24"/>
           <w:lang w:val="en-GB"/>
         </w:rPr>
-        <w:t xml:space="preserve"> (u, a) is determined. So, it will not affect the ordering of the rel(</w:t>
-      </w:r>
-      <w:proofErr w:type="gramStart"/>
-      <w:r>
-        <w:rPr>
-          <w:rFonts w:ascii="Microsoft Sans Serif" w:hAnsi="Microsoft Sans Serif" w:cs="Microsoft Sans Serif"/>
-          <w:sz w:val="24"/>
-          <w:szCs w:val="24"/>
-          <w:lang w:val="en-GB"/>
-        </w:rPr>
-        <w:t>a,w</w:t>
-      </w:r>
-      <w:proofErr w:type="gramEnd"/>
-      <w:r>
-        <w:rPr>
-          <w:rFonts w:ascii="Microsoft Sans Serif" w:hAnsi="Microsoft Sans Serif" w:cs="Microsoft Sans Serif"/>
-          <w:sz w:val="24"/>
-          <w:szCs w:val="24"/>
-          <w:lang w:val="en-GB"/>
-        </w:rPr>
-        <w:t>). therefore, we could establish |T| inverted lists, sorted by rel(</w:t>
-      </w:r>
-      <w:proofErr w:type="gramStart"/>
-      <w:r>
-        <w:rPr>
-          <w:rFonts w:ascii="Microsoft Sans Serif" w:hAnsi="Microsoft Sans Serif" w:cs="Microsoft Sans Serif"/>
-          <w:sz w:val="24"/>
-          <w:szCs w:val="24"/>
-          <w:lang w:val="en-GB"/>
-        </w:rPr>
-        <w:t>a,w</w:t>
-      </w:r>
-      <w:proofErr w:type="gramEnd"/>
-      <w:r>
-        <w:rPr>
-          <w:rFonts w:ascii="Microsoft Sans Serif" w:hAnsi="Microsoft Sans Serif" w:cs="Microsoft Sans Serif"/>
-          <w:sz w:val="24"/>
-          <w:szCs w:val="24"/>
-          <w:lang w:val="en-GB"/>
-        </w:rPr>
-        <w:t xml:space="preserve">) for each user. So, when a read </w:t>
-      </w:r>
-      <w:proofErr w:type="gramStart"/>
-      <w:r>
-        <w:rPr>
-          <w:rFonts w:ascii="Microsoft Sans Serif" w:hAnsi="Microsoft Sans Serif" w:cs="Microsoft Sans Serif"/>
-          <w:sz w:val="24"/>
-          <w:szCs w:val="24"/>
-          <w:lang w:val="en-GB"/>
-        </w:rPr>
-        <w:t>a</w:t>
-      </w:r>
-      <w:proofErr w:type="gramEnd"/>
-      <w:r>
-        <w:rPr>
-          <w:rFonts w:ascii="Microsoft Sans Serif" w:hAnsi="Microsoft Sans Serif" w:cs="Microsoft Sans Serif"/>
-          <w:sz w:val="24"/>
-          <w:szCs w:val="24"/>
-          <w:lang w:val="en-GB"/>
-        </w:rPr>
-        <w:t xml:space="preserve"> operation is triggered, they can we can retrieve the sorted lists and directly apply standard top-k aggregation techniques such as Threshold Algorithm(TA)</w:t>
+        <w:t xml:space="preserve"> (u, a) is determined. So, it will not affect the ordering of the rel(a,w). therefore, we could establish |T| inverted lists, sorted by rel(a,w) for each user. So, when a read a operation is triggered, they can we can retrieve the sorted lists and directly apply standard top-k aggregation techniques such as Threshold Algorithm(TA)</w:t>
       </w:r>
       <w:r>
         <w:rPr>
@@ -7028,25 +6714,14 @@
         </w:rPr>
         <w:t xml:space="preserve"> been change since the last read operation or not. They have done this effectively, by implementing a safe region for each user. </w:t>
       </w:r>
-      <w:proofErr w:type="gramStart"/>
-      <w:r>
-        <w:rPr>
-          <w:rFonts w:ascii="Microsoft Sans Serif" w:hAnsi="Microsoft Sans Serif" w:cs="Microsoft Sans Serif"/>
-          <w:sz w:val="24"/>
-          <w:szCs w:val="24"/>
-          <w:lang w:val="en-GB"/>
-        </w:rPr>
-        <w:t>As long as</w:t>
-      </w:r>
-      <w:proofErr w:type="gramEnd"/>
-      <w:r>
-        <w:rPr>
-          <w:rFonts w:ascii="Microsoft Sans Serif" w:hAnsi="Microsoft Sans Serif" w:cs="Microsoft Sans Serif"/>
-          <w:sz w:val="24"/>
-          <w:szCs w:val="24"/>
-          <w:lang w:val="en-GB"/>
-        </w:rPr>
-        <w:t xml:space="preserve"> the new context-aware query vector triggered by a user read operation is still located in the safe region, the top-k ads can be directly presented to the user. Otherwise, we re-compute the new top-k results and update the safe region.</w:t>
+      <w:r>
+        <w:rPr>
+          <w:rFonts w:ascii="Microsoft Sans Serif" w:hAnsi="Microsoft Sans Serif" w:cs="Microsoft Sans Serif"/>
+          <w:sz w:val="24"/>
+          <w:szCs w:val="24"/>
+          <w:lang w:val="en-GB"/>
+        </w:rPr>
+        <w:t>As long as the new context-aware query vector triggered by a user read operation is still located in the safe region, the top-k ads can be directly presented to the user. Otherwise, we re-compute the new top-k results and update the safe region.</w:t>
       </w:r>
     </w:p>
     <w:p>
@@ -7735,27 +7410,7 @@
           <w:szCs w:val="24"/>
           <w:lang w:val="en-GB"/>
         </w:rPr>
-        <w:t xml:space="preserve">They </w:t>
-      </w:r>
-      <w:proofErr w:type="gramStart"/>
-      <w:r>
-        <w:rPr>
-          <w:rFonts w:ascii="Microsoft Sans Serif" w:hAnsi="Microsoft Sans Serif" w:cs="Microsoft Sans Serif"/>
-          <w:sz w:val="24"/>
-          <w:szCs w:val="24"/>
-          <w:lang w:val="en-GB"/>
-        </w:rPr>
-        <w:t>have to</w:t>
-      </w:r>
-      <w:proofErr w:type="gramEnd"/>
-      <w:r>
-        <w:rPr>
-          <w:rFonts w:ascii="Microsoft Sans Serif" w:hAnsi="Microsoft Sans Serif" w:cs="Microsoft Sans Serif"/>
-          <w:sz w:val="24"/>
-          <w:szCs w:val="24"/>
-          <w:lang w:val="en-GB"/>
-        </w:rPr>
-        <w:t xml:space="preserve"> be aware, that this explanation is safe, by implanting an expansion unit </w:t>
+        <w:t xml:space="preserve">They have to be aware, that this explanation is safe, by implanting an expansion unit </w:t>
       </w:r>
       <m:oMath>
         <m:f>
@@ -8394,25 +8049,14 @@
         </w:rPr>
         <w:t xml:space="preserve">They came up with an idea of a sphere, that encloses the constructed safe region so far. To compute the </w:t>
       </w:r>
-      <w:proofErr w:type="gramStart"/>
-      <w:r>
-        <w:rPr>
-          <w:rFonts w:ascii="Microsoft Sans Serif" w:hAnsi="Microsoft Sans Serif" w:cs="Microsoft Sans Serif"/>
-          <w:sz w:val="24"/>
-          <w:szCs w:val="24"/>
-          <w:lang w:val="en-GB"/>
-        </w:rPr>
-        <w:t>MinS</w:t>
-      </w:r>
-      <w:proofErr w:type="gramEnd"/>
-      <w:r>
-        <w:rPr>
-          <w:rFonts w:ascii="Microsoft Sans Serif" w:hAnsi="Microsoft Sans Serif" w:cs="Microsoft Sans Serif"/>
-          <w:sz w:val="24"/>
-          <w:szCs w:val="24"/>
-          <w:lang w:val="en-GB"/>
-        </w:rPr>
-        <w:t xml:space="preserve"> they produces the following equation:</w:t>
+      <w:r>
+        <w:rPr>
+          <w:rFonts w:ascii="Microsoft Sans Serif" w:hAnsi="Microsoft Sans Serif" w:cs="Microsoft Sans Serif"/>
+          <w:sz w:val="24"/>
+          <w:szCs w:val="24"/>
+          <w:lang w:val="en-GB"/>
+        </w:rPr>
+        <w:t>MinS they produces the following equation:</w:t>
       </w:r>
     </w:p>
     <w:p>
@@ -8424,7 +8068,6 @@
           <w:lang w:val="en-CH"/>
         </w:rPr>
       </w:pPr>
-      <w:proofErr w:type="gramStart"/>
       <w:r>
         <w:rPr>
           <w:rFonts w:ascii="CMR10" w:hAnsi="CMR10" w:cs="CMR10"/>
@@ -8432,17 +8075,7 @@
           <w:szCs w:val="28"/>
           <w:lang w:val="en-CH"/>
         </w:rPr>
-        <w:t>θ(</w:t>
-      </w:r>
-      <w:proofErr w:type="gramEnd"/>
-      <w:r>
-        <w:rPr>
-          <w:rFonts w:ascii="CMR10" w:hAnsi="CMR10" w:cs="CMR10"/>
-          <w:sz w:val="28"/>
-          <w:szCs w:val="28"/>
-          <w:lang w:val="en-CH"/>
-        </w:rPr>
-        <w:t>a, x</w:t>
+        <w:t>θ(a, x</w:t>
       </w:r>
       <w:r>
         <w:rPr>
@@ -8645,7 +8278,6 @@
           <w:lang w:val="en-GB"/>
         </w:rPr>
       </w:pPr>
-      <w:proofErr w:type="gramStart"/>
       <w:r>
         <w:rPr>
           <w:rFonts w:ascii="CMR10" w:hAnsi="CMR10" w:cs="CMR10"/>
@@ -8653,17 +8285,7 @@
           <w:szCs w:val="28"/>
           <w:lang w:val="en-CH"/>
         </w:rPr>
-        <w:t>θ(</w:t>
-      </w:r>
-      <w:proofErr w:type="gramEnd"/>
-      <w:r>
-        <w:rPr>
-          <w:rFonts w:ascii="CMR10" w:hAnsi="CMR10" w:cs="CMR10"/>
-          <w:sz w:val="28"/>
-          <w:szCs w:val="28"/>
-          <w:lang w:val="en-CH"/>
-        </w:rPr>
-        <w:t>a, x</w:t>
+        <w:t>θ(a, x</w:t>
       </w:r>
       <w:r>
         <w:rPr>
@@ -8905,27 +8527,7 @@
           <w:szCs w:val="24"/>
           <w:lang w:val="en-GB"/>
         </w:rPr>
-        <w:t xml:space="preserve">where </w:t>
-      </w:r>
-      <w:proofErr w:type="gramStart"/>
-      <w:r>
-        <w:rPr>
-          <w:rFonts w:ascii="Microsoft Sans Serif" w:hAnsi="Microsoft Sans Serif" w:cs="Microsoft Sans Serif"/>
-          <w:sz w:val="24"/>
-          <w:szCs w:val="24"/>
-          <w:lang w:val="en-GB"/>
-        </w:rPr>
-        <w:t>θ(</w:t>
-      </w:r>
-      <w:proofErr w:type="gramEnd"/>
-      <w:r>
-        <w:rPr>
-          <w:rFonts w:ascii="Microsoft Sans Serif" w:hAnsi="Microsoft Sans Serif" w:cs="Microsoft Sans Serif"/>
-          <w:sz w:val="24"/>
-          <w:szCs w:val="24"/>
-          <w:lang w:val="en-GB"/>
-        </w:rPr>
-        <w:t>., .) denotes the angle between two vectors and r is the radius of the spherical safe region</w:t>
+        <w:t>where θ(., .) denotes the angle between two vectors and r is the radius of the spherical safe region</w:t>
       </w:r>
       <w:r>
         <w:rPr>
@@ -9130,27 +8732,7 @@
           <w:szCs w:val="24"/>
           <w:lang w:val="en-GB"/>
         </w:rPr>
-        <w:t xml:space="preserve"> I. If I </w:t>
-      </w:r>
-      <w:proofErr w:type="gramStart"/>
-      <w:r>
-        <w:rPr>
-          <w:rFonts w:ascii="Microsoft Sans Serif" w:hAnsi="Microsoft Sans Serif" w:cs="Microsoft Sans Serif"/>
-          <w:sz w:val="24"/>
-          <w:szCs w:val="24"/>
-          <w:lang w:val="en-GB"/>
-        </w:rPr>
-        <w:t>is</w:t>
-      </w:r>
-      <w:proofErr w:type="gramEnd"/>
-      <w:r>
-        <w:rPr>
-          <w:rFonts w:ascii="Microsoft Sans Serif" w:hAnsi="Microsoft Sans Serif" w:cs="Microsoft Sans Serif"/>
-          <w:sz w:val="24"/>
-          <w:szCs w:val="24"/>
-          <w:lang w:val="en-GB"/>
-        </w:rPr>
-        <w:t xml:space="preserve"> an empty set, x</w:t>
+        <w:t xml:space="preserve"> I. If I is an empty set, x</w:t>
       </w:r>
       <w:r>
         <w:rPr>
@@ -9169,17 +8751,7 @@
           <w:szCs w:val="24"/>
           <w:lang w:val="en-GB"/>
         </w:rPr>
-        <w:t xml:space="preserve">can be calculated by Eqn 6. </w:t>
-      </w:r>
-      <w:proofErr w:type="gramStart"/>
-      <w:r>
-        <w:rPr>
-          <w:rFonts w:ascii="Microsoft Sans Serif" w:hAnsi="Microsoft Sans Serif" w:cs="Microsoft Sans Serif"/>
-          <w:sz w:val="24"/>
-          <w:szCs w:val="24"/>
-          <w:lang w:val="en-GB"/>
-        </w:rPr>
-        <w:t>Otherwise,x</w:t>
+        <w:t>can be calculated by Eqn 6. Otherwise,x</w:t>
       </w:r>
       <w:r>
         <w:rPr>
@@ -9191,7 +8763,6 @@
         </w:rPr>
         <w:t>max</w:t>
       </w:r>
-      <w:proofErr w:type="gramEnd"/>
       <w:r>
         <w:rPr>
           <w:rFonts w:ascii="Microsoft Sans Serif" w:hAnsi="Microsoft Sans Serif" w:cs="Microsoft Sans Serif"/>
@@ -9783,27 +9354,7 @@
           <w:szCs w:val="24"/>
           <w:lang w:val="en-GB"/>
         </w:rPr>
-        <w:t xml:space="preserve"> </w:t>
-      </w:r>
-      <w:proofErr w:type="gramStart"/>
-      <w:r>
-        <w:rPr>
-          <w:rFonts w:ascii="Microsoft Sans Serif" w:hAnsi="Microsoft Sans Serif" w:cs="Microsoft Sans Serif"/>
-          <w:sz w:val="24"/>
-          <w:szCs w:val="24"/>
-          <w:lang w:val="en-GB"/>
-        </w:rPr>
-        <w:t>So</w:t>
-      </w:r>
-      <w:proofErr w:type="gramEnd"/>
-      <w:r>
-        <w:rPr>
-          <w:rFonts w:ascii="Microsoft Sans Serif" w:hAnsi="Microsoft Sans Serif" w:cs="Microsoft Sans Serif"/>
-          <w:sz w:val="24"/>
-          <w:szCs w:val="24"/>
-          <w:lang w:val="en-GB"/>
-        </w:rPr>
-        <w:t xml:space="preserve"> in Lemma1 they could measure the intersections between a Q and safe region Sphere using the equation 5 with replacing a with Q</w:t>
+        <w:t xml:space="preserve"> So in Lemma1 they could measure the intersections between a Q and safe region Sphere using the equation 5 with replacing a with Q</w:t>
       </w:r>
       <w:r>
         <w:rPr>
@@ -9921,7 +9472,6 @@
         </w:rPr>
         <w:t>by (</w:t>
       </w:r>
-      <w:proofErr w:type="gramStart"/>
       <w:r>
         <w:rPr>
           <w:rFonts w:ascii="Microsoft Sans Serif" w:hAnsi="Microsoft Sans Serif" w:cs="Microsoft Sans Serif"/>
@@ -9960,7 +9510,6 @@
         </w:rPr>
         <w:t xml:space="preserve"> ,</w:t>
       </w:r>
-      <w:proofErr w:type="gramEnd"/>
       <w:r>
         <w:rPr>
           <w:rFonts w:ascii="Microsoft Sans Serif" w:hAnsi="Microsoft Sans Serif" w:cs="Microsoft Sans Serif"/>
@@ -10230,27 +9779,7 @@
           <w:szCs w:val="24"/>
           <w:lang w:val="en-GB"/>
         </w:rPr>
-        <w:t>MaxS for b = (b</w:t>
-      </w:r>
-      <w:proofErr w:type="gramStart"/>
-      <w:r>
-        <w:rPr>
-          <w:rFonts w:ascii="Microsoft Sans Serif" w:hAnsi="Microsoft Sans Serif" w:cs="Microsoft Sans Serif"/>
-          <w:sz w:val="24"/>
-          <w:szCs w:val="24"/>
-          <w:lang w:val="en-GB"/>
-        </w:rPr>
-        <w:t>1, ..</w:t>
-      </w:r>
-      <w:proofErr w:type="gramEnd"/>
-      <w:r>
-        <w:rPr>
-          <w:rFonts w:ascii="Microsoft Sans Serif" w:hAnsi="Microsoft Sans Serif" w:cs="Microsoft Sans Serif"/>
-          <w:sz w:val="24"/>
-          <w:szCs w:val="24"/>
-          <w:lang w:val="en-GB"/>
-        </w:rPr>
-        <w:t>, b|T|) against the safe region. If the top-1</w:t>
+        <w:t>MaxS for b = (b1, .., b|T|) against the safe region. If the top-1</w:t>
       </w:r>
       <w:r>
         <w:rPr>
@@ -10408,14 +9937,2684 @@
         <w:adjustRightInd w:val="0"/>
         <w:spacing w:after="0" w:line="360" w:lineRule="auto"/>
         <w:rPr>
-          <w:rFonts w:ascii="Microsoft Sans Serif" w:hAnsi="Microsoft Sans Serif" w:cs="Microsoft Sans Serif"/>
-          <w:sz w:val="24"/>
-          <w:szCs w:val="24"/>
-          <w:lang w:val="en-GB"/>
-        </w:rPr>
-      </w:pPr>
+          <w:rFonts w:ascii="Times-Roman" w:hAnsi="Times-Roman" w:cs="Times-Roman"/>
+          <w:b/>
+          <w:bCs/>
+          <w:sz w:val="32"/>
+          <w:szCs w:val="32"/>
+          <w:u w:val="single"/>
+          <w:lang w:val="en-GB"/>
+        </w:rPr>
+      </w:pPr>
+      <w:r>
+        <w:rPr>
+          <w:rFonts w:ascii="Times-Roman" w:hAnsi="Times-Roman" w:cs="Times-Roman"/>
+          <w:b/>
+          <w:bCs/>
+          <w:sz w:val="32"/>
+          <w:szCs w:val="32"/>
+          <w:u w:val="single"/>
+          <w:lang w:val="en-GB"/>
+        </w:rPr>
+        <w:t>HYBRID ALGORITHM</w:t>
+      </w:r>
+      <w:r>
+        <w:rPr>
+          <w:rFonts w:ascii="Times-Roman" w:hAnsi="Times-Roman" w:cs="Times-Roman"/>
+          <w:b/>
+          <w:bCs/>
+          <w:sz w:val="32"/>
+          <w:szCs w:val="32"/>
+          <w:u w:val="single"/>
+          <w:lang w:val="en-GB"/>
+        </w:rPr>
+        <w:t xml:space="preserve">: </w:t>
+      </w:r>
+    </w:p>
+    <w:p>
+      <w:pPr>
+        <w:autoSpaceDE w:val="0"/>
+        <w:autoSpaceDN w:val="0"/>
+        <w:adjustRightInd w:val="0"/>
+        <w:spacing w:after="0" w:line="360" w:lineRule="auto"/>
+        <w:rPr>
+          <w:rFonts w:ascii="Microsoft Sans Serif" w:hAnsi="Microsoft Sans Serif" w:cs="Microsoft Sans Serif"/>
+          <w:sz w:val="24"/>
+          <w:szCs w:val="24"/>
+          <w:lang w:val="en-GB"/>
+        </w:rPr>
+      </w:pPr>
+      <w:r>
+        <w:rPr>
+          <w:rFonts w:ascii="Microsoft Sans Serif" w:hAnsi="Microsoft Sans Serif" w:cs="Microsoft Sans Serif"/>
+          <w:sz w:val="24"/>
+          <w:szCs w:val="24"/>
+          <w:lang w:val="en-GB"/>
+        </w:rPr>
+        <w:t xml:space="preserve">the </w:t>
+      </w:r>
+      <w:r>
+        <w:rPr>
+          <w:rFonts w:ascii="Microsoft Sans Serif" w:hAnsi="Microsoft Sans Serif" w:cs="Microsoft Sans Serif"/>
+          <w:sz w:val="24"/>
+          <w:szCs w:val="24"/>
+          <w:lang w:val="en-GB"/>
+        </w:rPr>
+        <w:t>hybrid has been introduced, to combine the advantages of the online retrieval and the safe region.</w:t>
+      </w:r>
+      <w:r>
+        <w:rPr>
+          <w:rFonts w:ascii="Microsoft Sans Serif" w:hAnsi="Microsoft Sans Serif" w:cs="Microsoft Sans Serif"/>
+          <w:sz w:val="24"/>
+          <w:szCs w:val="24"/>
+          <w:lang w:val="en-GB"/>
+        </w:rPr>
+        <w:t xml:space="preserve"> </w:t>
+      </w:r>
+      <w:r>
+        <w:rPr>
+          <w:rFonts w:ascii="Microsoft Sans Serif" w:hAnsi="Microsoft Sans Serif" w:cs="Microsoft Sans Serif"/>
+          <w:sz w:val="24"/>
+          <w:szCs w:val="24"/>
+          <w:lang w:val="en-GB"/>
+        </w:rPr>
+        <w:t>The model measures the topic distribution in a user news feed, if it is varying so much, then they have adopt</w:t>
+      </w:r>
+      <w:r>
+        <w:rPr>
+          <w:rFonts w:ascii="Microsoft Sans Serif" w:hAnsi="Microsoft Sans Serif" w:cs="Microsoft Sans Serif"/>
+          <w:sz w:val="24"/>
+          <w:szCs w:val="24"/>
+          <w:lang w:val="en-GB"/>
+        </w:rPr>
+        <w:t>ed</w:t>
+      </w:r>
+      <w:r>
+        <w:rPr>
+          <w:rFonts w:ascii="Microsoft Sans Serif" w:hAnsi="Microsoft Sans Serif" w:cs="Microsoft Sans Serif"/>
+          <w:sz w:val="24"/>
+          <w:szCs w:val="24"/>
+          <w:lang w:val="en-GB"/>
+        </w:rPr>
+        <w:t xml:space="preserve"> the online strategy, otherwise they have used the safe region strategy.  </w:t>
+      </w:r>
+    </w:p>
+    <w:p>
+      <w:pPr>
+        <w:autoSpaceDE w:val="0"/>
+        <w:autoSpaceDN w:val="0"/>
+        <w:adjustRightInd w:val="0"/>
+        <w:spacing w:after="0" w:line="360" w:lineRule="auto"/>
+        <w:rPr>
+          <w:rFonts w:ascii="Microsoft Sans Serif" w:hAnsi="Microsoft Sans Serif" w:cs="Microsoft Sans Serif"/>
+          <w:sz w:val="24"/>
+          <w:szCs w:val="24"/>
+          <w:lang w:val="en-GB"/>
+        </w:rPr>
+      </w:pPr>
+      <w:r>
+        <w:rPr>
+          <w:rFonts w:ascii="Microsoft Sans Serif" w:hAnsi="Microsoft Sans Serif" w:cs="Microsoft Sans Serif"/>
+          <w:b/>
+          <w:bCs/>
+          <w:sz w:val="24"/>
+          <w:szCs w:val="24"/>
+          <w:lang w:val="en-GB"/>
+        </w:rPr>
+        <w:t>Variance of Topic Distributions</w:t>
+      </w:r>
+      <w:r>
+        <w:rPr>
+          <w:rFonts w:ascii="Microsoft Sans Serif" w:hAnsi="Microsoft Sans Serif" w:cs="Microsoft Sans Serif"/>
+          <w:b/>
+          <w:bCs/>
+          <w:sz w:val="24"/>
+          <w:szCs w:val="24"/>
+          <w:lang w:val="en-GB"/>
+        </w:rPr>
+        <w:t>:</w:t>
+      </w:r>
+      <w:r>
+        <w:rPr>
+          <w:rFonts w:ascii="Microsoft Sans Serif" w:hAnsi="Microsoft Sans Serif" w:cs="Microsoft Sans Serif"/>
+          <w:sz w:val="24"/>
+          <w:szCs w:val="24"/>
+          <w:lang w:val="en-GB"/>
+        </w:rPr>
+        <w:t xml:space="preserve"> </w:t>
+      </w:r>
+    </w:p>
+    <w:p>
+      <w:pPr>
+        <w:autoSpaceDE w:val="0"/>
+        <w:autoSpaceDN w:val="0"/>
+        <w:adjustRightInd w:val="0"/>
+        <w:spacing w:after="0" w:line="360" w:lineRule="auto"/>
+        <w:rPr>
+          <w:rFonts w:ascii="Microsoft Sans Serif" w:hAnsi="Microsoft Sans Serif" w:cs="Microsoft Sans Serif"/>
+          <w:sz w:val="24"/>
+          <w:szCs w:val="24"/>
+          <w:lang w:val="en-GB"/>
+        </w:rPr>
+      </w:pPr>
+      <w:r>
+        <w:rPr>
+          <w:rFonts w:ascii="Microsoft Sans Serif" w:hAnsi="Microsoft Sans Serif" w:cs="Microsoft Sans Serif"/>
+          <w:sz w:val="24"/>
+          <w:szCs w:val="24"/>
+          <w:lang w:val="en-GB"/>
+        </w:rPr>
+        <w:t>to measure the topic distribution they have</w:t>
+      </w:r>
+      <w:r>
+        <w:rPr>
+          <w:rFonts w:ascii="Microsoft Sans Serif" w:hAnsi="Microsoft Sans Serif" w:cs="Microsoft Sans Serif"/>
+          <w:sz w:val="24"/>
+          <w:szCs w:val="24"/>
+          <w:lang w:val="en-GB"/>
+        </w:rPr>
+        <w:t xml:space="preserve"> </w:t>
+      </w:r>
+      <w:r>
+        <w:rPr>
+          <w:rFonts w:ascii="Microsoft Sans Serif" w:hAnsi="Microsoft Sans Serif" w:cs="Microsoft Sans Serif"/>
+          <w:sz w:val="24"/>
+          <w:szCs w:val="24"/>
+          <w:lang w:val="en-GB"/>
+        </w:rPr>
+        <w:t>introduced a series of equations as follows:</w:t>
+      </w:r>
+    </w:p>
+    <w:p>
+      <w:pPr>
+        <w:autoSpaceDE w:val="0"/>
+        <w:autoSpaceDN w:val="0"/>
+        <w:adjustRightInd w:val="0"/>
+        <w:spacing w:after="0" w:line="360" w:lineRule="auto"/>
+        <w:rPr>
+          <w:rFonts w:ascii="Microsoft Sans Serif" w:hAnsi="Microsoft Sans Serif" w:cs="Microsoft Sans Serif"/>
+          <w:sz w:val="24"/>
+          <w:szCs w:val="24"/>
+          <w:lang w:val="en-GB"/>
+        </w:rPr>
+      </w:pPr>
+      <m:oMathPara>
+        <m:oMath>
+          <m:sSub>
+            <m:sSubPr>
+              <m:ctrlPr>
+                <w:rPr>
+                  <w:rFonts w:ascii="Cambria Math" w:hAnsi="Cambria Math" w:cs="CMMI10"/>
+                  <w:b/>
+                  <w:bCs/>
+                  <w:sz w:val="24"/>
+                  <w:szCs w:val="24"/>
+                  <w:lang w:val="en-CH"/>
+                </w:rPr>
+              </m:ctrlPr>
+            </m:sSubPr>
+            <m:e>
+              <m:r>
+                <m:rPr>
+                  <m:sty m:val="b"/>
+                </m:rPr>
+                <w:rPr>
+                  <w:rFonts w:ascii="Cambria Math" w:hAnsi="Cambria Math" w:cs="CMMI10"/>
+                  <w:sz w:val="24"/>
+                  <w:szCs w:val="24"/>
+                  <w:lang w:val="en-CH"/>
+                </w:rPr>
+                <m:t>X</m:t>
+              </m:r>
+            </m:e>
+            <m:sub>
+              <m:r>
+                <m:rPr>
+                  <m:sty m:val="p"/>
+                </m:rPr>
+                <w:rPr>
+                  <w:rFonts w:ascii="Cambria Math" w:hAnsi="Cambria Math" w:cs="CMMI7"/>
+                  <w:sz w:val="18"/>
+                  <w:szCs w:val="18"/>
+                  <w:lang w:val="en-CH"/>
+                </w:rPr>
+                <m:t>w,v</m:t>
+              </m:r>
+            </m:sub>
+          </m:sSub>
+          <m:r>
+            <m:rPr>
+              <m:sty m:val="p"/>
+            </m:rPr>
+            <w:rPr>
+              <w:rFonts w:ascii="Cambria Math" w:hAnsi="Cambria Math" w:cs="CMMI7"/>
+              <w:sz w:val="18"/>
+              <w:szCs w:val="18"/>
+              <w:lang w:val="en-CH"/>
+            </w:rPr>
+            <m:t xml:space="preserve"> </m:t>
+          </m:r>
+          <m:r>
+            <m:rPr>
+              <m:sty m:val="p"/>
+            </m:rPr>
+            <w:rPr>
+              <w:rFonts w:ascii="Cambria Math" w:hAnsi="Cambria Math" w:cs="CMR10"/>
+              <w:sz w:val="24"/>
+              <w:szCs w:val="24"/>
+              <w:lang w:val="en-CH"/>
+            </w:rPr>
+            <m:t>=</m:t>
+          </m:r>
+          <m:nary>
+            <m:naryPr>
+              <m:chr m:val="∑"/>
+              <m:supHide m:val="1"/>
+              <m:ctrlPr>
+                <w:rPr>
+                  <w:rFonts w:ascii="Cambria Math" w:hAnsi="Cambria Math" w:cs="CMTT10"/>
+                  <w:sz w:val="36"/>
+                  <w:szCs w:val="30"/>
+                  <w:lang w:val="en-CH"/>
+                </w:rPr>
+              </m:ctrlPr>
+            </m:naryPr>
+            <m:sub>
+              <m:argPr>
+                <m:argSz m:val="2"/>
+              </m:argPr>
+              <m:r>
+                <m:rPr>
+                  <m:sty m:val="p"/>
+                </m:rPr>
+                <w:rPr>
+                  <w:rFonts w:ascii="Cambria Math" w:hAnsi="Cambria Math" w:cs="CMMI7"/>
+                  <w:sz w:val="36"/>
+                  <w:szCs w:val="30"/>
+                  <w:lang w:val="en-CH"/>
+                </w:rPr>
+                <m:t>n</m:t>
+              </m:r>
+              <m:r>
+                <m:rPr>
+                  <m:sty m:val="p"/>
+                </m:rPr>
+                <w:rPr>
+                  <w:rFonts w:ascii="Cambria Math" w:eastAsia="CMSY7" w:hAnsi="Cambria Math" w:cs="CMSY7" w:hint="eastAsia"/>
+                  <w:sz w:val="36"/>
+                  <w:szCs w:val="30"/>
+                  <w:lang w:val="en-CH"/>
+                </w:rPr>
+                <m:t>∈</m:t>
+              </m:r>
+              <m:r>
+                <m:rPr>
+                  <m:sty m:val="p"/>
+                </m:rPr>
+                <w:rPr>
+                  <w:rFonts w:ascii="Cambria Math" w:hAnsi="Cambria Math" w:cs="CMMI7"/>
+                  <w:sz w:val="36"/>
+                  <w:szCs w:val="30"/>
+                  <w:lang w:val="en-CH"/>
+                </w:rPr>
+                <m:t>N</m:t>
+              </m:r>
+              <m:r>
+                <m:rPr>
+                  <m:sty m:val="p"/>
+                </m:rPr>
+                <w:rPr>
+                  <w:rFonts w:ascii="Cambria Math" w:hAnsi="Cambria Math" w:cs="CMR7"/>
+                  <w:sz w:val="36"/>
+                  <w:szCs w:val="30"/>
+                  <w:lang w:val="en-CH"/>
+                </w:rPr>
+                <m:t>(</m:t>
+              </m:r>
+              <m:r>
+                <m:rPr>
+                  <m:sty m:val="p"/>
+                </m:rPr>
+                <w:rPr>
+                  <w:rFonts w:ascii="Cambria Math" w:hAnsi="Cambria Math" w:cs="CMMI7"/>
+                  <w:sz w:val="36"/>
+                  <w:szCs w:val="30"/>
+                  <w:lang w:val="en-CH"/>
+                </w:rPr>
+                <m:t>v</m:t>
+              </m:r>
+              <m:r>
+                <m:rPr>
+                  <m:sty m:val="p"/>
+                </m:rPr>
+                <w:rPr>
+                  <w:rFonts w:ascii="Cambria Math" w:hAnsi="Cambria Math" w:cs="CMR7"/>
+                  <w:sz w:val="36"/>
+                  <w:szCs w:val="30"/>
+                  <w:lang w:val="en-CH"/>
+                </w:rPr>
+                <m:t>)</m:t>
+              </m:r>
+            </m:sub>
+            <m:sup/>
+            <m:e>
+              <m:r>
+                <m:rPr>
+                  <m:sty m:val="p"/>
+                </m:rPr>
+                <w:rPr>
+                  <w:rFonts w:ascii="Cambria Math" w:hAnsi="Cambria Math" w:cs="CMTT10"/>
+                  <w:sz w:val="36"/>
+                  <w:szCs w:val="30"/>
+                  <w:lang w:val="en-CH"/>
+                </w:rPr>
+                <m:t xml:space="preserve">  </m:t>
+              </m:r>
+              <m:nary>
+                <m:naryPr>
+                  <m:chr m:val="∑"/>
+                  <m:grow m:val="1"/>
+                  <m:supHide m:val="1"/>
+                  <m:ctrlPr>
+                    <w:rPr>
+                      <w:rFonts w:ascii="Cambria Math" w:hAnsi="Cambria Math" w:cs="CMTT10"/>
+                      <w:sz w:val="36"/>
+                      <w:szCs w:val="30"/>
+                      <w:lang w:val="en-CH"/>
+                    </w:rPr>
+                  </m:ctrlPr>
+                </m:naryPr>
+                <m:sub>
+                  <m:argPr>
+                    <m:argSz m:val="1"/>
+                  </m:argPr>
+                  <m:r>
+                    <m:rPr>
+                      <m:sty m:val="p"/>
+                    </m:rPr>
+                    <w:rPr>
+                      <w:rFonts w:ascii="Cambria Math" w:hAnsi="Cambria Math" w:cs="CMR7"/>
+                      <w:sz w:val="36"/>
+                      <w:szCs w:val="30"/>
+                      <w:lang w:val="en-CH"/>
+                    </w:rPr>
+                    <m:t>1</m:t>
+                  </m:r>
+                  <m:r>
+                    <m:rPr>
+                      <m:sty m:val="p"/>
+                    </m:rPr>
+                    <w:rPr>
+                      <w:rFonts w:ascii="Cambria Math" w:eastAsia="CMSY7" w:hAnsi="Cambria Math" w:cs="CMSY7" w:hint="eastAsia"/>
+                      <w:sz w:val="36"/>
+                      <w:szCs w:val="30"/>
+                      <w:lang w:val="en-CH"/>
+                    </w:rPr>
+                    <m:t>≤</m:t>
+                  </m:r>
+                  <m:r>
+                    <m:rPr>
+                      <m:sty m:val="p"/>
+                    </m:rPr>
+                    <w:rPr>
+                      <w:rFonts w:ascii="Cambria Math" w:hAnsi="Cambria Math" w:cs="CMMI7"/>
+                      <w:sz w:val="36"/>
+                      <w:szCs w:val="30"/>
+                      <w:lang w:val="en-CH"/>
+                    </w:rPr>
+                    <m:t>i</m:t>
+                  </m:r>
+                  <m:r>
+                    <m:rPr>
+                      <m:sty m:val="p"/>
+                    </m:rPr>
+                    <w:rPr>
+                      <w:rFonts w:ascii="Cambria Math" w:eastAsia="CMSY7" w:hAnsi="Cambria Math" w:cs="CMSY7" w:hint="eastAsia"/>
+                      <w:sz w:val="36"/>
+                      <w:szCs w:val="30"/>
+                      <w:lang w:val="en-CH"/>
+                    </w:rPr>
+                    <m:t>≤</m:t>
+                  </m:r>
+                  <m:r>
+                    <m:rPr>
+                      <m:sty m:val="p"/>
+                    </m:rPr>
+                    <w:rPr>
+                      <w:rFonts w:ascii="Cambria Math" w:hAnsi="Cambria Math" w:cs="CMMI7"/>
+                      <w:sz w:val="36"/>
+                      <w:szCs w:val="30"/>
+                      <w:lang w:val="en-CH"/>
+                    </w:rPr>
+                    <m:t>M</m:t>
+                  </m:r>
+                  <m:r>
+                    <m:rPr>
+                      <m:sty m:val="p"/>
+                    </m:rPr>
+                    <w:rPr>
+                      <w:rFonts w:ascii="Cambria Math" w:hAnsi="Cambria Math" w:cs="CMMI5"/>
+                      <w:sz w:val="36"/>
+                      <w:szCs w:val="30"/>
+                      <w:lang w:val="en-CH"/>
+                    </w:rPr>
+                    <m:t>v,n</m:t>
+                  </m:r>
+                </m:sub>
+                <m:sup/>
+                <m:e>
+                  <m:r>
+                    <m:rPr>
+                      <m:sty m:val="p"/>
+                    </m:rPr>
+                    <w:rPr>
+                      <w:rFonts w:ascii="Cambria Math" w:hAnsi="Cambria Math" w:cs="CMMI10"/>
+                      <w:sz w:val="32"/>
+                      <w:szCs w:val="28"/>
+                      <w:lang w:val="en-CH"/>
+                    </w:rPr>
+                    <m:t>D</m:t>
+                  </m:r>
+                  <m:r>
+                    <m:rPr>
+                      <m:sty m:val="p"/>
+                    </m:rPr>
+                    <w:rPr>
+                      <w:rFonts w:ascii="Cambria Math" w:hAnsi="Cambria Math" w:cs="CMMI7"/>
+                      <w:lang w:val="en-CH"/>
+                    </w:rPr>
+                    <m:t>w,n</m:t>
+                  </m:r>
+                  <m:r>
+                    <m:rPr>
+                      <m:sty m:val="p"/>
+                    </m:rPr>
+                    <w:rPr>
+                      <w:rFonts w:ascii="Cambria Math" w:hAnsi="Cambria Math" w:cs="CMR10"/>
+                      <w:sz w:val="32"/>
+                      <w:szCs w:val="28"/>
+                      <w:lang w:val="en-CH"/>
+                    </w:rPr>
+                    <m:t>(</m:t>
+                  </m:r>
+                  <m:r>
+                    <m:rPr>
+                      <m:sty m:val="p"/>
+                    </m:rPr>
+                    <w:rPr>
+                      <w:rFonts w:ascii="Cambria Math" w:hAnsi="Cambria Math" w:cs="CMMI10"/>
+                      <w:sz w:val="32"/>
+                      <w:szCs w:val="28"/>
+                      <w:lang w:val="en-CH"/>
+                    </w:rPr>
+                    <m:t>F</m:t>
+                  </m:r>
+                  <m:r>
+                    <m:rPr>
+                      <m:sty m:val="p"/>
+                    </m:rPr>
+                    <w:rPr>
+                      <w:rFonts w:ascii="Cambria Math" w:hAnsi="Cambria Math" w:cs="CMMI7"/>
+                      <w:lang w:val="en-CH"/>
+                    </w:rPr>
+                    <m:t>n</m:t>
+                  </m:r>
+                  <m:r>
+                    <m:rPr>
+                      <m:sty m:val="p"/>
+                    </m:rPr>
+                    <w:rPr>
+                      <w:rFonts w:ascii="Cambria Math" w:hAnsi="Cambria Math" w:cs="CMR10"/>
+                      <w:sz w:val="32"/>
+                      <w:szCs w:val="28"/>
+                      <w:lang w:val="en-CH"/>
+                    </w:rPr>
+                    <m:t>)</m:t>
+                  </m:r>
+                </m:e>
+              </m:nary>
+            </m:e>
+          </m:nary>
+          <m:r>
+            <w:rPr>
+              <w:rFonts w:ascii="Cambria Math" w:eastAsiaTheme="minorEastAsia" w:hAnsi="Cambria Math" w:cs="CMTT10"/>
+              <w:i/>
+              <w:sz w:val="32"/>
+              <w:szCs w:val="28"/>
+              <w:lang w:val="en-GB"/>
+            </w:rPr>
+            <w:br/>
+          </m:r>
+        </m:oMath>
+      </m:oMathPara>
+      <w:r>
+        <w:rPr>
+          <w:rFonts w:ascii="Microsoft Sans Serif" w:hAnsi="Microsoft Sans Serif" w:cs="Microsoft Sans Serif"/>
+          <w:sz w:val="24"/>
+          <w:szCs w:val="24"/>
+          <w:lang w:val="en-GB"/>
+        </w:rPr>
+        <w:t>where</w:t>
+      </w:r>
+      <w:r>
+        <w:rPr>
+          <w:rFonts w:ascii="Microsoft Sans Serif" w:hAnsi="Microsoft Sans Serif" w:cs="Microsoft Sans Serif"/>
+          <w:sz w:val="24"/>
+          <w:szCs w:val="24"/>
+          <w:lang w:val="en-GB"/>
+        </w:rPr>
+        <w:t xml:space="preserve"> </w:t>
+      </w:r>
+      <w:r>
+        <w:rPr>
+          <w:rFonts w:ascii="Microsoft Sans Serif" w:hAnsi="Microsoft Sans Serif" w:cs="Microsoft Sans Serif"/>
+          <w:sz w:val="24"/>
+          <w:szCs w:val="24"/>
+          <w:lang w:val="en-GB"/>
+        </w:rPr>
+        <w:t>X</w:t>
+      </w:r>
+      <w:r>
+        <w:rPr>
+          <w:rFonts w:ascii="Microsoft Sans Serif" w:hAnsi="Microsoft Sans Serif" w:cs="Microsoft Sans Serif"/>
+          <w:sz w:val="24"/>
+          <w:szCs w:val="24"/>
+          <w:vertAlign w:val="subscript"/>
+          <w:lang w:val="en-GB"/>
+        </w:rPr>
+        <w:t xml:space="preserve">w,v </w:t>
+      </w:r>
+      <w:r>
+        <w:rPr>
+          <w:rFonts w:ascii="Microsoft Sans Serif" w:hAnsi="Microsoft Sans Serif" w:cs="Microsoft Sans Serif"/>
+          <w:sz w:val="24"/>
+          <w:szCs w:val="24"/>
+          <w:lang w:val="en-GB"/>
+        </w:rPr>
+        <w:t>it is a random variable describes the topics (w) weight in a user’s (v) post</w:t>
+      </w:r>
+      <w:r>
+        <w:rPr>
+          <w:rFonts w:ascii="Microsoft Sans Serif" w:hAnsi="Microsoft Sans Serif" w:cs="Microsoft Sans Serif"/>
+          <w:sz w:val="24"/>
+          <w:szCs w:val="24"/>
+          <w:lang w:val="en-GB"/>
+        </w:rPr>
+        <w:t xml:space="preserve">, N(v) the number of all his neighbours, </w:t>
+      </w:r>
+      <w:r>
+        <w:rPr>
+          <w:rFonts w:ascii="Microsoft Sans Serif" w:hAnsi="Microsoft Sans Serif" w:cs="Microsoft Sans Serif"/>
+          <w:sz w:val="24"/>
+          <w:szCs w:val="24"/>
+          <w:lang w:val="en-GB"/>
+        </w:rPr>
+        <w:t>M</w:t>
+      </w:r>
+      <w:r>
+        <w:rPr>
+          <w:rFonts w:ascii="Microsoft Sans Serif" w:hAnsi="Microsoft Sans Serif" w:cs="Microsoft Sans Serif"/>
+          <w:sz w:val="24"/>
+          <w:szCs w:val="24"/>
+          <w:vertAlign w:val="subscript"/>
+          <w:lang w:val="en-GB"/>
+        </w:rPr>
+        <w:t xml:space="preserve">v,n </w:t>
+      </w:r>
+      <w:r>
+        <w:rPr>
+          <w:rFonts w:ascii="Microsoft Sans Serif" w:hAnsi="Microsoft Sans Serif" w:cs="Microsoft Sans Serif"/>
+          <w:sz w:val="24"/>
+          <w:szCs w:val="24"/>
+          <w:lang w:val="en-GB"/>
+        </w:rPr>
+        <w:t>is a random variable</w:t>
+      </w:r>
+      <w:r>
+        <w:rPr>
+          <w:rFonts w:ascii="Microsoft Sans Serif" w:hAnsi="Microsoft Sans Serif" w:cs="Microsoft Sans Serif"/>
+          <w:sz w:val="24"/>
+          <w:szCs w:val="24"/>
+          <w:lang w:val="en-GB"/>
+        </w:rPr>
+        <w:t xml:space="preserve"> </w:t>
+      </w:r>
+      <w:r>
+        <w:rPr>
+          <w:rFonts w:ascii="Microsoft Sans Serif" w:hAnsi="Microsoft Sans Serif" w:cs="Microsoft Sans Serif"/>
+          <w:sz w:val="24"/>
+          <w:szCs w:val="24"/>
+          <w:lang w:val="en-GB"/>
+        </w:rPr>
+        <w:t>describing how many posts are selected from a neighbour</w:t>
+      </w:r>
+      <w:r>
+        <w:rPr>
+          <w:rFonts w:ascii="Microsoft Sans Serif" w:hAnsi="Microsoft Sans Serif" w:cs="Microsoft Sans Serif"/>
+          <w:sz w:val="24"/>
+          <w:szCs w:val="24"/>
+          <w:lang w:val="en-GB"/>
+        </w:rPr>
+        <w:t xml:space="preserve"> </w:t>
+      </w:r>
+      <w:r>
+        <w:rPr>
+          <w:rFonts w:ascii="Microsoft Sans Serif" w:hAnsi="Microsoft Sans Serif" w:cs="Microsoft Sans Serif"/>
+          <w:sz w:val="24"/>
+          <w:szCs w:val="24"/>
+          <w:lang w:val="en-GB"/>
+        </w:rPr>
+        <w:t>n to form the news feed window of post</w:t>
+      </w:r>
+      <w:r>
+        <w:rPr>
+          <w:rFonts w:ascii="Microsoft Sans Serif" w:hAnsi="Microsoft Sans Serif" w:cs="Microsoft Sans Serif"/>
+          <w:sz w:val="24"/>
+          <w:szCs w:val="24"/>
+          <w:lang w:val="en-GB"/>
+        </w:rPr>
+        <w:t xml:space="preserve"> </w:t>
+      </w:r>
+      <w:r>
+        <w:rPr>
+          <w:rFonts w:ascii="Microsoft Sans Serif" w:hAnsi="Microsoft Sans Serif" w:cs="Microsoft Sans Serif"/>
+          <w:sz w:val="24"/>
+          <w:szCs w:val="24"/>
+          <w:lang w:val="en-GB"/>
+        </w:rPr>
+        <w:t>for</w:t>
+      </w:r>
+    </w:p>
+    <w:p>
+      <w:pPr>
+        <w:autoSpaceDE w:val="0"/>
+        <w:autoSpaceDN w:val="0"/>
+        <w:adjustRightInd w:val="0"/>
+        <w:spacing w:after="0" w:line="360" w:lineRule="auto"/>
+        <w:rPr>
+          <w:rFonts w:ascii="Cambria Math" w:eastAsiaTheme="minorEastAsia" w:hAnsi="Cambria Math" w:cs="CMTT10"/>
+          <w:iCs/>
+          <w:sz w:val="32"/>
+          <w:szCs w:val="28"/>
+          <w:lang w:val="en-GB"/>
+        </w:rPr>
+      </w:pPr>
+      <w:r>
+        <w:rPr>
+          <w:rFonts w:ascii="Microsoft Sans Serif" w:hAnsi="Microsoft Sans Serif" w:cs="Microsoft Sans Serif"/>
+          <w:sz w:val="24"/>
+          <w:szCs w:val="24"/>
+          <w:lang w:val="en-GB"/>
+        </w:rPr>
+        <w:t>user v</w:t>
+      </w:r>
+      <w:r>
+        <w:rPr>
+          <w:rFonts w:ascii="Microsoft Sans Serif" w:hAnsi="Microsoft Sans Serif" w:cs="Microsoft Sans Serif"/>
+          <w:sz w:val="24"/>
+          <w:szCs w:val="24"/>
+          <w:lang w:val="en-GB"/>
+        </w:rPr>
+        <w:t xml:space="preserve"> and </w:t>
+      </w:r>
+      <w:r>
+        <w:rPr>
+          <w:rFonts w:ascii="Microsoft Sans Serif" w:hAnsi="Microsoft Sans Serif" w:cs="Microsoft Sans Serif"/>
+          <w:sz w:val="24"/>
+          <w:szCs w:val="24"/>
+          <w:lang w:val="en-GB"/>
+        </w:rPr>
+        <w:t>F</w:t>
+      </w:r>
+      <w:r>
+        <w:rPr>
+          <w:rFonts w:ascii="Microsoft Sans Serif" w:hAnsi="Microsoft Sans Serif" w:cs="Microsoft Sans Serif"/>
+          <w:sz w:val="24"/>
+          <w:szCs w:val="24"/>
+          <w:vertAlign w:val="subscript"/>
+          <w:lang w:val="en-GB"/>
+        </w:rPr>
+        <w:t>n</w:t>
+      </w:r>
+      <w:r>
+        <w:rPr>
+          <w:rFonts w:ascii="Microsoft Sans Serif" w:hAnsi="Microsoft Sans Serif" w:cs="Microsoft Sans Serif"/>
+          <w:sz w:val="24"/>
+          <w:szCs w:val="24"/>
+          <w:lang w:val="en-GB"/>
+        </w:rPr>
+        <w:t xml:space="preserve"> is </w:t>
+      </w:r>
+      <w:r>
+        <w:rPr>
+          <w:rFonts w:ascii="Microsoft Sans Serif" w:hAnsi="Microsoft Sans Serif" w:cs="Microsoft Sans Serif"/>
+          <w:sz w:val="24"/>
+          <w:szCs w:val="24"/>
+          <w:lang w:val="en-GB"/>
+        </w:rPr>
+        <w:t>discrete uniform distribution</w:t>
+      </w:r>
+      <w:r>
+        <w:rPr>
+          <w:rFonts w:ascii="Cambria Math" w:eastAsiaTheme="minorEastAsia" w:hAnsi="Cambria Math" w:cs="CMTT10"/>
+          <w:i/>
+          <w:sz w:val="32"/>
+          <w:szCs w:val="28"/>
+          <w:lang w:val="en-GB"/>
+        </w:rPr>
+        <w:t>.</w:t>
+      </w:r>
+      <w:r>
+        <w:rPr>
+          <w:rFonts w:ascii="Cambria Math" w:eastAsiaTheme="minorEastAsia" w:hAnsi="Cambria Math" w:cs="CMTT10"/>
+          <w:iCs/>
+          <w:sz w:val="32"/>
+          <w:szCs w:val="28"/>
+          <w:lang w:val="en-GB"/>
+        </w:rPr>
+        <w:t xml:space="preserve"> </w:t>
+      </w:r>
+      <w:r>
+        <w:rPr>
+          <w:rFonts w:ascii="Microsoft Sans Serif" w:hAnsi="Microsoft Sans Serif" w:cs="Microsoft Sans Serif"/>
+          <w:sz w:val="24"/>
+          <w:szCs w:val="24"/>
+          <w:lang w:val="en-GB"/>
+        </w:rPr>
+        <w:t>the variance if the topic will be defined like this:</w:t>
+      </w:r>
+    </w:p>
+    <w:p>
+      <w:pPr>
+        <w:autoSpaceDE w:val="0"/>
+        <w:autoSpaceDN w:val="0"/>
+        <w:adjustRightInd w:val="0"/>
+        <w:spacing w:after="0" w:line="360" w:lineRule="auto"/>
+        <w:rPr>
+          <w:rFonts w:ascii="Cambria Math" w:eastAsiaTheme="minorEastAsia" w:hAnsi="Cambria Math" w:cs="CMTT10"/>
+          <w:iCs/>
+          <w:sz w:val="32"/>
+          <w:szCs w:val="28"/>
+          <w:lang w:val="en-GB"/>
+        </w:rPr>
+      </w:pPr>
+      <m:oMathPara>
+        <m:oMath>
+          <m:r>
+            <m:rPr>
+              <m:sty m:val="b"/>
+            </m:rPr>
+            <w:rPr>
+              <w:rFonts w:ascii="Cambria Math" w:eastAsiaTheme="minorEastAsia" w:hAnsi="Cambria Math" w:cs="CMTT10"/>
+              <w:sz w:val="32"/>
+              <w:szCs w:val="28"/>
+              <w:lang w:val="en-GB"/>
+            </w:rPr>
+            <m:t>v</m:t>
+          </m:r>
+          <m:r>
+            <m:rPr>
+              <m:sty m:val="bi"/>
+            </m:rPr>
+            <w:rPr>
+              <w:rFonts w:ascii="Cambria Math" w:eastAsiaTheme="minorEastAsia" w:hAnsi="Cambria Math" w:cs="CMTT10"/>
+              <w:sz w:val="32"/>
+              <w:szCs w:val="28"/>
+              <w:lang w:val="en-GB"/>
+            </w:rPr>
+            <m:t>ar</m:t>
+          </m:r>
+          <m:r>
+            <m:rPr>
+              <m:sty m:val="p"/>
+            </m:rPr>
+            <w:rPr>
+              <w:rFonts w:ascii="Cambria Math" w:eastAsiaTheme="minorEastAsia" w:hAnsi="Cambria Math" w:cs="CMTT10"/>
+              <w:sz w:val="32"/>
+              <w:szCs w:val="28"/>
+              <w:lang w:val="en-GB"/>
+            </w:rPr>
+            <m:t>[</m:t>
+          </m:r>
+          <m:sSub>
+            <m:sSubPr>
+              <m:ctrlPr>
+                <w:rPr>
+                  <w:rFonts w:ascii="Cambria Math" w:eastAsiaTheme="minorEastAsia" w:hAnsi="Cambria Math" w:cs="CMTT10"/>
+                  <w:b/>
+                  <w:bCs/>
+                  <w:iCs/>
+                  <w:sz w:val="32"/>
+                  <w:szCs w:val="28"/>
+                  <w:lang w:val="en-GB"/>
+                </w:rPr>
+              </m:ctrlPr>
+            </m:sSubPr>
+            <m:e>
+              <m:r>
+                <m:rPr>
+                  <m:sty m:val="b"/>
+                </m:rPr>
+                <w:rPr>
+                  <w:rFonts w:ascii="Cambria Math" w:eastAsiaTheme="minorEastAsia" w:hAnsi="Cambria Math" w:cs="CMTT10"/>
+                  <w:sz w:val="32"/>
+                  <w:szCs w:val="28"/>
+                  <w:lang w:val="en-GB"/>
+                </w:rPr>
+                <m:t>X</m:t>
+              </m:r>
+              <m:ctrlPr>
+                <w:rPr>
+                  <w:rFonts w:ascii="Cambria Math" w:eastAsiaTheme="minorEastAsia" w:hAnsi="Cambria Math" w:cs="CMTT10"/>
+                  <w:iCs/>
+                  <w:sz w:val="32"/>
+                  <w:szCs w:val="28"/>
+                  <w:lang w:val="en-GB"/>
+                </w:rPr>
+              </m:ctrlPr>
+            </m:e>
+            <m:sub>
+              <m:r>
+                <m:rPr>
+                  <m:sty m:val="p"/>
+                </m:rPr>
+                <w:rPr>
+                  <w:rFonts w:ascii="Cambria Math" w:eastAsiaTheme="minorEastAsia" w:hAnsi="Cambria Math" w:cs="CMTT10"/>
+                  <w:sz w:val="32"/>
+                  <w:szCs w:val="28"/>
+                  <w:lang w:val="en-GB"/>
+                </w:rPr>
+                <m:t>w</m:t>
+              </m:r>
+            </m:sub>
+          </m:sSub>
+          <m:r>
+            <m:rPr>
+              <m:sty m:val="p"/>
+            </m:rPr>
+            <w:rPr>
+              <w:rFonts w:ascii="Cambria Math" w:eastAsiaTheme="minorEastAsia" w:hAnsi="Cambria Math" w:cs="CMTT10"/>
+              <w:sz w:val="32"/>
+              <w:szCs w:val="28"/>
+              <w:lang w:val="en-GB"/>
+            </w:rPr>
+            <m:t>,v</m:t>
+          </m:r>
+          <m:r>
+            <m:rPr>
+              <m:sty m:val="p"/>
+            </m:rPr>
+            <w:rPr>
+              <w:rFonts w:ascii="Cambria Math" w:eastAsiaTheme="minorEastAsia" w:hAnsi="Cambria Math" w:cs="CMTT10"/>
+              <w:sz w:val="32"/>
+              <w:szCs w:val="28"/>
+              <w:lang w:val="en-GB"/>
+            </w:rPr>
+            <m:t>]</m:t>
+          </m:r>
+          <m:r>
+            <m:rPr>
+              <m:sty m:val="p"/>
+            </m:rPr>
+            <w:rPr>
+              <w:rFonts w:ascii="Cambria Math" w:hAnsi="Cambria Math" w:cs="CMMI7"/>
+              <w:sz w:val="18"/>
+              <w:szCs w:val="18"/>
+              <w:lang w:val="en-CH"/>
+            </w:rPr>
+            <m:t xml:space="preserve"> </m:t>
+          </m:r>
+          <m:r>
+            <m:rPr>
+              <m:sty m:val="p"/>
+            </m:rPr>
+            <w:rPr>
+              <w:rFonts w:ascii="Cambria Math" w:hAnsi="Cambria Math" w:cs="CMR10"/>
+              <w:sz w:val="24"/>
+              <w:szCs w:val="24"/>
+              <w:lang w:val="en-CH"/>
+            </w:rPr>
+            <m:t>=</m:t>
+          </m:r>
+          <m:r>
+            <m:rPr>
+              <m:sty m:val="p"/>
+            </m:rPr>
+            <w:rPr>
+              <w:rFonts w:ascii="Cambria Math" w:hAnsi="Cambria Math" w:cs="CMR7"/>
+              <w:sz w:val="36"/>
+              <w:szCs w:val="30"/>
+              <w:lang w:val="en-CH"/>
+            </w:rPr>
+            <m:t>var[</m:t>
+          </m:r>
+          <m:nary>
+            <m:naryPr>
+              <m:chr m:val="∑"/>
+              <m:supHide m:val="1"/>
+              <m:ctrlPr>
+                <w:rPr>
+                  <w:rFonts w:ascii="Cambria Math" w:hAnsi="Cambria Math" w:cs="CMR7"/>
+                  <w:sz w:val="36"/>
+                  <w:szCs w:val="30"/>
+                  <w:lang w:val="en-CH"/>
+                </w:rPr>
+              </m:ctrlPr>
+            </m:naryPr>
+            <m:sub>
+              <m:r>
+                <m:rPr>
+                  <m:sty m:val="p"/>
+                </m:rPr>
+                <w:rPr>
+                  <w:rFonts w:ascii="Cambria Math" w:hAnsi="Cambria Math" w:cs="CMR7"/>
+                  <w:sz w:val="36"/>
+                  <w:szCs w:val="30"/>
+                  <w:lang w:val="en-CH"/>
+                </w:rPr>
+                <m:t>n</m:t>
+              </m:r>
+              <m:r>
+                <m:rPr>
+                  <m:sty m:val="p"/>
+                </m:rPr>
+                <w:rPr>
+                  <w:rFonts w:ascii="Cambria Math" w:hAnsi="Cambria Math" w:cs="Cambria Math"/>
+                  <w:sz w:val="36"/>
+                  <w:szCs w:val="30"/>
+                  <w:lang w:val="en-CH"/>
+                </w:rPr>
+                <m:t>∈</m:t>
+              </m:r>
+              <m:r>
+                <m:rPr>
+                  <m:sty m:val="p"/>
+                </m:rPr>
+                <w:rPr>
+                  <w:rFonts w:ascii="Cambria Math" w:hAnsi="Cambria Math" w:cs="CMR7"/>
+                  <w:sz w:val="36"/>
+                  <w:szCs w:val="30"/>
+                  <w:lang w:val="en-CH"/>
+                </w:rPr>
+                <m:t>N</m:t>
+              </m:r>
+              <m:d>
+                <m:dPr>
+                  <m:ctrlPr>
+                    <w:rPr>
+                      <w:rFonts w:ascii="Cambria Math" w:hAnsi="Cambria Math" w:cs="CMR7"/>
+                      <w:sz w:val="36"/>
+                      <w:szCs w:val="30"/>
+                      <w:lang w:val="en-CH"/>
+                    </w:rPr>
+                  </m:ctrlPr>
+                </m:dPr>
+                <m:e>
+                  <m:r>
+                    <m:rPr>
+                      <m:sty m:val="p"/>
+                    </m:rPr>
+                    <w:rPr>
+                      <w:rFonts w:ascii="Cambria Math" w:hAnsi="Cambria Math" w:cs="CMR7"/>
+                      <w:sz w:val="36"/>
+                      <w:szCs w:val="30"/>
+                      <w:lang w:val="en-CH"/>
+                    </w:rPr>
+                    <m:t>v</m:t>
+                  </m:r>
+                </m:e>
+              </m:d>
+            </m:sub>
+            <m:sup/>
+            <m:e>
+              <m:r>
+                <m:rPr>
+                  <m:sty m:val="p"/>
+                </m:rPr>
+                <w:rPr>
+                  <w:rFonts w:ascii="Cambria Math" w:hAnsi="Cambria Math" w:cs="CMR7"/>
+                  <w:sz w:val="36"/>
+                  <w:szCs w:val="30"/>
+                  <w:lang w:val="en-CH"/>
+                </w:rPr>
+                <m:t xml:space="preserve">  </m:t>
+              </m:r>
+              <m:nary>
+                <m:naryPr>
+                  <m:chr m:val="∑"/>
+                  <m:grow m:val="1"/>
+                  <m:supHide m:val="1"/>
+                  <m:ctrlPr>
+                    <w:rPr>
+                      <w:rFonts w:ascii="Cambria Math" w:hAnsi="Cambria Math" w:cs="CMR7"/>
+                      <w:sz w:val="36"/>
+                      <w:szCs w:val="30"/>
+                      <w:lang w:val="en-CH"/>
+                    </w:rPr>
+                  </m:ctrlPr>
+                </m:naryPr>
+                <m:sub>
+                  <m:r>
+                    <m:rPr>
+                      <m:sty m:val="p"/>
+                    </m:rPr>
+                    <w:rPr>
+                      <w:rFonts w:ascii="Cambria Math" w:hAnsi="Cambria Math" w:cs="CMR7"/>
+                      <w:sz w:val="36"/>
+                      <w:szCs w:val="30"/>
+                      <w:lang w:val="en-CH"/>
+                    </w:rPr>
+                    <m:t>1</m:t>
+                  </m:r>
+                  <m:r>
+                    <m:rPr>
+                      <m:sty m:val="p"/>
+                    </m:rPr>
+                    <w:rPr>
+                      <w:rFonts w:ascii="Cambria Math" w:hAnsi="Cambria Math" w:cs="CMR7" w:hint="eastAsia"/>
+                      <w:sz w:val="36"/>
+                      <w:szCs w:val="30"/>
+                      <w:lang w:val="en-CH"/>
+                    </w:rPr>
+                    <m:t>≤</m:t>
+                  </m:r>
+                  <m:r>
+                    <m:rPr>
+                      <m:sty m:val="p"/>
+                    </m:rPr>
+                    <w:rPr>
+                      <w:rFonts w:ascii="Cambria Math" w:hAnsi="Cambria Math" w:cs="CMR7"/>
+                      <w:sz w:val="36"/>
+                      <w:szCs w:val="30"/>
+                      <w:lang w:val="en-CH"/>
+                    </w:rPr>
+                    <m:t>i</m:t>
+                  </m:r>
+                  <m:r>
+                    <m:rPr>
+                      <m:sty m:val="p"/>
+                    </m:rPr>
+                    <w:rPr>
+                      <w:rFonts w:ascii="Cambria Math" w:hAnsi="Cambria Math" w:cs="CMR7" w:hint="eastAsia"/>
+                      <w:sz w:val="36"/>
+                      <w:szCs w:val="30"/>
+                      <w:lang w:val="en-CH"/>
+                    </w:rPr>
+                    <m:t>≤</m:t>
+                  </m:r>
+                  <m:r>
+                    <m:rPr>
+                      <m:sty m:val="p"/>
+                    </m:rPr>
+                    <w:rPr>
+                      <w:rFonts w:ascii="Cambria Math" w:hAnsi="Cambria Math" w:cs="CMR7"/>
+                      <w:sz w:val="36"/>
+                      <w:szCs w:val="30"/>
+                      <w:lang w:val="en-CH"/>
+                    </w:rPr>
+                    <m:t>Mv,n</m:t>
+                  </m:r>
+                </m:sub>
+                <m:sup/>
+                <m:e>
+                  <m:r>
+                    <m:rPr>
+                      <m:sty m:val="p"/>
+                    </m:rPr>
+                    <w:rPr>
+                      <w:rFonts w:ascii="Cambria Math" w:hAnsi="Cambria Math" w:cs="CMR7"/>
+                      <w:sz w:val="36"/>
+                      <w:szCs w:val="30"/>
+                      <w:lang w:val="en-CH"/>
+                    </w:rPr>
+                    <m:t>Dw,n(Fn)</m:t>
+                  </m:r>
+                  <m:r>
+                    <m:rPr>
+                      <m:sty m:val="p"/>
+                    </m:rPr>
+                    <w:rPr>
+                      <w:rFonts w:ascii="Cambria Math" w:hAnsi="Cambria Math" w:cs="CMR7"/>
+                      <w:sz w:val="36"/>
+                      <w:szCs w:val="30"/>
+                      <w:lang w:val="en-CH"/>
+                    </w:rPr>
+                    <m:t>]</m:t>
+                  </m:r>
+                </m:e>
+              </m:nary>
+            </m:e>
+          </m:nary>
+        </m:oMath>
+      </m:oMathPara>
+    </w:p>
+    <w:p>
+      <w:pPr>
+        <w:autoSpaceDE w:val="0"/>
+        <w:autoSpaceDN w:val="0"/>
+        <w:adjustRightInd w:val="0"/>
+        <w:spacing w:after="0" w:line="240" w:lineRule="auto"/>
+        <w:rPr>
+          <w:rFonts w:ascii="Microsoft Sans Serif" w:hAnsi="Microsoft Sans Serif" w:cs="Microsoft Sans Serif"/>
+          <w:sz w:val="24"/>
+          <w:szCs w:val="24"/>
+          <w:lang w:val="en-GB"/>
+        </w:rPr>
+      </w:pPr>
+      <w:r>
+        <w:rPr>
+          <w:rFonts w:ascii="Microsoft Sans Serif" w:hAnsi="Microsoft Sans Serif" w:cs="Microsoft Sans Serif"/>
+          <w:sz w:val="24"/>
+          <w:szCs w:val="24"/>
+          <w:lang w:val="en-GB"/>
+        </w:rPr>
+        <w:t xml:space="preserve">After making some derivation processes we had they had the final equation to calculate the </w:t>
+      </w:r>
+      <w:r>
+        <w:rPr>
+          <w:rFonts w:ascii="Microsoft Sans Serif" w:hAnsi="Microsoft Sans Serif" w:cs="Microsoft Sans Serif"/>
+          <w:sz w:val="24"/>
+          <w:szCs w:val="24"/>
+          <w:lang w:val="en-GB"/>
+        </w:rPr>
+        <w:t>variance of a topic w in a user v’s news</w:t>
+      </w:r>
+      <w:r>
+        <w:rPr>
+          <w:rFonts w:ascii="Microsoft Sans Serif" w:hAnsi="Microsoft Sans Serif" w:cs="Microsoft Sans Serif"/>
+          <w:sz w:val="24"/>
+          <w:szCs w:val="24"/>
+          <w:lang w:val="en-GB"/>
+        </w:rPr>
+        <w:t xml:space="preserve"> </w:t>
+      </w:r>
+      <w:r>
+        <w:rPr>
+          <w:rFonts w:ascii="Microsoft Sans Serif" w:hAnsi="Microsoft Sans Serif" w:cs="Microsoft Sans Serif"/>
+          <w:sz w:val="24"/>
+          <w:szCs w:val="24"/>
+          <w:lang w:val="en-GB"/>
+        </w:rPr>
+        <w:t>feed</w:t>
+      </w:r>
+      <w:r>
+        <w:rPr>
+          <w:rFonts w:ascii="Cambria Math" w:eastAsiaTheme="minorEastAsia" w:hAnsi="Cambria Math" w:cs="CMTT10"/>
+          <w:i/>
+          <w:sz w:val="32"/>
+          <w:szCs w:val="28"/>
+          <w:lang w:val="en-GB"/>
+        </w:rPr>
+        <w:t>.</w:t>
+      </w:r>
+      <w:r>
+        <w:rPr>
+          <w:rFonts w:ascii="Cambria Math" w:eastAsiaTheme="minorEastAsia" w:hAnsi="Cambria Math" w:cs="CMTT10"/>
+          <w:iCs/>
+          <w:sz w:val="32"/>
+          <w:szCs w:val="28"/>
+          <w:lang w:val="en-GB"/>
+        </w:rPr>
+        <w:t xml:space="preserve"> </w:t>
+      </w:r>
+      <w:r>
+        <w:rPr>
+          <w:rFonts w:ascii="Microsoft Sans Serif" w:hAnsi="Microsoft Sans Serif" w:cs="Microsoft Sans Serif"/>
+          <w:sz w:val="24"/>
+          <w:szCs w:val="24"/>
+          <w:lang w:val="en-GB"/>
+        </w:rPr>
+        <w:t>Which as follows:</w:t>
+      </w:r>
+    </w:p>
+    <w:p>
+      <w:pPr>
+        <w:autoSpaceDE w:val="0"/>
+        <w:autoSpaceDN w:val="0"/>
+        <w:adjustRightInd w:val="0"/>
+        <w:spacing w:after="0" w:line="240" w:lineRule="auto"/>
+        <w:rPr>
+          <w:rFonts w:ascii="Cambria Math" w:hAnsi="Cambria Math" w:cs="CMR7"/>
+          <w:sz w:val="36"/>
+          <w:szCs w:val="30"/>
+          <w:lang w:val="en-CH"/>
+        </w:rPr>
+      </w:pPr>
+    </w:p>
+    <w:p>
+      <w:pPr>
+        <w:autoSpaceDE w:val="0"/>
+        <w:autoSpaceDN w:val="0"/>
+        <w:adjustRightInd w:val="0"/>
+        <w:spacing w:after="0" w:line="240" w:lineRule="auto"/>
+        <w:rPr>
+          <w:rFonts w:ascii="Microsoft Sans Serif" w:hAnsi="Microsoft Sans Serif" w:cs="Microsoft Sans Serif"/>
+          <w:sz w:val="24"/>
+          <w:szCs w:val="24"/>
+          <w:lang w:val="en-GB"/>
+        </w:rPr>
+      </w:pPr>
+      <m:oMathPara>
+        <m:oMath>
+          <m:r>
+            <m:rPr>
+              <m:sty m:val="b"/>
+            </m:rPr>
+            <w:rPr>
+              <w:rFonts w:ascii="Cambria Math" w:eastAsiaTheme="minorEastAsia" w:hAnsi="Cambria Math" w:cs="CMTT10"/>
+              <w:sz w:val="32"/>
+              <w:szCs w:val="28"/>
+              <w:lang w:val="en-GB"/>
+            </w:rPr>
+            <m:t>v</m:t>
+          </m:r>
+          <m:r>
+            <m:rPr>
+              <m:sty m:val="bi"/>
+            </m:rPr>
+            <w:rPr>
+              <w:rFonts w:ascii="Cambria Math" w:eastAsiaTheme="minorEastAsia" w:hAnsi="Cambria Math" w:cs="CMTT10"/>
+              <w:sz w:val="32"/>
+              <w:szCs w:val="28"/>
+              <w:lang w:val="en-GB"/>
+            </w:rPr>
+            <m:t>ar</m:t>
+          </m:r>
+          <m:d>
+            <m:dPr>
+              <m:begChr m:val="["/>
+              <m:endChr m:val="]"/>
+              <m:ctrlPr>
+                <w:rPr>
+                  <w:rFonts w:ascii="Cambria Math" w:eastAsiaTheme="minorEastAsia" w:hAnsi="Cambria Math" w:cs="CMTT10"/>
+                  <w:iCs/>
+                  <w:sz w:val="32"/>
+                  <w:szCs w:val="28"/>
+                  <w:lang w:val="en-GB"/>
+                </w:rPr>
+              </m:ctrlPr>
+            </m:dPr>
+            <m:e>
+              <m:sSub>
+                <m:sSubPr>
+                  <m:ctrlPr>
+                    <w:rPr>
+                      <w:rFonts w:ascii="Cambria Math" w:eastAsiaTheme="minorEastAsia" w:hAnsi="Cambria Math" w:cs="CMTT10"/>
+                      <w:b/>
+                      <w:bCs/>
+                      <w:iCs/>
+                      <w:sz w:val="32"/>
+                      <w:szCs w:val="28"/>
+                      <w:lang w:val="en-GB"/>
+                    </w:rPr>
+                  </m:ctrlPr>
+                </m:sSubPr>
+                <m:e>
+                  <m:r>
+                    <m:rPr>
+                      <m:sty m:val="b"/>
+                    </m:rPr>
+                    <w:rPr>
+                      <w:rFonts w:ascii="Cambria Math" w:eastAsiaTheme="minorEastAsia" w:hAnsi="Cambria Math" w:cs="CMTT10"/>
+                      <w:sz w:val="32"/>
+                      <w:szCs w:val="28"/>
+                      <w:lang w:val="en-GB"/>
+                    </w:rPr>
+                    <m:t>X</m:t>
+                  </m:r>
+                </m:e>
+                <m:sub>
+                  <m:r>
+                    <m:rPr>
+                      <m:sty m:val="p"/>
+                    </m:rPr>
+                    <w:rPr>
+                      <w:rFonts w:ascii="Cambria Math" w:eastAsiaTheme="minorEastAsia" w:hAnsi="Cambria Math" w:cs="CMTT10"/>
+                      <w:sz w:val="32"/>
+                      <w:szCs w:val="28"/>
+                      <w:lang w:val="en-GB"/>
+                    </w:rPr>
+                    <m:t>w</m:t>
+                  </m:r>
+                </m:sub>
+              </m:sSub>
+              <m:r>
+                <m:rPr>
+                  <m:sty m:val="p"/>
+                </m:rPr>
+                <w:rPr>
+                  <w:rFonts w:ascii="Cambria Math" w:eastAsiaTheme="minorEastAsia" w:hAnsi="Cambria Math" w:cs="CMTT10"/>
+                  <w:sz w:val="32"/>
+                  <w:szCs w:val="28"/>
+                  <w:lang w:val="en-GB"/>
+                </w:rPr>
+                <m:t>,v</m:t>
+              </m:r>
+            </m:e>
+          </m:d>
+          <m:r>
+            <m:rPr>
+              <m:sty m:val="p"/>
+            </m:rPr>
+            <w:rPr>
+              <w:rFonts w:ascii="Cambria Math" w:hAnsi="Cambria Math" w:cs="CMMI7"/>
+              <w:sz w:val="18"/>
+              <w:szCs w:val="18"/>
+              <w:lang w:val="en-CH"/>
+            </w:rPr>
+            <m:t>=</m:t>
+          </m:r>
+          <m:f>
+            <m:fPr>
+              <m:ctrlPr>
+                <w:rPr>
+                  <w:rFonts w:ascii="Cambria Math" w:hAnsi="Cambria Math" w:cs="CMMI10"/>
+                  <w:sz w:val="32"/>
+                  <w:szCs w:val="28"/>
+                  <w:lang w:val="en-CH"/>
+                </w:rPr>
+              </m:ctrlPr>
+            </m:fPr>
+            <m:num>
+              <m:r>
+                <m:rPr>
+                  <m:sty m:val="b"/>
+                </m:rPr>
+                <w:rPr>
+                  <w:rFonts w:ascii="Cambria Math" w:hAnsi="Cambria Math" w:cs="CMMI10"/>
+                  <w:sz w:val="32"/>
+                  <w:szCs w:val="28"/>
+                  <w:lang w:val="en-CH"/>
+                </w:rPr>
+                <m:t>-</m:t>
+              </m:r>
+              <m:r>
+                <m:rPr>
+                  <m:sty m:val="b"/>
+                </m:rPr>
+                <w:rPr>
+                  <w:rFonts w:ascii="Cambria Math" w:hAnsi="Cambria Math" w:cs="CMMI10"/>
+                  <w:sz w:val="32"/>
+                  <w:szCs w:val="28"/>
+                  <w:lang w:val="en-CH"/>
+                </w:rPr>
+                <m:t>1</m:t>
+              </m:r>
+            </m:num>
+            <m:den>
+              <m:r>
+                <m:rPr>
+                  <m:sty m:val="bi"/>
+                </m:rPr>
+                <w:rPr>
+                  <w:rFonts w:ascii="Cambria Math" w:hAnsi="Cambria Math" w:cs="CMMI10"/>
+                  <w:sz w:val="32"/>
+                  <w:szCs w:val="28"/>
+                  <w:lang w:val="en-CH"/>
+                </w:rPr>
+                <m:t>4</m:t>
+              </m:r>
+            </m:den>
+          </m:f>
+          <m:r>
+            <m:rPr>
+              <m:sty m:val="p"/>
+            </m:rPr>
+            <w:rPr>
+              <w:rFonts w:ascii="Cambria Math" w:hAnsi="Cambria Math" w:cs="CMMI10"/>
+              <w:sz w:val="32"/>
+              <w:szCs w:val="28"/>
+              <w:lang w:val="en-CH"/>
+            </w:rPr>
+            <m:t xml:space="preserve">  </m:t>
+          </m:r>
+          <m:nary>
+            <m:naryPr>
+              <m:chr m:val="∑"/>
+              <m:grow m:val="1"/>
+              <m:supHide m:val="1"/>
+              <m:ctrlPr>
+                <w:rPr>
+                  <w:rFonts w:ascii="Cambria Math" w:hAnsi="Cambria Math" w:cs="CMMI10"/>
+                  <w:sz w:val="32"/>
+                  <w:szCs w:val="28"/>
+                  <w:lang w:val="en-CH"/>
+                </w:rPr>
+              </m:ctrlPr>
+            </m:naryPr>
+            <m:sub>
+              <m:r>
+                <w:rPr>
+                  <w:rFonts w:ascii="Cambria Math" w:eastAsia="Cambria Math" w:hAnsi="Cambria Math" w:cs="Cambria Math"/>
+                  <w:sz w:val="32"/>
+                  <w:szCs w:val="28"/>
+                  <w:lang w:val="en-CH"/>
+                </w:rPr>
+                <m:t>d</m:t>
+              </m:r>
+              <m:r>
+                <m:rPr>
+                  <m:sty m:val="p"/>
+                </m:rPr>
+                <w:rPr>
+                  <w:rFonts w:ascii="Cambria Math" w:eastAsia="Cambria Math" w:hAnsi="Cambria Math" w:cs="Cambria Math"/>
+                  <w:sz w:val="32"/>
+                  <w:szCs w:val="28"/>
+                  <w:lang w:val="en-CH"/>
+                </w:rPr>
+                <m:t>∈</m:t>
+              </m:r>
+              <m:r>
+                <w:rPr>
+                  <w:rFonts w:ascii="Cambria Math" w:eastAsia="Cambria Math" w:hAnsi="Cambria Math" w:cs="Cambria Math"/>
+                  <w:sz w:val="32"/>
+                  <w:szCs w:val="28"/>
+                  <w:lang w:val="en-CH"/>
+                </w:rPr>
+                <m:t>Wu</m:t>
+              </m:r>
+            </m:sub>
+            <m:sup/>
+            <m:e/>
+          </m:nary>
+          <m:sSubSup>
+            <m:sSubSupPr>
+              <m:ctrlPr>
+                <w:rPr>
+                  <w:rFonts w:ascii="Cambria Math" w:hAnsi="Cambria Math" w:cs="CMMI10"/>
+                  <w:sz w:val="32"/>
+                  <w:szCs w:val="28"/>
+                  <w:lang w:val="en-CH"/>
+                </w:rPr>
+              </m:ctrlPr>
+            </m:sSubSupPr>
+            <m:e>
+              <m:r>
+                <m:rPr>
+                  <m:sty m:val="p"/>
+                </m:rPr>
+                <w:rPr>
+                  <w:rFonts w:ascii="Cambria Math" w:hAnsi="Cambria Math" w:cs="CMMI10"/>
+                  <w:sz w:val="32"/>
+                  <w:szCs w:val="28"/>
+                  <w:lang w:val="en-CH"/>
+                </w:rPr>
+                <m:t>m</m:t>
+              </m:r>
+              <m:r>
+                <m:rPr>
+                  <m:sty m:val="p"/>
+                </m:rPr>
+                <w:rPr>
+                  <w:rFonts w:ascii="Cambria Math" w:hAnsi="Cambria Math" w:cs="CMMI10"/>
+                  <w:sz w:val="32"/>
+                  <w:szCs w:val="28"/>
+                  <w:lang w:val="en-CH"/>
+                </w:rPr>
+                <m:t>λ</m:t>
+              </m:r>
+            </m:e>
+            <m:sub>
+              <m:r>
+                <w:rPr>
+                  <w:rFonts w:ascii="Cambria Math" w:hAnsi="Cambria Math" w:cs="CMMI10"/>
+                  <w:sz w:val="32"/>
+                  <w:szCs w:val="28"/>
+                  <w:lang w:val="en-CH"/>
+                </w:rPr>
+                <m:t>a</m:t>
+              </m:r>
+              <m:r>
+                <m:rPr>
+                  <m:sty m:val="p"/>
+                </m:rPr>
+                <w:rPr>
+                  <w:rFonts w:ascii="Cambria Math" w:hAnsi="Cambria Math" w:cs="CMMI10"/>
+                  <w:sz w:val="32"/>
+                  <w:szCs w:val="28"/>
+                  <w:lang w:val="en-CH"/>
+                </w:rPr>
+                <m:t>,</m:t>
+              </m:r>
+              <m:r>
+                <w:rPr>
+                  <w:rFonts w:ascii="Cambria Math" w:hAnsi="Cambria Math" w:cs="CMMI10"/>
+                  <w:sz w:val="32"/>
+                  <w:szCs w:val="28"/>
+                  <w:lang w:val="en-CH"/>
+                </w:rPr>
+                <m:t>v</m:t>
+              </m:r>
+            </m:sub>
+            <m:sup>
+              <m:r>
+                <m:rPr>
+                  <m:sty m:val="p"/>
+                </m:rPr>
+                <w:rPr>
+                  <w:rFonts w:ascii="Cambria Math" w:hAnsi="Cambria Math" w:cs="CMMI10"/>
+                  <w:sz w:val="32"/>
+                  <w:szCs w:val="28"/>
+                  <w:lang w:val="en-CH"/>
+                </w:rPr>
+                <m:t>2</m:t>
+              </m:r>
+            </m:sup>
+          </m:sSubSup>
+          <m:sSup>
+            <m:sSupPr>
+              <m:ctrlPr>
+                <w:rPr>
+                  <w:rFonts w:ascii="Cambria Math" w:hAnsi="Cambria Math" w:cs="CMMI10"/>
+                  <w:sz w:val="32"/>
+                  <w:szCs w:val="28"/>
+                  <w:lang w:val="en-CH"/>
+                </w:rPr>
+              </m:ctrlPr>
+            </m:sSupPr>
+            <m:e>
+              <m:d>
+                <m:dPr>
+                  <m:ctrlPr>
+                    <w:rPr>
+                      <w:rFonts w:ascii="Cambria Math" w:hAnsi="Cambria Math" w:cs="CMMI10"/>
+                      <w:sz w:val="32"/>
+                      <w:szCs w:val="28"/>
+                      <w:lang w:val="en-CH"/>
+                    </w:rPr>
+                  </m:ctrlPr>
+                </m:dPr>
+                <m:e>
+                  <m:sSub>
+                    <m:sSubPr>
+                      <m:ctrlPr>
+                        <w:rPr>
+                          <w:rFonts w:ascii="Cambria Math" w:hAnsi="Cambria Math" w:cs="CMMI10"/>
+                          <w:sz w:val="32"/>
+                          <w:szCs w:val="28"/>
+                          <w:lang w:val="en-CH"/>
+                        </w:rPr>
+                      </m:ctrlPr>
+                    </m:sSubPr>
+                    <m:e>
+                      <m:r>
+                        <m:rPr>
+                          <m:sty m:val="p"/>
+                        </m:rPr>
+                        <w:rPr>
+                          <w:rFonts w:ascii="Cambria Math" w:hAnsi="Cambria Math" w:cs="CMMI10"/>
+                          <w:sz w:val="32"/>
+                          <w:szCs w:val="28"/>
+                          <w:lang w:val="en-CH"/>
+                        </w:rPr>
+                        <m:t>f</m:t>
+                      </m:r>
+                    </m:e>
+                    <m:sub>
+                      <m:r>
+                        <m:rPr>
+                          <m:sty m:val="p"/>
+                        </m:rPr>
+                        <w:rPr>
+                          <w:rFonts w:ascii="Cambria Math" w:hAnsi="Cambria Math" w:cs="CMMI10"/>
+                          <w:sz w:val="32"/>
+                          <w:szCs w:val="28"/>
+                          <w:lang w:val="en-CH"/>
+                        </w:rPr>
+                        <m:t>a</m:t>
+                      </m:r>
+                    </m:sub>
+                  </m:sSub>
+                  <m:r>
+                    <m:rPr>
+                      <m:sty m:val="p"/>
+                    </m:rPr>
+                    <w:rPr>
+                      <w:rFonts w:ascii="Cambria Math" w:hAnsi="Cambria Math" w:cs="CMMI10"/>
+                      <w:sz w:val="32"/>
+                      <w:szCs w:val="28"/>
+                      <w:lang w:val="en-CH"/>
+                    </w:rPr>
+                    <m:t xml:space="preserve"> + 1</m:t>
+                  </m:r>
+                </m:e>
+              </m:d>
+            </m:e>
+            <m:sup>
+              <m:r>
+                <m:rPr>
+                  <m:sty m:val="p"/>
+                </m:rPr>
+                <w:rPr>
+                  <w:rFonts w:ascii="Cambria Math" w:hAnsi="Cambria Math" w:cs="CMMI10"/>
+                  <w:sz w:val="32"/>
+                  <w:szCs w:val="28"/>
+                  <w:lang w:val="en-CH"/>
+                </w:rPr>
+                <m:t>2</m:t>
+              </m:r>
+            </m:sup>
+          </m:sSup>
+          <m:sSubSup>
+            <m:sSubSupPr>
+              <m:ctrlPr>
+                <w:rPr>
+                  <w:rFonts w:ascii="Cambria Math" w:hAnsi="Cambria Math" w:cs="CMMI10"/>
+                  <w:sz w:val="32"/>
+                  <w:szCs w:val="28"/>
+                  <w:lang w:val="en-CH"/>
+                </w:rPr>
+              </m:ctrlPr>
+            </m:sSubSupPr>
+            <m:e>
+              <m:r>
+                <w:rPr>
+                  <w:rFonts w:ascii="Cambria Math" w:hAnsi="Cambria Math" w:cs="CMMI10"/>
+                  <w:sz w:val="32"/>
+                  <w:szCs w:val="28"/>
+                  <w:lang w:val="en-CH"/>
+                </w:rPr>
+                <m:t>p</m:t>
+              </m:r>
+            </m:e>
+            <m:sub>
+              <m:r>
+                <w:rPr>
+                  <w:rFonts w:ascii="Cambria Math" w:hAnsi="Cambria Math" w:cs="CMMI10"/>
+                  <w:sz w:val="32"/>
+                  <w:szCs w:val="28"/>
+                  <w:lang w:val="en-CH"/>
+                </w:rPr>
+                <m:t>w</m:t>
+              </m:r>
+              <m:r>
+                <m:rPr>
+                  <m:sty m:val="p"/>
+                </m:rPr>
+                <w:rPr>
+                  <w:rFonts w:ascii="Cambria Math" w:hAnsi="Cambria Math" w:cs="CMMI10"/>
+                  <w:sz w:val="32"/>
+                  <w:szCs w:val="28"/>
+                  <w:lang w:val="en-CH"/>
+                </w:rPr>
+                <m:t>,</m:t>
+              </m:r>
+              <m:r>
+                <w:rPr>
+                  <w:rFonts w:ascii="Cambria Math" w:hAnsi="Cambria Math" w:cs="CMMI10"/>
+                  <w:sz w:val="32"/>
+                  <w:szCs w:val="28"/>
+                  <w:lang w:val="en-CH"/>
+                </w:rPr>
+                <m:t>a</m:t>
+              </m:r>
+            </m:sub>
+            <m:sup>
+              <m:r>
+                <m:rPr>
+                  <m:sty m:val="p"/>
+                </m:rPr>
+                <w:rPr>
+                  <w:rFonts w:ascii="Cambria Math" w:hAnsi="Cambria Math" w:cs="CMMI10"/>
+                  <w:sz w:val="32"/>
+                  <w:szCs w:val="28"/>
+                  <w:lang w:val="en-CH"/>
+                </w:rPr>
+                <m:t>2</m:t>
+              </m:r>
+            </m:sup>
+          </m:sSubSup>
+          <m:r>
+            <w:rPr>
+              <w:rFonts w:ascii="Cambria Math" w:eastAsiaTheme="minorEastAsia" w:hAnsi="Cambria Math" w:cs="CMTT10"/>
+              <w:sz w:val="44"/>
+              <w:szCs w:val="34"/>
+              <w:lang w:val="en-CH"/>
+            </w:rPr>
+            <m:t xml:space="preserve"> </m:t>
+          </m:r>
+          <m:r>
+            <w:rPr>
+              <w:rFonts w:ascii="Cambria Math" w:eastAsiaTheme="minorEastAsia" w:hAnsi="Cambria Math" w:cs="CMTT10"/>
+              <w:i/>
+              <w:sz w:val="28"/>
+              <w:szCs w:val="26"/>
+              <w:lang w:val="en-CH"/>
+            </w:rPr>
+            <w:br/>
+          </m:r>
+        </m:oMath>
+      </m:oMathPara>
+      <w:r>
+        <w:rPr>
+          <w:rFonts w:ascii="Cambria Math" w:eastAsiaTheme="minorEastAsia" w:hAnsi="Cambria Math" w:cs="CMTT10"/>
+          <w:i/>
+          <w:sz w:val="28"/>
+          <w:szCs w:val="26"/>
+          <w:lang w:val="en-CH"/>
+        </w:rPr>
+        <w:tab/>
+      </w:r>
+      <w:r>
+        <w:rPr>
+          <w:rFonts w:ascii="Cambria Math" w:eastAsiaTheme="minorEastAsia" w:hAnsi="Cambria Math" w:cs="CMTT10"/>
+          <w:i/>
+          <w:sz w:val="28"/>
+          <w:szCs w:val="26"/>
+          <w:lang w:val="en-CH"/>
+        </w:rPr>
+        <w:tab/>
+      </w:r>
+      <w:r>
+        <w:rPr>
+          <w:rFonts w:ascii="Cambria Math" w:eastAsiaTheme="minorEastAsia" w:hAnsi="Cambria Math" w:cs="CMTT10"/>
+          <w:i/>
+          <w:sz w:val="28"/>
+          <w:szCs w:val="26"/>
+          <w:lang w:val="en-CH"/>
+        </w:rPr>
+        <w:tab/>
+      </w:r>
+      <w:r>
+        <w:rPr>
+          <w:rFonts w:ascii="Cambria Math" w:eastAsiaTheme="minorEastAsia" w:hAnsi="Cambria Math" w:cs="CMTT10"/>
+          <w:i/>
+          <w:sz w:val="28"/>
+          <w:szCs w:val="26"/>
+          <w:lang w:val="en-CH"/>
+        </w:rPr>
+        <w:tab/>
+      </w:r>
+      <w:r>
+        <w:rPr>
+          <w:rFonts w:ascii="Cambria Math" w:eastAsiaTheme="minorEastAsia" w:hAnsi="Cambria Math" w:cs="CMTT10"/>
+          <w:i/>
+          <w:sz w:val="28"/>
+          <w:szCs w:val="26"/>
+          <w:lang w:val="en-CH"/>
+        </w:rPr>
+        <w:tab/>
+      </w:r>
+    </w:p>
+    <w:p>
+      <w:pPr>
+        <w:autoSpaceDE w:val="0"/>
+        <w:autoSpaceDN w:val="0"/>
+        <w:adjustRightInd w:val="0"/>
+        <w:spacing w:after="0" w:line="360" w:lineRule="auto"/>
+        <w:rPr>
+          <w:rFonts w:ascii="Microsoft Sans Serif" w:hAnsi="Microsoft Sans Serif" w:cs="Microsoft Sans Serif"/>
+          <w:sz w:val="24"/>
+          <w:szCs w:val="24"/>
+          <w:lang w:val="en-GB"/>
+        </w:rPr>
+      </w:pPr>
+      <w:r>
+        <w:rPr>
+          <w:rFonts w:ascii="Microsoft Sans Serif" w:hAnsi="Microsoft Sans Serif" w:cs="Microsoft Sans Serif"/>
+          <w:b/>
+          <w:bCs/>
+          <w:sz w:val="24"/>
+          <w:szCs w:val="24"/>
+          <w:lang w:val="en-GB"/>
+        </w:rPr>
+        <w:t>Hybrid Retrieval Strategy</w:t>
+      </w:r>
+      <w:r>
+        <w:rPr>
+          <w:rFonts w:ascii="Microsoft Sans Serif" w:hAnsi="Microsoft Sans Serif" w:cs="Microsoft Sans Serif"/>
+          <w:b/>
+          <w:bCs/>
+          <w:sz w:val="24"/>
+          <w:szCs w:val="24"/>
+          <w:lang w:val="en-GB"/>
+        </w:rPr>
+        <w:t xml:space="preserve">: </w:t>
+      </w:r>
+      <w:r>
+        <w:rPr>
+          <w:rFonts w:ascii="Microsoft Sans Serif" w:hAnsi="Microsoft Sans Serif" w:cs="Microsoft Sans Serif"/>
+          <w:sz w:val="24"/>
+          <w:szCs w:val="24"/>
+          <w:lang w:val="en-GB"/>
+        </w:rPr>
+        <w:t xml:space="preserve">since </w:t>
+      </w:r>
+      <w:r>
+        <w:rPr>
+          <w:rFonts w:ascii="Microsoft Sans Serif" w:hAnsi="Microsoft Sans Serif" w:cs="Microsoft Sans Serif"/>
+          <w:sz w:val="24"/>
+          <w:szCs w:val="24"/>
+          <w:lang w:val="en-GB"/>
+        </w:rPr>
+        <w:t>the var[</w:t>
+      </w:r>
+      <w:r>
+        <w:rPr>
+          <w:rFonts w:ascii="Microsoft Sans Serif" w:hAnsi="Microsoft Sans Serif" w:cs="Microsoft Sans Serif"/>
+          <w:sz w:val="24"/>
+          <w:szCs w:val="24"/>
+          <w:lang w:val="en-GB"/>
+        </w:rPr>
+        <w:t>x</w:t>
+      </w:r>
+      <w:r>
+        <w:rPr>
+          <w:rFonts w:ascii="Microsoft Sans Serif" w:hAnsi="Microsoft Sans Serif" w:cs="Microsoft Sans Serif"/>
+          <w:sz w:val="24"/>
+          <w:szCs w:val="24"/>
+          <w:vertAlign w:val="subscript"/>
+          <w:lang w:val="en-GB"/>
+        </w:rPr>
+        <w:t>w</w:t>
+      </w:r>
+      <w:r>
+        <w:rPr>
+          <w:rFonts w:ascii="Microsoft Sans Serif" w:hAnsi="Microsoft Sans Serif" w:cs="Microsoft Sans Serif"/>
+          <w:sz w:val="24"/>
+          <w:szCs w:val="24"/>
+          <w:lang w:val="en-GB"/>
+        </w:rPr>
+        <w:t xml:space="preserve">,v </w:t>
+      </w:r>
+      <w:r>
+        <w:rPr>
+          <w:rFonts w:ascii="Microsoft Sans Serif" w:hAnsi="Microsoft Sans Serif" w:cs="Microsoft Sans Serif"/>
+          <w:sz w:val="24"/>
+          <w:szCs w:val="24"/>
+          <w:lang w:val="en-GB"/>
+        </w:rPr>
+        <w:t>]</w:t>
+      </w:r>
+      <w:r>
+        <w:rPr>
+          <w:rFonts w:ascii="Microsoft Sans Serif" w:hAnsi="Microsoft Sans Serif" w:cs="Microsoft Sans Serif"/>
+          <w:sz w:val="24"/>
+          <w:szCs w:val="24"/>
+          <w:lang w:val="en-GB"/>
+        </w:rPr>
+        <w:t xml:space="preserve"> </w:t>
+      </w:r>
+      <w:r>
+        <w:rPr>
+          <w:rFonts w:ascii="Microsoft Sans Serif" w:hAnsi="Microsoft Sans Serif" w:cs="Microsoft Sans Serif"/>
+          <w:sz w:val="24"/>
+          <w:szCs w:val="24"/>
+          <w:lang w:val="en-GB"/>
+        </w:rPr>
+        <w:t>only captures the variance of topic distributions</w:t>
+      </w:r>
+      <w:r>
+        <w:rPr>
+          <w:rFonts w:ascii="Microsoft Sans Serif" w:hAnsi="Microsoft Sans Serif" w:cs="Microsoft Sans Serif"/>
+          <w:sz w:val="24"/>
+          <w:szCs w:val="24"/>
+          <w:lang w:val="en-GB"/>
+        </w:rPr>
+        <w:t xml:space="preserve"> </w:t>
+      </w:r>
+      <w:r>
+        <w:rPr>
+          <w:rFonts w:ascii="Microsoft Sans Serif" w:hAnsi="Microsoft Sans Serif" w:cs="Microsoft Sans Serif"/>
+          <w:sz w:val="24"/>
+          <w:szCs w:val="24"/>
+          <w:lang w:val="en-GB"/>
+        </w:rPr>
+        <w:t>in the news feed</w:t>
+      </w:r>
+      <w:r>
+        <w:rPr>
+          <w:rFonts w:ascii="Microsoft Sans Serif" w:hAnsi="Microsoft Sans Serif" w:cs="Microsoft Sans Serif"/>
+          <w:sz w:val="24"/>
+          <w:szCs w:val="24"/>
+          <w:lang w:val="en-GB"/>
+        </w:rPr>
+        <w:t>, they need to combine it with the static user interests, so it becomes like this:</w:t>
+      </w:r>
+    </w:p>
+    <w:p>
+      <w:pPr>
+        <w:autoSpaceDE w:val="0"/>
+        <w:autoSpaceDN w:val="0"/>
+        <w:adjustRightInd w:val="0"/>
+        <w:spacing w:after="0" w:line="360" w:lineRule="auto"/>
+        <w:rPr>
+          <w:rFonts w:ascii="Microsoft Sans Serif" w:hAnsi="Microsoft Sans Serif" w:cs="Microsoft Sans Serif"/>
+          <w:sz w:val="24"/>
+          <w:szCs w:val="24"/>
+          <w:lang w:val="en-GB"/>
+        </w:rPr>
+      </w:pPr>
+      <m:oMathPara>
+        <m:oMath>
+          <m:r>
+            <w:rPr>
+              <w:rFonts w:ascii="Cambria Math" w:hAnsi="Cambria Math" w:cs="Microsoft Sans Serif"/>
+              <w:sz w:val="24"/>
+              <w:szCs w:val="24"/>
+              <w:lang w:val="en-GB"/>
+            </w:rPr>
+            <m:t>p</m:t>
+          </m:r>
+          <m:d>
+            <m:dPr>
+              <m:ctrlPr>
+                <w:rPr>
+                  <w:rFonts w:ascii="Cambria Math" w:hAnsi="Cambria Math" w:cs="Microsoft Sans Serif"/>
+                  <w:i/>
+                  <w:sz w:val="24"/>
+                  <w:szCs w:val="24"/>
+                  <w:lang w:val="en-GB"/>
+                </w:rPr>
+              </m:ctrlPr>
+            </m:dPr>
+            <m:e>
+              <m:r>
+                <w:rPr>
+                  <w:rFonts w:ascii="Cambria Math" w:hAnsi="Cambria Math" w:cs="Microsoft Sans Serif"/>
+                  <w:sz w:val="24"/>
+                  <w:szCs w:val="24"/>
+                  <w:lang w:val="en-GB"/>
+                </w:rPr>
+                <m:t>v</m:t>
+              </m:r>
+            </m:e>
+          </m:d>
+          <m:r>
+            <w:rPr>
+              <w:rFonts w:ascii="Cambria Math" w:hAnsi="Cambria Math" w:cs="Microsoft Sans Serif"/>
+              <w:sz w:val="24"/>
+              <w:szCs w:val="24"/>
+              <w:lang w:val="en-GB"/>
+            </w:rPr>
+            <m:t xml:space="preserve">= </m:t>
+          </m:r>
+          <m:func>
+            <m:funcPr>
+              <m:ctrlPr>
+                <w:rPr>
+                  <w:rFonts w:ascii="Cambria Math" w:hAnsi="Cambria Math" w:cs="Microsoft Sans Serif"/>
+                  <w:i/>
+                  <w:sz w:val="24"/>
+                  <w:szCs w:val="24"/>
+                  <w:lang w:val="en-GB"/>
+                </w:rPr>
+              </m:ctrlPr>
+            </m:funcPr>
+            <m:fName>
+              <m:limLow>
+                <m:limLowPr>
+                  <m:ctrlPr>
+                    <w:rPr>
+                      <w:rFonts w:ascii="Cambria Math" w:hAnsi="Cambria Math" w:cs="Microsoft Sans Serif"/>
+                      <w:i/>
+                      <w:sz w:val="24"/>
+                      <w:szCs w:val="24"/>
+                      <w:lang w:val="en-GB"/>
+                    </w:rPr>
+                  </m:ctrlPr>
+                </m:limLowPr>
+                <m:e>
+                  <m:r>
+                    <m:rPr>
+                      <m:sty m:val="p"/>
+                    </m:rPr>
+                    <w:rPr>
+                      <w:rFonts w:ascii="Cambria Math" w:hAnsi="Cambria Math" w:cs="Microsoft Sans Serif"/>
+                      <w:sz w:val="24"/>
+                      <w:szCs w:val="24"/>
+                      <w:lang w:val="en-GB"/>
+                    </w:rPr>
+                    <m:t>max</m:t>
+                  </m:r>
+                </m:e>
+                <m:lim>
+                  <m:r>
+                    <w:rPr>
+                      <w:rFonts w:ascii="Cambria Math" w:hAnsi="Cambria Math" w:cs="Microsoft Sans Serif"/>
+                      <w:sz w:val="24"/>
+                      <w:szCs w:val="24"/>
+                      <w:lang w:val="en-GB"/>
+                    </w:rPr>
+                    <m:t>w∈T</m:t>
+                  </m:r>
+                </m:lim>
+              </m:limLow>
+            </m:fName>
+            <m:e>
+              <m:f>
+                <m:fPr>
+                  <m:ctrlPr>
+                    <w:rPr>
+                      <w:rFonts w:ascii="Cambria Math" w:hAnsi="Cambria Math" w:cs="Microsoft Sans Serif"/>
+                      <w:i/>
+                      <w:sz w:val="24"/>
+                      <w:szCs w:val="24"/>
+                      <w:lang w:val="en-GB"/>
+                    </w:rPr>
+                  </m:ctrlPr>
+                </m:fPr>
+                <m:num>
+                  <m:f>
+                    <m:fPr>
+                      <m:ctrlPr>
+                        <w:rPr>
+                          <w:rFonts w:ascii="Cambria Math" w:hAnsi="Cambria Math" w:cs="Microsoft Sans Serif"/>
+                          <w:i/>
+                          <w:sz w:val="24"/>
+                          <w:szCs w:val="24"/>
+                          <w:lang w:val="en-GB"/>
+                        </w:rPr>
+                      </m:ctrlPr>
+                    </m:fPr>
+                    <m:num>
+                      <m:r>
+                        <w:rPr>
+                          <w:rFonts w:ascii="Cambria Math" w:hAnsi="Cambria Math" w:cs="Microsoft Sans Serif"/>
+                          <w:sz w:val="24"/>
+                          <w:szCs w:val="24"/>
+                          <w:lang w:val="en-GB"/>
+                        </w:rPr>
+                        <m:t>1-∝</m:t>
+                      </m:r>
+                    </m:num>
+                    <m:den>
+                      <m:r>
+                        <w:rPr>
+                          <w:rFonts w:ascii="Cambria Math" w:hAnsi="Cambria Math" w:cs="Microsoft Sans Serif"/>
+                          <w:sz w:val="24"/>
+                          <w:szCs w:val="24"/>
+                          <w:lang w:val="en-GB"/>
+                        </w:rPr>
+                        <m:t>m</m:t>
+                      </m:r>
+                    </m:den>
+                  </m:f>
+                  <m:r>
+                    <w:rPr>
+                      <w:rFonts w:ascii="Cambria Math" w:hAnsi="Cambria Math" w:cs="Microsoft Sans Serif"/>
+                      <w:sz w:val="24"/>
+                      <w:szCs w:val="24"/>
+                      <w:lang w:val="en-GB"/>
+                    </w:rPr>
+                    <m:t xml:space="preserve"> </m:t>
+                  </m:r>
+                  <m:rad>
+                    <m:radPr>
+                      <m:degHide m:val="1"/>
+                      <m:ctrlPr>
+                        <w:rPr>
+                          <w:rFonts w:ascii="Cambria Math" w:hAnsi="Cambria Math" w:cs="Microsoft Sans Serif"/>
+                          <w:i/>
+                          <w:sz w:val="24"/>
+                          <w:szCs w:val="24"/>
+                          <w:lang w:val="en-GB"/>
+                        </w:rPr>
+                      </m:ctrlPr>
+                    </m:radPr>
+                    <m:deg/>
+                    <m:e>
+                      <m:r>
+                        <w:rPr>
+                          <w:rFonts w:ascii="Cambria Math" w:hAnsi="Cambria Math" w:cs="Microsoft Sans Serif"/>
+                          <w:sz w:val="24"/>
+                          <w:szCs w:val="24"/>
+                          <w:lang w:val="en-GB"/>
+                        </w:rPr>
+                        <m:t>var[</m:t>
+                      </m:r>
+                      <m:sSub>
+                        <m:sSubPr>
+                          <m:ctrlPr>
+                            <w:rPr>
+                              <w:rFonts w:ascii="Cambria Math" w:hAnsi="Cambria Math" w:cs="Microsoft Sans Serif"/>
+                              <w:i/>
+                              <w:sz w:val="24"/>
+                              <w:szCs w:val="24"/>
+                              <w:lang w:val="en-GB"/>
+                            </w:rPr>
+                          </m:ctrlPr>
+                        </m:sSubPr>
+                        <m:e>
+                          <m:r>
+                            <w:rPr>
+                              <w:rFonts w:ascii="Cambria Math" w:hAnsi="Cambria Math" w:cs="Microsoft Sans Serif"/>
+                              <w:sz w:val="24"/>
+                              <w:szCs w:val="24"/>
+                              <w:lang w:val="en-GB"/>
+                            </w:rPr>
+                            <m:t>X</m:t>
+                          </m:r>
+                        </m:e>
+                        <m:sub>
+                          <m:r>
+                            <w:rPr>
+                              <w:rFonts w:ascii="Cambria Math" w:hAnsi="Cambria Math" w:cs="Microsoft Sans Serif"/>
+                              <w:sz w:val="24"/>
+                              <w:szCs w:val="24"/>
+                              <w:lang w:val="en-GB"/>
+                            </w:rPr>
+                            <m:t>w,v</m:t>
+                          </m:r>
+                        </m:sub>
+                      </m:sSub>
+                      <m:r>
+                        <w:rPr>
+                          <w:rFonts w:ascii="Cambria Math" w:hAnsi="Cambria Math" w:cs="Microsoft Sans Serif"/>
+                          <w:sz w:val="24"/>
+                          <w:szCs w:val="24"/>
+                          <w:lang w:val="en-GB"/>
+                        </w:rPr>
+                        <m:t>]</m:t>
+                      </m:r>
+                    </m:e>
+                  </m:rad>
+                </m:num>
+                <m:den>
+                  <m:r>
+                    <w:rPr>
+                      <w:rFonts w:ascii="Cambria Math" w:hAnsi="Cambria Math" w:cs="Microsoft Sans Serif"/>
+                      <w:sz w:val="24"/>
+                      <w:szCs w:val="24"/>
+                      <w:lang w:val="en-GB"/>
+                    </w:rPr>
+                    <m:t>∝.rel</m:t>
+                  </m:r>
+                  <m:d>
+                    <m:dPr>
+                      <m:begChr m:val="["/>
+                      <m:endChr m:val="]"/>
+                      <m:ctrlPr>
+                        <w:rPr>
+                          <w:rFonts w:ascii="Cambria Math" w:hAnsi="Cambria Math" w:cs="Microsoft Sans Serif"/>
+                          <w:i/>
+                          <w:sz w:val="24"/>
+                          <w:szCs w:val="24"/>
+                          <w:lang w:val="en-GB"/>
+                        </w:rPr>
+                      </m:ctrlPr>
+                    </m:dPr>
+                    <m:e>
+                      <m:r>
+                        <w:rPr>
+                          <w:rFonts w:ascii="Cambria Math" w:hAnsi="Cambria Math" w:cs="Microsoft Sans Serif"/>
+                          <w:sz w:val="24"/>
+                          <w:szCs w:val="24"/>
+                          <w:lang w:val="en-GB"/>
+                        </w:rPr>
+                        <m:t>u,w</m:t>
+                      </m:r>
+                    </m:e>
+                  </m:d>
+                  <m:r>
+                    <w:rPr>
+                      <w:rFonts w:ascii="Cambria Math" w:hAnsi="Cambria Math" w:cs="Microsoft Sans Serif"/>
+                      <w:sz w:val="24"/>
+                      <w:szCs w:val="24"/>
+                      <w:lang w:val="en-GB"/>
+                    </w:rPr>
+                    <m:t xml:space="preserve">+ </m:t>
+                  </m:r>
+                  <m:f>
+                    <m:fPr>
+                      <m:ctrlPr>
+                        <w:rPr>
+                          <w:rFonts w:ascii="Cambria Math" w:hAnsi="Cambria Math" w:cs="Microsoft Sans Serif"/>
+                          <w:i/>
+                          <w:sz w:val="24"/>
+                          <w:szCs w:val="24"/>
+                          <w:lang w:val="en-GB"/>
+                        </w:rPr>
+                      </m:ctrlPr>
+                    </m:fPr>
+                    <m:num>
+                      <m:r>
+                        <w:rPr>
+                          <w:rFonts w:ascii="Cambria Math" w:hAnsi="Cambria Math" w:cs="Microsoft Sans Serif"/>
+                          <w:sz w:val="24"/>
+                          <w:szCs w:val="24"/>
+                          <w:lang w:val="en-GB"/>
+                        </w:rPr>
+                        <m:t>1-∝</m:t>
+                      </m:r>
+                    </m:num>
+                    <m:den>
+                      <m:r>
+                        <w:rPr>
+                          <w:rFonts w:ascii="Cambria Math" w:hAnsi="Cambria Math" w:cs="Microsoft Sans Serif"/>
+                          <w:sz w:val="24"/>
+                          <w:szCs w:val="24"/>
+                          <w:lang w:val="en-GB"/>
+                        </w:rPr>
+                        <m:t>m</m:t>
+                      </m:r>
+                    </m:den>
+                  </m:f>
+                  <m:r>
+                    <w:rPr>
+                      <w:rFonts w:ascii="Cambria Math" w:hAnsi="Cambria Math" w:cs="Microsoft Sans Serif"/>
+                      <w:sz w:val="24"/>
+                      <w:szCs w:val="24"/>
+                      <w:lang w:val="en-GB"/>
+                    </w:rPr>
+                    <m:t xml:space="preserve"> . E[</m:t>
+                  </m:r>
+                  <m:sSub>
+                    <m:sSubPr>
+                      <m:ctrlPr>
+                        <w:rPr>
+                          <w:rFonts w:ascii="Cambria Math" w:hAnsi="Cambria Math" w:cs="Microsoft Sans Serif"/>
+                          <w:i/>
+                          <w:sz w:val="24"/>
+                          <w:szCs w:val="24"/>
+                          <w:lang w:val="en-GB"/>
+                        </w:rPr>
+                      </m:ctrlPr>
+                    </m:sSubPr>
+                    <m:e>
+                      <m:r>
+                        <w:rPr>
+                          <w:rFonts w:ascii="Cambria Math" w:hAnsi="Cambria Math" w:cs="Microsoft Sans Serif"/>
+                          <w:sz w:val="24"/>
+                          <w:szCs w:val="24"/>
+                          <w:lang w:val="en-GB"/>
+                        </w:rPr>
+                        <m:t>X</m:t>
+                      </m:r>
+                    </m:e>
+                    <m:sub>
+                      <m:r>
+                        <w:rPr>
+                          <w:rFonts w:ascii="Cambria Math" w:hAnsi="Cambria Math" w:cs="Microsoft Sans Serif"/>
+                          <w:sz w:val="24"/>
+                          <w:szCs w:val="24"/>
+                          <w:lang w:val="en-GB"/>
+                        </w:rPr>
+                        <m:t>w,v</m:t>
+                      </m:r>
+                    </m:sub>
+                  </m:sSub>
+                  <m:r>
+                    <w:rPr>
+                      <w:rFonts w:ascii="Cambria Math" w:hAnsi="Cambria Math" w:cs="Microsoft Sans Serif"/>
+                      <w:sz w:val="24"/>
+                      <w:szCs w:val="24"/>
+                      <w:lang w:val="en-GB"/>
+                    </w:rPr>
+                    <m:t>]</m:t>
+                  </m:r>
+                </m:den>
+              </m:f>
+            </m:e>
+          </m:func>
+        </m:oMath>
+      </m:oMathPara>
+    </w:p>
+    <w:p>
+      <w:pPr>
+        <w:autoSpaceDE w:val="0"/>
+        <w:autoSpaceDN w:val="0"/>
+        <w:adjustRightInd w:val="0"/>
+        <w:spacing w:after="0" w:line="360" w:lineRule="auto"/>
+        <w:rPr>
+          <w:rFonts w:ascii="Microsoft Sans Serif" w:hAnsi="Microsoft Sans Serif" w:cs="Microsoft Sans Serif"/>
+          <w:sz w:val="24"/>
+          <w:szCs w:val="24"/>
+          <w:lang w:val="en-GB"/>
+        </w:rPr>
+      </w:pPr>
+      <w:r>
+        <w:rPr>
+          <w:rFonts w:ascii="Microsoft Sans Serif" w:hAnsi="Microsoft Sans Serif" w:cs="Microsoft Sans Serif"/>
+          <w:sz w:val="24"/>
+          <w:szCs w:val="24"/>
+          <w:lang w:val="en-GB"/>
+        </w:rPr>
+        <w:t>But</w:t>
+      </w:r>
+      <w:r>
+        <w:rPr>
+          <w:rFonts w:ascii="Microsoft Sans Serif" w:hAnsi="Microsoft Sans Serif" w:cs="Microsoft Sans Serif"/>
+          <w:sz w:val="24"/>
+          <w:szCs w:val="24"/>
+          <w:lang w:val="en-GB"/>
+        </w:rPr>
+        <w:t>, there is a small gab here, where this equation only consider</w:t>
+      </w:r>
+      <w:r>
+        <w:rPr>
+          <w:rFonts w:ascii="Microsoft Sans Serif" w:hAnsi="Microsoft Sans Serif" w:cs="Microsoft Sans Serif"/>
+          <w:sz w:val="24"/>
+          <w:szCs w:val="24"/>
+          <w:lang w:val="en-GB"/>
+        </w:rPr>
+        <w:t xml:space="preserve">s only the topic distribution </w:t>
+      </w:r>
+      <w:r>
+        <w:rPr>
+          <w:rFonts w:ascii="Microsoft Sans Serif" w:hAnsi="Microsoft Sans Serif" w:cs="Microsoft Sans Serif"/>
+          <w:sz w:val="24"/>
+          <w:szCs w:val="24"/>
+          <w:lang w:val="en-GB"/>
+        </w:rPr>
+        <w:t xml:space="preserve">for the write operations, while ignoring the read frequency. They have adopted the last equation to fill up this gab by introducing a read frequency </w:t>
+      </w:r>
+      <w:r>
+        <w:rPr>
+          <w:rFonts w:ascii="Microsoft Sans Serif" w:hAnsi="Microsoft Sans Serif" w:cs="Microsoft Sans Serif"/>
+          <w:sz w:val="24"/>
+          <w:szCs w:val="24"/>
+          <w:lang w:val="en-GB"/>
+        </w:rPr>
+        <w:t>η</w:t>
+      </w:r>
+      <w:r>
+        <w:rPr>
+          <w:rFonts w:ascii="Microsoft Sans Serif" w:hAnsi="Microsoft Sans Serif" w:cs="Microsoft Sans Serif"/>
+          <w:sz w:val="24"/>
+          <w:szCs w:val="24"/>
+          <w:vertAlign w:val="subscript"/>
+          <w:lang w:val="en-GB"/>
+        </w:rPr>
+        <w:t>v</w:t>
+      </w:r>
+      <w:r>
+        <w:rPr>
+          <w:rFonts w:ascii="Microsoft Sans Serif" w:hAnsi="Microsoft Sans Serif" w:cs="Microsoft Sans Serif"/>
+          <w:sz w:val="24"/>
+          <w:szCs w:val="24"/>
+          <w:lang w:val="en-GB"/>
+        </w:rPr>
+        <w:t xml:space="preserve"> </w:t>
+      </w:r>
+    </w:p>
+    <w:p>
+      <w:pPr>
+        <w:autoSpaceDE w:val="0"/>
+        <w:autoSpaceDN w:val="0"/>
+        <w:adjustRightInd w:val="0"/>
+        <w:spacing w:after="0" w:line="360" w:lineRule="auto"/>
+        <w:rPr>
+          <w:rFonts w:cs="Microsoft Sans Serif"/>
+          <w:sz w:val="24"/>
+          <w:szCs w:val="24"/>
+          <w:lang w:val="en-GB"/>
+        </w:rPr>
+      </w:pPr>
+      <w:r>
+        <w:rPr>
+          <w:rFonts w:cs="Microsoft Sans Serif"/>
+          <w:sz w:val="24"/>
+          <w:szCs w:val="24"/>
+          <w:lang w:val="en-GB"/>
+        </w:rPr>
+        <w:t>The final equation for the hybrid model is as follows:</w:t>
+      </w:r>
+    </w:p>
+    <w:p>
+      <w:pPr>
+        <w:autoSpaceDE w:val="0"/>
+        <w:autoSpaceDN w:val="0"/>
+        <w:adjustRightInd w:val="0"/>
+        <w:spacing w:after="0" w:line="360" w:lineRule="auto"/>
+        <w:rPr>
+          <w:rFonts w:ascii="Times-Roman" w:hAnsi="Times-Roman" w:cs="Times-Roman"/>
+          <w:sz w:val="32"/>
+          <w:szCs w:val="32"/>
+          <w:lang w:val="de-CH"/>
+        </w:rPr>
+      </w:pPr>
+      <m:oMathPara>
+        <m:oMath>
+          <m:sSup>
+            <m:sSupPr>
+              <m:ctrlPr>
+                <w:rPr>
+                  <w:rFonts w:ascii="Cambria Math" w:hAnsi="Cambria Math"/>
+                  <w:sz w:val="32"/>
+                  <w:szCs w:val="32"/>
+                  <w:lang w:val="en-GB" w:bidi="ar-SY"/>
+                </w:rPr>
+              </m:ctrlPr>
+            </m:sSupPr>
+            <m:e>
+              <m:r>
+                <w:rPr>
+                  <w:rFonts w:ascii="Cambria Math" w:hAnsi="Cambria Math" w:cs="Times-Roman"/>
+                  <w:sz w:val="32"/>
+                  <w:szCs w:val="32"/>
+                  <w:lang w:val="de-CH"/>
+                </w:rPr>
+                <m:t>p</m:t>
+              </m:r>
+              <m:ctrlPr>
+                <w:rPr>
+                  <w:rFonts w:ascii="Cambria Math" w:hAnsi="Cambria Math" w:cs="Times-Roman"/>
+                  <w:i/>
+                  <w:sz w:val="32"/>
+                  <w:szCs w:val="32"/>
+                  <w:lang w:val="de-CH"/>
+                </w:rPr>
+              </m:ctrlPr>
+            </m:e>
+            <m:sup>
+              <m:r>
+                <w:rPr>
+                  <w:rFonts w:ascii="Cambria Math" w:hAnsi="Cambria Math"/>
+                  <w:sz w:val="32"/>
+                  <w:szCs w:val="32"/>
+                  <w:lang w:val="de-CH" w:bidi="ar-SY"/>
+                </w:rPr>
+                <m:t>*</m:t>
+              </m:r>
+            </m:sup>
+          </m:sSup>
+          <m:d>
+            <m:dPr>
+              <m:ctrlPr>
+                <w:rPr>
+                  <w:rFonts w:ascii="Cambria Math" w:hAnsi="Cambria Math" w:cs="Times-Roman"/>
+                  <w:i/>
+                  <w:sz w:val="32"/>
+                  <w:szCs w:val="32"/>
+                  <w:lang w:val="de-CH"/>
+                </w:rPr>
+              </m:ctrlPr>
+            </m:dPr>
+            <m:e>
+              <m:r>
+                <w:rPr>
+                  <w:rFonts w:ascii="Cambria Math" w:hAnsi="Cambria Math" w:cs="Times-Roman"/>
+                  <w:sz w:val="32"/>
+                  <w:szCs w:val="32"/>
+                  <w:lang w:val="de-CH"/>
+                </w:rPr>
+                <m:t>v</m:t>
+              </m:r>
+            </m:e>
+          </m:d>
+          <m:r>
+            <w:rPr>
+              <w:rFonts w:ascii="Cambria Math" w:hAnsi="Cambria Math" w:cs="Times-Roman"/>
+              <w:sz w:val="32"/>
+              <w:szCs w:val="32"/>
+              <w:lang w:val="de-CH"/>
+            </w:rPr>
+            <m:t xml:space="preserve">= </m:t>
+          </m:r>
+          <m:f>
+            <m:fPr>
+              <m:ctrlPr>
+                <w:rPr>
+                  <w:rFonts w:ascii="Cambria Math" w:hAnsi="Cambria Math" w:cs="Times-Roman"/>
+                  <w:i/>
+                  <w:sz w:val="32"/>
+                  <w:szCs w:val="32"/>
+                  <w:lang w:val="de-CH"/>
+                </w:rPr>
+              </m:ctrlPr>
+            </m:fPr>
+            <m:num>
+              <m:nary>
+                <m:naryPr>
+                  <m:chr m:val="∑"/>
+                  <m:limLoc m:val="undOvr"/>
+                  <m:supHide m:val="1"/>
+                  <m:ctrlPr>
+                    <w:rPr>
+                      <w:rFonts w:ascii="Cambria Math" w:hAnsi="Cambria Math" w:cs="Times-Roman"/>
+                      <w:i/>
+                      <w:sz w:val="32"/>
+                      <w:szCs w:val="32"/>
+                      <w:lang w:val="de-CH"/>
+                    </w:rPr>
+                  </m:ctrlPr>
+                </m:naryPr>
+                <m:sub>
+                  <m:r>
+                    <w:rPr>
+                      <w:rFonts w:ascii="Cambria Math" w:hAnsi="Cambria Math" w:cs="Times-Roman"/>
+                      <w:sz w:val="32"/>
+                      <w:szCs w:val="32"/>
+                      <w:lang w:val="de-CH"/>
+                    </w:rPr>
+                    <m:t>n∈N</m:t>
+                  </m:r>
+                  <m:d>
+                    <m:dPr>
+                      <m:ctrlPr>
+                        <w:rPr>
+                          <w:rFonts w:ascii="Cambria Math" w:hAnsi="Cambria Math" w:cs="Times-Roman"/>
+                          <w:i/>
+                          <w:sz w:val="32"/>
+                          <w:szCs w:val="32"/>
+                          <w:lang w:val="de-CH"/>
+                        </w:rPr>
+                      </m:ctrlPr>
+                    </m:dPr>
+                    <m:e>
+                      <m:r>
+                        <w:rPr>
+                          <w:rFonts w:ascii="Cambria Math" w:hAnsi="Cambria Math" w:cs="Times-Roman"/>
+                          <w:sz w:val="32"/>
+                          <w:szCs w:val="32"/>
+                          <w:lang w:val="de-CH"/>
+                        </w:rPr>
+                        <m:t>v</m:t>
+                      </m:r>
+                    </m:e>
+                  </m:d>
+                </m:sub>
+                <m:sup/>
+                <m:e>
+                  <m:sSub>
+                    <m:sSubPr>
+                      <m:ctrlPr>
+                        <w:rPr>
+                          <w:rFonts w:ascii="Cambria Math" w:hAnsi="Cambria Math" w:cs="CMMI10"/>
+                          <w:sz w:val="32"/>
+                          <w:szCs w:val="28"/>
+                          <w:lang w:val="en-CH"/>
+                        </w:rPr>
+                      </m:ctrlPr>
+                    </m:sSubPr>
+                    <m:e>
+                      <m:r>
+                        <m:rPr>
+                          <m:sty m:val="p"/>
+                        </m:rPr>
+                        <w:rPr>
+                          <w:rFonts w:ascii="Cambria Math" w:hAnsi="Cambria Math" w:cs="CMMI10"/>
+                          <w:sz w:val="32"/>
+                          <w:szCs w:val="28"/>
+                          <w:lang w:val="en-CH"/>
+                        </w:rPr>
+                        <m:t>λ</m:t>
+                      </m:r>
+                    </m:e>
+                    <m:sub>
+                      <m:r>
+                        <m:rPr>
+                          <m:sty m:val="p"/>
+                        </m:rPr>
+                        <w:rPr>
+                          <w:rFonts w:ascii="Cambria Math" w:hAnsi="Cambria Math" w:cs="CMMI10"/>
+                          <w:sz w:val="32"/>
+                          <w:szCs w:val="28"/>
+                          <w:lang w:val="en-CH"/>
+                        </w:rPr>
+                        <m:t>n</m:t>
+                      </m:r>
+                    </m:sub>
+                  </m:sSub>
+                </m:e>
+              </m:nary>
+            </m:num>
+            <m:den>
+              <m:sSub>
+                <m:sSubPr>
+                  <m:ctrlPr>
+                    <w:rPr>
+                      <w:rFonts w:ascii="Cambria Math" w:hAnsi="Cambria Math" w:cs="Times-Roman"/>
+                      <w:i/>
+                      <w:sz w:val="32"/>
+                      <w:szCs w:val="32"/>
+                      <w:lang w:val="de-CH"/>
+                    </w:rPr>
+                  </m:ctrlPr>
+                </m:sSubPr>
+                <m:e>
+                  <m:r>
+                    <w:rPr>
+                      <w:rFonts w:ascii="Cambria Math" w:hAnsi="Cambria Math" w:cs="Times-Roman"/>
+                      <w:sz w:val="32"/>
+                      <w:szCs w:val="32"/>
+                      <w:lang w:val="de-CH"/>
+                    </w:rPr>
+                    <m:t>η</m:t>
+                  </m:r>
+                </m:e>
+                <m:sub>
+                  <m:r>
+                    <w:rPr>
+                      <w:rFonts w:ascii="Cambria Math" w:hAnsi="Cambria Math" w:cs="Times-Roman"/>
+                      <w:sz w:val="32"/>
+                      <w:szCs w:val="32"/>
+                      <w:lang w:val="de-CH"/>
+                    </w:rPr>
+                    <m:t>v</m:t>
+                  </m:r>
+                </m:sub>
+              </m:sSub>
+            </m:den>
+          </m:f>
+          <m:r>
+            <w:rPr>
+              <w:rFonts w:ascii="Cambria Math" w:hAnsi="Cambria Math" w:cs="Times-Roman"/>
+              <w:sz w:val="32"/>
+              <w:szCs w:val="32"/>
+              <w:lang w:val="de-CH"/>
+            </w:rPr>
+            <m:t>.P(v)</m:t>
+          </m:r>
+        </m:oMath>
+      </m:oMathPara>
       <w:bookmarkStart w:id="0" w:name="_GoBack"/>
       <w:bookmarkEnd w:id="0"/>
+    </w:p>
+    <w:p>
+      <w:pPr>
+        <w:autoSpaceDE w:val="0"/>
+        <w:autoSpaceDN w:val="0"/>
+        <w:adjustRightInd w:val="0"/>
+        <w:spacing w:after="0" w:line="360" w:lineRule="auto"/>
+        <w:rPr>
+          <w:rFonts w:ascii="Times-Roman" w:hAnsi="Times-Roman" w:cs="Times-Roman"/>
+          <w:sz w:val="32"/>
+          <w:szCs w:val="32"/>
+          <w:lang w:val="en-GB"/>
+        </w:rPr>
+      </w:pPr>
     </w:p>
     <w:p>
       <w:pPr>
@@ -11498,7 +13697,7 @@
 </file>
 
 <file path=customXml/itemProps1.xml><?xml version="1.0" encoding="utf-8"?>
-<ds:datastoreItem xmlns:ds="http://schemas.openxmlformats.org/officeDocument/2006/customXml" ds:itemID="{C075E06C-C50B-4F7B-9195-BABD52591356}">
+<ds:datastoreItem xmlns:ds="http://schemas.openxmlformats.org/officeDocument/2006/customXml" ds:itemID="{AC5011E6-0DFF-494D-B723-953AF27E0E2A}">
   <ds:schemaRefs>
     <ds:schemaRef ds:uri="http://schemas.openxmlformats.org/officeDocument/2006/bibliography"/>
   </ds:schemaRefs>

</xml_diff>

<commit_message>
the first version of the seminar's report has been written
</commit_message>
<xml_diff>
--- a/Seminar.docx
+++ b/Seminar.docx
@@ -4922,7 +4922,7 @@
           </mc:Choice>
           <mc:Fallback>
             <w:pict>
-              <v:shapetype w14:anchorId="3D9BCEAD" id="_x0000_t87" coordsize="21600,21600" o:spt="87" adj="1800,10800" path="m21600,qx10800@0l10800@2qy0@11,10800@3l10800@1qy21600,21600e" filled="f">
+              <v:shapetype w14:anchorId="0A1BCE03" id="_x0000_t87" coordsize="21600,21600" o:spt="87" adj="1800,10800" path="m21600,qx10800@0l10800@2qy0@11,10800@3l10800@1qy21600,21600e" filled="f">
                 <v:formulas>
                   <v:f eqn="val #0"/>
                   <v:f eqn="sum 21600 0 #0"/>
@@ -12599,6 +12599,784 @@
           </m:r>
         </m:oMath>
       </m:oMathPara>
+    </w:p>
+    <w:p>
+      <w:pPr>
+        <w:autoSpaceDE w:val="0"/>
+        <w:autoSpaceDN w:val="0"/>
+        <w:adjustRightInd w:val="0"/>
+        <w:spacing w:after="0" w:line="360" w:lineRule="auto"/>
+        <w:rPr>
+          <w:rFonts w:cs="Microsoft Sans Serif"/>
+          <w:sz w:val="24"/>
+          <w:szCs w:val="24"/>
+          <w:lang w:val="de-CH"/>
+        </w:rPr>
+      </w:pPr>
+      <w:r>
+        <w:rPr>
+          <w:rFonts w:cs="Microsoft Sans Serif"/>
+          <w:sz w:val="24"/>
+          <w:szCs w:val="24"/>
+          <w:lang w:val="en-GB"/>
+        </w:rPr>
+        <w:t xml:space="preserve">So, in this case we can use p*(v) </w:t>
+      </w:r>
+      <w:r>
+        <w:rPr>
+          <w:rFonts w:cs="Microsoft Sans Serif"/>
+          <w:sz w:val="24"/>
+          <w:szCs w:val="24"/>
+          <w:lang w:val="en-GB"/>
+        </w:rPr>
+        <w:t xml:space="preserve">to </w:t>
+      </w:r>
+      <w:r>
+        <w:rPr>
+          <w:rFonts w:cs="Microsoft Sans Serif"/>
+          <w:sz w:val="24"/>
+          <w:szCs w:val="24"/>
+          <w:lang w:val="en-GB"/>
+        </w:rPr>
+        <w:t>decide</w:t>
+      </w:r>
+      <w:r>
+        <w:rPr>
+          <w:rFonts w:cs="Microsoft Sans Serif"/>
+          <w:sz w:val="24"/>
+          <w:szCs w:val="24"/>
+          <w:lang w:val="en-GB"/>
+        </w:rPr>
+        <w:t>, about the retrieval strategies</w:t>
+      </w:r>
+      <w:r>
+        <w:rPr>
+          <w:rFonts w:cs="Microsoft Sans Serif"/>
+          <w:sz w:val="24"/>
+          <w:szCs w:val="24"/>
+          <w:lang w:val="en-GB"/>
+        </w:rPr>
+        <w:t xml:space="preserve">, that we should </w:t>
+      </w:r>
+      <w:r>
+        <w:rPr>
+          <w:rFonts w:cs="Microsoft Sans Serif"/>
+          <w:sz w:val="24"/>
+          <w:szCs w:val="24"/>
+          <w:lang w:val="en-GB"/>
+        </w:rPr>
+        <w:t>use,</w:t>
+      </w:r>
+      <w:r>
+        <w:rPr>
+          <w:rFonts w:cs="Microsoft Sans Serif"/>
+          <w:sz w:val="24"/>
+          <w:szCs w:val="24"/>
+          <w:lang w:val="en-GB"/>
+        </w:rPr>
+        <w:t xml:space="preserve"> if P*(v) greater than a given threshold, then we use the safe region strategies, otherwise we use the online retrieval strategies.</w:t>
+      </w:r>
+    </w:p>
+    <w:p>
+      <w:pPr>
+        <w:autoSpaceDE w:val="0"/>
+        <w:autoSpaceDN w:val="0"/>
+        <w:adjustRightInd w:val="0"/>
+        <w:spacing w:after="0" w:line="360" w:lineRule="auto"/>
+        <w:rPr>
+          <w:rFonts w:cs="Microsoft Sans Serif"/>
+          <w:sz w:val="24"/>
+          <w:szCs w:val="24"/>
+          <w:lang w:val="en-GB"/>
+        </w:rPr>
+      </w:pPr>
+      <w:r>
+        <w:rPr>
+          <w:rFonts w:ascii="Microsoft Sans Serif" w:hAnsi="Microsoft Sans Serif" w:cs="Microsoft Sans Serif"/>
+          <w:b/>
+          <w:bCs/>
+          <w:sz w:val="24"/>
+          <w:szCs w:val="24"/>
+          <w:lang w:val="en-GB"/>
+        </w:rPr>
+        <w:t>EXPERIMENTAL STUDY</w:t>
+      </w:r>
+      <w:r>
+        <w:rPr>
+          <w:rFonts w:ascii="Microsoft Sans Serif" w:hAnsi="Microsoft Sans Serif" w:cs="Microsoft Sans Serif"/>
+          <w:b/>
+          <w:bCs/>
+          <w:sz w:val="24"/>
+          <w:szCs w:val="24"/>
+          <w:lang w:val="en-GB"/>
+        </w:rPr>
+        <w:t>:</w:t>
+      </w:r>
+      <w:r>
+        <w:rPr>
+          <w:rFonts w:ascii="Microsoft Sans Serif" w:hAnsi="Microsoft Sans Serif" w:cs="Microsoft Sans Serif"/>
+          <w:b/>
+          <w:bCs/>
+          <w:sz w:val="24"/>
+          <w:szCs w:val="24"/>
+          <w:lang w:val="en-GB"/>
+        </w:rPr>
+        <w:t xml:space="preserve"> </w:t>
+      </w:r>
+      <w:r>
+        <w:rPr>
+          <w:rFonts w:cs="Microsoft Sans Serif"/>
+          <w:sz w:val="24"/>
+          <w:szCs w:val="24"/>
+          <w:lang w:val="en-GB"/>
+        </w:rPr>
+        <w:t xml:space="preserve">here they did their experiments </w:t>
+      </w:r>
+      <w:r>
+        <w:rPr>
+          <w:rFonts w:cs="Microsoft Sans Serif"/>
+          <w:sz w:val="24"/>
+          <w:szCs w:val="24"/>
+          <w:lang w:val="en-GB"/>
+        </w:rPr>
+        <w:t>on real social network datasets with</w:t>
+      </w:r>
+      <w:r>
+        <w:rPr>
+          <w:rFonts w:cs="Microsoft Sans Serif"/>
+          <w:sz w:val="24"/>
+          <w:szCs w:val="24"/>
+          <w:lang w:val="en-GB"/>
+        </w:rPr>
+        <w:t xml:space="preserve"> </w:t>
+      </w:r>
+      <w:r>
+        <w:rPr>
+          <w:rFonts w:cs="Microsoft Sans Serif"/>
+          <w:sz w:val="24"/>
+          <w:szCs w:val="24"/>
+          <w:lang w:val="en-GB"/>
+        </w:rPr>
+        <w:t>billions</w:t>
+      </w:r>
+      <w:r>
+        <w:rPr>
+          <w:rFonts w:cs="Microsoft Sans Serif"/>
+          <w:sz w:val="24"/>
+          <w:szCs w:val="24"/>
+          <w:lang w:val="en-GB"/>
+        </w:rPr>
+        <w:t xml:space="preserve"> </w:t>
+      </w:r>
+      <w:r>
+        <w:rPr>
+          <w:rFonts w:cs="Microsoft Sans Serif"/>
+          <w:sz w:val="24"/>
+          <w:szCs w:val="24"/>
+          <w:lang w:val="en-GB"/>
+        </w:rPr>
+        <w:t>of edges</w:t>
+      </w:r>
+      <w:r>
+        <w:rPr>
+          <w:rFonts w:cs="Microsoft Sans Serif"/>
+          <w:sz w:val="24"/>
+          <w:szCs w:val="24"/>
+          <w:lang w:val="en-GB"/>
+        </w:rPr>
+        <w:t xml:space="preserve"> such as (twitter and AOL), their target is to </w:t>
+      </w:r>
+      <w:r>
+        <w:rPr>
+          <w:rFonts w:cs="Microsoft Sans Serif"/>
+          <w:sz w:val="24"/>
+          <w:szCs w:val="24"/>
+          <w:lang w:val="en-GB"/>
+        </w:rPr>
+        <w:t xml:space="preserve">guarantee the real-time delivery of relevant ads, </w:t>
+      </w:r>
+      <w:r>
+        <w:rPr>
+          <w:rFonts w:cs="Microsoft Sans Serif"/>
+          <w:sz w:val="24"/>
+          <w:szCs w:val="24"/>
+          <w:lang w:val="en-GB"/>
+        </w:rPr>
+        <w:t>they</w:t>
+      </w:r>
+      <w:r>
+        <w:rPr>
+          <w:rFonts w:cs="Microsoft Sans Serif"/>
+          <w:sz w:val="24"/>
+          <w:szCs w:val="24"/>
+          <w:lang w:val="en-GB"/>
+        </w:rPr>
+        <w:t xml:space="preserve"> are</w:t>
+      </w:r>
+      <w:r>
+        <w:rPr>
+          <w:rFonts w:cs="Microsoft Sans Serif"/>
+          <w:sz w:val="24"/>
+          <w:szCs w:val="24"/>
+          <w:lang w:val="en-GB"/>
+        </w:rPr>
+        <w:t xml:space="preserve"> </w:t>
+      </w:r>
+      <w:r>
+        <w:rPr>
+          <w:rFonts w:cs="Microsoft Sans Serif"/>
+          <w:sz w:val="24"/>
+          <w:szCs w:val="24"/>
+          <w:lang w:val="en-GB"/>
+        </w:rPr>
+        <w:t>interested to measure the average elapsed time in retrieving the</w:t>
+      </w:r>
+      <w:r>
+        <w:rPr>
+          <w:rFonts w:cs="Microsoft Sans Serif"/>
+          <w:sz w:val="24"/>
+          <w:szCs w:val="24"/>
+          <w:lang w:val="en-GB"/>
+        </w:rPr>
+        <w:t xml:space="preserve"> </w:t>
+      </w:r>
+      <w:r>
+        <w:rPr>
+          <w:rFonts w:cs="Microsoft Sans Serif"/>
+          <w:sz w:val="24"/>
+          <w:szCs w:val="24"/>
+          <w:lang w:val="en-GB"/>
+        </w:rPr>
+        <w:t>top-k ads for each read operation.</w:t>
+      </w:r>
+    </w:p>
+    <w:p>
+      <w:pPr>
+        <w:autoSpaceDE w:val="0"/>
+        <w:autoSpaceDN w:val="0"/>
+        <w:adjustRightInd w:val="0"/>
+        <w:spacing w:after="0" w:line="360" w:lineRule="auto"/>
+        <w:rPr>
+          <w:rFonts w:ascii="Microsoft Sans Serif" w:hAnsi="Microsoft Sans Serif" w:cs="Microsoft Sans Serif"/>
+          <w:b/>
+          <w:bCs/>
+          <w:sz w:val="24"/>
+          <w:szCs w:val="24"/>
+          <w:lang w:val="en-GB"/>
+        </w:rPr>
+      </w:pPr>
+    </w:p>
+    <w:p>
+      <w:pPr>
+        <w:autoSpaceDE w:val="0"/>
+        <w:autoSpaceDN w:val="0"/>
+        <w:adjustRightInd w:val="0"/>
+        <w:spacing w:after="0" w:line="360" w:lineRule="auto"/>
+        <w:rPr>
+          <w:rFonts w:ascii="Microsoft Sans Serif" w:hAnsi="Microsoft Sans Serif" w:cs="Microsoft Sans Serif"/>
+          <w:b/>
+          <w:bCs/>
+          <w:sz w:val="24"/>
+          <w:szCs w:val="24"/>
+          <w:lang w:val="en-GB"/>
+        </w:rPr>
+      </w:pPr>
+      <w:r>
+        <w:rPr>
+          <w:rFonts w:ascii="Microsoft Sans Serif" w:hAnsi="Microsoft Sans Serif" w:cs="Microsoft Sans Serif"/>
+          <w:b/>
+          <w:bCs/>
+          <w:sz w:val="24"/>
+          <w:szCs w:val="24"/>
+          <w:lang w:val="en-GB"/>
+        </w:rPr>
+        <w:lastRenderedPageBreak/>
+        <w:t xml:space="preserve">Varying </w:t>
+      </w:r>
+      <w:r>
+        <w:rPr>
+          <w:rFonts w:ascii="Microsoft Sans Serif" w:hAnsi="Microsoft Sans Serif" w:cs="Microsoft Sans Serif"/>
+          <w:b/>
+          <w:bCs/>
+          <w:sz w:val="24"/>
+          <w:szCs w:val="24"/>
+          <w:lang w:val="en-GB"/>
+        </w:rPr>
+        <w:t>α</w:t>
+      </w:r>
+      <w:r>
+        <w:rPr>
+          <w:rFonts w:ascii="Microsoft Sans Serif" w:hAnsi="Microsoft Sans Serif" w:cs="Microsoft Sans Serif"/>
+          <w:b/>
+          <w:bCs/>
+          <w:sz w:val="24"/>
+          <w:szCs w:val="24"/>
+          <w:lang w:val="en-GB"/>
+        </w:rPr>
+        <w:t>:</w:t>
+      </w:r>
+    </w:p>
+    <w:p>
+      <w:pPr>
+        <w:autoSpaceDE w:val="0"/>
+        <w:autoSpaceDN w:val="0"/>
+        <w:adjustRightInd w:val="0"/>
+        <w:spacing w:after="0" w:line="276" w:lineRule="auto"/>
+        <w:rPr>
+          <w:rFonts w:cs="Microsoft Sans Serif"/>
+          <w:sz w:val="24"/>
+          <w:szCs w:val="24"/>
+          <w:lang w:val="en-GB"/>
+        </w:rPr>
+      </w:pPr>
+      <w:r>
+        <w:rPr>
+          <w:rFonts w:cs="Microsoft Sans Serif"/>
+          <w:sz w:val="24"/>
+          <w:szCs w:val="24"/>
+          <w:lang w:val="en-GB"/>
+        </w:rPr>
+        <w:t>The Hybrid method combines the advantages of the Online</w:t>
+      </w:r>
+      <w:r>
+        <w:rPr>
+          <w:rFonts w:cs="Microsoft Sans Serif"/>
+          <w:sz w:val="24"/>
+          <w:szCs w:val="24"/>
+          <w:lang w:val="en-GB"/>
+        </w:rPr>
+        <w:t xml:space="preserve"> </w:t>
+      </w:r>
+      <w:r>
+        <w:rPr>
+          <w:rFonts w:cs="Microsoft Sans Serif"/>
+          <w:sz w:val="24"/>
+          <w:szCs w:val="24"/>
+          <w:lang w:val="en-GB"/>
+        </w:rPr>
+        <w:t>and the GSR methods and shows superior performance. It</w:t>
+      </w:r>
+      <w:r>
+        <w:rPr>
+          <w:rFonts w:cs="Microsoft Sans Serif"/>
+          <w:sz w:val="24"/>
+          <w:szCs w:val="24"/>
+          <w:lang w:val="en-GB"/>
+        </w:rPr>
+        <w:t xml:space="preserve"> </w:t>
+      </w:r>
+      <w:r>
+        <w:rPr>
+          <w:rFonts w:cs="Microsoft Sans Serif"/>
+          <w:sz w:val="24"/>
+          <w:szCs w:val="24"/>
+          <w:lang w:val="en-GB"/>
+        </w:rPr>
+        <w:t>can outperform GSR by up to 30x speedups and outperform</w:t>
+      </w:r>
+    </w:p>
+    <w:p>
+      <w:pPr>
+        <w:autoSpaceDE w:val="0"/>
+        <w:autoSpaceDN w:val="0"/>
+        <w:adjustRightInd w:val="0"/>
+        <w:spacing w:after="0" w:line="276" w:lineRule="auto"/>
+        <w:rPr>
+          <w:rFonts w:cs="Microsoft Sans Serif"/>
+          <w:sz w:val="24"/>
+          <w:szCs w:val="24"/>
+          <w:lang w:val="en-GB"/>
+        </w:rPr>
+      </w:pPr>
+      <w:r>
+        <w:rPr>
+          <w:rFonts w:cs="Microsoft Sans Serif"/>
+          <w:sz w:val="24"/>
+          <w:szCs w:val="24"/>
+          <w:lang w:val="en-GB"/>
+        </w:rPr>
+        <w:t>Online by up to 11x speedups in our experiments. This is</w:t>
+      </w:r>
+      <w:r>
+        <w:rPr>
+          <w:rFonts w:cs="Microsoft Sans Serif"/>
+          <w:sz w:val="24"/>
+          <w:szCs w:val="24"/>
+          <w:lang w:val="en-GB"/>
+        </w:rPr>
+        <w:t xml:space="preserve"> </w:t>
+      </w:r>
+      <w:r>
+        <w:rPr>
+          <w:rFonts w:cs="Microsoft Sans Serif"/>
+          <w:sz w:val="24"/>
+          <w:szCs w:val="24"/>
+          <w:lang w:val="en-GB"/>
+        </w:rPr>
+        <w:t>because the hybrid model can automatically select a retrieval</w:t>
+      </w:r>
+      <w:r>
+        <w:rPr>
+          <w:rFonts w:cs="Microsoft Sans Serif"/>
+          <w:sz w:val="24"/>
+          <w:szCs w:val="24"/>
+          <w:lang w:val="en-GB"/>
+        </w:rPr>
+        <w:t xml:space="preserve"> </w:t>
+      </w:r>
+      <w:r>
+        <w:rPr>
+          <w:rFonts w:cs="Microsoft Sans Serif"/>
+          <w:sz w:val="24"/>
+          <w:szCs w:val="24"/>
+          <w:lang w:val="en-GB"/>
+        </w:rPr>
+        <w:t>strategy for each user based on our proposed cost model to</w:t>
+      </w:r>
+    </w:p>
+    <w:p>
+      <w:pPr>
+        <w:autoSpaceDE w:val="0"/>
+        <w:autoSpaceDN w:val="0"/>
+        <w:adjustRightInd w:val="0"/>
+        <w:spacing w:after="0" w:line="276" w:lineRule="auto"/>
+        <w:rPr>
+          <w:rFonts w:cs="Microsoft Sans Serif"/>
+          <w:sz w:val="24"/>
+          <w:szCs w:val="24"/>
+          <w:lang w:val="en-GB"/>
+        </w:rPr>
+      </w:pPr>
+      <w:r>
+        <w:rPr>
+          <w:rFonts w:cs="Microsoft Sans Serif"/>
+          <w:sz w:val="24"/>
+          <w:szCs w:val="24"/>
+          <w:lang w:val="en-GB"/>
+        </w:rPr>
+        <w:t>optimize the performance. It can avoid repetitive retrieval of</w:t>
+      </w:r>
+      <w:r>
+        <w:rPr>
+          <w:rFonts w:cs="Microsoft Sans Serif"/>
+          <w:sz w:val="24"/>
+          <w:szCs w:val="24"/>
+          <w:lang w:val="en-GB"/>
+        </w:rPr>
+        <w:t xml:space="preserve"> </w:t>
+      </w:r>
+      <w:r>
+        <w:rPr>
+          <w:rFonts w:cs="Microsoft Sans Serif"/>
+          <w:sz w:val="24"/>
+          <w:szCs w:val="24"/>
+          <w:lang w:val="en-GB"/>
+        </w:rPr>
+        <w:t>the same set of ads as in the Online method. It can also avoid</w:t>
+      </w:r>
+      <w:r>
+        <w:rPr>
+          <w:rFonts w:cs="Microsoft Sans Serif"/>
+          <w:sz w:val="24"/>
+          <w:szCs w:val="24"/>
+          <w:lang w:val="en-GB"/>
+        </w:rPr>
+        <w:t xml:space="preserve"> </w:t>
+      </w:r>
+      <w:r>
+        <w:rPr>
+          <w:rFonts w:cs="Microsoft Sans Serif"/>
+          <w:sz w:val="24"/>
+          <w:szCs w:val="24"/>
+          <w:lang w:val="en-GB"/>
+        </w:rPr>
+        <w:t>frequent safe region re-construction as in the GSR method</w:t>
+      </w:r>
+    </w:p>
+    <w:p>
+      <w:pPr>
+        <w:autoSpaceDE w:val="0"/>
+        <w:autoSpaceDN w:val="0"/>
+        <w:adjustRightInd w:val="0"/>
+        <w:spacing w:after="0" w:line="276" w:lineRule="auto"/>
+        <w:rPr>
+          <w:rFonts w:cs="Microsoft Sans Serif"/>
+          <w:sz w:val="24"/>
+          <w:szCs w:val="24"/>
+          <w:lang w:val="en-GB"/>
+        </w:rPr>
+      </w:pPr>
+      <w:r>
+        <w:rPr>
+          <w:rFonts w:cs="Microsoft Sans Serif"/>
+          <w:sz w:val="24"/>
+          <w:szCs w:val="24"/>
+          <w:lang w:val="en-GB"/>
+        </w:rPr>
+        <w:t>when the news feed updates at a high speed. Hence, we can see</w:t>
+      </w:r>
+      <w:r>
+        <w:rPr>
+          <w:rFonts w:cs="Microsoft Sans Serif"/>
+          <w:sz w:val="24"/>
+          <w:szCs w:val="24"/>
+          <w:lang w:val="en-GB"/>
+        </w:rPr>
+        <w:t xml:space="preserve"> </w:t>
+      </w:r>
+      <w:r>
+        <w:rPr>
+          <w:rFonts w:cs="Microsoft Sans Serif"/>
+          <w:sz w:val="24"/>
+          <w:szCs w:val="24"/>
+          <w:lang w:val="en-GB"/>
+        </w:rPr>
+        <w:t>that its performance is not as sensitive to α as the GSR method.</w:t>
+      </w:r>
+      <w:r>
+        <w:rPr>
+          <w:rFonts w:cs="Microsoft Sans Serif"/>
+          <w:sz w:val="24"/>
+          <w:szCs w:val="24"/>
+          <w:lang w:val="en-GB"/>
+        </w:rPr>
+        <w:t xml:space="preserve"> </w:t>
+      </w:r>
+      <w:r>
+        <w:rPr>
+          <w:rFonts w:cs="Microsoft Sans Serif"/>
+          <w:sz w:val="24"/>
+          <w:szCs w:val="24"/>
+          <w:lang w:val="en-GB"/>
+        </w:rPr>
+        <w:t>For different values of α, it can select a suitable retrieval</w:t>
+      </w:r>
+      <w:r>
+        <w:rPr>
+          <w:rFonts w:cs="Microsoft Sans Serif"/>
+          <w:sz w:val="24"/>
+          <w:szCs w:val="24"/>
+          <w:lang w:val="en-GB"/>
+        </w:rPr>
+        <w:t xml:space="preserve"> </w:t>
+      </w:r>
+      <w:r>
+        <w:rPr>
+          <w:rFonts w:cs="Microsoft Sans Serif"/>
+          <w:sz w:val="24"/>
+          <w:szCs w:val="24"/>
+          <w:lang w:val="en-GB"/>
+        </w:rPr>
+        <w:t>strategy for each user. The experimental results verified the</w:t>
+      </w:r>
+      <w:r>
+        <w:rPr>
+          <w:rFonts w:cs="Microsoft Sans Serif"/>
+          <w:sz w:val="24"/>
+          <w:szCs w:val="24"/>
+          <w:lang w:val="en-GB"/>
+        </w:rPr>
+        <w:t xml:space="preserve"> </w:t>
+      </w:r>
+      <w:r>
+        <w:rPr>
+          <w:rFonts w:cs="Microsoft Sans Serif"/>
+          <w:sz w:val="24"/>
+          <w:szCs w:val="24"/>
+          <w:lang w:val="en-GB"/>
+        </w:rPr>
+        <w:t>effectiveness of our proposed hybrid model.</w:t>
+      </w:r>
+      <w:r>
+        <w:rPr>
+          <w:rFonts w:cs="Microsoft Sans Serif"/>
+          <w:noProof/>
+          <w:sz w:val="24"/>
+          <w:szCs w:val="24"/>
+          <w:lang w:val="en-GB"/>
+        </w:rPr>
+        <w:t xml:space="preserve"> </w:t>
+      </w:r>
+      <w:r>
+        <w:rPr>
+          <w:rFonts w:cs="Microsoft Sans Serif"/>
+          <w:sz w:val="24"/>
+          <w:szCs w:val="24"/>
+          <w:lang w:val="en-GB"/>
+        </w:rPr>
+        <w:t>However, the hybrid model</w:t>
+      </w:r>
+      <w:r>
+        <w:rPr>
+          <w:rFonts w:cs="Microsoft Sans Serif"/>
+          <w:sz w:val="24"/>
+          <w:szCs w:val="24"/>
+          <w:lang w:val="en-GB"/>
+        </w:rPr>
+        <w:t xml:space="preserve"> still the hybrid model strategy out </w:t>
+      </w:r>
+      <w:r>
+        <w:rPr>
+          <w:rFonts w:cs="Microsoft Sans Serif"/>
+          <w:sz w:val="24"/>
+          <w:szCs w:val="24"/>
+          <w:lang w:val="en-GB"/>
+        </w:rPr>
+        <w:t>performs</w:t>
+      </w:r>
+      <w:r>
+        <w:rPr>
+          <w:rFonts w:cs="Microsoft Sans Serif"/>
+          <w:sz w:val="24"/>
+          <w:szCs w:val="24"/>
+          <w:lang w:val="en-GB"/>
+        </w:rPr>
+        <w:t xml:space="preserve"> the online retrieval and the GSR model, when the k-increases, vary read/write ratio and vary number of topics.</w:t>
+      </w:r>
+    </w:p>
+    <w:p>
+      <w:pPr>
+        <w:autoSpaceDE w:val="0"/>
+        <w:autoSpaceDN w:val="0"/>
+        <w:adjustRightInd w:val="0"/>
+        <w:spacing w:after="0" w:line="276" w:lineRule="auto"/>
+        <w:rPr>
+          <w:rFonts w:cs="Microsoft Sans Serif"/>
+          <w:sz w:val="24"/>
+          <w:szCs w:val="24"/>
+          <w:lang w:val="en-GB"/>
+        </w:rPr>
+      </w:pPr>
+    </w:p>
+    <w:p>
+      <w:pPr>
+        <w:autoSpaceDE w:val="0"/>
+        <w:autoSpaceDN w:val="0"/>
+        <w:adjustRightInd w:val="0"/>
+        <w:spacing w:after="0" w:line="276" w:lineRule="auto"/>
+        <w:rPr>
+          <w:rFonts w:cs="Microsoft Sans Serif"/>
+          <w:noProof/>
+          <w:sz w:val="24"/>
+          <w:szCs w:val="24"/>
+          <w:lang w:val="en-GB"/>
+        </w:rPr>
+      </w:pPr>
+      <w:r>
+        <w:rPr>
+          <w:rFonts w:cs="Microsoft Sans Serif"/>
+          <w:noProof/>
+          <w:sz w:val="24"/>
+          <w:szCs w:val="24"/>
+          <w:lang w:val="en-GB"/>
+        </w:rPr>
+        <w:drawing>
+          <wp:inline distT="0" distB="0" distL="0" distR="0">
+            <wp:extent cx="6146605" cy="2933700"/>
+            <wp:effectExtent l="0" t="0" r="6985" b="0"/>
+            <wp:docPr id="7" name="Picture 7" descr="A close up of a map&#10;&#10;Description generated with very high confidence"/>
+            <wp:cNvGraphicFramePr>
+              <a:graphicFrameLocks xmlns:a="http://schemas.openxmlformats.org/drawingml/2006/main" noChangeAspect="1"/>
+            </wp:cNvGraphicFramePr>
+            <a:graphic xmlns:a="http://schemas.openxmlformats.org/drawingml/2006/main">
+              <a:graphicData uri="http://schemas.openxmlformats.org/drawingml/2006/picture">
+                <pic:pic xmlns:pic="http://schemas.openxmlformats.org/drawingml/2006/picture">
+                  <pic:nvPicPr>
+                    <pic:cNvPr id="7" name="Alph_K.jpg"/>
+                    <pic:cNvPicPr/>
+                  </pic:nvPicPr>
+                  <pic:blipFill>
+                    <a:blip r:embed="rId10">
+                      <a:extLst>
+                        <a:ext uri="{28A0092B-C50C-407E-A947-70E740481C1C}">
+                          <a14:useLocalDpi xmlns:a14="http://schemas.microsoft.com/office/drawing/2010/main" val="0"/>
+                        </a:ext>
+                      </a:extLst>
+                    </a:blip>
+                    <a:stretch>
+                      <a:fillRect/>
+                    </a:stretch>
+                  </pic:blipFill>
+                  <pic:spPr>
+                    <a:xfrm>
+                      <a:off x="0" y="0"/>
+                      <a:ext cx="6149626" cy="2935142"/>
+                    </a:xfrm>
+                    <a:prstGeom prst="rect">
+                      <a:avLst/>
+                    </a:prstGeom>
+                  </pic:spPr>
+                </pic:pic>
+              </a:graphicData>
+            </a:graphic>
+          </wp:inline>
+        </w:drawing>
+      </w:r>
+    </w:p>
+    <w:p>
+      <w:pPr>
+        <w:autoSpaceDE w:val="0"/>
+        <w:autoSpaceDN w:val="0"/>
+        <w:adjustRightInd w:val="0"/>
+        <w:spacing w:after="0" w:line="276" w:lineRule="auto"/>
+        <w:rPr>
+          <w:rFonts w:cs="Microsoft Sans Serif"/>
+          <w:noProof/>
+          <w:sz w:val="24"/>
+          <w:szCs w:val="24"/>
+          <w:lang w:val="en-GB"/>
+        </w:rPr>
+      </w:pPr>
+      <w:r>
+        <w:rPr>
+          <w:rFonts w:cs="Microsoft Sans Serif"/>
+          <w:noProof/>
+          <w:sz w:val="24"/>
+          <w:szCs w:val="24"/>
+          <w:lang w:val="en-GB"/>
+        </w:rPr>
+        <w:drawing>
+          <wp:inline distT="0" distB="0" distL="0" distR="0">
+            <wp:extent cx="6238875" cy="2773680"/>
+            <wp:effectExtent l="0" t="0" r="9525" b="7620"/>
+            <wp:docPr id="8" name="Picture 8" descr="A close up of a map&#10;&#10;Description generated with very high confidence"/>
+            <wp:cNvGraphicFramePr>
+              <a:graphicFrameLocks xmlns:a="http://schemas.openxmlformats.org/drawingml/2006/main" noChangeAspect="1"/>
+            </wp:cNvGraphicFramePr>
+            <a:graphic xmlns:a="http://schemas.openxmlformats.org/drawingml/2006/main">
+              <a:graphicData uri="http://schemas.openxmlformats.org/drawingml/2006/picture">
+                <pic:pic xmlns:pic="http://schemas.openxmlformats.org/drawingml/2006/picture">
+                  <pic:nvPicPr>
+                    <pic:cNvPr id="8" name="Read.jpg"/>
+                    <pic:cNvPicPr/>
+                  </pic:nvPicPr>
+                  <pic:blipFill>
+                    <a:blip r:embed="rId11">
+                      <a:extLst>
+                        <a:ext uri="{28A0092B-C50C-407E-A947-70E740481C1C}">
+                          <a14:useLocalDpi xmlns:a14="http://schemas.microsoft.com/office/drawing/2010/main" val="0"/>
+                        </a:ext>
+                      </a:extLst>
+                    </a:blip>
+                    <a:stretch>
+                      <a:fillRect/>
+                    </a:stretch>
+                  </pic:blipFill>
+                  <pic:spPr>
+                    <a:xfrm>
+                      <a:off x="0" y="0"/>
+                      <a:ext cx="6238875" cy="2773680"/>
+                    </a:xfrm>
+                    <a:prstGeom prst="rect">
+                      <a:avLst/>
+                    </a:prstGeom>
+                  </pic:spPr>
+                </pic:pic>
+              </a:graphicData>
+            </a:graphic>
+          </wp:inline>
+        </w:drawing>
+      </w:r>
       <w:bookmarkStart w:id="0" w:name="_GoBack"/>
       <w:bookmarkEnd w:id="0"/>
     </w:p>
@@ -12610,11 +13388,197 @@
         <w:spacing w:after="0" w:line="360" w:lineRule="auto"/>
         <w:rPr>
           <w:rFonts w:ascii="Times-Roman" w:hAnsi="Times-Roman" w:cs="Times-Roman"/>
+          <w:b/>
+          <w:bCs/>
           <w:sz w:val="32"/>
           <w:szCs w:val="32"/>
-          <w:lang w:val="en-GB"/>
-        </w:rPr>
-      </w:pPr>
+          <w:u w:val="single"/>
+          <w:lang w:val="en-GB"/>
+        </w:rPr>
+      </w:pPr>
+      <w:r>
+        <w:rPr>
+          <w:rFonts w:ascii="Times-Roman" w:hAnsi="Times-Roman" w:cs="Times-Roman"/>
+          <w:b/>
+          <w:bCs/>
+          <w:sz w:val="32"/>
+          <w:szCs w:val="32"/>
+          <w:u w:val="single"/>
+          <w:lang w:val="en-GB"/>
+        </w:rPr>
+        <w:lastRenderedPageBreak/>
+        <w:t xml:space="preserve">Conclusion: </w:t>
+      </w:r>
+      <w:r>
+        <w:rPr>
+          <w:rFonts w:ascii="Times-Roman" w:hAnsi="Times-Roman" w:cs="Times-Roman"/>
+          <w:b/>
+          <w:bCs/>
+          <w:sz w:val="32"/>
+          <w:szCs w:val="32"/>
+          <w:u w:val="single"/>
+          <w:lang w:val="en-GB"/>
+        </w:rPr>
+        <w:t xml:space="preserve"> </w:t>
+      </w:r>
+    </w:p>
+    <w:p>
+      <w:pPr>
+        <w:autoSpaceDE w:val="0"/>
+        <w:autoSpaceDN w:val="0"/>
+        <w:adjustRightInd w:val="0"/>
+        <w:spacing w:after="0" w:line="240" w:lineRule="auto"/>
+        <w:rPr>
+          <w:rFonts w:cs="Microsoft Sans Serif"/>
+          <w:sz w:val="24"/>
+          <w:szCs w:val="24"/>
+          <w:lang w:val="en-GB"/>
+        </w:rPr>
+      </w:pPr>
+      <w:r>
+        <w:rPr>
+          <w:rFonts w:cs="Microsoft Sans Serif"/>
+          <w:sz w:val="24"/>
+          <w:szCs w:val="24"/>
+          <w:lang w:val="en-GB"/>
+        </w:rPr>
+        <w:t>in this paper they have introduce an online retrieval strategy, to retrieve a user’s news feed and</w:t>
+      </w:r>
+      <w:r>
+        <w:rPr>
+          <w:rFonts w:cs="Microsoft Sans Serif"/>
+          <w:sz w:val="24"/>
+          <w:szCs w:val="24"/>
+          <w:lang w:val="en-GB"/>
+        </w:rPr>
+        <w:t xml:space="preserve"> to</w:t>
+      </w:r>
+      <w:r>
+        <w:rPr>
+          <w:rFonts w:cs="Microsoft Sans Serif"/>
+          <w:sz w:val="24"/>
+          <w:szCs w:val="24"/>
+          <w:lang w:val="en-GB"/>
+        </w:rPr>
+        <w:t xml:space="preserve"> </w:t>
+      </w:r>
+      <w:r>
+        <w:rPr>
+          <w:rFonts w:cs="Microsoft Sans Serif"/>
+          <w:sz w:val="24"/>
+          <w:szCs w:val="24"/>
+          <w:lang w:val="en-GB"/>
+        </w:rPr>
+        <w:t>recomputed</w:t>
+      </w:r>
+      <w:r>
+        <w:rPr>
+          <w:rFonts w:cs="Microsoft Sans Serif"/>
+          <w:sz w:val="24"/>
+          <w:szCs w:val="24"/>
+          <w:lang w:val="en-GB"/>
+        </w:rPr>
+        <w:t xml:space="preserve"> the top-k based on the TA algorithm, then the GSR model is created, </w:t>
+      </w:r>
+      <w:r>
+        <w:rPr>
+          <w:rFonts w:cs="Microsoft Sans Serif"/>
+          <w:sz w:val="24"/>
+          <w:szCs w:val="24"/>
+          <w:lang w:val="en-GB"/>
+        </w:rPr>
+        <w:t>which maintains a safe region and only recomputes</w:t>
+      </w:r>
+      <w:r>
+        <w:rPr>
+          <w:rFonts w:cs="Microsoft Sans Serif"/>
+          <w:sz w:val="24"/>
+          <w:szCs w:val="24"/>
+          <w:lang w:val="en-GB"/>
+        </w:rPr>
+        <w:t xml:space="preserve"> </w:t>
+      </w:r>
+      <w:r>
+        <w:rPr>
+          <w:rFonts w:cs="Microsoft Sans Serif"/>
+          <w:sz w:val="24"/>
+          <w:szCs w:val="24"/>
+          <w:lang w:val="en-GB"/>
+        </w:rPr>
+        <w:t>the recommended ads whenever the safe region is</w:t>
+      </w:r>
+      <w:r>
+        <w:rPr>
+          <w:rFonts w:cs="Microsoft Sans Serif"/>
+          <w:sz w:val="24"/>
+          <w:szCs w:val="24"/>
+          <w:lang w:val="en-GB"/>
+        </w:rPr>
+        <w:t xml:space="preserve"> </w:t>
+      </w:r>
+      <w:r>
+        <w:rPr>
+          <w:rFonts w:cs="Microsoft Sans Serif"/>
+          <w:sz w:val="24"/>
+          <w:szCs w:val="24"/>
+          <w:lang w:val="en-GB"/>
+        </w:rPr>
+        <w:t>found invalid against updated news feed</w:t>
+      </w:r>
+      <w:r>
+        <w:rPr>
+          <w:rFonts w:cs="Microsoft Sans Serif"/>
+          <w:sz w:val="24"/>
+          <w:szCs w:val="24"/>
+          <w:lang w:val="en-GB"/>
+        </w:rPr>
+        <w:t xml:space="preserve">, finally they have produced the hybrid model, which combines the two metrices of the online </w:t>
+      </w:r>
+      <w:r>
+        <w:rPr>
+          <w:rFonts w:cs="Microsoft Sans Serif"/>
+          <w:sz w:val="24"/>
+          <w:szCs w:val="24"/>
+          <w:lang w:val="en-GB"/>
+        </w:rPr>
+        <w:t>retrieval</w:t>
+      </w:r>
+      <w:r>
+        <w:rPr>
+          <w:rFonts w:cs="Microsoft Sans Serif"/>
+          <w:sz w:val="24"/>
+          <w:szCs w:val="24"/>
+          <w:lang w:val="en-GB"/>
+        </w:rPr>
+        <w:t xml:space="preserve"> and the GSR, to </w:t>
+      </w:r>
+      <w:r>
+        <w:rPr>
+          <w:rFonts w:cs="Microsoft Sans Serif"/>
+          <w:sz w:val="24"/>
+          <w:szCs w:val="24"/>
+          <w:lang w:val="en-GB"/>
+        </w:rPr>
+        <w:t xml:space="preserve">determine the suitable model to retrieve the top-k ads for a given user to speed up the recommendation process, according to many experiments on hug datasets it shows, that the hybrid has proved, that it is efficient and </w:t>
+      </w:r>
+      <w:r>
+        <w:rPr>
+          <w:rFonts w:cs="Microsoft Sans Serif"/>
+          <w:sz w:val="24"/>
+          <w:szCs w:val="24"/>
+          <w:lang w:val="en-GB"/>
+        </w:rPr>
+        <w:t>robustness</w:t>
+      </w:r>
+      <w:r>
+        <w:rPr>
+          <w:rFonts w:cs="Microsoft Sans Serif"/>
+          <w:sz w:val="24"/>
+          <w:szCs w:val="24"/>
+          <w:lang w:val="en-GB"/>
+        </w:rPr>
+        <w:t>.</w:t>
+      </w:r>
     </w:p>
     <w:p>
       <w:pPr>
@@ -12623,23 +13587,9 @@
         <w:adjustRightInd w:val="0"/>
         <w:spacing w:after="0" w:line="360" w:lineRule="auto"/>
         <w:rPr>
-          <w:rFonts w:ascii="Microsoft Sans Serif" w:hAnsi="Microsoft Sans Serif" w:cs="Microsoft Sans Serif"/>
-          <w:sz w:val="24"/>
-          <w:szCs w:val="24"/>
-          <w:lang w:val="en-GB"/>
-        </w:rPr>
-      </w:pPr>
-    </w:p>
-    <w:p>
-      <w:pPr>
-        <w:autoSpaceDE w:val="0"/>
-        <w:autoSpaceDN w:val="0"/>
-        <w:adjustRightInd w:val="0"/>
-        <w:spacing w:after="0" w:line="360" w:lineRule="auto"/>
-        <w:rPr>
-          <w:rFonts w:ascii="Microsoft Sans Serif" w:hAnsi="Microsoft Sans Serif" w:cs="Microsoft Sans Serif"/>
-          <w:sz w:val="24"/>
-          <w:szCs w:val="24"/>
+          <w:rFonts w:ascii="Times-Roman" w:hAnsi="Times-Roman" w:cs="Times-Roman"/>
+          <w:sz w:val="32"/>
+          <w:szCs w:val="32"/>
           <w:lang w:val="en-GB"/>
         </w:rPr>
       </w:pPr>
@@ -13697,7 +14647,7 @@
 </file>
 
 <file path=customXml/itemProps1.xml><?xml version="1.0" encoding="utf-8"?>
-<ds:datastoreItem xmlns:ds="http://schemas.openxmlformats.org/officeDocument/2006/customXml" ds:itemID="{AC5011E6-0DFF-494D-B723-953AF27E0E2A}">
+<ds:datastoreItem xmlns:ds="http://schemas.openxmlformats.org/officeDocument/2006/customXml" ds:itemID="{59163D73-4DA0-4DEE-8D40-C522F3D26106}">
   <ds:schemaRefs>
     <ds:schemaRef ds:uri="http://schemas.openxmlformats.org/officeDocument/2006/bibliography"/>
   </ds:schemaRefs>

</xml_diff>

<commit_message>
finish the first draft.
</commit_message>
<xml_diff>
--- a/Seminar.docx
+++ b/Seminar.docx
@@ -609,6 +609,7 @@
     <w:p>
       <w:pPr>
         <w:pStyle w:val="TOC1"/>
+        <w:spacing w:line="360" w:lineRule="auto"/>
         <w:rPr>
           <w:rFonts w:asciiTheme="minorHAnsi" w:eastAsiaTheme="minorEastAsia" w:hAnsiTheme="minorHAnsi"/>
           <w:b/>
@@ -625,7 +626,7 @@
       <w:r>
         <w:fldChar w:fldCharType="separate"/>
       </w:r>
-      <w:hyperlink w:anchor="_Toc499482039" w:history="1">
+      <w:hyperlink w:anchor="_Toc499544831" w:history="1">
         <w:r>
           <w:rPr>
             <w:rStyle w:val="Hyperlink"/>
@@ -673,7 +674,7 @@
             <w:bCs/>
             <w:webHidden/>
           </w:rPr>
-          <w:instrText xml:space="preserve"> PAGEREF _Toc499482039 \h </w:instrText>
+          <w:instrText xml:space="preserve"> PAGEREF _Toc499544831 \h </w:instrText>
         </w:r>
         <w:r>
           <w:rPr>
@@ -711,7 +712,7 @@
     <w:p>
       <w:pPr>
         <w:pStyle w:val="TOC1"/>
-        <w:spacing w:before="240"/>
+        <w:spacing w:line="360" w:lineRule="auto"/>
         <w:rPr>
           <w:rFonts w:asciiTheme="minorHAnsi" w:eastAsiaTheme="minorEastAsia" w:hAnsiTheme="minorHAnsi"/>
           <w:b/>
@@ -719,7 +720,7 @@
           <w:lang w:val="en-CH" w:eastAsia="en-CH"/>
         </w:rPr>
       </w:pPr>
-      <w:hyperlink w:anchor="_Toc499482040" w:history="1">
+      <w:hyperlink w:anchor="_Toc499544832" w:history="1">
         <w:r>
           <w:rPr>
             <w:rStyle w:val="Hyperlink"/>
@@ -767,7 +768,7 @@
             <w:bCs/>
             <w:webHidden/>
           </w:rPr>
-          <w:instrText xml:space="preserve"> PAGEREF _Toc499482040 \h </w:instrText>
+          <w:instrText xml:space="preserve"> PAGEREF _Toc499544832 \h </w:instrText>
         </w:r>
         <w:r>
           <w:rPr>
@@ -805,12 +806,13 @@
     <w:p>
       <w:pPr>
         <w:pStyle w:val="TOC1"/>
+        <w:spacing w:line="276" w:lineRule="auto"/>
         <w:rPr>
           <w:rFonts w:asciiTheme="minorHAnsi" w:eastAsiaTheme="minorEastAsia" w:hAnsiTheme="minorHAnsi"/>
           <w:lang w:val="en-CH" w:eastAsia="en-CH"/>
         </w:rPr>
       </w:pPr>
-      <w:hyperlink w:anchor="_Toc499482041" w:history="1">
+      <w:hyperlink w:anchor="_Toc499544833" w:history="1">
         <w:r>
           <w:rPr>
             <w:rStyle w:val="Hyperlink"/>
@@ -846,7 +848,7 @@
           <w:rPr>
             <w:webHidden/>
           </w:rPr>
-          <w:instrText xml:space="preserve"> PAGEREF _Toc499482041 \h </w:instrText>
+          <w:instrText xml:space="preserve"> PAGEREF _Toc499544833 \h </w:instrText>
         </w:r>
         <w:r>
           <w:rPr>
@@ -876,12 +878,13 @@
     <w:p>
       <w:pPr>
         <w:pStyle w:val="TOC1"/>
+        <w:spacing w:line="276" w:lineRule="auto"/>
         <w:rPr>
           <w:rFonts w:asciiTheme="minorHAnsi" w:eastAsiaTheme="minorEastAsia" w:hAnsiTheme="minorHAnsi"/>
           <w:lang w:val="en-CH" w:eastAsia="en-CH"/>
         </w:rPr>
       </w:pPr>
-      <w:hyperlink w:anchor="_Toc499482042" w:history="1">
+      <w:hyperlink w:anchor="_Toc499544834" w:history="1">
         <w:r>
           <w:rPr>
             <w:rStyle w:val="Hyperlink"/>
@@ -917,7 +920,7 @@
           <w:rPr>
             <w:webHidden/>
           </w:rPr>
-          <w:instrText xml:space="preserve"> PAGEREF _Toc499482042 \h </w:instrText>
+          <w:instrText xml:space="preserve"> PAGEREF _Toc499544834 \h </w:instrText>
         </w:r>
         <w:r>
           <w:rPr>
@@ -947,12 +950,13 @@
     <w:p>
       <w:pPr>
         <w:pStyle w:val="TOC1"/>
+        <w:spacing w:line="276" w:lineRule="auto"/>
         <w:rPr>
           <w:rFonts w:asciiTheme="minorHAnsi" w:eastAsiaTheme="minorEastAsia" w:hAnsiTheme="minorHAnsi"/>
           <w:lang w:val="en-CH" w:eastAsia="en-CH"/>
         </w:rPr>
       </w:pPr>
-      <w:hyperlink w:anchor="_Toc499482043" w:history="1">
+      <w:hyperlink w:anchor="_Toc499544835" w:history="1">
         <w:r>
           <w:rPr>
             <w:rStyle w:val="Hyperlink"/>
@@ -970,7 +974,7 @@
           <w:rPr>
             <w:rStyle w:val="Hyperlink"/>
           </w:rPr>
-          <w:t>Local immutable region:</w:t>
+          <w:t>Local immutable region</w:t>
         </w:r>
         <w:r>
           <w:rPr>
@@ -988,7 +992,7 @@
           <w:rPr>
             <w:webHidden/>
           </w:rPr>
-          <w:instrText xml:space="preserve"> PAGEREF _Toc499482043 \h </w:instrText>
+          <w:instrText xml:space="preserve"> PAGEREF _Toc499544835 \h </w:instrText>
         </w:r>
         <w:r>
           <w:rPr>
@@ -1018,12 +1022,13 @@
     <w:p>
       <w:pPr>
         <w:pStyle w:val="TOC1"/>
+        <w:spacing w:line="276" w:lineRule="auto"/>
         <w:rPr>
           <w:rFonts w:asciiTheme="minorHAnsi" w:eastAsiaTheme="minorEastAsia" w:hAnsiTheme="minorHAnsi"/>
           <w:lang w:val="en-CH" w:eastAsia="en-CH"/>
         </w:rPr>
       </w:pPr>
-      <w:hyperlink w:anchor="_Toc499482044" w:history="1">
+      <w:hyperlink w:anchor="_Toc499544836" w:history="1">
         <w:r>
           <w:rPr>
             <w:rStyle w:val="Hyperlink"/>
@@ -1059,7 +1064,7 @@
           <w:rPr>
             <w:webHidden/>
           </w:rPr>
-          <w:instrText xml:space="preserve"> PAGEREF _Toc499482044 \h </w:instrText>
+          <w:instrText xml:space="preserve"> PAGEREF _Toc499544836 \h </w:instrText>
         </w:r>
         <w:r>
           <w:rPr>
@@ -1089,7 +1094,7 @@
     <w:p>
       <w:pPr>
         <w:pStyle w:val="TOC1"/>
-        <w:spacing w:before="240"/>
+        <w:spacing w:line="360" w:lineRule="auto"/>
         <w:rPr>
           <w:rFonts w:asciiTheme="minorHAnsi" w:eastAsiaTheme="minorEastAsia" w:hAnsiTheme="minorHAnsi"/>
           <w:b/>
@@ -1097,7 +1102,7 @@
           <w:lang w:val="en-CH" w:eastAsia="en-CH"/>
         </w:rPr>
       </w:pPr>
-      <w:hyperlink w:anchor="_Toc499482046" w:history="1">
+      <w:hyperlink w:anchor="_Toc499544837" w:history="1">
         <w:r>
           <w:rPr>
             <w:rStyle w:val="Hyperlink"/>
@@ -1145,7 +1150,7 @@
             <w:bCs/>
             <w:webHidden/>
           </w:rPr>
-          <w:instrText xml:space="preserve"> PAGEREF _Toc499482046 \h </w:instrText>
+          <w:instrText xml:space="preserve"> PAGEREF _Toc499544837 \h </w:instrText>
         </w:r>
         <w:r>
           <w:rPr>
@@ -1183,7 +1188,7 @@
     <w:p>
       <w:pPr>
         <w:pStyle w:val="TOC1"/>
-        <w:spacing w:before="240"/>
+        <w:spacing w:line="360" w:lineRule="auto"/>
         <w:rPr>
           <w:rFonts w:asciiTheme="minorHAnsi" w:eastAsiaTheme="minorEastAsia" w:hAnsiTheme="minorHAnsi"/>
           <w:b/>
@@ -1191,7 +1196,7 @@
           <w:lang w:val="en-CH" w:eastAsia="en-CH"/>
         </w:rPr>
       </w:pPr>
-      <w:hyperlink w:anchor="_Toc499482047" w:history="1">
+      <w:hyperlink w:anchor="_Toc499544838" w:history="1">
         <w:r>
           <w:rPr>
             <w:rStyle w:val="Hyperlink"/>
@@ -1239,7 +1244,7 @@
             <w:bCs/>
             <w:webHidden/>
           </w:rPr>
-          <w:instrText xml:space="preserve"> PAGEREF _Toc499482047 \h </w:instrText>
+          <w:instrText xml:space="preserve"> PAGEREF _Toc499544838 \h </w:instrText>
         </w:r>
         <w:r>
           <w:rPr>
@@ -1277,7 +1282,7 @@
     <w:p>
       <w:pPr>
         <w:pStyle w:val="TOC1"/>
-        <w:spacing w:before="240"/>
+        <w:spacing w:line="360" w:lineRule="auto"/>
         <w:rPr>
           <w:rFonts w:asciiTheme="minorHAnsi" w:eastAsiaTheme="minorEastAsia" w:hAnsiTheme="minorHAnsi"/>
           <w:b/>
@@ -1285,7 +1290,7 @@
           <w:lang w:val="en-CH" w:eastAsia="en-CH"/>
         </w:rPr>
       </w:pPr>
-      <w:hyperlink w:anchor="_Toc499482048" w:history="1">
+      <w:hyperlink w:anchor="_Toc499544839" w:history="1">
         <w:r>
           <w:rPr>
             <w:rStyle w:val="Hyperlink"/>
@@ -1333,7 +1338,7 @@
             <w:bCs/>
             <w:webHidden/>
           </w:rPr>
-          <w:instrText xml:space="preserve"> PAGEREF _Toc499482048 \h </w:instrText>
+          <w:instrText xml:space="preserve"> PAGEREF _Toc499544839 \h </w:instrText>
         </w:r>
         <w:r>
           <w:rPr>
@@ -1371,12 +1376,13 @@
     <w:p>
       <w:pPr>
         <w:pStyle w:val="TOC1"/>
+        <w:spacing w:line="276" w:lineRule="auto"/>
         <w:rPr>
           <w:rFonts w:asciiTheme="minorHAnsi" w:eastAsiaTheme="minorEastAsia" w:hAnsiTheme="minorHAnsi"/>
           <w:lang w:val="en-CH" w:eastAsia="en-CH"/>
         </w:rPr>
       </w:pPr>
-      <w:hyperlink w:anchor="_Toc499482049" w:history="1">
+      <w:hyperlink w:anchor="_Toc499544840" w:history="1">
         <w:r>
           <w:rPr>
             <w:rStyle w:val="Hyperlink"/>
@@ -1394,7 +1400,20 @@
           <w:rPr>
             <w:rStyle w:val="Hyperlink"/>
           </w:rPr>
-          <w:t>Safe Regio Construction</w:t>
+          <w:t>Safe Regio</w:t>
+        </w:r>
+        <w:r>
+          <w:rPr>
+            <w:rStyle w:val="Hyperlink"/>
+            <w:lang w:val="de-CH"/>
+          </w:rPr>
+          <w:t>n</w:t>
+        </w:r>
+        <w:r>
+          <w:rPr>
+            <w:rStyle w:val="Hyperlink"/>
+          </w:rPr>
+          <w:t xml:space="preserve"> Construction</w:t>
         </w:r>
         <w:r>
           <w:rPr>
@@ -1412,7 +1431,7 @@
           <w:rPr>
             <w:webHidden/>
           </w:rPr>
-          <w:instrText xml:space="preserve"> PAGEREF _Toc499482049 \h </w:instrText>
+          <w:instrText xml:space="preserve"> PAGEREF _Toc499544840 \h </w:instrText>
         </w:r>
         <w:r>
           <w:rPr>
@@ -1442,12 +1461,13 @@
     <w:p>
       <w:pPr>
         <w:pStyle w:val="TOC1"/>
+        <w:spacing w:line="276" w:lineRule="auto"/>
         <w:rPr>
           <w:rFonts w:asciiTheme="minorHAnsi" w:eastAsiaTheme="minorEastAsia" w:hAnsiTheme="minorHAnsi"/>
           <w:lang w:val="en-CH" w:eastAsia="en-CH"/>
         </w:rPr>
       </w:pPr>
-      <w:hyperlink w:anchor="_Toc499482050" w:history="1">
+      <w:hyperlink w:anchor="_Toc499544841" w:history="1">
         <w:r>
           <w:rPr>
             <w:rStyle w:val="Hyperlink"/>
@@ -1483,7 +1503,7 @@
           <w:rPr>
             <w:webHidden/>
           </w:rPr>
-          <w:instrText xml:space="preserve"> PAGEREF _Toc499482050 \h </w:instrText>
+          <w:instrText xml:space="preserve"> PAGEREF _Toc499544841 \h </w:instrText>
         </w:r>
         <w:r>
           <w:rPr>
@@ -1513,12 +1533,13 @@
     <w:p>
       <w:pPr>
         <w:pStyle w:val="TOC1"/>
+        <w:spacing w:line="276" w:lineRule="auto"/>
         <w:rPr>
           <w:rFonts w:asciiTheme="minorHAnsi" w:eastAsiaTheme="minorEastAsia" w:hAnsiTheme="minorHAnsi"/>
           <w:lang w:val="en-CH" w:eastAsia="en-CH"/>
         </w:rPr>
       </w:pPr>
-      <w:hyperlink w:anchor="_Toc499482051" w:history="1">
+      <w:hyperlink w:anchor="_Toc499544842" w:history="1">
         <w:r>
           <w:rPr>
             <w:rStyle w:val="Hyperlink"/>
@@ -1536,7 +1557,7 @@
           <w:rPr>
             <w:rStyle w:val="Hyperlink"/>
           </w:rPr>
-          <w:t>Safe Region Based Query Processing:</w:t>
+          <w:t>Safe Region Based Query Processing</w:t>
         </w:r>
         <w:r>
           <w:rPr>
@@ -1554,7 +1575,7 @@
           <w:rPr>
             <w:webHidden/>
           </w:rPr>
-          <w:instrText xml:space="preserve"> PAGEREF _Toc499482051 \h </w:instrText>
+          <w:instrText xml:space="preserve"> PAGEREF _Toc499544842 \h </w:instrText>
         </w:r>
         <w:r>
           <w:rPr>
@@ -1584,7 +1605,7 @@
     <w:p>
       <w:pPr>
         <w:pStyle w:val="TOC1"/>
-        <w:spacing w:before="240"/>
+        <w:spacing w:line="360" w:lineRule="auto"/>
         <w:rPr>
           <w:rFonts w:asciiTheme="minorHAnsi" w:eastAsiaTheme="minorEastAsia" w:hAnsiTheme="minorHAnsi"/>
           <w:b/>
@@ -1592,7 +1613,7 @@
           <w:lang w:val="en-CH" w:eastAsia="en-CH"/>
         </w:rPr>
       </w:pPr>
-      <w:hyperlink w:anchor="_Toc499482052" w:history="1">
+      <w:hyperlink w:anchor="_Toc499544843" w:history="1">
         <w:r>
           <w:rPr>
             <w:rStyle w:val="Hyperlink"/>
@@ -1640,7 +1661,7 @@
             <w:bCs/>
             <w:webHidden/>
           </w:rPr>
-          <w:instrText xml:space="preserve"> PAGEREF _Toc499482052 \h </w:instrText>
+          <w:instrText xml:space="preserve"> PAGEREF _Toc499544843 \h </w:instrText>
         </w:r>
         <w:r>
           <w:rPr>
@@ -1678,7 +1699,7 @@
     <w:p>
       <w:pPr>
         <w:pStyle w:val="TOC1"/>
-        <w:spacing w:before="240"/>
+        <w:spacing w:line="360" w:lineRule="auto"/>
         <w:rPr>
           <w:rFonts w:asciiTheme="minorHAnsi" w:eastAsiaTheme="minorEastAsia" w:hAnsiTheme="minorHAnsi"/>
           <w:b/>
@@ -1686,7 +1707,7 @@
           <w:lang w:val="en-CH" w:eastAsia="en-CH"/>
         </w:rPr>
       </w:pPr>
-      <w:hyperlink w:anchor="_Toc499482053" w:history="1">
+      <w:hyperlink w:anchor="_Toc499544844" w:history="1">
         <w:r>
           <w:rPr>
             <w:rStyle w:val="Hyperlink"/>
@@ -1743,7 +1764,7 @@
             <w:bCs/>
             <w:webHidden/>
           </w:rPr>
-          <w:instrText xml:space="preserve"> PAGEREF _Toc499482053 \h </w:instrText>
+          <w:instrText xml:space="preserve"> PAGEREF _Toc499544844 \h </w:instrText>
         </w:r>
         <w:r>
           <w:rPr>
@@ -1781,12 +1802,13 @@
     <w:p>
       <w:pPr>
         <w:pStyle w:val="TOC1"/>
+        <w:spacing w:line="276" w:lineRule="auto"/>
         <w:rPr>
           <w:rFonts w:asciiTheme="minorHAnsi" w:eastAsiaTheme="minorEastAsia" w:hAnsiTheme="minorHAnsi"/>
           <w:lang w:val="en-CH" w:eastAsia="en-CH"/>
         </w:rPr>
       </w:pPr>
-      <w:hyperlink w:anchor="_Toc499482054" w:history="1">
+      <w:hyperlink w:anchor="_Toc499544845" w:history="1">
         <w:r>
           <w:rPr>
             <w:rStyle w:val="Hyperlink"/>
@@ -1804,7 +1826,7 @@
           <w:rPr>
             <w:rStyle w:val="Hyperlink"/>
           </w:rPr>
-          <w:t>Variance of Topic Distributions</w:t>
+          <w:t>Variance of topic distributions</w:t>
         </w:r>
         <w:r>
           <w:rPr>
@@ -1822,7 +1844,7 @@
           <w:rPr>
             <w:webHidden/>
           </w:rPr>
-          <w:instrText xml:space="preserve"> PAGEREF _Toc499482054 \h </w:instrText>
+          <w:instrText xml:space="preserve"> PAGEREF _Toc499544845 \h </w:instrText>
         </w:r>
         <w:r>
           <w:rPr>
@@ -1849,81 +1871,120 @@
         </w:r>
       </w:hyperlink>
     </w:p>
+    <w:bookmarkStart w:id="0" w:name="_GoBack"/>
     <w:p>
       <w:pPr>
         <w:pStyle w:val="TOC1"/>
+        <w:spacing w:line="276" w:lineRule="auto"/>
         <w:rPr>
           <w:rFonts w:asciiTheme="minorHAnsi" w:eastAsiaTheme="minorEastAsia" w:hAnsiTheme="minorHAnsi"/>
           <w:lang w:val="en-CH" w:eastAsia="en-CH"/>
         </w:rPr>
       </w:pPr>
-      <w:hyperlink w:anchor="_Toc499482055" w:history="1">
-        <w:r>
-          <w:rPr>
-            <w:rStyle w:val="Hyperlink"/>
-          </w:rPr>
-          <w:t>7.2</w:t>
-        </w:r>
-        <w:r>
-          <w:rPr>
-            <w:rFonts w:asciiTheme="minorHAnsi" w:eastAsiaTheme="minorEastAsia" w:hAnsiTheme="minorHAnsi"/>
-            <w:lang w:val="en-CH" w:eastAsia="en-CH"/>
-          </w:rPr>
-          <w:tab/>
-        </w:r>
-        <w:r>
-          <w:rPr>
-            <w:rStyle w:val="Hyperlink"/>
-          </w:rPr>
-          <w:t>Hybrid Retrieval Strategy</w:t>
-        </w:r>
-        <w:r>
-          <w:rPr>
-            <w:webHidden/>
-          </w:rPr>
-          <w:tab/>
-        </w:r>
-        <w:r>
-          <w:rPr>
-            <w:webHidden/>
-          </w:rPr>
-          <w:fldChar w:fldCharType="begin"/>
-        </w:r>
-        <w:r>
-          <w:rPr>
-            <w:webHidden/>
-          </w:rPr>
-          <w:instrText xml:space="preserve"> PAGEREF _Toc499482055 \h </w:instrText>
-        </w:r>
-        <w:r>
-          <w:rPr>
-            <w:webHidden/>
-          </w:rPr>
-        </w:r>
-        <w:r>
-          <w:rPr>
-            <w:webHidden/>
-          </w:rPr>
-          <w:fldChar w:fldCharType="separate"/>
-        </w:r>
-        <w:r>
-          <w:rPr>
-            <w:webHidden/>
-          </w:rPr>
-          <w:t>11</w:t>
-        </w:r>
-        <w:r>
-          <w:rPr>
-            <w:webHidden/>
-          </w:rPr>
-          <w:fldChar w:fldCharType="end"/>
-        </w:r>
-      </w:hyperlink>
+      <w:r>
+        <w:rPr>
+          <w:rStyle w:val="Hyperlink"/>
+        </w:rPr>
+        <w:fldChar w:fldCharType="begin"/>
+      </w:r>
+      <w:r>
+        <w:rPr>
+          <w:rStyle w:val="Hyperlink"/>
+        </w:rPr>
+        <w:instrText xml:space="preserve"> </w:instrText>
+      </w:r>
+      <w:r>
+        <w:instrText>HYPERLINK \l "_Toc499544846"</w:instrText>
+      </w:r>
+      <w:r>
+        <w:rPr>
+          <w:rStyle w:val="Hyperlink"/>
+        </w:rPr>
+        <w:instrText xml:space="preserve"> </w:instrText>
+      </w:r>
+      <w:r>
+        <w:rPr>
+          <w:rStyle w:val="Hyperlink"/>
+        </w:rPr>
+      </w:r>
+      <w:r>
+        <w:rPr>
+          <w:rStyle w:val="Hyperlink"/>
+        </w:rPr>
+        <w:fldChar w:fldCharType="separate"/>
+      </w:r>
+      <w:r>
+        <w:rPr>
+          <w:rStyle w:val="Hyperlink"/>
+        </w:rPr>
+        <w:t>7.2</w:t>
+      </w:r>
+      <w:r>
+        <w:rPr>
+          <w:rFonts w:asciiTheme="minorHAnsi" w:eastAsiaTheme="minorEastAsia" w:hAnsiTheme="minorHAnsi"/>
+          <w:lang w:val="en-CH" w:eastAsia="en-CH"/>
+        </w:rPr>
+        <w:tab/>
+      </w:r>
+      <w:r>
+        <w:rPr>
+          <w:rStyle w:val="Hyperlink"/>
+        </w:rPr>
+        <w:t>Hybrid Retrieval Strategy</w:t>
+      </w:r>
+      <w:r>
+        <w:rPr>
+          <w:webHidden/>
+        </w:rPr>
+        <w:tab/>
+      </w:r>
+      <w:r>
+        <w:rPr>
+          <w:webHidden/>
+        </w:rPr>
+        <w:fldChar w:fldCharType="begin"/>
+      </w:r>
+      <w:r>
+        <w:rPr>
+          <w:webHidden/>
+        </w:rPr>
+        <w:instrText xml:space="preserve"> PAGEREF _Toc499544846 \h </w:instrText>
+      </w:r>
+      <w:r>
+        <w:rPr>
+          <w:webHidden/>
+        </w:rPr>
+      </w:r>
+      <w:r>
+        <w:rPr>
+          <w:webHidden/>
+        </w:rPr>
+        <w:fldChar w:fldCharType="separate"/>
+      </w:r>
+      <w:r>
+        <w:rPr>
+          <w:webHidden/>
+        </w:rPr>
+        <w:t>11</w:t>
+      </w:r>
+      <w:r>
+        <w:rPr>
+          <w:webHidden/>
+        </w:rPr>
+        <w:fldChar w:fldCharType="end"/>
+      </w:r>
+      <w:r>
+        <w:rPr>
+          <w:rStyle w:val="Hyperlink"/>
+        </w:rPr>
+        <w:fldChar w:fldCharType="end"/>
+      </w:r>
     </w:p>
+    <w:bookmarkEnd w:id="0"/>
     <w:p>
       <w:pPr>
         <w:pStyle w:val="TOC1"/>
-        <w:spacing w:before="240"/>
+        <w:spacing w:line="360" w:lineRule="auto"/>
         <w:rPr>
           <w:rFonts w:asciiTheme="minorHAnsi" w:eastAsiaTheme="minorEastAsia" w:hAnsiTheme="minorHAnsi"/>
           <w:b/>
@@ -1931,14 +1992,160 @@
           <w:lang w:val="en-CH" w:eastAsia="en-CH"/>
         </w:rPr>
       </w:pPr>
-      <w:hyperlink w:anchor="_Toc499482056" w:history="1">
+      <w:r>
+        <w:rPr>
+          <w:rStyle w:val="Hyperlink"/>
+          <w:b/>
+          <w:bCs/>
+        </w:rPr>
+        <w:fldChar w:fldCharType="begin"/>
+      </w:r>
+      <w:r>
+        <w:rPr>
+          <w:rStyle w:val="Hyperlink"/>
+          <w:b/>
+          <w:bCs/>
+        </w:rPr>
+        <w:instrText xml:space="preserve"> </w:instrText>
+      </w:r>
+      <w:r>
+        <w:rPr>
+          <w:b/>
+          <w:bCs/>
+        </w:rPr>
+        <w:instrText>HYPERLINK \l "_Toc499544847"</w:instrText>
+      </w:r>
+      <w:r>
+        <w:rPr>
+          <w:rStyle w:val="Hyperlink"/>
+          <w:b/>
+          <w:bCs/>
+        </w:rPr>
+        <w:instrText xml:space="preserve"> </w:instrText>
+      </w:r>
+      <w:r>
+        <w:rPr>
+          <w:rStyle w:val="Hyperlink"/>
+          <w:b/>
+          <w:bCs/>
+        </w:rPr>
+      </w:r>
+      <w:r>
+        <w:rPr>
+          <w:rStyle w:val="Hyperlink"/>
+          <w:b/>
+          <w:bCs/>
+        </w:rPr>
+        <w:fldChar w:fldCharType="separate"/>
+      </w:r>
+      <w:r>
+        <w:rPr>
+          <w:rStyle w:val="Hyperlink"/>
+          <w:b/>
+          <w:bCs/>
+        </w:rPr>
+        <w:t>8.</w:t>
+      </w:r>
+      <w:r>
+        <w:rPr>
+          <w:rFonts w:asciiTheme="minorHAnsi" w:eastAsiaTheme="minorEastAsia" w:hAnsiTheme="minorHAnsi"/>
+          <w:b/>
+          <w:bCs/>
+          <w:lang w:val="en-CH" w:eastAsia="en-CH"/>
+        </w:rPr>
+        <w:tab/>
+      </w:r>
+      <w:r>
+        <w:rPr>
+          <w:rStyle w:val="Hyperlink"/>
+          <w:b/>
+          <w:bCs/>
+        </w:rPr>
+        <w:t>Experimental study</w:t>
+      </w:r>
+      <w:r>
+        <w:rPr>
+          <w:b/>
+          <w:bCs/>
+          <w:webHidden/>
+        </w:rPr>
+        <w:tab/>
+      </w:r>
+      <w:r>
+        <w:rPr>
+          <w:b/>
+          <w:bCs/>
+          <w:webHidden/>
+        </w:rPr>
+        <w:fldChar w:fldCharType="begin"/>
+      </w:r>
+      <w:r>
+        <w:rPr>
+          <w:b/>
+          <w:bCs/>
+          <w:webHidden/>
+        </w:rPr>
+        <w:instrText xml:space="preserve"> PAGEREF _Toc499544847 \h </w:instrText>
+      </w:r>
+      <w:r>
+        <w:rPr>
+          <w:b/>
+          <w:bCs/>
+          <w:webHidden/>
+        </w:rPr>
+      </w:r>
+      <w:r>
+        <w:rPr>
+          <w:b/>
+          <w:bCs/>
+          <w:webHidden/>
+        </w:rPr>
+        <w:fldChar w:fldCharType="separate"/>
+      </w:r>
+      <w:r>
+        <w:rPr>
+          <w:b/>
+          <w:bCs/>
+          <w:webHidden/>
+        </w:rPr>
+        <w:t>11</w:t>
+      </w:r>
+      <w:r>
+        <w:rPr>
+          <w:b/>
+          <w:bCs/>
+          <w:webHidden/>
+        </w:rPr>
+        <w:fldChar w:fldCharType="end"/>
+      </w:r>
+      <w:r>
+        <w:rPr>
+          <w:rStyle w:val="Hyperlink"/>
+          <w:b/>
+          <w:bCs/>
+        </w:rPr>
+        <w:fldChar w:fldCharType="end"/>
+      </w:r>
+    </w:p>
+    <w:p>
+      <w:pPr>
+        <w:pStyle w:val="TOC1"/>
+        <w:spacing w:line="360" w:lineRule="auto"/>
+        <w:rPr>
+          <w:rFonts w:asciiTheme="minorHAnsi" w:eastAsiaTheme="minorEastAsia" w:hAnsiTheme="minorHAnsi"/>
+          <w:b/>
+          <w:bCs/>
+          <w:lang w:val="en-CH" w:eastAsia="en-CH"/>
+        </w:rPr>
+      </w:pPr>
+      <w:hyperlink w:anchor="_Toc499544848" w:history="1">
         <w:r>
           <w:rPr>
             <w:rStyle w:val="Hyperlink"/>
             <w:b/>
             <w:bCs/>
           </w:rPr>
-          <w:t>8.</w:t>
+          <w:t>9.</w:t>
         </w:r>
         <w:r>
           <w:rPr>
@@ -1955,7 +2162,7 @@
             <w:b/>
             <w:bCs/>
           </w:rPr>
-          <w:t>Experimental study</w:t>
+          <w:t>Conclusion</w:t>
         </w:r>
         <w:r>
           <w:rPr>
@@ -1979,7 +2186,7 @@
             <w:bCs/>
             <w:webHidden/>
           </w:rPr>
-          <w:instrText xml:space="preserve"> PAGEREF _Toc499482056 \h </w:instrText>
+          <w:instrText xml:space="preserve"> PAGEREF _Toc499544848 \h </w:instrText>
         </w:r>
         <w:r>
           <w:rPr>
@@ -2002,7 +2209,7 @@
             <w:bCs/>
             <w:webHidden/>
           </w:rPr>
-          <w:t>11</w:t>
+          <w:t>12</w:t>
         </w:r>
         <w:r>
           <w:rPr>
@@ -2017,7 +2224,7 @@
     <w:p>
       <w:pPr>
         <w:pStyle w:val="TOC1"/>
-        <w:spacing w:before="240"/>
+        <w:spacing w:line="360" w:lineRule="auto"/>
         <w:rPr>
           <w:rFonts w:asciiTheme="minorHAnsi" w:eastAsiaTheme="minorEastAsia" w:hAnsiTheme="minorHAnsi"/>
           <w:b/>
@@ -2025,14 +2232,14 @@
           <w:lang w:val="en-CH" w:eastAsia="en-CH"/>
         </w:rPr>
       </w:pPr>
-      <w:hyperlink w:anchor="_Toc499482057" w:history="1">
+      <w:hyperlink w:anchor="_Toc499544849" w:history="1">
         <w:r>
           <w:rPr>
             <w:rStyle w:val="Hyperlink"/>
             <w:b/>
             <w:bCs/>
           </w:rPr>
-          <w:t>9.</w:t>
+          <w:t>10.</w:t>
         </w:r>
         <w:r>
           <w:rPr>
@@ -2049,7 +2256,7 @@
             <w:b/>
             <w:bCs/>
           </w:rPr>
-          <w:t>Conclusion</w:t>
+          <w:t>References</w:t>
         </w:r>
         <w:r>
           <w:rPr>
@@ -2073,7 +2280,7 @@
             <w:bCs/>
             <w:webHidden/>
           </w:rPr>
-          <w:instrText xml:space="preserve"> PAGEREF _Toc499482057 \h </w:instrText>
+          <w:instrText xml:space="preserve"> PAGEREF _Toc499544849 \h </w:instrText>
         </w:r>
         <w:r>
           <w:rPr>
@@ -2096,7 +2303,7 @@
             <w:bCs/>
             <w:webHidden/>
           </w:rPr>
-          <w:t>12</w:t>
+          <w:t>13</w:t>
         </w:r>
         <w:r>
           <w:rPr>
@@ -2148,12 +2355,12 @@
       <w:pPr>
         <w:pStyle w:val="Heading1"/>
       </w:pPr>
-      <w:bookmarkStart w:id="0" w:name="_Toc499482039"/>
+      <w:bookmarkStart w:id="1" w:name="_Toc499544831"/>
       <w:r>
         <w:lastRenderedPageBreak/>
         <w:t>Introduction</w:t>
       </w:r>
-      <w:bookmarkEnd w:id="0"/>
+      <w:bookmarkEnd w:id="1"/>
     </w:p>
     <w:p>
       <w:pPr>
@@ -2433,11 +2640,11 @@
           <w:numId w:val="10"/>
         </w:numPr>
       </w:pPr>
-      <w:bookmarkStart w:id="1" w:name="_Toc499482040"/>
+      <w:bookmarkStart w:id="2" w:name="_Toc499544832"/>
       <w:r>
         <w:t>Related work</w:t>
       </w:r>
-      <w:bookmarkEnd w:id="1"/>
+      <w:bookmarkEnd w:id="2"/>
     </w:p>
     <w:p>
       <w:pPr>
@@ -2796,7 +3003,7 @@
           <w:szCs w:val="22"/>
         </w:rPr>
       </w:pPr>
-      <w:bookmarkStart w:id="2" w:name="_Toc499482041"/>
+      <w:bookmarkStart w:id="3" w:name="_Toc499544833"/>
       <w:r>
         <w:rPr>
           <w:rStyle w:val="Heading2Char"/>
@@ -2805,7 +3012,7 @@
         </w:rPr>
         <w:t>Pub/Sub System</w:t>
       </w:r>
-      <w:bookmarkEnd w:id="2"/>
+      <w:bookmarkEnd w:id="3"/>
     </w:p>
     <w:p>
       <w:pPr>
@@ -2824,7 +3031,21 @@
           <w:rFonts w:asciiTheme="minorBidi" w:hAnsiTheme="minorBidi"/>
           <w:lang w:val="en-GB"/>
         </w:rPr>
-        <w:t>A publish/subscribe system is a middleware for matching events, which are generated by data sources (publishers), to subscriptions, which specify the interests of users (subscribers). Traditional publish/subscribe systems only support stateless subscriptions, defined as filters over the contents of individual events</w:t>
+        <w:t>A publish/subscribe system is a middleware for matching events</w:t>
+      </w:r>
+      <w:r>
+        <w:rPr>
+          <w:rFonts w:asciiTheme="minorBidi" w:hAnsiTheme="minorBidi"/>
+          <w:lang w:val="en-GB"/>
+        </w:rPr>
+        <w:t xml:space="preserve"> [2]</w:t>
+      </w:r>
+      <w:r>
+        <w:rPr>
+          <w:rFonts w:asciiTheme="minorBidi" w:hAnsiTheme="minorBidi"/>
+          <w:lang w:val="en-GB"/>
+        </w:rPr>
+        <w:t>, which are generated by data sources (publishers), to subscriptions, which specify the interests of users (subscribers). Traditional publish/subscribe systems only support stateless subscriptions, defined as filters over the contents of individual events</w:t>
       </w:r>
       <w:r>
         <w:rPr>
@@ -3218,7 +3439,7 @@
           <w:szCs w:val="22"/>
         </w:rPr>
       </w:pPr>
-      <w:bookmarkStart w:id="3" w:name="_Toc499482042"/>
+      <w:bookmarkStart w:id="4" w:name="_Toc499544834"/>
       <w:r>
         <w:rPr>
           <w:rStyle w:val="Heading2Char"/>
@@ -3227,7 +3448,7 @@
         </w:rPr>
         <w:t>Top-K Aggregation Query</w:t>
       </w:r>
-      <w:bookmarkEnd w:id="3"/>
+      <w:bookmarkEnd w:id="4"/>
     </w:p>
     <w:p>
       <w:pPr>
@@ -3367,7 +3588,7 @@
           <w:szCs w:val="22"/>
         </w:rPr>
       </w:pPr>
-      <w:bookmarkStart w:id="4" w:name="_Toc499482043"/>
+      <w:bookmarkStart w:id="5" w:name="_Toc499544835"/>
       <w:r>
         <w:rPr>
           <w:rStyle w:val="Heading2Char"/>
@@ -3376,7 +3597,7 @@
         </w:rPr>
         <w:t>Local immutable region</w:t>
       </w:r>
-      <w:bookmarkEnd w:id="4"/>
+      <w:bookmarkEnd w:id="5"/>
     </w:p>
     <w:p>
       <w:pPr>
@@ -3456,7 +3677,7 @@
           <w:szCs w:val="22"/>
         </w:rPr>
       </w:pPr>
-      <w:bookmarkStart w:id="5" w:name="_Toc499482044"/>
+      <w:bookmarkStart w:id="6" w:name="_Toc499544836"/>
       <w:r>
         <w:rPr>
           <w:rStyle w:val="Heading2Char"/>
@@ -3465,7 +3686,7 @@
         </w:rPr>
         <w:t>Global immutable region</w:t>
       </w:r>
-      <w:bookmarkEnd w:id="5"/>
+      <w:bookmarkEnd w:id="6"/>
     </w:p>
     <w:p>
       <w:pPr>
@@ -3573,7 +3794,7 @@
           <w:szCs w:val="32"/>
         </w:rPr>
       </w:pPr>
-      <w:bookmarkStart w:id="6" w:name="_Toc499482046"/>
+      <w:bookmarkStart w:id="7" w:name="_Toc499544837"/>
       <w:r>
         <w:rPr>
           <w:rStyle w:val="Heading2Char"/>
@@ -3582,7 +3803,7 @@
         </w:rPr>
         <w:t>Construct the hybrid Model equations and algorithms</w:t>
       </w:r>
-      <w:bookmarkEnd w:id="6"/>
+      <w:bookmarkEnd w:id="7"/>
     </w:p>
     <w:p>
       <w:pPr>
@@ -5371,7 +5592,7 @@
           <w:lang w:val="en-GB"/>
         </w:rPr>
       </w:pPr>
-      <w:bookmarkStart w:id="7" w:name="_Toc499482047"/>
+      <w:bookmarkStart w:id="8" w:name="_Toc499544838"/>
       <w:r>
         <w:rPr>
           <w:lang w:val="en-GB"/>
@@ -5384,7 +5605,7 @@
         </w:rPr>
         <w:t>nline retrieval algorithm</w:t>
       </w:r>
-      <w:bookmarkEnd w:id="7"/>
+      <w:bookmarkEnd w:id="8"/>
     </w:p>
     <w:p>
       <w:pPr>
@@ -5833,7 +6054,7 @@
           </mc:Choice>
           <mc:Fallback>
             <w:pict>
-              <v:shapetype w14:anchorId="398918CD" id="_x0000_t87" coordsize="21600,21600" o:spt="87" adj="1800,10800" path="m21600,qx10800@0l10800@2qy0@11,10800@3l10800@1qy21600,21600e" filled="f">
+              <v:shapetype w14:anchorId="45E82AC8" id="_x0000_t87" coordsize="21600,21600" o:spt="87" adj="1800,10800" path="m21600,qx10800@0l10800@2qy0@11,10800@3l10800@1qy21600,21600e" filled="f">
                 <v:formulas>
                   <v:f eqn="val #0"/>
                   <v:f eqn="sum 21600 0 #0"/>
@@ -6836,7 +7057,7 @@
           <w:lang w:val="en-GB"/>
         </w:rPr>
       </w:pPr>
-      <w:bookmarkStart w:id="8" w:name="_Toc499482048"/>
+      <w:bookmarkStart w:id="9" w:name="_Toc499544839"/>
       <w:r>
         <w:rPr>
           <w:lang w:val="en-GB"/>
@@ -6849,7 +7070,7 @@
         </w:rPr>
         <w:t>afe region algorithm</w:t>
       </w:r>
-      <w:bookmarkEnd w:id="8"/>
+      <w:bookmarkEnd w:id="9"/>
     </w:p>
     <w:p>
       <w:pPr>
@@ -7202,7 +7423,7 @@
           <w:lang w:val="en-GB"/>
         </w:rPr>
       </w:pPr>
-      <w:bookmarkStart w:id="9" w:name="_Toc499482049"/>
+      <w:bookmarkStart w:id="10" w:name="_Toc499544840"/>
       <w:r>
         <w:rPr>
           <w:rStyle w:val="Heading2Char"/>
@@ -7236,7 +7457,7 @@
         </w:rPr>
         <w:t xml:space="preserve"> Construction</w:t>
       </w:r>
-      <w:bookmarkEnd w:id="9"/>
+      <w:bookmarkEnd w:id="10"/>
     </w:p>
     <w:p>
       <w:pPr>
@@ -7487,6 +7708,7 @@
           <w:szCs w:val="24"/>
           <w:lang w:val="en-GB"/>
         </w:rPr>
+        <w:lastRenderedPageBreak/>
         <w:drawing>
           <wp:inline distT="0" distB="0" distL="0" distR="0" wp14:anchorId="0D85697D" wp14:editId="522C9BFA">
             <wp:extent cx="5731510" cy="4758690"/>
@@ -8030,7 +8252,6 @@
           <w:bCs/>
           <w:lang w:val="en-GB"/>
         </w:rPr>
-        <w:lastRenderedPageBreak/>
         <w:t>Theorem 1</w:t>
       </w:r>
       <w:r>
@@ -8271,16 +8492,17 @@
           <w:szCs w:val="22"/>
         </w:rPr>
       </w:pPr>
-      <w:bookmarkStart w:id="10" w:name="_Toc499482050"/>
+      <w:bookmarkStart w:id="11" w:name="_Toc499544841"/>
       <w:r>
         <w:rPr>
           <w:rStyle w:val="Heading2Char"/>
           <w:sz w:val="22"/>
           <w:szCs w:val="22"/>
         </w:rPr>
+        <w:lastRenderedPageBreak/>
         <w:t>Computing MinS and MaxS</w:t>
       </w:r>
-      <w:bookmarkEnd w:id="10"/>
+      <w:bookmarkEnd w:id="11"/>
     </w:p>
     <w:p>
       <w:pPr>
@@ -8943,7 +9165,7 @@
           <w:szCs w:val="22"/>
         </w:rPr>
       </w:pPr>
-      <w:bookmarkStart w:id="11" w:name="_Toc499482051"/>
+      <w:bookmarkStart w:id="12" w:name="_Toc499544842"/>
       <w:r>
         <w:rPr>
           <w:rStyle w:val="Heading2Char"/>
@@ -8953,7 +9175,7 @@
         </w:rPr>
         <w:t>Safe Region Based Query Processing</w:t>
       </w:r>
-      <w:bookmarkEnd w:id="11"/>
+      <w:bookmarkEnd w:id="12"/>
     </w:p>
     <w:p>
       <w:pPr>
@@ -9610,11 +9832,11 @@
       <w:pPr>
         <w:pStyle w:val="Heading1"/>
       </w:pPr>
-      <w:bookmarkStart w:id="12" w:name="_Toc499482052"/>
+      <w:bookmarkStart w:id="13" w:name="_Toc499544843"/>
       <w:r>
         <w:t>Optimizations</w:t>
       </w:r>
-      <w:bookmarkEnd w:id="12"/>
+      <w:bookmarkEnd w:id="13"/>
     </w:p>
     <w:p>
       <w:pPr>
@@ -9760,7 +9982,183 @@
           <w:rFonts w:asciiTheme="minorBidi" w:hAnsiTheme="minorBidi"/>
           <w:lang w:val="en-GB"/>
         </w:rPr>
-        <w:t xml:space="preserve">computationally </w:t>
+        <w:t>computationally expensive</w:t>
+      </w:r>
+      <w:r>
+        <w:rPr>
+          <w:rFonts w:asciiTheme="minorBidi" w:hAnsiTheme="minorBidi"/>
+          <w:lang w:val="en-GB"/>
+        </w:rPr>
+        <w:t>. T</w:t>
+      </w:r>
+      <w:r>
+        <w:rPr>
+          <w:rFonts w:asciiTheme="minorBidi" w:hAnsiTheme="minorBidi"/>
+          <w:lang w:val="en-GB"/>
+        </w:rPr>
+        <w:t>he second on</w:t>
+      </w:r>
+      <w:r>
+        <w:rPr>
+          <w:rFonts w:asciiTheme="minorBidi" w:hAnsiTheme="minorBidi"/>
+          <w:lang w:val="en-GB"/>
+        </w:rPr>
+        <w:t>e is</w:t>
+      </w:r>
+      <w:r>
+        <w:rPr>
+          <w:rFonts w:asciiTheme="minorBidi" w:hAnsiTheme="minorBidi"/>
+          <w:lang w:val="en-GB"/>
+        </w:rPr>
+        <w:t xml:space="preserve"> to avoid</w:t>
+      </w:r>
+      <w:r>
+        <w:rPr>
+          <w:rFonts w:asciiTheme="minorBidi" w:hAnsiTheme="minorBidi"/>
+          <w:lang w:val="en-GB"/>
+        </w:rPr>
+        <w:t xml:space="preserve"> </w:t>
+      </w:r>
+      <w:r>
+        <w:rPr>
+          <w:rFonts w:asciiTheme="minorBidi" w:hAnsiTheme="minorBidi"/>
+          <w:lang w:val="en-GB"/>
+        </w:rPr>
+        <w:t>reconstructing</w:t>
+      </w:r>
+      <w:r>
+        <w:rPr>
+          <w:rFonts w:asciiTheme="minorBidi" w:hAnsiTheme="minorBidi"/>
+          <w:lang w:val="en-GB"/>
+        </w:rPr>
+        <w:t xml:space="preserve"> the safe region as much as possible</w:t>
+      </w:r>
+      <w:r>
+        <w:rPr>
+          <w:rFonts w:asciiTheme="minorBidi" w:hAnsiTheme="minorBidi"/>
+          <w:lang w:val="en-GB"/>
+        </w:rPr>
+        <w:t>,</w:t>
+      </w:r>
+      <w:r>
+        <w:rPr>
+          <w:rFonts w:asciiTheme="minorBidi" w:hAnsiTheme="minorBidi"/>
+          <w:lang w:val="en-GB"/>
+        </w:rPr>
+        <w:t xml:space="preserve"> when a Q</w:t>
+      </w:r>
+      <w:r>
+        <w:rPr>
+          <w:rFonts w:asciiTheme="minorBidi" w:hAnsiTheme="minorBidi"/>
+          <w:vertAlign w:val="subscript"/>
+          <w:lang w:val="en-GB"/>
+        </w:rPr>
+        <w:t>u</w:t>
+      </w:r>
+      <w:r>
+        <w:rPr>
+          <w:rFonts w:asciiTheme="minorBidi" w:hAnsiTheme="minorBidi"/>
+          <w:lang w:val="en-GB"/>
+        </w:rPr>
+        <w:t xml:space="preserve"> </w:t>
+      </w:r>
+      <w:r>
+        <w:rPr>
+          <w:rFonts w:asciiTheme="minorBidi" w:hAnsiTheme="minorBidi"/>
+          <w:lang w:val="en-GB"/>
+        </w:rPr>
+        <w:t xml:space="preserve">is </w:t>
+      </w:r>
+      <w:r>
+        <w:rPr>
+          <w:rFonts w:asciiTheme="minorBidi" w:hAnsiTheme="minorBidi"/>
+          <w:lang w:val="en-GB"/>
+        </w:rPr>
+        <w:t>no longer in it.</w:t>
+      </w:r>
+      <w:r>
+        <w:rPr>
+          <w:rFonts w:asciiTheme="minorBidi" w:hAnsiTheme="minorBidi"/>
+          <w:lang w:val="en-GB"/>
+        </w:rPr>
+        <w:t xml:space="preserve"> F</w:t>
+      </w:r>
+      <w:r>
+        <w:rPr>
+          <w:rFonts w:asciiTheme="minorBidi" w:hAnsiTheme="minorBidi"/>
+          <w:lang w:val="en-GB"/>
+        </w:rPr>
+        <w:t xml:space="preserve">or the first optimization they want to reduce the number of MaxS computing times. </w:t>
+      </w:r>
+      <w:r>
+        <w:rPr>
+          <w:rFonts w:asciiTheme="minorBidi" w:hAnsiTheme="minorBidi"/>
+          <w:lang w:val="en-GB"/>
+        </w:rPr>
+        <w:t>Therefore, t</w:t>
+      </w:r>
+      <w:r>
+        <w:rPr>
+          <w:rFonts w:asciiTheme="minorBidi" w:hAnsiTheme="minorBidi"/>
+          <w:lang w:val="en-GB"/>
+        </w:rPr>
+        <w:t xml:space="preserve">hey have developed an upper bound </w:t>
+      </w:r>
+      <w:r>
+        <w:rPr>
+          <w:rFonts w:asciiTheme="minorBidi" w:hAnsiTheme="minorBidi"/>
+          <w:lang w:val="en-GB"/>
+        </w:rPr>
+        <w:t>(</w:t>
+      </w:r>
+      <w:r>
+        <w:rPr>
+          <w:rFonts w:asciiTheme="minorBidi" w:hAnsiTheme="minorBidi"/>
+          <w:lang w:val="en-GB"/>
+        </w:rPr>
+        <w:t>bw</w:t>
+      </w:r>
+      <w:r>
+        <w:rPr>
+          <w:rFonts w:asciiTheme="minorBidi" w:hAnsiTheme="minorBidi"/>
+          <w:lang w:val="en-GB"/>
+        </w:rPr>
+        <w:t>)</w:t>
+      </w:r>
+      <w:r>
+        <w:rPr>
+          <w:rFonts w:asciiTheme="minorBidi" w:hAnsiTheme="minorBidi"/>
+          <w:lang w:val="en-GB"/>
+        </w:rPr>
+        <w:t xml:space="preserve"> for the inverted list of each topic </w:t>
+      </w:r>
+      <w:r>
+        <w:rPr>
+          <w:rFonts w:asciiTheme="minorBidi" w:hAnsiTheme="minorBidi"/>
+          <w:lang w:val="en-GB"/>
+        </w:rPr>
+        <w:t>(</w:t>
+      </w:r>
+      <w:r>
+        <w:rPr>
+          <w:rFonts w:asciiTheme="minorBidi" w:hAnsiTheme="minorBidi"/>
+          <w:lang w:val="en-GB"/>
+        </w:rPr>
+        <w:t>w</w:t>
+      </w:r>
+      <w:r>
+        <w:rPr>
+          <w:rFonts w:asciiTheme="minorBidi" w:hAnsiTheme="minorBidi"/>
+          <w:lang w:val="en-GB"/>
+        </w:rPr>
+        <w:t>). T</w:t>
+      </w:r>
+      <w:r>
+        <w:rPr>
+          <w:rFonts w:asciiTheme="minorBidi" w:hAnsiTheme="minorBidi"/>
+          <w:lang w:val="en-GB"/>
+        </w:rPr>
+        <w:t xml:space="preserve">he maximum MaxS score of unvisited ads can be bounded by computing </w:t>
       </w:r>
       <w:r>
         <w:rPr>
@@ -9768,183 +10166,7 @@
           <w:lang w:val="en-GB"/>
         </w:rPr>
         <w:lastRenderedPageBreak/>
-        <w:t>expensive</w:t>
-      </w:r>
-      <w:r>
-        <w:rPr>
-          <w:rFonts w:asciiTheme="minorBidi" w:hAnsiTheme="minorBidi"/>
-          <w:lang w:val="en-GB"/>
-        </w:rPr>
-        <w:t>. T</w:t>
-      </w:r>
-      <w:r>
-        <w:rPr>
-          <w:rFonts w:asciiTheme="minorBidi" w:hAnsiTheme="minorBidi"/>
-          <w:lang w:val="en-GB"/>
-        </w:rPr>
-        <w:t>he second on</w:t>
-      </w:r>
-      <w:r>
-        <w:rPr>
-          <w:rFonts w:asciiTheme="minorBidi" w:hAnsiTheme="minorBidi"/>
-          <w:lang w:val="en-GB"/>
-        </w:rPr>
-        <w:t>e is</w:t>
-      </w:r>
-      <w:r>
-        <w:rPr>
-          <w:rFonts w:asciiTheme="minorBidi" w:hAnsiTheme="minorBidi"/>
-          <w:lang w:val="en-GB"/>
-        </w:rPr>
-        <w:t xml:space="preserve"> to avoid</w:t>
-      </w:r>
-      <w:r>
-        <w:rPr>
-          <w:rFonts w:asciiTheme="minorBidi" w:hAnsiTheme="minorBidi"/>
-          <w:lang w:val="en-GB"/>
-        </w:rPr>
-        <w:t xml:space="preserve"> </w:t>
-      </w:r>
-      <w:r>
-        <w:rPr>
-          <w:rFonts w:asciiTheme="minorBidi" w:hAnsiTheme="minorBidi"/>
-          <w:lang w:val="en-GB"/>
-        </w:rPr>
-        <w:t>reconstructing</w:t>
-      </w:r>
-      <w:r>
-        <w:rPr>
-          <w:rFonts w:asciiTheme="minorBidi" w:hAnsiTheme="minorBidi"/>
-          <w:lang w:val="en-GB"/>
-        </w:rPr>
-        <w:t xml:space="preserve"> the safe region as much as possible</w:t>
-      </w:r>
-      <w:r>
-        <w:rPr>
-          <w:rFonts w:asciiTheme="minorBidi" w:hAnsiTheme="minorBidi"/>
-          <w:lang w:val="en-GB"/>
-        </w:rPr>
-        <w:t>,</w:t>
-      </w:r>
-      <w:r>
-        <w:rPr>
-          <w:rFonts w:asciiTheme="minorBidi" w:hAnsiTheme="minorBidi"/>
-          <w:lang w:val="en-GB"/>
-        </w:rPr>
-        <w:t xml:space="preserve"> when a Q</w:t>
-      </w:r>
-      <w:r>
-        <w:rPr>
-          <w:rFonts w:asciiTheme="minorBidi" w:hAnsiTheme="minorBidi"/>
-          <w:vertAlign w:val="subscript"/>
-          <w:lang w:val="en-GB"/>
-        </w:rPr>
-        <w:t>u</w:t>
-      </w:r>
-      <w:r>
-        <w:rPr>
-          <w:rFonts w:asciiTheme="minorBidi" w:hAnsiTheme="minorBidi"/>
-          <w:lang w:val="en-GB"/>
-        </w:rPr>
-        <w:t xml:space="preserve"> </w:t>
-      </w:r>
-      <w:r>
-        <w:rPr>
-          <w:rFonts w:asciiTheme="minorBidi" w:hAnsiTheme="minorBidi"/>
-          <w:lang w:val="en-GB"/>
-        </w:rPr>
-        <w:t xml:space="preserve">is </w:t>
-      </w:r>
-      <w:r>
-        <w:rPr>
-          <w:rFonts w:asciiTheme="minorBidi" w:hAnsiTheme="minorBidi"/>
-          <w:lang w:val="en-GB"/>
-        </w:rPr>
-        <w:t>no longer in it.</w:t>
-      </w:r>
-      <w:r>
-        <w:rPr>
-          <w:rFonts w:asciiTheme="minorBidi" w:hAnsiTheme="minorBidi"/>
-          <w:lang w:val="en-GB"/>
-        </w:rPr>
-        <w:t xml:space="preserve"> F</w:t>
-      </w:r>
-      <w:r>
-        <w:rPr>
-          <w:rFonts w:asciiTheme="minorBidi" w:hAnsiTheme="minorBidi"/>
-          <w:lang w:val="en-GB"/>
-        </w:rPr>
-        <w:t xml:space="preserve">or the first optimization they want to reduce the number of MaxS computing times. </w:t>
-      </w:r>
-      <w:r>
-        <w:rPr>
-          <w:rFonts w:asciiTheme="minorBidi" w:hAnsiTheme="minorBidi"/>
-          <w:lang w:val="en-GB"/>
-        </w:rPr>
-        <w:t>Therefore, t</w:t>
-      </w:r>
-      <w:r>
-        <w:rPr>
-          <w:rFonts w:asciiTheme="minorBidi" w:hAnsiTheme="minorBidi"/>
-          <w:lang w:val="en-GB"/>
-        </w:rPr>
-        <w:t xml:space="preserve">hey have developed an upper bound </w:t>
-      </w:r>
-      <w:r>
-        <w:rPr>
-          <w:rFonts w:asciiTheme="minorBidi" w:hAnsiTheme="minorBidi"/>
-          <w:lang w:val="en-GB"/>
-        </w:rPr>
-        <w:t>(</w:t>
-      </w:r>
-      <w:r>
-        <w:rPr>
-          <w:rFonts w:asciiTheme="minorBidi" w:hAnsiTheme="minorBidi"/>
-          <w:lang w:val="en-GB"/>
-        </w:rPr>
-        <w:t>bw</w:t>
-      </w:r>
-      <w:r>
-        <w:rPr>
-          <w:rFonts w:asciiTheme="minorBidi" w:hAnsiTheme="minorBidi"/>
-          <w:lang w:val="en-GB"/>
-        </w:rPr>
-        <w:t>)</w:t>
-      </w:r>
-      <w:r>
-        <w:rPr>
-          <w:rFonts w:asciiTheme="minorBidi" w:hAnsiTheme="minorBidi"/>
-          <w:lang w:val="en-GB"/>
-        </w:rPr>
-        <w:t xml:space="preserve"> for the inverted list of each topic </w:t>
-      </w:r>
-      <w:r>
-        <w:rPr>
-          <w:rFonts w:asciiTheme="minorBidi" w:hAnsiTheme="minorBidi"/>
-          <w:lang w:val="en-GB"/>
-        </w:rPr>
-        <w:t>(</w:t>
-      </w:r>
-      <w:r>
-        <w:rPr>
-          <w:rFonts w:asciiTheme="minorBidi" w:hAnsiTheme="minorBidi"/>
-          <w:lang w:val="en-GB"/>
-        </w:rPr>
-        <w:t>w</w:t>
-      </w:r>
-      <w:r>
-        <w:rPr>
-          <w:rFonts w:asciiTheme="minorBidi" w:hAnsiTheme="minorBidi"/>
-          <w:lang w:val="en-GB"/>
-        </w:rPr>
-        <w:t>). T</w:t>
-      </w:r>
-      <w:r>
-        <w:rPr>
-          <w:rFonts w:asciiTheme="minorBidi" w:hAnsiTheme="minorBidi"/>
-          <w:lang w:val="en-GB"/>
-        </w:rPr>
-        <w:t>he maximum MaxS score of unvisited ads can be bounded by computing MaxS for b = (b1, .., b|T|) against the safe region. If the top-1 ad, which has the highest MaxS score among all visited ads, has larger MaxS score than that of b, we can terminate and return Sl</w:t>
+        <w:t>MaxS for b = (b1, .., b|T|) against the safe region. If the top-1 ad, which has the highest MaxS score among all visited ads, has larger MaxS score than that of b, we can terminate and return Sl</w:t>
       </w:r>
       <w:r>
         <w:rPr>
@@ -10223,7 +10445,7 @@
       <w:pPr>
         <w:pStyle w:val="Heading1"/>
       </w:pPr>
-      <w:bookmarkStart w:id="13" w:name="_Toc499482053"/>
+      <w:bookmarkStart w:id="14" w:name="_Toc499544844"/>
       <w:r>
         <w:rPr>
           <w:lang w:val="de-CH"/>
@@ -10236,7 +10458,7 @@
       <w:r>
         <w:t xml:space="preserve"> algorithm</w:t>
       </w:r>
-      <w:bookmarkEnd w:id="13"/>
+      <w:bookmarkEnd w:id="14"/>
     </w:p>
     <w:p>
       <w:pPr>
@@ -10343,7 +10565,7 @@
           <w:lang w:val="en-GB"/>
         </w:rPr>
       </w:pPr>
-      <w:bookmarkStart w:id="14" w:name="_Toc499482054"/>
+      <w:bookmarkStart w:id="15" w:name="_Toc499544845"/>
       <w:r>
         <w:rPr>
           <w:b/>
@@ -10394,7 +10616,7 @@
         </w:rPr>
         <w:t>istributions</w:t>
       </w:r>
-      <w:bookmarkEnd w:id="14"/>
+      <w:bookmarkEnd w:id="15"/>
     </w:p>
     <w:p>
       <w:pPr>
@@ -11135,7 +11357,6 @@
               <w:szCs w:val="28"/>
               <w:lang w:val="en-GB"/>
             </w:rPr>
-            <w:lastRenderedPageBreak/>
             <m:t>v</m:t>
           </m:r>
           <m:r>
@@ -11658,7 +11879,7 @@
           <w:lang w:val="en-GB"/>
         </w:rPr>
       </w:pPr>
-      <w:bookmarkStart w:id="15" w:name="_Toc499482055"/>
+      <w:bookmarkStart w:id="16" w:name="_Toc499544846"/>
       <w:r>
         <w:rPr>
           <w:rStyle w:val="Heading1Char"/>
@@ -11667,9 +11888,10 @@
           <w:sz w:val="22"/>
           <w:szCs w:val="22"/>
         </w:rPr>
+        <w:lastRenderedPageBreak/>
         <w:t>Hybrid Retrieval Strategy</w:t>
       </w:r>
-      <w:bookmarkEnd w:id="15"/>
+      <w:bookmarkEnd w:id="16"/>
     </w:p>
     <w:p>
       <w:pPr>
@@ -12611,7 +12833,7 @@
           <w:lang w:val="en-GB"/>
         </w:rPr>
       </w:pPr>
-      <w:bookmarkStart w:id="16" w:name="_Toc499482056"/>
+      <w:bookmarkStart w:id="17" w:name="_Toc499544847"/>
       <w:r>
         <w:rPr>
           <w:lang w:val="en-GB"/>
@@ -12624,7 +12846,7 @@
         </w:rPr>
         <w:t>xperimental study</w:t>
       </w:r>
-      <w:bookmarkEnd w:id="16"/>
+      <w:bookmarkEnd w:id="17"/>
     </w:p>
     <w:p>
       <w:pPr>
@@ -12984,15 +13206,7 @@
           <w:rFonts w:asciiTheme="minorBidi" w:hAnsiTheme="minorBidi"/>
           <w:lang w:val="en-GB"/>
         </w:rPr>
-        <w:t xml:space="preserve">that its performance is not as sensitive to α </w:t>
-      </w:r>
-      <w:r>
-        <w:rPr>
-          <w:rFonts w:asciiTheme="minorBidi" w:hAnsiTheme="minorBidi"/>
-          <w:lang w:val="en-GB"/>
-        </w:rPr>
-        <w:lastRenderedPageBreak/>
-        <w:t>as the GSR method.</w:t>
+        <w:t>that its performance is not as sensitive to α as the GSR method.</w:t>
       </w:r>
       <w:r>
         <w:rPr>
@@ -13145,6 +13359,7 @@
           <w:szCs w:val="24"/>
           <w:lang w:val="en-GB"/>
         </w:rPr>
+        <w:lastRenderedPageBreak/>
         <w:drawing>
           <wp:inline distT="0" distB="0" distL="0" distR="0">
             <wp:extent cx="6146605" cy="2933700"/>
@@ -13261,14 +13476,14 @@
           <w:lang w:val="en-GB"/>
         </w:rPr>
       </w:pPr>
-      <w:bookmarkStart w:id="17" w:name="_Toc499482057"/>
+      <w:bookmarkStart w:id="18" w:name="_Toc499544848"/>
       <w:r>
         <w:rPr>
           <w:lang w:val="en-GB"/>
         </w:rPr>
         <w:t>Conclusion</w:t>
       </w:r>
-      <w:bookmarkEnd w:id="17"/>
+      <w:bookmarkEnd w:id="18"/>
     </w:p>
     <w:p>
       <w:pPr>
@@ -13497,15 +13712,7 @@
           <w:rFonts w:asciiTheme="minorBidi" w:hAnsiTheme="minorBidi"/>
           <w:lang w:val="en-GB"/>
         </w:rPr>
-        <w:t xml:space="preserve">to speed up the </w:t>
-      </w:r>
-      <w:r>
-        <w:rPr>
-          <w:rFonts w:asciiTheme="minorBidi" w:hAnsiTheme="minorBidi"/>
-          <w:lang w:val="en-GB"/>
-        </w:rPr>
-        <w:lastRenderedPageBreak/>
-        <w:t>recommendation process</w:t>
+        <w:t>to speed up the recommendation process</w:t>
       </w:r>
       <w:r>
         <w:rPr>
@@ -13609,6 +13816,7 @@
         </w:rPr>
       </w:pPr>
     </w:p>
+    <w:bookmarkStart w:id="19" w:name="_Toc499544849" w:displacedByCustomXml="next"/>
     <w:sdt>
       <w:sdtPr>
         <w:id w:val="-1512289951"/>
@@ -13626,20 +13834,22 @@
         </w:rPr>
       </w:sdtEndPr>
       <w:sdtContent>
-        <w:bookmarkStart w:id="18" w:name="_GoBack" w:displacedByCustomXml="prev"/>
-        <w:bookmarkEnd w:id="18" w:displacedByCustomXml="prev"/>
         <w:p>
           <w:pPr>
             <w:pStyle w:val="Heading1"/>
-            <w:numPr>
-              <w:ilvl w:val="0"/>
-              <w:numId w:val="0"/>
-            </w:numPr>
-            <w:ind w:left="360"/>
+            <w:rPr>
+              <w:i/>
+              <w:iCs/>
+            </w:rPr>
           </w:pPr>
           <w:r>
+            <w:rPr>
+              <w:i/>
+              <w:iCs/>
+            </w:rPr>
             <w:t>References</w:t>
           </w:r>
+          <w:bookmarkEnd w:id="19"/>
         </w:p>
         <w:sdt>
           <w:sdtPr>
@@ -13673,35 +13883,21 @@
                   <w:rFonts w:asciiTheme="minorBidi" w:hAnsiTheme="minorBidi"/>
                   <w:lang w:val="en-GB"/>
                 </w:rPr>
-                <w:t>[</w:t>
+                <w:t>[1] Yuchen Li, Dongxiang Zhang, Ziquan Lan, Kian-Lee Tan, “Context-Aware Advertisement Recommendation for High-Speed Social News Feeding”</w:t>
               </w:r>
               <w:r>
                 <w:rPr>
                   <w:rFonts w:asciiTheme="minorBidi" w:hAnsiTheme="minorBidi"/>
                   <w:lang w:val="en-GB"/>
                 </w:rPr>
-                <w:t>1</w:t>
+                <w:t xml:space="preserve"> School of Computing, National University of Singapore</w:t>
               </w:r>
               <w:r>
                 <w:rPr>
                   <w:rFonts w:asciiTheme="minorBidi" w:hAnsiTheme="minorBidi"/>
                   <w:lang w:val="en-GB"/>
                 </w:rPr>
-                <w:t>] Yuchen Li, Dongxiang Zhang, Ziquan Lan, Kian-Lee Tan, “Context-Aware Advertisement Recommendation for</w:t>
-              </w:r>
-              <w:r>
-                <w:rPr>
-                  <w:rFonts w:asciiTheme="minorBidi" w:hAnsiTheme="minorBidi"/>
-                  <w:lang w:val="en-GB"/>
-                </w:rPr>
-                <w:t xml:space="preserve"> </w:t>
-              </w:r>
-              <w:r>
-                <w:rPr>
-                  <w:rFonts w:asciiTheme="minorBidi" w:hAnsiTheme="minorBidi"/>
-                  <w:lang w:val="en-GB"/>
-                </w:rPr>
-                <w:t>High-Speed Social News Feeding”</w:t>
+                <w:t>.</w:t>
               </w:r>
               <w:r>
                 <w:rPr>
@@ -13774,6 +13970,27 @@
                 </w:rPr>
                 <w:t>publish/subscribe systems”</w:t>
               </w:r>
+              <w:r>
+                <w:rPr>
+                  <w:rFonts w:asciiTheme="minorBidi" w:hAnsiTheme="minorBidi"/>
+                  <w:lang w:val="en-GB"/>
+                </w:rPr>
+                <w:t xml:space="preserve"> in PVLDB</w:t>
+              </w:r>
+              <w:r>
+                <w:rPr>
+                  <w:rFonts w:asciiTheme="minorBidi" w:hAnsiTheme="minorBidi"/>
+                  <w:lang w:val="en-GB"/>
+                </w:rPr>
+                <w:t xml:space="preserve"> pp. 1</w:t>
+              </w:r>
+              <w:r>
+                <w:rPr>
+                  <w:rFonts w:asciiTheme="minorBidi" w:hAnsiTheme="minorBidi"/>
+                  <w:lang w:val="en-GB"/>
+                </w:rPr>
+                <w:t>.</w:t>
+              </w:r>
             </w:p>
             <w:p>
               <w:pPr>
@@ -13803,28 +14020,7 @@
                   <w:rFonts w:asciiTheme="minorBidi" w:hAnsiTheme="minorBidi"/>
                   <w:lang w:val="en-GB"/>
                 </w:rPr>
-                <w:t>[</w:t>
-              </w:r>
-              <w:r>
-                <w:rPr>
-                  <w:rFonts w:asciiTheme="minorBidi" w:hAnsiTheme="minorBidi"/>
-                  <w:lang w:val="en-GB"/>
-                </w:rPr>
-                <w:t>3</w:t>
-              </w:r>
-              <w:r>
-                <w:rPr>
-                  <w:rFonts w:asciiTheme="minorBidi" w:hAnsiTheme="minorBidi"/>
-                  <w:lang w:val="en-GB"/>
-                </w:rPr>
-                <w:t>]</w:t>
-              </w:r>
-              <w:r>
-                <w:rPr>
-                  <w:rFonts w:asciiTheme="minorBidi" w:hAnsiTheme="minorBidi"/>
-                  <w:lang w:val="en-GB"/>
-                </w:rPr>
-                <w:t xml:space="preserve"> J. Zhang, K. Mouratidis, and H. Pang, “Global immutable region</w:t>
+                <w:t>[3] J. Zhang, K. Mouratidis, and H. Pang, “Global immutable region</w:t>
               </w:r>
             </w:p>
             <w:p>
@@ -13844,6 +14040,34 @@
                   <w:lang w:val="en-GB"/>
                 </w:rPr>
                 <w:t>computation”</w:t>
+              </w:r>
+              <w:r>
+                <w:rPr>
+                  <w:rFonts w:asciiTheme="minorBidi" w:hAnsiTheme="minorBidi"/>
+                  <w:lang w:val="en-GB"/>
+                </w:rPr>
+                <w:t xml:space="preserve"> in SIGMOD</w:t>
+              </w:r>
+              <w:r>
+                <w:rPr>
+                  <w:rFonts w:asciiTheme="minorBidi" w:hAnsiTheme="minorBidi"/>
+                  <w:lang w:val="en-GB"/>
+                </w:rPr>
+                <w:t xml:space="preserve"> pp. 1</w:t>
+              </w:r>
+              <w:r>
+                <w:rPr>
+                  <w:rFonts w:asciiTheme="minorBidi" w:hAnsiTheme="minorBidi"/>
+                  <w:lang w:val="en-GB"/>
+                </w:rPr>
+                <w:t>-2</w:t>
+              </w:r>
+              <w:r>
+                <w:rPr>
+                  <w:rFonts w:asciiTheme="minorBidi" w:hAnsiTheme="minorBidi"/>
+                  <w:lang w:val="en-GB"/>
+                </w:rPr>
+                <w:t>.</w:t>
               </w:r>
             </w:p>
             <w:p>
@@ -13977,7 +14201,7 @@
             <w:sz w:val="20"/>
             <w:szCs w:val="20"/>
           </w:rPr>
-          <w:t>12</w:t>
+          <w:t>1</w:t>
         </w:r>
         <w:r>
           <w:rPr>
@@ -16798,7 +17022,7 @@
 </file>
 
 <file path=customXml/itemProps1.xml><?xml version="1.0" encoding="utf-8"?>
-<ds:datastoreItem xmlns:ds="http://schemas.openxmlformats.org/officeDocument/2006/customXml" ds:itemID="{028D90FA-E27A-40A8-ABE7-8D92D5A01004}">
+<ds:datastoreItem xmlns:ds="http://schemas.openxmlformats.org/officeDocument/2006/customXml" ds:itemID="{7B7E00E9-DFCC-4125-9822-D3EDBE38F61A}">
   <ds:schemaRefs>
     <ds:schemaRef ds:uri="http://schemas.openxmlformats.org/officeDocument/2006/bibliography"/>
   </ds:schemaRefs>

</xml_diff>